<commit_message>
esqueleto de guion tema 2 grado 08
</commit_message>
<xml_diff>
--- a/fuentes/contenidos/grado08/guion02/MA_08_02_CO.docx
+++ b/fuentes/contenidos/grado08/guion02/MA_08_02_CO.docx
@@ -53,7 +53,13 @@
               <w:rPr>
                 <w:b/>
               </w:rPr>
-              <w:t>Expresiones algebraicas y operaciones algebraicas</w:t>
+              <w:t>Expresiones</w:t>
+            </w:r>
+            <w:r>
+              <w:rPr>
+                <w:b/>
+              </w:rPr>
+              <w:t xml:space="preserve"> y operaciones algebraicas</w:t>
             </w:r>
           </w:p>
         </w:tc>
@@ -3291,8 +3297,8 @@
         <w:tblLook w:val="04A0" w:firstRow="1" w:lastRow="0" w:firstColumn="1" w:lastColumn="0" w:noHBand="0" w:noVBand="1"/>
       </w:tblPr>
       <w:tblGrid>
-        <w:gridCol w:w="2394"/>
-        <w:gridCol w:w="6434"/>
+        <w:gridCol w:w="2393"/>
+        <w:gridCol w:w="6435"/>
       </w:tblGrid>
       <w:tr>
         <w:tc>
@@ -3446,7 +3452,7 @@
                 <v:shape id="_x0000_i1025" type="#_x0000_t75" style="width:273.6pt;height:1in" o:ole="">
                   <v:imagedata r:id="rId11" o:title=""/>
                 </v:shape>
-                <o:OLEObject Type="Embed" ProgID="PBrush" ShapeID="_x0000_i1025" DrawAspect="Content" ObjectID="_1488286165" r:id="rId12"/>
+                <o:OLEObject Type="Embed" ProgID="PBrush" ShapeID="_x0000_i1025" DrawAspect="Content" ObjectID="_1488367288" r:id="rId12"/>
               </w:object>
             </w:r>
           </w:p>
@@ -3647,7 +3653,14 @@
           <w:rFonts w:ascii="Times" w:hAnsi="Times"/>
           <w:b/>
         </w:rPr>
-        <w:t xml:space="preserve"> Las variables,  las incógnitas y las constantes</w:t>
+        <w:t xml:space="preserve"> Las variables, </w:t>
+      </w:r>
+      <w:r>
+        <w:rPr>
+          <w:rFonts w:ascii="Times" w:hAnsi="Times"/>
+          <w:b/>
+        </w:rPr>
+        <w:t>las incógnitas y las constantes</w:t>
       </w:r>
     </w:p>
     <w:p>
@@ -6981,15 +6994,7 @@
                   <w:sz w:val="36"/>
                   <w:szCs w:val="36"/>
                 </w:rPr>
-                <m:t>1∙a</m:t>
-              </m:r>
-              <m:r>
-                <w:rPr>
-                  <w:rFonts w:ascii="Cambria Math" w:eastAsiaTheme="minorEastAsia" w:hAnsi="Cambria Math"/>
-                  <w:sz w:val="36"/>
-                  <w:szCs w:val="36"/>
-                </w:rPr>
-                <m:t>=a</m:t>
+                <m:t>1∙a=a</m:t>
               </m:r>
             </m:oMath>
             <w:r>
@@ -13521,8 +13526,8 @@
         <w:tblLook w:val="04A0" w:firstRow="1" w:lastRow="0" w:firstColumn="1" w:lastColumn="0" w:noHBand="0" w:noVBand="1"/>
       </w:tblPr>
       <w:tblGrid>
-        <w:gridCol w:w="2376"/>
-        <w:gridCol w:w="6452"/>
+        <w:gridCol w:w="2373"/>
+        <w:gridCol w:w="6455"/>
       </w:tblGrid>
       <w:tr>
         <w:tc>
@@ -13663,10 +13668,10 @@
             </w:pPr>
             <w:r>
               <w:object w:dxaOrig="5730" w:dyaOrig="2265" w14:anchorId="75463A3F">
-                <v:shape id="_x0000_i1026" type="#_x0000_t75" style="width:4in;height:115.2pt" o:ole="">
+                <v:shape id="_x0000_i1026" type="#_x0000_t75" style="width:4in;height:115.8pt" o:ole="">
                   <v:imagedata r:id="rId13" o:title=""/>
                 </v:shape>
-                <o:OLEObject Type="Embed" ProgID="PBrush" ShapeID="_x0000_i1026" DrawAspect="Content" ObjectID="_1488286166" r:id="rId14"/>
+                <o:OLEObject Type="Embed" ProgID="PBrush" ShapeID="_x0000_i1026" DrawAspect="Content" ObjectID="_1488367289" r:id="rId14"/>
               </w:object>
             </w:r>
           </w:p>
@@ -13851,7 +13856,6 @@
                 <w:b/>
                 <w:color w:val="FFFFFF" w:themeColor="background1"/>
               </w:rPr>
-              <w:lastRenderedPageBreak/>
               <w:t>Practica: recurso nuevo</w:t>
             </w:r>
           </w:p>
@@ -19518,7 +19522,14 @@
                 <w:rFonts w:ascii="Times New Roman" w:hAnsi="Times New Roman" w:cs="Times New Roman"/>
                 <w:color w:val="000000"/>
               </w:rPr>
-              <w:t>Adición</w:t>
+              <w:t>La a</w:t>
+            </w:r>
+            <w:r>
+              <w:rPr>
+                <w:rFonts w:ascii="Times New Roman" w:hAnsi="Times New Roman" w:cs="Times New Roman"/>
+                <w:color w:val="000000"/>
+              </w:rPr>
+              <w:t>dición</w:t>
             </w:r>
             <w:r>
               <w:rPr>
@@ -21412,7 +21423,21 @@
                 <w:rFonts w:ascii="Times New Roman" w:hAnsi="Times New Roman" w:cs="Times New Roman"/>
                 <w:color w:val="000000"/>
               </w:rPr>
-              <w:t>08_02_IMG04</w:t>
+              <w:t>08_02_</w:t>
+            </w:r>
+            <w:r>
+              <w:rPr>
+                <w:rFonts w:ascii="Times New Roman" w:hAnsi="Times New Roman" w:cs="Times New Roman"/>
+                <w:color w:val="000000"/>
+              </w:rPr>
+              <w:t>CO_</w:t>
+            </w:r>
+            <w:r>
+              <w:rPr>
+                <w:rFonts w:ascii="Times New Roman" w:hAnsi="Times New Roman" w:cs="Times New Roman"/>
+                <w:color w:val="000000"/>
+              </w:rPr>
+              <w:t>IMG04</w:t>
             </w:r>
           </w:p>
         </w:tc>
@@ -21458,10 +21483,10 @@
             </w:pPr>
             <w:r>
               <w:object w:dxaOrig="5910" w:dyaOrig="2325" w14:anchorId="482F53B6">
-                <v:shape id="_x0000_i1027" type="#_x0000_t75" style="width:295.2pt;height:115.2pt" o:ole="">
+                <v:shape id="_x0000_i1027" type="#_x0000_t75" style="width:295.5pt;height:115.8pt" o:ole="">
                   <v:imagedata r:id="rId15" o:title=""/>
                 </v:shape>
-                <o:OLEObject Type="Embed" ProgID="PBrush" ShapeID="_x0000_i1027" DrawAspect="Content" ObjectID="_1488286167" r:id="rId16"/>
+                <o:OLEObject Type="Embed" ProgID="PBrush" ShapeID="_x0000_i1027" DrawAspect="Content" ObjectID="_1488367290" r:id="rId16"/>
               </w:object>
             </w:r>
           </w:p>
@@ -23170,7 +23195,7 @@
     <w:p>
       <w:pPr>
         <w:rPr>
-          <w:rFonts w:ascii="Cambria Math" w:eastAsiaTheme="minorEastAsia" w:hAnsi="Cambria Math"/>
+          <w:rFonts w:ascii="Cambria Math" w:eastAsiaTheme="minorEastAsia" w:hAnsi="Cambria Math" w:hint="eastAsia"/>
           <w:oMath/>
         </w:rPr>
       </w:pPr>
@@ -23762,10 +23787,10 @@
             </w:pPr>
             <w:r>
               <w:object w:dxaOrig="4755" w:dyaOrig="2595" w14:anchorId="75490985">
-                <v:shape id="_x0000_i1028" type="#_x0000_t75" style="width:237.6pt;height:129.6pt" o:ole="">
+                <v:shape id="_x0000_i1028" type="#_x0000_t75" style="width:237.9pt;height:129.6pt" o:ole="">
                   <v:imagedata r:id="rId17" o:title=""/>
                 </v:shape>
-                <o:OLEObject Type="Embed" ProgID="PBrush" ShapeID="_x0000_i1028" DrawAspect="Content" ObjectID="_1488286168" r:id="rId18"/>
+                <o:OLEObject Type="Embed" ProgID="PBrush" ShapeID="_x0000_i1028" DrawAspect="Content" ObjectID="_1488367291" r:id="rId18"/>
               </w:object>
             </w:r>
           </w:p>
@@ -24339,8 +24364,8 @@
         <w:tblLook w:val="04A0" w:firstRow="1" w:lastRow="0" w:firstColumn="1" w:lastColumn="0" w:noHBand="0" w:noVBand="1"/>
       </w:tblPr>
       <w:tblGrid>
-        <w:gridCol w:w="2439"/>
-        <w:gridCol w:w="6389"/>
+        <w:gridCol w:w="2441"/>
+        <w:gridCol w:w="6387"/>
       </w:tblGrid>
       <w:tr>
         <w:tc>
@@ -24483,10 +24508,10 @@
             </w:pPr>
             <w:r>
               <w:object w:dxaOrig="4230" w:dyaOrig="2025" w14:anchorId="6D349D98">
-                <v:shape id="_x0000_i1029" type="#_x0000_t75" style="width:208.8pt;height:100.8pt" o:ole="">
+                <v:shape id="_x0000_i1029" type="#_x0000_t75" style="width:208.5pt;height:100.8pt" o:ole="">
                   <v:imagedata r:id="rId19" o:title=""/>
                 </v:shape>
-                <o:OLEObject Type="Embed" ProgID="PBrush" ShapeID="_x0000_i1029" DrawAspect="Content" ObjectID="_1488286169" r:id="rId20"/>
+                <o:OLEObject Type="Embed" ProgID="PBrush" ShapeID="_x0000_i1029" DrawAspect="Content" ObjectID="_1488367292" r:id="rId20"/>
               </w:object>
             </w:r>
           </w:p>
@@ -26678,69 +26703,45 @@
           <w:lang w:val="es-CO" w:eastAsia="es-CO"/>
         </w:rPr>
         <w:lastRenderedPageBreak/>
-        <w:t xml:space="preserve">1. </w:t>
-      </w:r>
-      <w:r>
+        <w:t>1. Se escriben los dos polinomios ordenados en forma descendente con respecto a una de las variables; si faltan términos se dejan los espacios o se completan con ceros.</w:t>
+      </w:r>
+    </w:p>
+    <w:p>
+      <w:pPr>
+        <w:shd w:val="clear" w:color="auto" w:fill="FFFFFF"/>
+        <w:spacing w:after="0" w:line="345" w:lineRule="atLeast"/>
         <w:rPr>
           <w:rFonts w:ascii="Times New Roman" w:eastAsia="Times New Roman" w:hAnsi="Times New Roman" w:cs="Times New Roman"/>
           <w:color w:val="333333"/>
           <w:lang w:val="es-CO" w:eastAsia="es-CO"/>
         </w:rPr>
-        <w:t>Se escriben los dos polinomios ordenados en forma descendente con respecto a una de las variables; si faltan términos se dejan los espacios o se completan con ceros.</w:t>
-      </w:r>
-    </w:p>
-    <w:p>
-      <w:pPr>
-        <w:shd w:val="clear" w:color="auto" w:fill="FFFFFF"/>
-        <w:spacing w:after="0" w:line="345" w:lineRule="atLeast"/>
+      </w:pPr>
+      <w:r>
         <w:rPr>
           <w:rFonts w:ascii="Times New Roman" w:eastAsia="Times New Roman" w:hAnsi="Times New Roman" w:cs="Times New Roman"/>
           <w:color w:val="333333"/>
           <w:lang w:val="es-CO" w:eastAsia="es-CO"/>
         </w:rPr>
-      </w:pPr>
-      <w:r>
+        <w:t>2. Se confirma que el grado del polinomio dividendo sea mayor que el grado del polinomio divisor.</w:t>
+      </w:r>
+    </w:p>
+    <w:p>
+      <w:pPr>
+        <w:shd w:val="clear" w:color="auto" w:fill="FFFFFF"/>
+        <w:spacing w:after="0" w:line="345" w:lineRule="atLeast"/>
         <w:rPr>
           <w:rFonts w:ascii="Times New Roman" w:eastAsia="Times New Roman" w:hAnsi="Times New Roman" w:cs="Times New Roman"/>
           <w:color w:val="333333"/>
           <w:lang w:val="es-CO" w:eastAsia="es-CO"/>
         </w:rPr>
-        <w:t xml:space="preserve">2. </w:t>
-      </w:r>
+      </w:pPr>
       <w:r>
         <w:rPr>
           <w:rFonts w:ascii="Times New Roman" w:eastAsia="Times New Roman" w:hAnsi="Times New Roman" w:cs="Times New Roman"/>
           <w:color w:val="333333"/>
           <w:lang w:val="es-CO" w:eastAsia="es-CO"/>
         </w:rPr>
-        <w:t>Se confirma que el grado del polinomio dividendo sea mayor que el grado del polinomio divisor.</w:t>
-      </w:r>
-    </w:p>
-    <w:p>
-      <w:pPr>
-        <w:shd w:val="clear" w:color="auto" w:fill="FFFFFF"/>
-        <w:spacing w:after="0" w:line="345" w:lineRule="atLeast"/>
-        <w:rPr>
-          <w:rFonts w:ascii="Times New Roman" w:eastAsia="Times New Roman" w:hAnsi="Times New Roman" w:cs="Times New Roman"/>
-          <w:color w:val="333333"/>
-          <w:lang w:val="es-CO" w:eastAsia="es-CO"/>
-        </w:rPr>
-      </w:pPr>
-      <w:r>
-        <w:rPr>
-          <w:rFonts w:ascii="Times New Roman" w:eastAsia="Times New Roman" w:hAnsi="Times New Roman" w:cs="Times New Roman"/>
-          <w:color w:val="333333"/>
-          <w:lang w:val="es-CO" w:eastAsia="es-CO"/>
-        </w:rPr>
-        <w:t xml:space="preserve">3. </w:t>
-      </w:r>
-      <w:r>
-        <w:rPr>
-          <w:rFonts w:ascii="Times New Roman" w:eastAsia="Times New Roman" w:hAnsi="Times New Roman" w:cs="Times New Roman"/>
-          <w:color w:val="333333"/>
-          <w:lang w:val="es-CO" w:eastAsia="es-CO"/>
-        </w:rPr>
-        <w:t>Se escribe la división de manera similar a como se realiza con números naturales.</w:t>
+        <w:t>3. Se escribe la división de manera similar a como se realiza con números naturales.</w:t>
       </w:r>
     </w:p>
     <w:p>
@@ -26758,8 +26759,8 @@
         <w:tblLook w:val="04A0" w:firstRow="1" w:lastRow="0" w:firstColumn="1" w:lastColumn="0" w:noHBand="0" w:noVBand="1"/>
       </w:tblPr>
       <w:tblGrid>
-        <w:gridCol w:w="1084"/>
-        <w:gridCol w:w="7744"/>
+        <w:gridCol w:w="1082"/>
+        <w:gridCol w:w="7746"/>
       </w:tblGrid>
       <w:tr>
         <w:tc>
@@ -26891,10 +26892,10 @@
           <w:p>
             <w:r>
               <w:object w:dxaOrig="8760" w:dyaOrig="3900" w14:anchorId="65630430">
-                <v:shape id="_x0000_i1030" type="#_x0000_t75" style="width:439.2pt;height:194.4pt" o:ole="">
+                <v:shape id="_x0000_i1030" type="#_x0000_t75" style="width:439.5pt;height:194.1pt" o:ole="">
                   <v:imagedata r:id="rId21" o:title=""/>
                 </v:shape>
-                <o:OLEObject Type="Embed" ProgID="PBrush" ShapeID="_x0000_i1030" DrawAspect="Content" ObjectID="_1488286170" r:id="rId22"/>
+                <o:OLEObject Type="Embed" ProgID="PBrush" ShapeID="_x0000_i1030" DrawAspect="Content" ObjectID="_1488367293" r:id="rId22"/>
               </w:object>
             </w:r>
           </w:p>
@@ -27186,8 +27187,8 @@
         <w:tblLook w:val="04A0" w:firstRow="1" w:lastRow="0" w:firstColumn="1" w:lastColumn="0" w:noHBand="0" w:noVBand="1"/>
       </w:tblPr>
       <w:tblGrid>
-        <w:gridCol w:w="2442"/>
-        <w:gridCol w:w="6386"/>
+        <w:gridCol w:w="2441"/>
+        <w:gridCol w:w="6387"/>
       </w:tblGrid>
       <w:tr>
         <w:tc>
@@ -27329,10 +27330,10 @@
             </w:pPr>
             <w:r>
               <w:object w:dxaOrig="4110" w:dyaOrig="3720" w14:anchorId="25F1EA51">
-                <v:shape id="_x0000_i1031" type="#_x0000_t75" style="width:208.8pt;height:187.2pt" o:ole="">
+                <v:shape id="_x0000_i1031" type="#_x0000_t75" style="width:208.5pt;height:186.6pt" o:ole="">
                   <v:imagedata r:id="rId23" o:title=""/>
                 </v:shape>
-                <o:OLEObject Type="Embed" ProgID="PBrush" ShapeID="_x0000_i1031" DrawAspect="Content" ObjectID="_1488286171" r:id="rId24"/>
+                <o:OLEObject Type="Embed" ProgID="PBrush" ShapeID="_x0000_i1031" DrawAspect="Content" ObjectID="_1488367294" r:id="rId24"/>
               </w:object>
             </w:r>
           </w:p>
@@ -28769,10 +28770,10 @@
             </w:pPr>
             <w:r>
               <w:object w:dxaOrig="4830" w:dyaOrig="540" w14:anchorId="4CB6F706">
-                <v:shape id="_x0000_i1032" type="#_x0000_t75" style="width:223.2pt;height:21.6pt" o:ole="">
+                <v:shape id="_x0000_i1032" type="#_x0000_t75" style="width:223.5pt;height:21.9pt" o:ole="">
                   <v:imagedata r:id="rId25" o:title=""/>
                 </v:shape>
-                <o:OLEObject Type="Embed" ProgID="PBrush" ShapeID="_x0000_i1032" DrawAspect="Content" ObjectID="_1488286172" r:id="rId26"/>
+                <o:OLEObject Type="Embed" ProgID="PBrush" ShapeID="_x0000_i1032" DrawAspect="Content" ObjectID="_1488367295" r:id="rId26"/>
               </w:object>
             </w:r>
           </w:p>
@@ -28783,8 +28784,8 @@
               <w:tblLook w:val="04A0" w:firstRow="1" w:lastRow="0" w:firstColumn="1" w:lastColumn="0" w:noHBand="0" w:noVBand="1"/>
             </w:tblPr>
             <w:tblGrid>
-              <w:gridCol w:w="4582"/>
-              <w:gridCol w:w="3477"/>
+              <w:gridCol w:w="4539"/>
+              <w:gridCol w:w="3520"/>
             </w:tblGrid>
             <w:tr>
               <w:tc>
@@ -28797,10 +28798,10 @@
                   </w:pPr>
                   <w:r>
                     <w:object w:dxaOrig="3570" w:dyaOrig="1050" w14:anchorId="222F739A">
-                      <v:shape id="_x0000_i1033" type="#_x0000_t75" style="width:180pt;height:50.4pt" o:ole="">
+                      <v:shape id="_x0000_i1033" type="#_x0000_t75" style="width:179.7pt;height:50.1pt" o:ole="">
                         <v:imagedata r:id="rId27" o:title=""/>
                       </v:shape>
-                      <o:OLEObject Type="Embed" ProgID="PBrush" ShapeID="_x0000_i1033" DrawAspect="Content" ObjectID="_1488286173" r:id="rId28"/>
+                      <o:OLEObject Type="Embed" ProgID="PBrush" ShapeID="_x0000_i1033" DrawAspect="Content" ObjectID="_1488367296" r:id="rId28"/>
                     </w:object>
                   </w:r>
                 </w:p>
@@ -28823,17 +28824,12 @@
                   <w:pPr>
                     <w:jc w:val="center"/>
                   </w:pPr>
-                </w:p>
-                <w:p>
-                  <w:pPr>
-                    <w:jc w:val="center"/>
-                  </w:pPr>
                   <w:r>
                     <w:object w:dxaOrig="3825" w:dyaOrig="1275" w14:anchorId="1172AD4B">
-                      <v:shape id="_x0000_i1034" type="#_x0000_t75" style="width:187.2pt;height:64.8pt" o:ole="">
+                      <v:shape id="_x0000_i1034" type="#_x0000_t75" style="width:187.2pt;height:64.5pt" o:ole="">
                         <v:imagedata r:id="rId29" o:title=""/>
                       </v:shape>
-                      <o:OLEObject Type="Embed" ProgID="PBrush" ShapeID="_x0000_i1034" DrawAspect="Content" ObjectID="_1488286174" r:id="rId30"/>
+                      <o:OLEObject Type="Embed" ProgID="PBrush" ShapeID="_x0000_i1034" DrawAspect="Content" ObjectID="_1488367297" r:id="rId30"/>
                     </w:object>
                   </w:r>
                 </w:p>
@@ -28863,10 +28859,10 @@
                   </w:pPr>
                   <w:r>
                     <w:object w:dxaOrig="3960" w:dyaOrig="1590" w14:anchorId="776EE19F">
-                      <v:shape id="_x0000_i1035" type="#_x0000_t75" style="width:201.6pt;height:79.2pt" o:ole="">
+                      <v:shape id="_x0000_i1035" type="#_x0000_t75" style="width:201.6pt;height:79.5pt" o:ole="">
                         <v:imagedata r:id="rId31" o:title=""/>
                       </v:shape>
-                      <o:OLEObject Type="Embed" ProgID="PBrush" ShapeID="_x0000_i1035" DrawAspect="Content" ObjectID="_1488286175" r:id="rId32"/>
+                      <o:OLEObject Type="Embed" ProgID="PBrush" ShapeID="_x0000_i1035" DrawAspect="Content" ObjectID="_1488367298" r:id="rId32"/>
                     </w:object>
                   </w:r>
                 </w:p>
@@ -29006,10 +29002,10 @@
                   </w:pPr>
                   <w:r>
                     <w:object w:dxaOrig="5430" w:dyaOrig="1230" w14:anchorId="73D2869F">
-                      <v:shape id="_x0000_i1036" type="#_x0000_t75" style="width:3in;height:50.4pt" o:ole="">
+                      <v:shape id="_x0000_i1036" type="#_x0000_t75" style="width:3in;height:50.1pt" o:ole="">
                         <v:imagedata r:id="rId33" o:title=""/>
                       </v:shape>
-                      <o:OLEObject Type="Embed" ProgID="PBrush" ShapeID="_x0000_i1036" DrawAspect="Content" ObjectID="_1488286176" r:id="rId34"/>
+                      <o:OLEObject Type="Embed" ProgID="PBrush" ShapeID="_x0000_i1036" DrawAspect="Content" ObjectID="_1488367299" r:id="rId34"/>
                     </w:object>
                   </w:r>
                 </w:p>
@@ -29125,7 +29121,6 @@
                 <w:sz w:val="18"/>
                 <w:szCs w:val="18"/>
               </w:rPr>
-              <w:lastRenderedPageBreak/>
               <w:t>Pie de imagen</w:t>
             </w:r>
           </w:p>
@@ -30694,7 +30689,6 @@
           <w:color w:val="333333"/>
           <w:lang w:val="es-CO" w:eastAsia="es-CO"/>
         </w:rPr>
-        <w:lastRenderedPageBreak/>
         <w:t>Si se calcula</w:t>
       </w:r>
       <w:r>
@@ -30879,6 +30873,7 @@
               <w:color w:val="333333"/>
               <w:lang w:val="es-CO" w:eastAsia="es-CO"/>
             </w:rPr>
+            <w:lastRenderedPageBreak/>
             <m:t>P</m:t>
           </m:r>
           <m:d>
@@ -32115,7 +32110,6 @@
           <w:rFonts w:ascii="Times" w:hAnsi="Times"/>
           <w:b/>
         </w:rPr>
-        <w:lastRenderedPageBreak/>
         <w:br w:type="page"/>
       </w:r>
     </w:p>
@@ -33022,6 +33016,13 @@
         </w:rPr>
         <w:t xml:space="preserve">Fin de </w:t>
       </w:r>
+      <w:r>
+        <w:rPr>
+          <w:rFonts w:ascii="Times" w:hAnsi="Times"/>
+          <w:b/>
+        </w:rPr>
+        <w:t>tema</w:t>
+      </w:r>
     </w:p>
     <w:p>
       <w:pPr>
@@ -33030,6 +33031,8 @@
           <w:b/>
         </w:rPr>
       </w:pPr>
+      <w:bookmarkStart w:id="0" w:name="_GoBack"/>
+      <w:bookmarkEnd w:id="0"/>
     </w:p>
     <w:tbl>
       <w:tblPr>
@@ -33532,28 +33535,7 @@
                 <w:rFonts w:ascii="Times New Roman" w:hAnsi="Times New Roman" w:cs="Times New Roman"/>
                 <w:color w:val="000000"/>
               </w:rPr>
-              <w:t>MA</w:t>
-            </w:r>
-            <w:r>
-              <w:rPr>
-                <w:rFonts w:ascii="Times New Roman" w:hAnsi="Times New Roman" w:cs="Times New Roman"/>
-                <w:color w:val="000000"/>
-              </w:rPr>
-              <w:t>_08_0</w:t>
-            </w:r>
-            <w:r>
-              <w:rPr>
-                <w:rFonts w:ascii="Times New Roman" w:hAnsi="Times New Roman" w:cs="Times New Roman"/>
-                <w:color w:val="000000"/>
-              </w:rPr>
-              <w:t>2</w:t>
-            </w:r>
-            <w:r>
-              <w:rPr>
-                <w:rFonts w:ascii="Times New Roman" w:hAnsi="Times New Roman" w:cs="Times New Roman"/>
-                <w:color w:val="000000"/>
-              </w:rPr>
-              <w:t>_CO_REC230</w:t>
+              <w:t>MA_08_02_CO_REC230</w:t>
             </w:r>
           </w:p>
         </w:tc>
@@ -33705,7 +33687,6 @@
                 <w:szCs w:val="18"/>
               </w:rPr>
             </w:pPr>
-            <w:bookmarkStart w:id="0" w:name="_GoBack" w:colFirst="0" w:colLast="3"/>
             <w:r>
               <w:rPr>
                 <w:rFonts w:ascii="Times New Roman" w:hAnsi="Times New Roman" w:cs="Times New Roman"/>
@@ -33774,7 +33755,6 @@
           </w:p>
         </w:tc>
       </w:tr>
-      <w:bookmarkEnd w:id="0"/>
     </w:tbl>
     <w:p>
       <w:pPr>
@@ -33915,7 +33895,7 @@
       <w:rPr>
         <w:b/>
       </w:rPr>
-      <w:t>Expresiones algebraicas y operaciones algebraicas</w:t>
+      <w:t>Expresiones y operaciones algebraicas</w:t>
     </w:r>
   </w:p>
   <w:p>
@@ -35274,7 +35254,7 @@
 </file>
 
 <file path=customXml/itemProps1.xml><?xml version="1.0" encoding="utf-8"?>
-<ds:datastoreItem xmlns:ds="http://schemas.openxmlformats.org/officeDocument/2006/customXml" ds:itemID="{EC4F7825-ED84-413E-847C-DDAED0207677}">
+<ds:datastoreItem xmlns:ds="http://schemas.openxmlformats.org/officeDocument/2006/customXml" ds:itemID="{60DEA777-ADC4-4D90-923C-F06073F5DCBB}">
   <ds:schemaRefs>
     <ds:schemaRef ds:uri="http://schemas.openxmlformats.org/officeDocument/2006/bibliography"/>
   </ds:schemaRefs>

</xml_diff>

<commit_message>
texto consolidación tema 2 grado 08
</commit_message>
<xml_diff>
--- a/fuentes/contenidos/grado08/guion02/MA_08_02_CO.docx
+++ b/fuentes/contenidos/grado08/guion02/MA_08_02_CO.docx
@@ -3449,10 +3449,10 @@
                   <v:path o:extrusionok="f" gradientshapeok="t" o:connecttype="rect"/>
                   <o:lock v:ext="edit" aspectratio="t"/>
                 </v:shapetype>
-                <v:shape id="_x0000_i1025" type="#_x0000_t75" style="width:273.6pt;height:1in" o:ole="">
+                <v:shape id="_x0000_i1025" type="#_x0000_t75" style="width:273.75pt;height:1in" o:ole="">
                   <v:imagedata r:id="rId11" o:title=""/>
                 </v:shape>
-                <o:OLEObject Type="Embed" ProgID="PBrush" ShapeID="_x0000_i1025" DrawAspect="Content" ObjectID="_1488367288" r:id="rId12"/>
+                <o:OLEObject Type="Embed" ProgID="PBrush" ShapeID="_x0000_i1025" DrawAspect="Content" ObjectID="_1489215354" r:id="rId12"/>
               </w:object>
             </w:r>
           </w:p>
@@ -13668,10 +13668,10 @@
             </w:pPr>
             <w:r>
               <w:object w:dxaOrig="5730" w:dyaOrig="2265" w14:anchorId="75463A3F">
-                <v:shape id="_x0000_i1026" type="#_x0000_t75" style="width:4in;height:115.8pt" o:ole="">
+                <v:shape id="_x0000_i1026" type="#_x0000_t75" style="width:4in;height:115.5pt" o:ole="">
                   <v:imagedata r:id="rId13" o:title=""/>
                 </v:shape>
-                <o:OLEObject Type="Embed" ProgID="PBrush" ShapeID="_x0000_i1026" DrawAspect="Content" ObjectID="_1488367289" r:id="rId14"/>
+                <o:OLEObject Type="Embed" ProgID="PBrush" ShapeID="_x0000_i1026" DrawAspect="Content" ObjectID="_1489215355" r:id="rId14"/>
               </w:object>
             </w:r>
           </w:p>
@@ -14083,6 +14083,28 @@
           <w:b/>
         </w:rPr>
         <w:t>Consolidación</w:t>
+      </w:r>
+    </w:p>
+    <w:p>
+      <w:pPr>
+        <w:tabs>
+          <w:tab w:val="right" w:pos="8498"/>
+        </w:tabs>
+        <w:spacing w:after="0"/>
+        <w:rPr>
+          <w:rFonts w:ascii="Times" w:hAnsi="Times"/>
+          <w:b/>
+        </w:rPr>
+      </w:pPr>
+      <w:r>
+        <w:rPr>
+          <w:rFonts w:ascii="Arial" w:hAnsi="Arial" w:cs="Arial"/>
+          <w:color w:val="333333"/>
+          <w:sz w:val="21"/>
+          <w:szCs w:val="21"/>
+          <w:shd w:val="clear" w:color="auto" w:fill="FFFFFF"/>
+        </w:rPr>
+        <w:t>Actividades para consolidar lo que has aprendido en esta sección.</w:t>
       </w:r>
     </w:p>
     <w:p>
@@ -19818,6 +19840,25 @@
         <w:t xml:space="preserve"> Consolidación </w:t>
       </w:r>
     </w:p>
+    <w:p>
+      <w:pPr>
+        <w:rPr>
+          <w:rFonts w:ascii="Times" w:hAnsi="Times"/>
+          <w:b/>
+        </w:rPr>
+      </w:pPr>
+      <w:r>
+        <w:rPr>
+          <w:rFonts w:ascii="Arial" w:hAnsi="Arial" w:cs="Arial"/>
+          <w:color w:val="333333"/>
+          <w:sz w:val="21"/>
+          <w:szCs w:val="21"/>
+          <w:shd w:val="clear" w:color="auto" w:fill="FFFFFF"/>
+        </w:rPr>
+        <w:lastRenderedPageBreak/>
+        <w:t>Actividades para consolidar lo que has aprendido en esta sección.</w:t>
+      </w:r>
+    </w:p>
     <w:tbl>
       <w:tblPr>
         <w:tblStyle w:val="Tablaconcuadrcula"/>
@@ -19850,7 +19891,6 @@
                 <w:b/>
                 <w:color w:val="FFFFFF" w:themeColor="background1"/>
               </w:rPr>
-              <w:lastRenderedPageBreak/>
               <w:t>Practica: recurso nuevo</w:t>
             </w:r>
           </w:p>
@@ -21483,10 +21523,10 @@
             </w:pPr>
             <w:r>
               <w:object w:dxaOrig="5910" w:dyaOrig="2325" w14:anchorId="482F53B6">
-                <v:shape id="_x0000_i1027" type="#_x0000_t75" style="width:295.5pt;height:115.8pt" o:ole="">
+                <v:shape id="_x0000_i1027" type="#_x0000_t75" style="width:295.5pt;height:115.5pt" o:ole="">
                   <v:imagedata r:id="rId15" o:title=""/>
                 </v:shape>
-                <o:OLEObject Type="Embed" ProgID="PBrush" ShapeID="_x0000_i1027" DrawAspect="Content" ObjectID="_1488367290" r:id="rId16"/>
+                <o:OLEObject Type="Embed" ProgID="PBrush" ShapeID="_x0000_i1027" DrawAspect="Content" ObjectID="_1489215356" r:id="rId16"/>
               </w:object>
             </w:r>
           </w:p>
@@ -23646,8 +23686,8 @@
         <w:tblLook w:val="04A0" w:firstRow="1" w:lastRow="0" w:firstColumn="1" w:lastColumn="0" w:noHBand="0" w:noVBand="1"/>
       </w:tblPr>
       <w:tblGrid>
-        <w:gridCol w:w="2425"/>
-        <w:gridCol w:w="6403"/>
+        <w:gridCol w:w="2424"/>
+        <w:gridCol w:w="6404"/>
       </w:tblGrid>
       <w:tr>
         <w:tc>
@@ -23787,10 +23827,10 @@
             </w:pPr>
             <w:r>
               <w:object w:dxaOrig="4755" w:dyaOrig="2595" w14:anchorId="75490985">
-                <v:shape id="_x0000_i1028" type="#_x0000_t75" style="width:237.9pt;height:129.6pt" o:ole="">
+                <v:shape id="_x0000_i1028" type="#_x0000_t75" style="width:237.75pt;height:129.75pt" o:ole="">
                   <v:imagedata r:id="rId17" o:title=""/>
                 </v:shape>
-                <o:OLEObject Type="Embed" ProgID="PBrush" ShapeID="_x0000_i1028" DrawAspect="Content" ObjectID="_1488367291" r:id="rId18"/>
+                <o:OLEObject Type="Embed" ProgID="PBrush" ShapeID="_x0000_i1028" DrawAspect="Content" ObjectID="_1489215357" r:id="rId18"/>
               </w:object>
             </w:r>
           </w:p>
@@ -24508,10 +24548,10 @@
             </w:pPr>
             <w:r>
               <w:object w:dxaOrig="4230" w:dyaOrig="2025" w14:anchorId="6D349D98">
-                <v:shape id="_x0000_i1029" type="#_x0000_t75" style="width:208.5pt;height:100.8pt" o:ole="">
+                <v:shape id="_x0000_i1029" type="#_x0000_t75" style="width:208.5pt;height:100.5pt" o:ole="">
                   <v:imagedata r:id="rId19" o:title=""/>
                 </v:shape>
-                <o:OLEObject Type="Embed" ProgID="PBrush" ShapeID="_x0000_i1029" DrawAspect="Content" ObjectID="_1488367292" r:id="rId20"/>
+                <o:OLEObject Type="Embed" ProgID="PBrush" ShapeID="_x0000_i1029" DrawAspect="Content" ObjectID="_1489215358" r:id="rId20"/>
               </w:object>
             </w:r>
           </w:p>
@@ -26892,10 +26932,10 @@
           <w:p>
             <w:r>
               <w:object w:dxaOrig="8760" w:dyaOrig="3900" w14:anchorId="65630430">
-                <v:shape id="_x0000_i1030" type="#_x0000_t75" style="width:439.5pt;height:194.1pt" o:ole="">
+                <v:shape id="_x0000_i1030" type="#_x0000_t75" style="width:439.5pt;height:194.25pt" o:ole="">
                   <v:imagedata r:id="rId21" o:title=""/>
                 </v:shape>
-                <o:OLEObject Type="Embed" ProgID="PBrush" ShapeID="_x0000_i1030" DrawAspect="Content" ObjectID="_1488367293" r:id="rId22"/>
+                <o:OLEObject Type="Embed" ProgID="PBrush" ShapeID="_x0000_i1030" DrawAspect="Content" ObjectID="_1489215359" r:id="rId22"/>
               </w:object>
             </w:r>
           </w:p>
@@ -27330,10 +27370,10 @@
             </w:pPr>
             <w:r>
               <w:object w:dxaOrig="4110" w:dyaOrig="3720" w14:anchorId="25F1EA51">
-                <v:shape id="_x0000_i1031" type="#_x0000_t75" style="width:208.5pt;height:186.6pt" o:ole="">
+                <v:shape id="_x0000_i1031" type="#_x0000_t75" style="width:208.5pt;height:186.75pt" o:ole="">
                   <v:imagedata r:id="rId23" o:title=""/>
                 </v:shape>
-                <o:OLEObject Type="Embed" ProgID="PBrush" ShapeID="_x0000_i1031" DrawAspect="Content" ObjectID="_1488367294" r:id="rId24"/>
+                <o:OLEObject Type="Embed" ProgID="PBrush" ShapeID="_x0000_i1031" DrawAspect="Content" ObjectID="_1489215360" r:id="rId24"/>
               </w:object>
             </w:r>
           </w:p>
@@ -28770,10 +28810,10 @@
             </w:pPr>
             <w:r>
               <w:object w:dxaOrig="4830" w:dyaOrig="540" w14:anchorId="4CB6F706">
-                <v:shape id="_x0000_i1032" type="#_x0000_t75" style="width:223.5pt;height:21.9pt" o:ole="">
+                <v:shape id="_x0000_i1032" type="#_x0000_t75" style="width:223.5pt;height:21.75pt" o:ole="">
                   <v:imagedata r:id="rId25" o:title=""/>
                 </v:shape>
-                <o:OLEObject Type="Embed" ProgID="PBrush" ShapeID="_x0000_i1032" DrawAspect="Content" ObjectID="_1488367295" r:id="rId26"/>
+                <o:OLEObject Type="Embed" ProgID="PBrush" ShapeID="_x0000_i1032" DrawAspect="Content" ObjectID="_1489215361" r:id="rId26"/>
               </w:object>
             </w:r>
           </w:p>
@@ -28798,10 +28838,10 @@
                   </w:pPr>
                   <w:r>
                     <w:object w:dxaOrig="3570" w:dyaOrig="1050" w14:anchorId="222F739A">
-                      <v:shape id="_x0000_i1033" type="#_x0000_t75" style="width:179.7pt;height:50.1pt" o:ole="">
+                      <v:shape id="_x0000_i1033" type="#_x0000_t75" style="width:180pt;height:50.25pt" o:ole="">
                         <v:imagedata r:id="rId27" o:title=""/>
                       </v:shape>
-                      <o:OLEObject Type="Embed" ProgID="PBrush" ShapeID="_x0000_i1033" DrawAspect="Content" ObjectID="_1488367296" r:id="rId28"/>
+                      <o:OLEObject Type="Embed" ProgID="PBrush" ShapeID="_x0000_i1033" DrawAspect="Content" ObjectID="_1489215362" r:id="rId28"/>
                     </w:object>
                   </w:r>
                 </w:p>
@@ -28826,10 +28866,10 @@
                   </w:pPr>
                   <w:r>
                     <w:object w:dxaOrig="3825" w:dyaOrig="1275" w14:anchorId="1172AD4B">
-                      <v:shape id="_x0000_i1034" type="#_x0000_t75" style="width:187.2pt;height:64.5pt" o:ole="">
+                      <v:shape id="_x0000_i1034" type="#_x0000_t75" style="width:187.5pt;height:64.5pt" o:ole="">
                         <v:imagedata r:id="rId29" o:title=""/>
                       </v:shape>
-                      <o:OLEObject Type="Embed" ProgID="PBrush" ShapeID="_x0000_i1034" DrawAspect="Content" ObjectID="_1488367297" r:id="rId30"/>
+                      <o:OLEObject Type="Embed" ProgID="PBrush" ShapeID="_x0000_i1034" DrawAspect="Content" ObjectID="_1489215363" r:id="rId30"/>
                     </w:object>
                   </w:r>
                 </w:p>
@@ -28859,10 +28899,10 @@
                   </w:pPr>
                   <w:r>
                     <w:object w:dxaOrig="3960" w:dyaOrig="1590" w14:anchorId="776EE19F">
-                      <v:shape id="_x0000_i1035" type="#_x0000_t75" style="width:201.6pt;height:79.5pt" o:ole="">
+                      <v:shape id="_x0000_i1035" type="#_x0000_t75" style="width:201.75pt;height:79.5pt" o:ole="">
                         <v:imagedata r:id="rId31" o:title=""/>
                       </v:shape>
-                      <o:OLEObject Type="Embed" ProgID="PBrush" ShapeID="_x0000_i1035" DrawAspect="Content" ObjectID="_1488367298" r:id="rId32"/>
+                      <o:OLEObject Type="Embed" ProgID="PBrush" ShapeID="_x0000_i1035" DrawAspect="Content" ObjectID="_1489215364" r:id="rId32"/>
                     </w:object>
                   </w:r>
                 </w:p>
@@ -29002,10 +29042,10 @@
                   </w:pPr>
                   <w:r>
                     <w:object w:dxaOrig="5430" w:dyaOrig="1230" w14:anchorId="73D2869F">
-                      <v:shape id="_x0000_i1036" type="#_x0000_t75" style="width:3in;height:50.1pt" o:ole="">
+                      <v:shape id="_x0000_i1036" type="#_x0000_t75" style="width:3in;height:50.25pt" o:ole="">
                         <v:imagedata r:id="rId33" o:title=""/>
                       </v:shape>
-                      <o:OLEObject Type="Embed" ProgID="PBrush" ShapeID="_x0000_i1036" DrawAspect="Content" ObjectID="_1488367299" r:id="rId34"/>
+                      <o:OLEObject Type="Embed" ProgID="PBrush" ShapeID="_x0000_i1036" DrawAspect="Content" ObjectID="_1489215365" r:id="rId34"/>
                     </w:object>
                   </w:r>
                 </w:p>
@@ -31862,6 +31902,26 @@
         <w:t>Consolidación</w:t>
       </w:r>
     </w:p>
+    <w:p>
+      <w:pPr>
+        <w:rPr>
+          <w:rFonts w:ascii="Times" w:hAnsi="Times"/>
+          <w:b/>
+        </w:rPr>
+      </w:pPr>
+      <w:r>
+        <w:rPr>
+          <w:rFonts w:ascii="Arial" w:hAnsi="Arial" w:cs="Arial"/>
+          <w:color w:val="333333"/>
+          <w:sz w:val="21"/>
+          <w:szCs w:val="21"/>
+          <w:shd w:val="clear" w:color="auto" w:fill="FFFFFF"/>
+        </w:rPr>
+        <w:t>Actividades para consolidar lo que has aprendido en esta sección.</w:t>
+      </w:r>
+      <w:bookmarkStart w:id="0" w:name="_GoBack"/>
+      <w:bookmarkEnd w:id="0"/>
+    </w:p>
     <w:tbl>
       <w:tblPr>
         <w:tblStyle w:val="Tablaconcuadrcula"/>
@@ -33031,8 +33091,6 @@
           <w:b/>
         </w:rPr>
       </w:pPr>
-      <w:bookmarkStart w:id="0" w:name="_GoBack"/>
-      <w:bookmarkEnd w:id="0"/>
     </w:p>
     <w:tbl>
       <w:tblPr>
@@ -35254,7 +35312,7 @@
 </file>
 
 <file path=customXml/itemProps1.xml><?xml version="1.0" encoding="utf-8"?>
-<ds:datastoreItem xmlns:ds="http://schemas.openxmlformats.org/officeDocument/2006/customXml" ds:itemID="{60DEA777-ADC4-4D90-923C-F06073F5DCBB}">
+<ds:datastoreItem xmlns:ds="http://schemas.openxmlformats.org/officeDocument/2006/customXml" ds:itemID="{67EF5CEA-E8AC-45AF-B644-46D5B5BBF73F}">
   <ds:schemaRefs>
     <ds:schemaRef ds:uri="http://schemas.openxmlformats.org/officeDocument/2006/bibliography"/>
   </ds:schemaRefs>

</xml_diff>

<commit_message>
edición hasta recuso 60 tema 3 grado 08
</commit_message>
<xml_diff>
--- a/fuentes/contenidos/grado08/guion02/MA_08_02_CO.docx
+++ b/fuentes/contenidos/grado08/guion02/MA_08_02_CO.docx
@@ -3452,7 +3452,7 @@
                 <v:shape id="_x0000_i1025" type="#_x0000_t75" style="width:273.75pt;height:1in" o:ole="">
                   <v:imagedata r:id="rId11" o:title=""/>
                 </v:shape>
-                <o:OLEObject Type="Embed" ProgID="PBrush" ShapeID="_x0000_i1025" DrawAspect="Content" ObjectID="_1489215354" r:id="rId12"/>
+                <o:OLEObject Type="Embed" ProgID="PBrush" ShapeID="_x0000_i1025" DrawAspect="Content" ObjectID="_1489226173" r:id="rId12"/>
               </w:object>
             </w:r>
           </w:p>
@@ -4657,7 +4657,21 @@
                 <w:rFonts w:ascii="Times New Roman" w:hAnsi="Times New Roman" w:cs="Times New Roman"/>
                 <w:color w:val="000000"/>
               </w:rPr>
-              <w:t xml:space="preserve">o partes de una expresión algebraica. </w:t>
+              <w:t>o par</w:t>
+            </w:r>
+            <w:r>
+              <w:rPr>
+                <w:rFonts w:ascii="Times New Roman" w:hAnsi="Times New Roman" w:cs="Times New Roman"/>
+                <w:color w:val="000000"/>
+              </w:rPr>
+              <w:t>tes de una expresión algebraica</w:t>
+            </w:r>
+            <w:r>
+              <w:rPr>
+                <w:rFonts w:ascii="Times New Roman" w:hAnsi="Times New Roman" w:cs="Times New Roman"/>
+                <w:color w:val="000000"/>
+              </w:rPr>
+              <w:t xml:space="preserve"> </w:t>
             </w:r>
           </w:p>
         </w:tc>
@@ -4882,7 +4896,14 @@
                 <w:rFonts w:ascii="Times New Roman" w:hAnsi="Times New Roman" w:cs="Times New Roman"/>
                 <w:color w:val="000000"/>
               </w:rPr>
-              <w:t>reconocer la relación entre el lenguaje algebraico y el lenguaje natural.</w:t>
+              <w:t xml:space="preserve">reconocer la relación entre el lenguaje algebraico y </w:t>
+            </w:r>
+            <w:r>
+              <w:rPr>
+                <w:rFonts w:ascii="Times New Roman" w:hAnsi="Times New Roman" w:cs="Times New Roman"/>
+                <w:color w:val="000000"/>
+              </w:rPr>
+              <w:t>el lenguaje natural</w:t>
             </w:r>
           </w:p>
         </w:tc>
@@ -5227,7 +5248,14 @@
                 <w:rFonts w:ascii="Times New Roman" w:hAnsi="Times New Roman" w:cs="Times New Roman"/>
                 <w:color w:val="000000"/>
               </w:rPr>
-              <w:t xml:space="preserve"> muestra los conceptos básicos de los polinomios.</w:t>
+              <w:t xml:space="preserve"> muestra los conc</w:t>
+            </w:r>
+            <w:r>
+              <w:rPr>
+                <w:rFonts w:ascii="Times New Roman" w:hAnsi="Times New Roman" w:cs="Times New Roman"/>
+                <w:color w:val="000000"/>
+              </w:rPr>
+              <w:t>eptos básicos de los polinomios</w:t>
             </w:r>
           </w:p>
         </w:tc>
@@ -11885,7 +11913,23 @@
                 <w:sz w:val="18"/>
                 <w:szCs w:val="18"/>
               </w:rPr>
-              <w:t xml:space="preserve">Actividad que permite diferenciar un monomio y polinomios de expresiones que no lo son. </w:t>
+              <w:t>Actividad que permite diferenciar un monomio y polinomi</w:t>
+            </w:r>
+            <w:r>
+              <w:rPr>
+                <w:rFonts w:ascii="Arial" w:hAnsi="Arial" w:cs="Arial"/>
+                <w:sz w:val="18"/>
+                <w:szCs w:val="18"/>
+              </w:rPr>
+              <w:t>os de expresiones que no lo son</w:t>
+            </w:r>
+            <w:r>
+              <w:rPr>
+                <w:rFonts w:ascii="Arial" w:hAnsi="Arial" w:cs="Arial"/>
+                <w:sz w:val="18"/>
+                <w:szCs w:val="18"/>
+              </w:rPr>
+              <w:t xml:space="preserve"> </w:t>
             </w:r>
           </w:p>
         </w:tc>
@@ -12105,13 +12149,6 @@
                 <w:color w:val="000000"/>
               </w:rPr>
               <w:t>recordar las características de los polinomios</w:t>
-            </w:r>
-            <w:r>
-              <w:rPr>
-                <w:rFonts w:ascii="Times New Roman" w:hAnsi="Times New Roman" w:cs="Times New Roman"/>
-                <w:color w:val="000000"/>
-              </w:rPr>
-              <w:t>.</w:t>
             </w:r>
           </w:p>
         </w:tc>
@@ -13671,7 +13708,7 @@
                 <v:shape id="_x0000_i1026" type="#_x0000_t75" style="width:4in;height:115.5pt" o:ole="">
                   <v:imagedata r:id="rId13" o:title=""/>
                 </v:shape>
-                <o:OLEObject Type="Embed" ProgID="PBrush" ShapeID="_x0000_i1026" DrawAspect="Content" ObjectID="_1489215355" r:id="rId14"/>
+                <o:OLEObject Type="Embed" ProgID="PBrush" ShapeID="_x0000_i1026" DrawAspect="Content" ObjectID="_1489226174" r:id="rId14"/>
               </w:object>
             </w:r>
           </w:p>
@@ -14018,7 +14055,14 @@
                 <w:rFonts w:ascii="Times New Roman" w:hAnsi="Times New Roman" w:cs="Times New Roman"/>
                 <w:color w:val="000000"/>
               </w:rPr>
-              <w:t>para ejercitar la evaluación numérica de los polinomios.</w:t>
+              <w:t>para ejercitar la evalua</w:t>
+            </w:r>
+            <w:r>
+              <w:rPr>
+                <w:rFonts w:ascii="Times New Roman" w:hAnsi="Times New Roman" w:cs="Times New Roman"/>
+                <w:color w:val="000000"/>
+              </w:rPr>
+              <w:t>ción numérica de los polinomios</w:t>
             </w:r>
           </w:p>
         </w:tc>
@@ -14314,13 +14358,6 @@
                 <w:color w:val="000000"/>
               </w:rPr>
               <w:t>reforzar y recordar todo lo aprendido sobre las expresiones algebraicas</w:t>
-            </w:r>
-            <w:r>
-              <w:rPr>
-                <w:rFonts w:ascii="Times New Roman" w:hAnsi="Times New Roman" w:cs="Times New Roman"/>
-                <w:color w:val="000000"/>
-              </w:rPr>
-              <w:t>.</w:t>
             </w:r>
           </w:p>
         </w:tc>
@@ -19172,13 +19209,6 @@
               </w:rPr>
               <w:t>de polinomios</w:t>
             </w:r>
-            <w:r>
-              <w:rPr>
-                <w:rFonts w:ascii="Times New Roman" w:hAnsi="Times New Roman" w:cs="Times New Roman"/>
-                <w:color w:val="000000"/>
-              </w:rPr>
-              <w:t>.</w:t>
-            </w:r>
           </w:p>
         </w:tc>
       </w:tr>
@@ -19780,13 +19810,6 @@
               </w:rPr>
               <w:t>de polinomios</w:t>
             </w:r>
-            <w:r>
-              <w:rPr>
-                <w:rFonts w:ascii="Times New Roman" w:hAnsi="Times New Roman" w:cs="Times New Roman"/>
-                <w:color w:val="000000"/>
-              </w:rPr>
-              <w:t>.</w:t>
-            </w:r>
           </w:p>
         </w:tc>
       </w:tr>
@@ -20075,13 +20098,6 @@
                 <w:color w:val="000000"/>
               </w:rPr>
               <w:t>de polinomios</w:t>
-            </w:r>
-            <w:r>
-              <w:rPr>
-                <w:rFonts w:ascii="Times New Roman" w:hAnsi="Times New Roman" w:cs="Times New Roman"/>
-                <w:color w:val="000000"/>
-              </w:rPr>
-              <w:t>.</w:t>
             </w:r>
           </w:p>
         </w:tc>
@@ -21147,13 +21163,6 @@
               </w:rPr>
               <w:t>se aplica la ley de los exponentes</w:t>
             </w:r>
-            <w:r>
-              <w:rPr>
-                <w:rFonts w:ascii="Times New Roman" w:hAnsi="Times New Roman" w:cs="Times New Roman"/>
-                <w:color w:val="000000"/>
-              </w:rPr>
-              <w:t>.</w:t>
-            </w:r>
           </w:p>
         </w:tc>
       </w:tr>
@@ -21526,7 +21535,7 @@
                 <v:shape id="_x0000_i1027" type="#_x0000_t75" style="width:295.5pt;height:115.5pt" o:ole="">
                   <v:imagedata r:id="rId15" o:title=""/>
                 </v:shape>
-                <o:OLEObject Type="Embed" ProgID="PBrush" ShapeID="_x0000_i1027" DrawAspect="Content" ObjectID="_1489215356" r:id="rId16"/>
+                <o:OLEObject Type="Embed" ProgID="PBrush" ShapeID="_x0000_i1027" DrawAspect="Content" ObjectID="_1489226175" r:id="rId16"/>
               </w:object>
             </w:r>
           </w:p>
@@ -23235,7 +23244,7 @@
     <w:p>
       <w:pPr>
         <w:rPr>
-          <w:rFonts w:ascii="Cambria Math" w:eastAsiaTheme="minorEastAsia" w:hAnsi="Cambria Math" w:hint="eastAsia"/>
+          <w:rFonts w:ascii="Cambria Math" w:eastAsiaTheme="minorEastAsia" w:hAnsi="Cambria Math"/>
           <w:oMath/>
         </w:rPr>
       </w:pPr>
@@ -23686,8 +23695,8 @@
         <w:tblLook w:val="04A0" w:firstRow="1" w:lastRow="0" w:firstColumn="1" w:lastColumn="0" w:noHBand="0" w:noVBand="1"/>
       </w:tblPr>
       <w:tblGrid>
-        <w:gridCol w:w="2424"/>
-        <w:gridCol w:w="6404"/>
+        <w:gridCol w:w="2425"/>
+        <w:gridCol w:w="6403"/>
       </w:tblGrid>
       <w:tr>
         <w:tc>
@@ -23830,7 +23839,7 @@
                 <v:shape id="_x0000_i1028" type="#_x0000_t75" style="width:237.75pt;height:129.75pt" o:ole="">
                   <v:imagedata r:id="rId17" o:title=""/>
                 </v:shape>
-                <o:OLEObject Type="Embed" ProgID="PBrush" ShapeID="_x0000_i1028" DrawAspect="Content" ObjectID="_1489215357" r:id="rId18"/>
+                <o:OLEObject Type="Embed" ProgID="PBrush" ShapeID="_x0000_i1028" DrawAspect="Content" ObjectID="_1489226176" r:id="rId18"/>
               </w:object>
             </w:r>
           </w:p>
@@ -24190,7 +24199,7 @@
                 <w:rFonts w:ascii="Times New Roman" w:hAnsi="Times New Roman" w:cs="Times New Roman"/>
                 <w:color w:val="000000"/>
               </w:rPr>
-              <w:t xml:space="preserve"> polinomios.</w:t>
+              <w:t xml:space="preserve"> polinomios</w:t>
             </w:r>
           </w:p>
         </w:tc>
@@ -24551,7 +24560,7 @@
                 <v:shape id="_x0000_i1029" type="#_x0000_t75" style="width:208.5pt;height:100.5pt" o:ole="">
                   <v:imagedata r:id="rId19" o:title=""/>
                 </v:shape>
-                <o:OLEObject Type="Embed" ProgID="PBrush" ShapeID="_x0000_i1029" DrawAspect="Content" ObjectID="_1489215358" r:id="rId20"/>
+                <o:OLEObject Type="Embed" ProgID="PBrush" ShapeID="_x0000_i1029" DrawAspect="Content" ObjectID="_1489226177" r:id="rId20"/>
               </w:object>
             </w:r>
           </w:p>
@@ -26935,7 +26944,7 @@
                 <v:shape id="_x0000_i1030" type="#_x0000_t75" style="width:439.5pt;height:194.25pt" o:ole="">
                   <v:imagedata r:id="rId21" o:title=""/>
                 </v:shape>
-                <o:OLEObject Type="Embed" ProgID="PBrush" ShapeID="_x0000_i1030" DrawAspect="Content" ObjectID="_1489215359" r:id="rId22"/>
+                <o:OLEObject Type="Embed" ProgID="PBrush" ShapeID="_x0000_i1030" DrawAspect="Content" ObjectID="_1489226178" r:id="rId22"/>
               </w:object>
             </w:r>
           </w:p>
@@ -27373,7 +27382,7 @@
                 <v:shape id="_x0000_i1031" type="#_x0000_t75" style="width:208.5pt;height:186.75pt" o:ole="">
                   <v:imagedata r:id="rId23" o:title=""/>
                 </v:shape>
-                <o:OLEObject Type="Embed" ProgID="PBrush" ShapeID="_x0000_i1031" DrawAspect="Content" ObjectID="_1489215360" r:id="rId24"/>
+                <o:OLEObject Type="Embed" ProgID="PBrush" ShapeID="_x0000_i1031" DrawAspect="Content" ObjectID="_1489226179" r:id="rId24"/>
               </w:object>
             </w:r>
           </w:p>
@@ -27871,7 +27880,14 @@
                 <w:rFonts w:ascii="Times New Roman" w:hAnsi="Times New Roman" w:cs="Times New Roman"/>
                 <w:color w:val="000000"/>
               </w:rPr>
-              <w:t xml:space="preserve"> practicar la división entre polinomios.</w:t>
+              <w:t xml:space="preserve"> practic</w:t>
+            </w:r>
+            <w:r>
+              <w:rPr>
+                <w:rFonts w:ascii="Times New Roman" w:hAnsi="Times New Roman" w:cs="Times New Roman"/>
+                <w:color w:val="000000"/>
+              </w:rPr>
+              <w:t>ar la división entre polinomios</w:t>
             </w:r>
           </w:p>
         </w:tc>
@@ -28276,7 +28292,14 @@
                 <w:rFonts w:ascii="Times New Roman" w:hAnsi="Times New Roman" w:cs="Times New Roman"/>
                 <w:color w:val="000000"/>
               </w:rPr>
-              <w:t xml:space="preserve"> permite estudiar la multiplicación y la división de polinomios.</w:t>
+              <w:t xml:space="preserve"> permite estudiar la multiplicac</w:t>
+            </w:r>
+            <w:r>
+              <w:rPr>
+                <w:rFonts w:ascii="Times New Roman" w:hAnsi="Times New Roman" w:cs="Times New Roman"/>
+                <w:color w:val="000000"/>
+              </w:rPr>
+              <w:t>ión y la división de polinomios</w:t>
             </w:r>
           </w:p>
         </w:tc>
@@ -28813,7 +28836,7 @@
                 <v:shape id="_x0000_i1032" type="#_x0000_t75" style="width:223.5pt;height:21.75pt" o:ole="">
                   <v:imagedata r:id="rId25" o:title=""/>
                 </v:shape>
-                <o:OLEObject Type="Embed" ProgID="PBrush" ShapeID="_x0000_i1032" DrawAspect="Content" ObjectID="_1489215361" r:id="rId26"/>
+                <o:OLEObject Type="Embed" ProgID="PBrush" ShapeID="_x0000_i1032" DrawAspect="Content" ObjectID="_1489226180" r:id="rId26"/>
               </w:object>
             </w:r>
           </w:p>
@@ -28841,7 +28864,7 @@
                       <v:shape id="_x0000_i1033" type="#_x0000_t75" style="width:180pt;height:50.25pt" o:ole="">
                         <v:imagedata r:id="rId27" o:title=""/>
                       </v:shape>
-                      <o:OLEObject Type="Embed" ProgID="PBrush" ShapeID="_x0000_i1033" DrawAspect="Content" ObjectID="_1489215362" r:id="rId28"/>
+                      <o:OLEObject Type="Embed" ProgID="PBrush" ShapeID="_x0000_i1033" DrawAspect="Content" ObjectID="_1489226181" r:id="rId28"/>
                     </w:object>
                   </w:r>
                 </w:p>
@@ -28869,7 +28892,7 @@
                       <v:shape id="_x0000_i1034" type="#_x0000_t75" style="width:187.5pt;height:64.5pt" o:ole="">
                         <v:imagedata r:id="rId29" o:title=""/>
                       </v:shape>
-                      <o:OLEObject Type="Embed" ProgID="PBrush" ShapeID="_x0000_i1034" DrawAspect="Content" ObjectID="_1489215363" r:id="rId30"/>
+                      <o:OLEObject Type="Embed" ProgID="PBrush" ShapeID="_x0000_i1034" DrawAspect="Content" ObjectID="_1489226182" r:id="rId30"/>
                     </w:object>
                   </w:r>
                 </w:p>
@@ -28902,7 +28925,7 @@
                       <v:shape id="_x0000_i1035" type="#_x0000_t75" style="width:201.75pt;height:79.5pt" o:ole="">
                         <v:imagedata r:id="rId31" o:title=""/>
                       </v:shape>
-                      <o:OLEObject Type="Embed" ProgID="PBrush" ShapeID="_x0000_i1035" DrawAspect="Content" ObjectID="_1489215364" r:id="rId32"/>
+                      <o:OLEObject Type="Embed" ProgID="PBrush" ShapeID="_x0000_i1035" DrawAspect="Content" ObjectID="_1489226183" r:id="rId32"/>
                     </w:object>
                   </w:r>
                 </w:p>
@@ -29045,7 +29068,7 @@
                       <v:shape id="_x0000_i1036" type="#_x0000_t75" style="width:3in;height:50.25pt" o:ole="">
                         <v:imagedata r:id="rId33" o:title=""/>
                       </v:shape>
-                      <o:OLEObject Type="Embed" ProgID="PBrush" ShapeID="_x0000_i1036" DrawAspect="Content" ObjectID="_1489215365" r:id="rId34"/>
+                      <o:OLEObject Type="Embed" ProgID="PBrush" ShapeID="_x0000_i1036" DrawAspect="Content" ObjectID="_1489226184" r:id="rId34"/>
                     </w:object>
                   </w:r>
                 </w:p>
@@ -31427,7 +31450,14 @@
                 <w:rFonts w:ascii="Times New Roman" w:hAnsi="Times New Roman" w:cs="Times New Roman"/>
                 <w:color w:val="000000"/>
               </w:rPr>
-              <w:t xml:space="preserve"> practicar la división sintética y el teorema del residuo.</w:t>
+              <w:t xml:space="preserve"> practicar la división sin</w:t>
+            </w:r>
+            <w:r>
+              <w:rPr>
+                <w:rFonts w:ascii="Times New Roman" w:hAnsi="Times New Roman" w:cs="Times New Roman"/>
+                <w:color w:val="000000"/>
+              </w:rPr>
+              <w:t>tética y el teorema del residuo</w:t>
             </w:r>
           </w:p>
         </w:tc>
@@ -31826,7 +31856,14 @@
                 <w:rFonts w:ascii="Times New Roman" w:hAnsi="Times New Roman" w:cs="Times New Roman"/>
                 <w:color w:val="000000"/>
               </w:rPr>
-              <w:t>ntética y el teorema del residuo.</w:t>
+              <w:t>n</w:t>
+            </w:r>
+            <w:r>
+              <w:rPr>
+                <w:rFonts w:ascii="Times New Roman" w:hAnsi="Times New Roman" w:cs="Times New Roman"/>
+                <w:color w:val="000000"/>
+              </w:rPr>
+              <w:t>tética y el teorema del residuo</w:t>
             </w:r>
           </w:p>
         </w:tc>
@@ -31919,8 +31956,6 @@
         </w:rPr>
         <w:t>Actividades para consolidar lo que has aprendido en esta sección.</w:t>
       </w:r>
-      <w:bookmarkStart w:id="0" w:name="_GoBack"/>
-      <w:bookmarkEnd w:id="0"/>
     </w:p>
     <w:tbl>
       <w:tblPr>
@@ -32135,7 +32170,14 @@
                 <w:rFonts w:ascii="Times New Roman" w:hAnsi="Times New Roman" w:cs="Times New Roman"/>
                 <w:color w:val="000000"/>
               </w:rPr>
-              <w:t>Actividad para reforzar lo visto de la multiplicación y división  de polinomios.</w:t>
+              <w:t>Actividad para reforzar lo visto de la multiplic</w:t>
+            </w:r>
+            <w:r>
+              <w:rPr>
+                <w:rFonts w:ascii="Times New Roman" w:hAnsi="Times New Roman" w:cs="Times New Roman"/>
+                <w:color w:val="000000"/>
+              </w:rPr>
+              <w:t>ación y división  de polinomios</w:t>
             </w:r>
           </w:p>
         </w:tc>
@@ -32443,12 +32485,6 @@
                 <w:rFonts w:ascii="Times New Roman" w:hAnsi="Times New Roman" w:cs="Times New Roman"/>
               </w:rPr>
               <w:t>cómo surgió el álgebra en la humanidad</w:t>
-            </w:r>
-            <w:r>
-              <w:rPr>
-                <w:rFonts w:ascii="Times New Roman" w:hAnsi="Times New Roman" w:cs="Times New Roman"/>
-              </w:rPr>
-              <w:t>.</w:t>
             </w:r>
           </w:p>
           <w:p>
@@ -32782,7 +32818,14 @@
                 <w:rFonts w:ascii="Times New Roman" w:hAnsi="Times New Roman" w:cs="Times New Roman"/>
                 <w:color w:val="000000"/>
               </w:rPr>
-              <w:t xml:space="preserve"> permite ejercitar las operaciones básicas con los polinomios.</w:t>
+              <w:t xml:space="preserve"> permite ejercitar las operaci</w:t>
+            </w:r>
+            <w:r>
+              <w:rPr>
+                <w:rFonts w:ascii="Times New Roman" w:hAnsi="Times New Roman" w:cs="Times New Roman"/>
+                <w:color w:val="000000"/>
+              </w:rPr>
+              <w:t>ones básicas con los polinomios</w:t>
             </w:r>
           </w:p>
         </w:tc>
@@ -32993,13 +33036,8 @@
               </w:rPr>
               <w:t xml:space="preserve"> comunicar lo que has aprendido de las expresiones algebraicas</w:t>
             </w:r>
-            <w:r>
-              <w:rPr>
-                <w:rFonts w:ascii="Times New Roman" w:hAnsi="Times New Roman" w:cs="Times New Roman"/>
-                <w:color w:val="000000"/>
-              </w:rPr>
-              <w:t>.</w:t>
-            </w:r>
+            <w:bookmarkStart w:id="0" w:name="_GoBack"/>
+            <w:bookmarkEnd w:id="0"/>
           </w:p>
         </w:tc>
       </w:tr>
@@ -35312,7 +35350,7 @@
 </file>
 
 <file path=customXml/itemProps1.xml><?xml version="1.0" encoding="utf-8"?>
-<ds:datastoreItem xmlns:ds="http://schemas.openxmlformats.org/officeDocument/2006/customXml" ds:itemID="{67EF5CEA-E8AC-45AF-B644-46D5B5BBF73F}">
+<ds:datastoreItem xmlns:ds="http://schemas.openxmlformats.org/officeDocument/2006/customXml" ds:itemID="{5A1C3343-3C52-4C2C-9ECA-D225278F1724}">
   <ds:schemaRefs>
     <ds:schemaRef ds:uri="http://schemas.openxmlformats.org/officeDocument/2006/bibliography"/>
   </ds:schemaRefs>

</xml_diff>

<commit_message>
fórmulas y proyecto tema 2 grado 08
</commit_message>
<xml_diff>
--- a/fuentes/contenidos/grado08/guion02/MA_08_02_CO.docx
+++ b/fuentes/contenidos/grado08/guion02/MA_08_02_CO.docx
@@ -674,7 +674,7 @@
                 <w:color w:val="298AAE"/>
                 <w:sz w:val="18"/>
                 <w:szCs w:val="18"/>
-                <w:lang w:val="es-CO" w:eastAsia="ko-KR"/>
+                <w:lang w:val="es-CO" w:eastAsia="es-CO"/>
               </w:rPr>
               <w:drawing>
                 <wp:inline distT="0" distB="0" distL="0" distR="0" wp14:anchorId="0AED9BC9" wp14:editId="587E18CD">
@@ -3452,7 +3452,7 @@
                 <v:shape id="_x0000_i1025" type="#_x0000_t75" style="width:273.75pt;height:1in" o:ole="">
                   <v:imagedata r:id="rId11" o:title=""/>
                 </v:shape>
-                <o:OLEObject Type="Embed" ProgID="PBrush" ShapeID="_x0000_i1025" DrawAspect="Content" ObjectID="_1489226173" r:id="rId12"/>
+                <o:OLEObject Type="Embed" ProgID="PBrush" ShapeID="_x0000_i1025" DrawAspect="Content" ObjectID="_1490778459" r:id="rId12"/>
               </w:object>
             </w:r>
           </w:p>
@@ -7189,6 +7189,7 @@
         <w:rPr>
           <w:rStyle w:val="un"/>
         </w:rPr>
+        <w:lastRenderedPageBreak/>
         <w:t>Un</w:t>
       </w:r>
       <w:r>
@@ -8585,7 +8586,6 @@
         <w:rPr>
           <w:rStyle w:val="un"/>
         </w:rPr>
-        <w:lastRenderedPageBreak/>
         <w:t>− 2</w:t>
       </w:r>
       <w:r>
@@ -10262,7 +10262,6 @@
                   <w:rPr>
                     <w:rFonts w:ascii="Cambria Math" w:hAnsi="Cambria Math"/>
                   </w:rPr>
-                  <w:lastRenderedPageBreak/>
                   <m:t>-2</m:t>
                 </m:r>
                 <m:sSup>
@@ -12182,6 +12181,7 @@
           <w:rFonts w:ascii="Times" w:hAnsi="Times"/>
           <w:highlight w:val="yellow"/>
         </w:rPr>
+        <w:lastRenderedPageBreak/>
         <w:t>[SECCIÓN 2</w:t>
       </w:r>
       <w:r>
@@ -13708,7 +13708,7 @@
                 <v:shape id="_x0000_i1026" type="#_x0000_t75" style="width:4in;height:115.5pt" o:ole="">
                   <v:imagedata r:id="rId13" o:title=""/>
                 </v:shape>
-                <o:OLEObject Type="Embed" ProgID="PBrush" ShapeID="_x0000_i1026" DrawAspect="Content" ObjectID="_1489226174" r:id="rId14"/>
+                <o:OLEObject Type="Embed" ProgID="PBrush" ShapeID="_x0000_i1026" DrawAspect="Content" ObjectID="_1490778460" r:id="rId14"/>
               </w:object>
             </w:r>
           </w:p>
@@ -13893,6 +13893,7 @@
                 <w:b/>
                 <w:color w:val="FFFFFF" w:themeColor="background1"/>
               </w:rPr>
+              <w:lastRenderedPageBreak/>
               <w:t>Practica: recurso nuevo</w:t>
             </w:r>
           </w:p>
@@ -21535,7 +21536,7 @@
                 <v:shape id="_x0000_i1027" type="#_x0000_t75" style="width:295.5pt;height:115.5pt" o:ole="">
                   <v:imagedata r:id="rId15" o:title=""/>
                 </v:shape>
-                <o:OLEObject Type="Embed" ProgID="PBrush" ShapeID="_x0000_i1027" DrawAspect="Content" ObjectID="_1489226175" r:id="rId16"/>
+                <o:OLEObject Type="Embed" ProgID="PBrush" ShapeID="_x0000_i1027" DrawAspect="Content" ObjectID="_1490778461" r:id="rId16"/>
               </w:object>
             </w:r>
           </w:p>
@@ -23244,7 +23245,7 @@
     <w:p>
       <w:pPr>
         <w:rPr>
-          <w:rFonts w:ascii="Cambria Math" w:eastAsiaTheme="minorEastAsia" w:hAnsi="Cambria Math"/>
+          <w:rFonts w:ascii="Cambria Math" w:eastAsiaTheme="minorEastAsia" w:hAnsi="Cambria Math" w:hint="eastAsia"/>
           <w:oMath/>
         </w:rPr>
       </w:pPr>
@@ -23839,7 +23840,7 @@
                 <v:shape id="_x0000_i1028" type="#_x0000_t75" style="width:237.75pt;height:129.75pt" o:ole="">
                   <v:imagedata r:id="rId17" o:title=""/>
                 </v:shape>
-                <o:OLEObject Type="Embed" ProgID="PBrush" ShapeID="_x0000_i1028" DrawAspect="Content" ObjectID="_1489226176" r:id="rId18"/>
+                <o:OLEObject Type="Embed" ProgID="PBrush" ShapeID="_x0000_i1028" DrawAspect="Content" ObjectID="_1490778462" r:id="rId18"/>
               </w:object>
             </w:r>
           </w:p>
@@ -24560,7 +24561,7 @@
                 <v:shape id="_x0000_i1029" type="#_x0000_t75" style="width:208.5pt;height:100.5pt" o:ole="">
                   <v:imagedata r:id="rId19" o:title=""/>
                 </v:shape>
-                <o:OLEObject Type="Embed" ProgID="PBrush" ShapeID="_x0000_i1029" DrawAspect="Content" ObjectID="_1489226177" r:id="rId20"/>
+                <o:OLEObject Type="Embed" ProgID="PBrush" ShapeID="_x0000_i1029" DrawAspect="Content" ObjectID="_1490778463" r:id="rId20"/>
               </w:object>
             </w:r>
           </w:p>
@@ -26944,7 +26945,7 @@
                 <v:shape id="_x0000_i1030" type="#_x0000_t75" style="width:439.5pt;height:194.25pt" o:ole="">
                   <v:imagedata r:id="rId21" o:title=""/>
                 </v:shape>
-                <o:OLEObject Type="Embed" ProgID="PBrush" ShapeID="_x0000_i1030" DrawAspect="Content" ObjectID="_1489226178" r:id="rId22"/>
+                <o:OLEObject Type="Embed" ProgID="PBrush" ShapeID="_x0000_i1030" DrawAspect="Content" ObjectID="_1490778464" r:id="rId22"/>
               </w:object>
             </w:r>
           </w:p>
@@ -27382,7 +27383,7 @@
                 <v:shape id="_x0000_i1031" type="#_x0000_t75" style="width:208.5pt;height:186.75pt" o:ole="">
                   <v:imagedata r:id="rId23" o:title=""/>
                 </v:shape>
-                <o:OLEObject Type="Embed" ProgID="PBrush" ShapeID="_x0000_i1031" DrawAspect="Content" ObjectID="_1489226179" r:id="rId24"/>
+                <o:OLEObject Type="Embed" ProgID="PBrush" ShapeID="_x0000_i1031" DrawAspect="Content" ObjectID="_1490778465" r:id="rId24"/>
               </w:object>
             </w:r>
           </w:p>
@@ -28836,7 +28837,7 @@
                 <v:shape id="_x0000_i1032" type="#_x0000_t75" style="width:223.5pt;height:21.75pt" o:ole="">
                   <v:imagedata r:id="rId25" o:title=""/>
                 </v:shape>
-                <o:OLEObject Type="Embed" ProgID="PBrush" ShapeID="_x0000_i1032" DrawAspect="Content" ObjectID="_1489226180" r:id="rId26"/>
+                <o:OLEObject Type="Embed" ProgID="PBrush" ShapeID="_x0000_i1032" DrawAspect="Content" ObjectID="_1490778466" r:id="rId26"/>
               </w:object>
             </w:r>
           </w:p>
@@ -28864,7 +28865,7 @@
                       <v:shape id="_x0000_i1033" type="#_x0000_t75" style="width:180pt;height:50.25pt" o:ole="">
                         <v:imagedata r:id="rId27" o:title=""/>
                       </v:shape>
-                      <o:OLEObject Type="Embed" ProgID="PBrush" ShapeID="_x0000_i1033" DrawAspect="Content" ObjectID="_1489226181" r:id="rId28"/>
+                      <o:OLEObject Type="Embed" ProgID="PBrush" ShapeID="_x0000_i1033" DrawAspect="Content" ObjectID="_1490778467" r:id="rId28"/>
                     </w:object>
                   </w:r>
                 </w:p>
@@ -28892,7 +28893,7 @@
                       <v:shape id="_x0000_i1034" type="#_x0000_t75" style="width:187.5pt;height:64.5pt" o:ole="">
                         <v:imagedata r:id="rId29" o:title=""/>
                       </v:shape>
-                      <o:OLEObject Type="Embed" ProgID="PBrush" ShapeID="_x0000_i1034" DrawAspect="Content" ObjectID="_1489226182" r:id="rId30"/>
+                      <o:OLEObject Type="Embed" ProgID="PBrush" ShapeID="_x0000_i1034" DrawAspect="Content" ObjectID="_1490778468" r:id="rId30"/>
                     </w:object>
                   </w:r>
                 </w:p>
@@ -28925,7 +28926,7 @@
                       <v:shape id="_x0000_i1035" type="#_x0000_t75" style="width:201.75pt;height:79.5pt" o:ole="">
                         <v:imagedata r:id="rId31" o:title=""/>
                       </v:shape>
-                      <o:OLEObject Type="Embed" ProgID="PBrush" ShapeID="_x0000_i1035" DrawAspect="Content" ObjectID="_1489226183" r:id="rId32"/>
+                      <o:OLEObject Type="Embed" ProgID="PBrush" ShapeID="_x0000_i1035" DrawAspect="Content" ObjectID="_1490778469" r:id="rId32"/>
                     </w:object>
                   </w:r>
                 </w:p>
@@ -29068,7 +29069,7 @@
                       <v:shape id="_x0000_i1036" type="#_x0000_t75" style="width:3in;height:50.25pt" o:ole="">
                         <v:imagedata r:id="rId33" o:title=""/>
                       </v:shape>
-                      <o:OLEObject Type="Embed" ProgID="PBrush" ShapeID="_x0000_i1036" DrawAspect="Content" ObjectID="_1489226184" r:id="rId34"/>
+                      <o:OLEObject Type="Embed" ProgID="PBrush" ShapeID="_x0000_i1036" DrawAspect="Content" ObjectID="_1490778470" r:id="rId34"/>
                     </w:object>
                   </w:r>
                 </w:p>
@@ -33036,8 +33037,6 @@
               </w:rPr>
               <w:t xml:space="preserve"> comunicar lo que has aprendido de las expresiones algebraicas</w:t>
             </w:r>
-            <w:bookmarkStart w:id="0" w:name="_GoBack"/>
-            <w:bookmarkEnd w:id="0"/>
           </w:p>
         </w:tc>
       </w:tr>
@@ -33050,13 +33049,268 @@
           <w:b/>
         </w:rPr>
       </w:pPr>
-      <w:r>
+    </w:p>
+    <w:tbl>
+      <w:tblPr>
+        <w:tblStyle w:val="Tablaconcuadrcula"/>
+        <w:tblW w:w="0" w:type="auto"/>
+        <w:tblLook w:val="04A0" w:firstRow="1" w:lastRow="0" w:firstColumn="1" w:lastColumn="0" w:noHBand="0" w:noVBand="1"/>
+      </w:tblPr>
+      <w:tblGrid>
+        <w:gridCol w:w="2463"/>
+        <w:gridCol w:w="6365"/>
+      </w:tblGrid>
+      <w:tr>
+        <w:tc>
+          <w:tcPr>
+            <w:tcW w:w="9033" w:type="dxa"/>
+            <w:gridSpan w:val="2"/>
+            <w:shd w:val="clear" w:color="auto" w:fill="000000" w:themeFill="text1"/>
+          </w:tcPr>
+          <w:p>
+            <w:pPr>
+              <w:jc w:val="center"/>
+              <w:rPr>
+                <w:rFonts w:ascii="Times New Roman" w:hAnsi="Times New Roman" w:cs="Times New Roman"/>
+                <w:b/>
+                <w:color w:val="FFFFFF" w:themeColor="background1"/>
+              </w:rPr>
+            </w:pPr>
+            <w:r>
+              <w:rPr>
+                <w:rFonts w:ascii="Times New Roman" w:hAnsi="Times New Roman" w:cs="Times New Roman"/>
+                <w:b/>
+                <w:color w:val="FFFFFF" w:themeColor="background1"/>
+              </w:rPr>
+              <w:t>Profundiza</w:t>
+            </w:r>
+            <w:r>
+              <w:rPr>
+                <w:rFonts w:ascii="Times New Roman" w:hAnsi="Times New Roman" w:cs="Times New Roman"/>
+                <w:b/>
+                <w:color w:val="FFFFFF" w:themeColor="background1"/>
+              </w:rPr>
+              <w:t>: recurso nuevo</w:t>
+            </w:r>
+          </w:p>
+        </w:tc>
+      </w:tr>
+      <w:tr>
+        <w:tc>
+          <w:tcPr>
+            <w:tcW w:w="2518" w:type="dxa"/>
+          </w:tcPr>
+          <w:p>
+            <w:pPr>
+              <w:rPr>
+                <w:rFonts w:ascii="Times New Roman" w:hAnsi="Times New Roman" w:cs="Times New Roman"/>
+                <w:b/>
+                <w:color w:val="000000"/>
+                <w:sz w:val="18"/>
+                <w:szCs w:val="18"/>
+              </w:rPr>
+            </w:pPr>
+            <w:r>
+              <w:rPr>
+                <w:rFonts w:ascii="Times New Roman" w:hAnsi="Times New Roman" w:cs="Times New Roman"/>
+                <w:b/>
+                <w:color w:val="000000"/>
+                <w:sz w:val="18"/>
+                <w:szCs w:val="18"/>
+              </w:rPr>
+              <w:t>Código</w:t>
+            </w:r>
+          </w:p>
+        </w:tc>
+        <w:tc>
+          <w:tcPr>
+            <w:tcW w:w="6515" w:type="dxa"/>
+          </w:tcPr>
+          <w:p>
+            <w:pPr>
+              <w:rPr>
+                <w:rFonts w:ascii="Times New Roman" w:hAnsi="Times New Roman" w:cs="Times New Roman"/>
+                <w:b/>
+                <w:color w:val="000000"/>
+                <w:sz w:val="18"/>
+                <w:szCs w:val="18"/>
+              </w:rPr>
+            </w:pPr>
+            <w:r>
+              <w:rPr>
+                <w:rFonts w:ascii="Times New Roman" w:hAnsi="Times New Roman" w:cs="Times New Roman"/>
+                <w:color w:val="000000"/>
+              </w:rPr>
+              <w:t>MA_</w:t>
+            </w:r>
+            <w:r>
+              <w:rPr>
+                <w:rFonts w:ascii="Times New Roman" w:hAnsi="Times New Roman" w:cs="Times New Roman"/>
+                <w:color w:val="000000"/>
+              </w:rPr>
+              <w:t>08_02_CO_REC21</w:t>
+            </w:r>
+            <w:r>
+              <w:rPr>
+                <w:rFonts w:ascii="Times New Roman" w:hAnsi="Times New Roman" w:cs="Times New Roman"/>
+                <w:color w:val="000000"/>
+              </w:rPr>
+              <w:t>0</w:t>
+            </w:r>
+          </w:p>
+        </w:tc>
+      </w:tr>
+      <w:tr>
+        <w:tc>
+          <w:tcPr>
+            <w:tcW w:w="2518" w:type="dxa"/>
+          </w:tcPr>
+          <w:p>
+            <w:pPr>
+              <w:rPr>
+                <w:rFonts w:ascii="Times New Roman" w:hAnsi="Times New Roman" w:cs="Times New Roman"/>
+                <w:color w:val="000000"/>
+              </w:rPr>
+            </w:pPr>
+            <w:r>
+              <w:rPr>
+                <w:rFonts w:ascii="Times New Roman" w:hAnsi="Times New Roman" w:cs="Times New Roman"/>
+                <w:b/>
+                <w:color w:val="000000"/>
+                <w:sz w:val="18"/>
+                <w:szCs w:val="18"/>
+              </w:rPr>
+              <w:t>Título</w:t>
+            </w:r>
+          </w:p>
+        </w:tc>
+        <w:tc>
+          <w:tcPr>
+            <w:tcW w:w="6515" w:type="dxa"/>
+          </w:tcPr>
+          <w:p>
+            <w:pPr>
+              <w:rPr>
+                <w:rFonts w:ascii="Arial" w:hAnsi="Arial" w:cs="Arial"/>
+                <w:sz w:val="18"/>
+                <w:szCs w:val="18"/>
+              </w:rPr>
+            </w:pPr>
+            <w:r>
+              <w:rPr>
+                <w:rFonts w:ascii="Arial" w:hAnsi="Arial" w:cs="Arial"/>
+                <w:sz w:val="18"/>
+                <w:szCs w:val="18"/>
+              </w:rPr>
+              <w:t>Proyecto:</w:t>
+            </w:r>
+            <w:r>
+              <w:t xml:space="preserve"> </w:t>
+            </w:r>
+            <w:r>
+              <w:t>u</w:t>
+            </w:r>
+            <w:r>
+              <w:rPr>
+                <w:rFonts w:ascii="Arial" w:hAnsi="Arial" w:cs="Arial"/>
+                <w:sz w:val="18"/>
+                <w:szCs w:val="18"/>
+              </w:rPr>
+              <w:t>so de las ecuaciones de primer grado en la solución de problemas</w:t>
+            </w:r>
+          </w:p>
+          <w:p>
+            <w:pPr>
+              <w:rPr>
+                <w:rFonts w:ascii="Times New Roman" w:hAnsi="Times New Roman" w:cs="Times New Roman"/>
+                <w:color w:val="000000"/>
+              </w:rPr>
+            </w:pPr>
+          </w:p>
+        </w:tc>
+      </w:tr>
+      <w:tr>
+        <w:tc>
+          <w:tcPr>
+            <w:tcW w:w="2518" w:type="dxa"/>
+          </w:tcPr>
+          <w:p>
+            <w:pPr>
+              <w:rPr>
+                <w:rFonts w:ascii="Times New Roman" w:hAnsi="Times New Roman" w:cs="Times New Roman"/>
+                <w:color w:val="000000"/>
+              </w:rPr>
+            </w:pPr>
+            <w:r>
+              <w:rPr>
+                <w:rFonts w:ascii="Times New Roman" w:hAnsi="Times New Roman" w:cs="Times New Roman"/>
+                <w:b/>
+                <w:color w:val="000000"/>
+                <w:sz w:val="18"/>
+                <w:szCs w:val="18"/>
+              </w:rPr>
+              <w:t>Descripción</w:t>
+            </w:r>
+          </w:p>
+        </w:tc>
+        <w:tc>
+          <w:tcPr>
+            <w:tcW w:w="6515" w:type="dxa"/>
+          </w:tcPr>
+          <w:p>
+            <w:pPr>
+              <w:rPr>
+                <w:rFonts w:ascii="Arial" w:hAnsi="Arial" w:cs="Arial"/>
+                <w:sz w:val="18"/>
+                <w:szCs w:val="18"/>
+              </w:rPr>
+            </w:pPr>
+            <w:r>
+              <w:rPr>
+                <w:rFonts w:ascii="Arial" w:hAnsi="Arial" w:cs="Arial"/>
+                <w:sz w:val="18"/>
+                <w:szCs w:val="18"/>
+              </w:rPr>
+              <w:t>Actividad que guía el trabajo colaborativo para reconocer y aplicar el lenguaje</w:t>
+            </w:r>
+            <w:r>
+              <w:rPr>
+                <w:rFonts w:ascii="Arial" w:hAnsi="Arial" w:cs="Arial"/>
+                <w:sz w:val="18"/>
+                <w:szCs w:val="18"/>
+              </w:rPr>
+              <w:t xml:space="preserve"> matemático en contextos reales</w:t>
+            </w:r>
+          </w:p>
+        </w:tc>
+      </w:tr>
+    </w:tbl>
+    <w:p>
+      <w:pPr>
+        <w:spacing w:line="276" w:lineRule="auto"/>
         <w:rPr>
           <w:rFonts w:ascii="Times" w:hAnsi="Times"/>
           <w:b/>
         </w:rPr>
+      </w:pPr>
+    </w:p>
+    <w:p>
+      <w:pPr>
+        <w:spacing w:line="276" w:lineRule="auto"/>
+        <w:rPr>
+          <w:rFonts w:ascii="Times" w:hAnsi="Times"/>
+          <w:b/>
+        </w:rPr>
+      </w:pPr>
+      <w:r>
+        <w:rPr>
+          <w:rFonts w:ascii="Times" w:hAnsi="Times"/>
+          <w:b/>
+        </w:rPr>
         <w:br w:type="page"/>
       </w:r>
+      <w:bookmarkStart w:id="0" w:name="_GoBack"/>
+      <w:bookmarkEnd w:id="0"/>
     </w:p>
     <w:p>
       <w:pPr>
@@ -33220,7 +33474,14 @@
                 <w:rFonts w:ascii="Times New Roman" w:hAnsi="Times New Roman" w:cs="Times New Roman"/>
                 <w:color w:val="000000"/>
               </w:rPr>
-              <w:t>210</w:t>
+              <w:t>22</w:t>
+            </w:r>
+            <w:r>
+              <w:rPr>
+                <w:rFonts w:ascii="Times New Roman" w:hAnsi="Times New Roman" w:cs="Times New Roman"/>
+                <w:color w:val="000000"/>
+              </w:rPr>
+              <w:t>0</w:t>
             </w:r>
           </w:p>
         </w:tc>
@@ -33409,7 +33670,7 @@
                 <w:rFonts w:ascii="Times New Roman" w:hAnsi="Times New Roman" w:cs="Times New Roman"/>
                 <w:color w:val="000000"/>
               </w:rPr>
-              <w:t>MA_G08_02_CO_REC22</w:t>
+              <w:t>MA_G08_02_CO_REC23</w:t>
             </w:r>
             <w:r>
               <w:rPr>
@@ -33631,7 +33892,14 @@
                 <w:rFonts w:ascii="Times New Roman" w:hAnsi="Times New Roman" w:cs="Times New Roman"/>
                 <w:color w:val="000000"/>
               </w:rPr>
-              <w:t>MA_08_02_CO_REC230</w:t>
+              <w:t>MA_08_02_CO_REC24</w:t>
+            </w:r>
+            <w:r>
+              <w:rPr>
+                <w:rFonts w:ascii="Times New Roman" w:hAnsi="Times New Roman" w:cs="Times New Roman"/>
+                <w:color w:val="000000"/>
+              </w:rPr>
+              <w:t>0</w:t>
             </w:r>
           </w:p>
         </w:tc>
@@ -35350,7 +35618,7 @@
 </file>
 
 <file path=customXml/itemProps1.xml><?xml version="1.0" encoding="utf-8"?>
-<ds:datastoreItem xmlns:ds="http://schemas.openxmlformats.org/officeDocument/2006/customXml" ds:itemID="{5A1C3343-3C52-4C2C-9ECA-D225278F1724}">
+<ds:datastoreItem xmlns:ds="http://schemas.openxmlformats.org/officeDocument/2006/customXml" ds:itemID="{505DC0B4-A072-4380-8428-7E5B58C82C4E}">
   <ds:schemaRefs>
     <ds:schemaRef ds:uri="http://schemas.openxmlformats.org/officeDocument/2006/bibliography"/>
   </ds:schemaRefs>

</xml_diff>

<commit_message>
Mapa conceptual tema 2 grado 8
Modificación fórmulas tema 2 grado 8
Mapa conceptual en nuevo formato tema 2 grado 8
</commit_message>
<xml_diff>
--- a/fuentes/contenidos/grado08/guion02/MA_08_02_CO.docx
+++ b/fuentes/contenidos/grado08/guion02/MA_08_02_CO.docx
@@ -968,8 +968,8 @@
         <w:tblLook w:val="04A0" w:firstRow="1" w:lastRow="0" w:firstColumn="1" w:lastColumn="0" w:noHBand="0" w:noVBand="1"/>
       </w:tblPr>
       <w:tblGrid>
-        <w:gridCol w:w="2481"/>
-        <w:gridCol w:w="6347"/>
+        <w:gridCol w:w="2479"/>
+        <w:gridCol w:w="6349"/>
       </w:tblGrid>
       <w:tr>
         <w:tc>
@@ -1262,7 +1262,6 @@
               <w:rPr>
                 <w:rFonts w:ascii="Times New Roman" w:eastAsiaTheme="minorEastAsia" w:hAnsi="Times New Roman" w:cs="Times New Roman"/>
                 <w:i/>
-                <w:vertAlign w:val="superscript"/>
               </w:rPr>
             </w:pPr>
             <w:r>
@@ -1289,75 +1288,18 @@
           </w:p>
           <w:p>
             <w:pPr>
+              <w:jc w:val="center"/>
               <w:rPr>
                 <w:rFonts w:ascii="Times New Roman" w:eastAsiaTheme="minorEastAsia" w:hAnsi="Times New Roman" w:cs="Times New Roman"/>
               </w:rPr>
             </w:pPr>
-            <m:oMathPara>
-              <m:oMathParaPr>
-                <m:jc m:val="center"/>
-              </m:oMathParaPr>
-              <m:oMath>
-                <m:rad>
-                  <m:radPr>
-                    <m:ctrlPr>
-                      <w:rPr>
-                        <w:rFonts w:ascii="Cambria Math" w:hAnsi="Cambria Math" w:cs="Times New Roman"/>
-                        <w:i/>
-                      </w:rPr>
-                    </m:ctrlPr>
-                  </m:radPr>
-                  <m:deg>
-                    <m:r>
-                      <w:rPr>
-                        <w:rFonts w:ascii="Cambria Math" w:hAnsi="Cambria Math" w:cs="Times New Roman"/>
-                      </w:rPr>
-                      <m:t>3</m:t>
-                    </m:r>
-                  </m:deg>
-                  <m:e>
-                    <m:r>
-                      <w:rPr>
-                        <w:rFonts w:ascii="Cambria Math" w:hAnsi="Cambria Math" w:cs="Times New Roman"/>
-                      </w:rPr>
-                      <m:t>5</m:t>
-                    </m:r>
-                    <m:sSup>
-                      <m:sSupPr>
-                        <m:ctrlPr>
-                          <w:rPr>
-                            <w:rFonts w:ascii="Cambria Math" w:hAnsi="Cambria Math" w:cs="Times New Roman"/>
-                            <w:i/>
-                          </w:rPr>
-                        </m:ctrlPr>
-                      </m:sSupPr>
-                      <m:e>
-                        <m:r>
-                          <w:rPr>
-                            <w:rFonts w:ascii="Cambria Math" w:hAnsi="Cambria Math" w:cs="Times New Roman"/>
-                          </w:rPr>
-                          <m:t>x</m:t>
-                        </m:r>
-                      </m:e>
-                      <m:sup>
-                        <m:r>
-                          <w:rPr>
-                            <w:rFonts w:ascii="Cambria Math" w:hAnsi="Cambria Math" w:cs="Times New Roman"/>
-                          </w:rPr>
-                          <m:t>2</m:t>
-                        </m:r>
-                      </m:sup>
-                    </m:sSup>
-                    <m:r>
-                      <w:rPr>
-                        <w:rFonts w:ascii="Cambria Math" w:hAnsi="Cambria Math" w:cs="Times New Roman"/>
-                      </w:rPr>
-                      <m:t>+3y</m:t>
-                    </m:r>
-                  </m:e>
-                </m:rad>
-              </m:oMath>
-            </m:oMathPara>
+            <w:r>
+              <w:rPr>
+                <w:rFonts w:ascii="Times New Roman" w:eastAsiaTheme="minorEastAsia" w:hAnsi="Times New Roman" w:cs="Times New Roman"/>
+                <w:highlight w:val="yellow"/>
+              </w:rPr>
+              <w:t>MA_08_02_002.gif</w:t>
+            </w:r>
           </w:p>
           <w:p>
             <w:pPr>
@@ -2450,41 +2392,18 @@
               <w:tabs>
                 <w:tab w:val="right" w:pos="8498"/>
               </w:tabs>
-              <w:jc w:val="both"/>
-              <w:rPr>
-                <w:rFonts w:ascii="Times" w:hAnsi="Times"/>
-              </w:rPr>
-            </w:pPr>
-            <m:oMathPara>
-              <m:oMath>
-                <m:f>
-                  <m:fPr>
-                    <m:ctrlPr>
-                      <w:rPr>
-                        <w:rFonts w:ascii="Cambria Math" w:hAnsi="Cambria Math"/>
-                        <w:i/>
-                      </w:rPr>
-                    </m:ctrlPr>
-                  </m:fPr>
-                  <m:num>
-                    <m:r>
-                      <w:rPr>
-                        <w:rFonts w:ascii="Cambria Math" w:hAnsi="Cambria Math"/>
-                      </w:rPr>
-                      <m:t>3x</m:t>
-                    </m:r>
-                  </m:num>
-                  <m:den>
-                    <m:r>
-                      <w:rPr>
-                        <w:rFonts w:ascii="Cambria Math" w:hAnsi="Cambria Math"/>
-                      </w:rPr>
-                      <m:t>x+3</m:t>
-                    </m:r>
-                  </m:den>
-                </m:f>
-              </m:oMath>
-            </m:oMathPara>
+              <w:jc w:val="center"/>
+              <w:rPr>
+                <w:rFonts w:ascii="Times" w:hAnsi="Times"/>
+              </w:rPr>
+            </w:pPr>
+            <w:r>
+              <w:rPr>
+                <w:rFonts w:ascii="Times" w:eastAsiaTheme="minorEastAsia" w:hAnsi="Times"/>
+                <w:highlight w:val="yellow"/>
+              </w:rPr>
+              <w:t>MA_08_02_004.gif</w:t>
+            </w:r>
           </w:p>
         </w:tc>
         <w:tc>
@@ -2569,35 +2488,25 @@
               <w:tabs>
                 <w:tab w:val="right" w:pos="8498"/>
               </w:tabs>
-              <w:jc w:val="both"/>
-              <w:rPr>
-                <w:rFonts w:ascii="Times" w:hAnsi="Times"/>
-              </w:rPr>
-            </w:pPr>
-            <m:oMathPara>
-              <m:oMath>
-                <m:rad>
-                  <m:radPr>
-                    <m:degHide m:val="1"/>
-                    <m:ctrlPr>
-                      <w:rPr>
-                        <w:rFonts w:ascii="Cambria Math" w:hAnsi="Cambria Math"/>
-                        <w:i/>
-                      </w:rPr>
-                    </m:ctrlPr>
-                  </m:radPr>
-                  <m:deg/>
-                  <m:e>
-                    <m:r>
-                      <w:rPr>
-                        <w:rFonts w:ascii="Cambria Math" w:hAnsi="Cambria Math"/>
-                      </w:rPr>
-                      <m:t>x+y</m:t>
-                    </m:r>
-                  </m:e>
-                </m:rad>
-              </m:oMath>
-            </m:oMathPara>
+              <w:jc w:val="center"/>
+              <w:rPr>
+                <w:rFonts w:ascii="Times" w:hAnsi="Times"/>
+              </w:rPr>
+            </w:pPr>
+            <w:r>
+              <w:rPr>
+                <w:rFonts w:ascii="Times" w:eastAsiaTheme="minorEastAsia" w:hAnsi="Times"/>
+                <w:highlight w:val="yellow"/>
+              </w:rPr>
+              <w:t>MA_08_02_005</w:t>
+            </w:r>
+            <w:r>
+              <w:rPr>
+                <w:rFonts w:ascii="Times" w:eastAsiaTheme="minorEastAsia" w:hAnsi="Times"/>
+                <w:highlight w:val="yellow"/>
+              </w:rPr>
+              <w:t>.gif</w:t>
+            </w:r>
           </w:p>
         </w:tc>
         <w:tc>
@@ -2874,79 +2783,25 @@
           <w:tab w:val="right" w:pos="8498"/>
         </w:tabs>
         <w:spacing w:after="0"/>
-        <w:jc w:val="both"/>
-        <w:rPr>
-          <w:rFonts w:ascii="Times" w:eastAsiaTheme="minorEastAsia" w:hAnsi="Times"/>
-        </w:rPr>
-      </w:pPr>
-      <m:oMathPara>
-        <m:oMath>
-          <m:r>
-            <w:rPr>
-              <w:rFonts w:ascii="Cambria Math" w:hAnsi="Cambria Math"/>
-            </w:rPr>
-            <m:t>5</m:t>
-          </m:r>
-          <m:sSup>
-            <m:sSupPr>
-              <m:ctrlPr>
-                <w:rPr>
-                  <w:rFonts w:ascii="Cambria Math" w:hAnsi="Cambria Math"/>
-                  <w:i/>
-                </w:rPr>
-              </m:ctrlPr>
-            </m:sSupPr>
-            <m:e>
-              <m:r>
-                <w:rPr>
-                  <w:rFonts w:ascii="Cambria Math" w:hAnsi="Cambria Math"/>
-                </w:rPr>
-                <m:t>x</m:t>
-              </m:r>
-            </m:e>
-            <m:sup>
-              <m:r>
-                <w:rPr>
-                  <w:rFonts w:ascii="Cambria Math" w:hAnsi="Cambria Math"/>
-                </w:rPr>
-                <m:t>2</m:t>
-              </m:r>
-            </m:sup>
-          </m:sSup>
-          <m:r>
-            <w:rPr>
-              <w:rFonts w:ascii="Cambria Math" w:hAnsi="Cambria Math"/>
-            </w:rPr>
-            <m:t>+2xy-</m:t>
-          </m:r>
-          <m:rad>
-            <m:radPr>
-              <m:ctrlPr>
-                <w:rPr>
-                  <w:rFonts w:ascii="Cambria Math" w:hAnsi="Cambria Math"/>
-                  <w:i/>
-                </w:rPr>
-              </m:ctrlPr>
-            </m:radPr>
-            <m:deg>
-              <m:r>
-                <w:rPr>
-                  <w:rFonts w:ascii="Cambria Math" w:hAnsi="Cambria Math"/>
-                </w:rPr>
-                <m:t>3</m:t>
-              </m:r>
-            </m:deg>
-            <m:e>
-              <m:r>
-                <w:rPr>
-                  <w:rFonts w:ascii="Cambria Math" w:hAnsi="Cambria Math"/>
-                </w:rPr>
-                <m:t>z</m:t>
-              </m:r>
-            </m:e>
-          </m:rad>
-        </m:oMath>
-      </m:oMathPara>
+        <w:jc w:val="center"/>
+        <w:rPr>
+          <w:rFonts w:ascii="Times" w:eastAsiaTheme="minorEastAsia" w:hAnsi="Times"/>
+        </w:rPr>
+      </w:pPr>
+      <w:r>
+        <w:rPr>
+          <w:rFonts w:ascii="Times" w:eastAsiaTheme="minorEastAsia" w:hAnsi="Times"/>
+          <w:highlight w:val="yellow"/>
+        </w:rPr>
+        <w:t>MA_08_02_006</w:t>
+      </w:r>
+      <w:r>
+        <w:rPr>
+          <w:rFonts w:ascii="Times" w:eastAsiaTheme="minorEastAsia" w:hAnsi="Times"/>
+          <w:highlight w:val="yellow"/>
+        </w:rPr>
+        <w:t>.gif</w:t>
+      </w:r>
     </w:p>
     <w:p>
       <w:pPr>
@@ -3053,41 +2908,25 @@
           <w:tab w:val="right" w:pos="8498"/>
         </w:tabs>
         <w:spacing w:after="0"/>
-        <w:jc w:val="both"/>
-        <w:rPr>
-          <w:rFonts w:ascii="Times" w:eastAsiaTheme="minorEastAsia" w:hAnsi="Times"/>
-        </w:rPr>
-      </w:pPr>
-      <m:oMathPara>
-        <m:oMath>
-          <m:rad>
-            <m:radPr>
-              <m:ctrlPr>
-                <w:rPr>
-                  <w:rFonts w:ascii="Cambria Math" w:hAnsi="Cambria Math"/>
-                  <w:i/>
-                </w:rPr>
-              </m:ctrlPr>
-            </m:radPr>
-            <m:deg>
-              <m:r>
-                <w:rPr>
-                  <w:rFonts w:ascii="Cambria Math" w:hAnsi="Cambria Math"/>
-                </w:rPr>
-                <m:t>3</m:t>
-              </m:r>
-            </m:deg>
-            <m:e>
-              <m:r>
-                <w:rPr>
-                  <w:rFonts w:ascii="Cambria Math" w:hAnsi="Cambria Math"/>
-                </w:rPr>
-                <m:t>z</m:t>
-              </m:r>
-            </m:e>
-          </m:rad>
-        </m:oMath>
-      </m:oMathPara>
+        <w:jc w:val="center"/>
+        <w:rPr>
+          <w:rFonts w:ascii="Times" w:eastAsiaTheme="minorEastAsia" w:hAnsi="Times"/>
+        </w:rPr>
+      </w:pPr>
+      <w:r>
+        <w:rPr>
+          <w:rFonts w:ascii="Times" w:eastAsiaTheme="minorEastAsia" w:hAnsi="Times"/>
+          <w:highlight w:val="yellow"/>
+        </w:rPr>
+        <w:t>MA_08_02_007</w:t>
+      </w:r>
+      <w:r>
+        <w:rPr>
+          <w:rFonts w:ascii="Times" w:eastAsiaTheme="minorEastAsia" w:hAnsi="Times"/>
+          <w:highlight w:val="yellow"/>
+        </w:rPr>
+        <w:t>.gif</w:t>
+      </w:r>
     </w:p>
     <w:p>
       <w:pPr>
@@ -3097,7 +2936,7 @@
         <w:spacing w:after="0"/>
         <w:jc w:val="both"/>
         <w:rPr>
-          <w:rFonts w:ascii="Times" w:hAnsi="Times"/>
+          <w:rFonts w:ascii="Times" w:eastAsiaTheme="minorEastAsia" w:hAnsi="Times"/>
         </w:rPr>
       </w:pPr>
     </w:p>
@@ -3112,6 +2951,18 @@
           <w:rFonts w:ascii="Times" w:hAnsi="Times"/>
         </w:rPr>
       </w:pPr>
+    </w:p>
+    <w:p>
+      <w:pPr>
+        <w:tabs>
+          <w:tab w:val="right" w:pos="8498"/>
+        </w:tabs>
+        <w:spacing w:after="0"/>
+        <w:jc w:val="both"/>
+        <w:rPr>
+          <w:rFonts w:ascii="Times" w:hAnsi="Times"/>
+        </w:rPr>
+      </w:pPr>
       <w:r>
         <w:rPr>
           <w:rFonts w:ascii="Times" w:hAnsi="Times"/>
@@ -3162,41 +3013,37 @@
           <w:tab w:val="right" w:pos="8498"/>
         </w:tabs>
         <w:spacing w:after="0"/>
+        <w:jc w:val="center"/>
+        <w:rPr>
+          <w:rFonts w:ascii="Times" w:eastAsiaTheme="minorEastAsia" w:hAnsi="Times"/>
+        </w:rPr>
+      </w:pPr>
+      <w:r>
+        <w:rPr>
+          <w:rFonts w:ascii="Times" w:eastAsiaTheme="minorEastAsia" w:hAnsi="Times"/>
+          <w:highlight w:val="yellow"/>
+        </w:rPr>
+        <w:t>MA_08_02_008</w:t>
+      </w:r>
+      <w:r>
+        <w:rPr>
+          <w:rFonts w:ascii="Times" w:eastAsiaTheme="minorEastAsia" w:hAnsi="Times"/>
+          <w:highlight w:val="yellow"/>
+        </w:rPr>
+        <w:t>.gif</w:t>
+      </w:r>
+    </w:p>
+    <w:p>
+      <w:pPr>
+        <w:tabs>
+          <w:tab w:val="right" w:pos="8498"/>
+        </w:tabs>
+        <w:spacing w:after="0"/>
         <w:jc w:val="both"/>
         <w:rPr>
           <w:rFonts w:ascii="Times" w:eastAsiaTheme="minorEastAsia" w:hAnsi="Times"/>
         </w:rPr>
       </w:pPr>
-      <m:oMathPara>
-        <m:oMath>
-          <m:f>
-            <m:fPr>
-              <m:ctrlPr>
-                <w:rPr>
-                  <w:rFonts w:ascii="Cambria Math" w:eastAsiaTheme="minorEastAsia" w:hAnsi="Cambria Math"/>
-                  <w:i/>
-                </w:rPr>
-              </m:ctrlPr>
-            </m:fPr>
-            <m:num>
-              <m:r>
-                <w:rPr>
-                  <w:rFonts w:ascii="Cambria Math" w:eastAsiaTheme="minorEastAsia" w:hAnsi="Cambria Math"/>
-                </w:rPr>
-                <m:t>(x-2)</m:t>
-              </m:r>
-            </m:num>
-            <m:den>
-              <m:r>
-                <w:rPr>
-                  <w:rFonts w:ascii="Cambria Math" w:eastAsiaTheme="minorEastAsia" w:hAnsi="Cambria Math"/>
-                </w:rPr>
-                <m:t>4</m:t>
-              </m:r>
-            </m:den>
-          </m:f>
-        </m:oMath>
-      </m:oMathPara>
     </w:p>
     <w:p>
       <w:pPr>
@@ -3500,7 +3347,7 @@
                 <v:shape id="_x0000_i1025" type="#_x0000_t75" style="width:273.75pt;height:1in" o:ole="">
                   <v:imagedata r:id="rId11" o:title=""/>
                 </v:shape>
-                <o:OLEObject Type="Embed" ProgID="PBrush" ShapeID="_x0000_i1025" DrawAspect="Content" ObjectID="_1499508513" r:id="rId12"/>
+                <o:OLEObject Type="Embed" ProgID="PBrush" ShapeID="_x0000_i1025" DrawAspect="Content" ObjectID="_1499665578" r:id="rId12"/>
               </w:object>
             </w:r>
           </w:p>
@@ -6064,40 +5911,36 @@
           <w:tab w:val="right" w:pos="8498"/>
         </w:tabs>
         <w:spacing w:after="0"/>
-        <w:rPr>
-          <w:rFonts w:ascii="Times" w:eastAsiaTheme="minorEastAsia" w:hAnsi="Times"/>
-        </w:rPr>
-      </w:pPr>
-      <m:oMathPara>
-        <m:oMath>
-          <m:rad>
-            <m:radPr>
-              <m:ctrlPr>
-                <w:rPr>
-                  <w:rFonts w:ascii="Cambria Math" w:eastAsiaTheme="minorEastAsia" w:hAnsi="Cambria Math"/>
-                  <w:i/>
-                </w:rPr>
-              </m:ctrlPr>
-            </m:radPr>
-            <m:deg>
-              <m:r>
-                <w:rPr>
-                  <w:rFonts w:ascii="Cambria Math" w:hAnsi="Cambria Math"/>
-                </w:rPr>
-                <m:t>3</m:t>
-              </m:r>
-            </m:deg>
-            <m:e>
-              <m:r>
-                <w:rPr>
-                  <w:rFonts w:ascii="Cambria Math" w:eastAsiaTheme="minorEastAsia" w:hAnsi="Cambria Math"/>
-                </w:rPr>
-                <m:t>5x</m:t>
-              </m:r>
-            </m:e>
-          </m:rad>
-        </m:oMath>
-      </m:oMathPara>
+        <w:jc w:val="center"/>
+        <w:rPr>
+          <w:rFonts w:ascii="Times" w:eastAsiaTheme="minorEastAsia" w:hAnsi="Times"/>
+        </w:rPr>
+      </w:pPr>
+      <w:r>
+        <w:rPr>
+          <w:rFonts w:ascii="Times" w:eastAsiaTheme="minorEastAsia" w:hAnsi="Times"/>
+          <w:highlight w:val="yellow"/>
+        </w:rPr>
+        <w:t>MA_08_02_012</w:t>
+      </w:r>
+      <w:r>
+        <w:rPr>
+          <w:rFonts w:ascii="Times" w:eastAsiaTheme="minorEastAsia" w:hAnsi="Times"/>
+          <w:highlight w:val="yellow"/>
+        </w:rPr>
+        <w:t>.gif</w:t>
+      </w:r>
+    </w:p>
+    <w:p>
+      <w:pPr>
+        <w:tabs>
+          <w:tab w:val="right" w:pos="8498"/>
+        </w:tabs>
+        <w:spacing w:after="0"/>
+        <w:rPr>
+          <w:rFonts w:ascii="Times" w:eastAsiaTheme="minorEastAsia" w:hAnsi="Times"/>
+        </w:rPr>
+      </w:pPr>
     </w:p>
     <w:p>
       <w:pPr>
@@ -6895,7 +6738,6 @@
           <w:rFonts w:ascii="Times" w:hAnsi="Times"/>
           <w:highlight w:val="yellow"/>
         </w:rPr>
-        <w:lastRenderedPageBreak/>
         <w:t>[SECCIÓN 2</w:t>
       </w:r>
       <w:r>
@@ -8281,6 +8123,7 @@
         <w:rPr>
           <w:rStyle w:val="un"/>
         </w:rPr>
+        <w:lastRenderedPageBreak/>
         <w:t>Se dice que un polinomio está</w:t>
       </w:r>
       <w:r>
@@ -8358,7 +8201,6 @@
         <w:rPr>
           <w:rStyle w:val="un"/>
         </w:rPr>
-        <w:lastRenderedPageBreak/>
         <w:t>− 2</w:t>
       </w:r>
       <w:r>
@@ -8659,13 +8501,6 @@
         </w:rPr>
         <w:t xml:space="preserve"> es ordenado. Mientras que la expresión</w:t>
       </w:r>
-    </w:p>
-    <w:p>
-      <w:pPr>
-        <w:pStyle w:val="u"/>
-        <w:shd w:val="clear" w:color="auto" w:fill="FFFFFF"/>
-        <w:spacing w:before="0" w:beforeAutospacing="0" w:after="0" w:afterAutospacing="0" w:line="345" w:lineRule="atLeast"/>
-      </w:pPr>
     </w:p>
     <w:p>
       <w:pPr>
@@ -10082,7 +9917,6 @@
           <w:rFonts w:ascii="Times" w:hAnsi="Times"/>
           <w:highlight w:val="yellow"/>
         </w:rPr>
-        <w:lastRenderedPageBreak/>
         <w:t>[SECCIÓN 3</w:t>
       </w:r>
       <w:r>
@@ -13014,7 +12848,49 @@
               <w:rPr>
                 <w:rFonts w:ascii="Times" w:hAnsi="Times"/>
               </w:rPr>
-              <w:t>– 12(-2)(-2) + 9(-2)</w:t>
+              <w:t>– 12(</w:t>
+            </w:r>
+            <w:r>
+              <w:rPr>
+                <w:rFonts w:ascii="Times" w:hAnsi="Times"/>
+              </w:rPr>
+              <w:t>–</w:t>
+            </w:r>
+            <w:r>
+              <w:rPr>
+                <w:rFonts w:ascii="Times" w:hAnsi="Times"/>
+              </w:rPr>
+              <w:t>2)(</w:t>
+            </w:r>
+            <w:r>
+              <w:rPr>
+                <w:rFonts w:ascii="Times" w:hAnsi="Times"/>
+              </w:rPr>
+              <w:t xml:space="preserve"> </w:t>
+            </w:r>
+            <w:r>
+              <w:rPr>
+                <w:rFonts w:ascii="Times" w:hAnsi="Times"/>
+              </w:rPr>
+              <w:t>–</w:t>
+            </w:r>
+            <w:r>
+              <w:rPr>
+                <w:rFonts w:ascii="Times" w:hAnsi="Times"/>
+              </w:rPr>
+              <w:t>2) + 9(-</w:t>
+            </w:r>
+            <w:r>
+              <w:rPr>
+                <w:rFonts w:ascii="Times" w:hAnsi="Times"/>
+              </w:rPr>
+              <w:t>–</w:t>
+            </w:r>
+            <w:r>
+              <w:rPr>
+                <w:rFonts w:ascii="Times" w:hAnsi="Times"/>
+              </w:rPr>
+              <w:t>2)</w:t>
             </w:r>
             <w:r>
               <w:rPr>
@@ -13264,6 +13140,8 @@
               </w:rPr>
               <w:t>4</w:t>
             </w:r>
+            <w:bookmarkStart w:id="0" w:name="_GoBack"/>
+            <w:bookmarkEnd w:id="0"/>
           </w:p>
         </w:tc>
         <w:tc>
@@ -13516,7 +13394,7 @@
                 <v:shape id="_x0000_i1026" type="#_x0000_t75" style="width:4in;height:115.5pt" o:ole="">
                   <v:imagedata r:id="rId13" o:title=""/>
                 </v:shape>
-                <o:OLEObject Type="Embed" ProgID="PBrush" ShapeID="_x0000_i1026" DrawAspect="Content" ObjectID="_1499508514" r:id="rId14"/>
+                <o:OLEObject Type="Embed" ProgID="PBrush" ShapeID="_x0000_i1026" DrawAspect="Content" ObjectID="_1499665579" r:id="rId14"/>
               </w:object>
             </w:r>
           </w:p>
@@ -15528,38 +15406,341 @@
         <w:rPr>
           <w:rFonts w:ascii="Times" w:eastAsiaTheme="minorEastAsia" w:hAnsi="Times"/>
           <w:i/>
+        </w:rPr>
+      </w:pPr>
+      <w:r>
+        <w:rPr>
+          <w:rFonts w:ascii="Times" w:eastAsiaTheme="minorEastAsia" w:hAnsi="Times"/>
+        </w:rPr>
+        <w:t>Ahora</w:t>
+      </w:r>
+      <w:r>
+        <w:rPr>
+          <w:rFonts w:ascii="Times" w:eastAsiaTheme="minorEastAsia" w:hAnsi="Times"/>
+        </w:rPr>
+        <w:t>,</w:t>
+      </w:r>
+      <w:r>
+        <w:rPr>
+          <w:rFonts w:ascii="Times" w:eastAsiaTheme="minorEastAsia" w:hAnsi="Times"/>
+        </w:rPr>
+        <w:t xml:space="preserve"> </w:t>
+      </w:r>
+      <w:r>
+        <w:rPr>
+          <w:rFonts w:ascii="Times" w:eastAsiaTheme="minorEastAsia" w:hAnsi="Times"/>
+        </w:rPr>
+        <w:t>si se adicionan:</w:t>
+      </w:r>
+      <w:r>
+        <w:rPr>
+          <w:rFonts w:ascii="Times" w:eastAsiaTheme="minorEastAsia" w:hAnsi="Times"/>
+        </w:rPr>
+        <w:t xml:space="preserve"> ½ </w:t>
+      </w:r>
+      <w:r>
+        <w:rPr>
+          <w:rFonts w:ascii="Times" w:eastAsiaTheme="minorEastAsia" w:hAnsi="Times"/>
+          <w:i/>
+        </w:rPr>
+        <w:t>x</w:t>
+      </w:r>
+      <w:r>
+        <w:rPr>
+          <w:rFonts w:ascii="Times" w:eastAsiaTheme="minorEastAsia" w:hAnsi="Times"/>
+          <w:i/>
           <w:vertAlign w:val="superscript"/>
         </w:rPr>
-      </w:pPr>
-      <w:r>
-        <w:rPr>
-          <w:rFonts w:ascii="Times" w:eastAsiaTheme="minorEastAsia" w:hAnsi="Times"/>
+        <w:t>2</w:t>
+      </w:r>
+      <w:r>
+        <w:rPr>
+          <w:rFonts w:ascii="Times" w:eastAsiaTheme="minorEastAsia" w:hAnsi="Times"/>
+          <w:i/>
+        </w:rPr>
+        <w:t xml:space="preserve">, </w:t>
+      </w:r>
+      <w:r>
+        <w:rPr>
+          <w:rFonts w:ascii="Times" w:eastAsiaTheme="minorEastAsia" w:hAnsi="Times"/>
+        </w:rPr>
+        <w:t>4</w:t>
+      </w:r>
+      <w:r>
+        <w:rPr>
+          <w:rFonts w:ascii="Times" w:eastAsiaTheme="minorEastAsia" w:hAnsi="Times"/>
+          <w:i/>
+        </w:rPr>
+        <w:t>x</w:t>
+      </w:r>
+      <w:r>
+        <w:rPr>
+          <w:rFonts w:ascii="Times" w:eastAsiaTheme="minorEastAsia" w:hAnsi="Times"/>
+          <w:i/>
+          <w:vertAlign w:val="superscript"/>
+        </w:rPr>
+        <w:t>2</w:t>
+      </w:r>
+      <w:r>
+        <w:rPr>
+          <w:rFonts w:ascii="Times" w:eastAsiaTheme="minorEastAsia" w:hAnsi="Times"/>
+        </w:rPr>
+        <w:t xml:space="preserve"> y 2/3 </w:t>
+      </w:r>
+      <w:r>
+        <w:rPr>
+          <w:rFonts w:ascii="Times" w:eastAsiaTheme="minorEastAsia" w:hAnsi="Times"/>
+          <w:i/>
+        </w:rPr>
+        <w:t>x</w:t>
+      </w:r>
+      <w:r>
+        <w:rPr>
+          <w:rFonts w:ascii="Times" w:eastAsiaTheme="minorEastAsia" w:hAnsi="Times"/>
+          <w:i/>
+          <w:vertAlign w:val="superscript"/>
+        </w:rPr>
+        <w:t>2</w:t>
+      </w:r>
+    </w:p>
+    <w:p>
+      <w:pPr>
+        <w:tabs>
+          <w:tab w:val="right" w:pos="8498"/>
+        </w:tabs>
+        <w:spacing w:after="0"/>
+        <w:jc w:val="center"/>
+        <w:rPr>
+          <w:rFonts w:ascii="Times" w:eastAsiaTheme="minorEastAsia" w:hAnsi="Times"/>
+        </w:rPr>
+      </w:pPr>
+      <w:r>
+        <w:rPr>
+          <w:rFonts w:ascii="Times" w:eastAsiaTheme="minorEastAsia" w:hAnsi="Times"/>
+          <w:highlight w:val="yellow"/>
+        </w:rPr>
+        <w:t>MA_08_02_018</w:t>
+      </w:r>
+      <w:r>
+        <w:rPr>
+          <w:rFonts w:ascii="Times" w:eastAsiaTheme="minorEastAsia" w:hAnsi="Times"/>
+          <w:highlight w:val="yellow"/>
+        </w:rPr>
+        <w:t>.gif</w:t>
+      </w:r>
+    </w:p>
+    <w:p>
+      <w:pPr>
+        <w:rPr>
+          <w:rFonts w:ascii="Times" w:eastAsiaTheme="minorEastAsia" w:hAnsi="Times"/>
+        </w:rPr>
+      </w:pPr>
+    </w:p>
+    <w:p>
+      <w:pPr>
+        <w:rPr>
+          <w:rFonts w:ascii="Times" w:eastAsiaTheme="minorEastAsia" w:hAnsi="Times"/>
+        </w:rPr>
+      </w:pPr>
+      <w:r>
+        <w:rPr>
+          <w:rFonts w:ascii="Times" w:eastAsiaTheme="minorEastAsia" w:hAnsi="Times"/>
+        </w:rPr>
+        <w:t xml:space="preserve">Para </w:t>
+      </w:r>
+      <w:r>
+        <w:rPr>
+          <w:rFonts w:ascii="Times" w:eastAsiaTheme="minorEastAsia" w:hAnsi="Times"/>
+        </w:rPr>
+        <w:t xml:space="preserve">sustraer </w:t>
+      </w:r>
+      <w:r>
+        <w:rPr>
+          <w:rFonts w:ascii="Times" w:eastAsiaTheme="minorEastAsia" w:hAnsi="Times"/>
+        </w:rPr>
+        <w:t xml:space="preserve">dos monomios </w:t>
+      </w:r>
+      <w:r>
+        <w:rPr>
+          <w:rFonts w:ascii="Times" w:eastAsiaTheme="minorEastAsia" w:hAnsi="Times"/>
+        </w:rPr>
+        <w:t>se procede</w:t>
+      </w:r>
+      <w:r>
+        <w:rPr>
+          <w:rFonts w:ascii="Times" w:eastAsiaTheme="minorEastAsia" w:hAnsi="Times"/>
+        </w:rPr>
+        <w:t xml:space="preserve"> del mismo modo que en la </w:t>
+      </w:r>
+      <w:r>
+        <w:rPr>
+          <w:rFonts w:ascii="Times" w:eastAsiaTheme="minorEastAsia" w:hAnsi="Times"/>
+        </w:rPr>
+        <w:t>adición</w:t>
+      </w:r>
+      <w:r>
+        <w:rPr>
+          <w:rFonts w:ascii="Times" w:eastAsiaTheme="minorEastAsia" w:hAnsi="Times"/>
+        </w:rPr>
+        <w:t xml:space="preserve">. Si </w:t>
+      </w:r>
+      <w:r>
+        <w:rPr>
+          <w:rFonts w:ascii="Times" w:eastAsiaTheme="minorEastAsia" w:hAnsi="Times"/>
+        </w:rPr>
+        <w:t>de</w:t>
+      </w:r>
+      <w:r>
+        <w:rPr>
+          <w:rFonts w:ascii="Times" w:eastAsiaTheme="minorEastAsia" w:hAnsi="Times"/>
+        </w:rPr>
+        <w:t xml:space="preserve"> 5</w:t>
+      </w:r>
+      <w:r>
+        <w:rPr>
+          <w:rFonts w:ascii="Times" w:eastAsiaTheme="minorEastAsia" w:hAnsi="Times"/>
+          <w:i/>
+        </w:rPr>
+        <w:t>xy</w:t>
+      </w:r>
+      <w:r>
+        <w:rPr>
+          <w:rFonts w:ascii="Times" w:eastAsiaTheme="minorEastAsia" w:hAnsi="Times"/>
+        </w:rPr>
+        <w:t xml:space="preserve"> </w:t>
+      </w:r>
+      <w:r>
+        <w:rPr>
+          <w:rFonts w:ascii="Times" w:eastAsiaTheme="minorEastAsia" w:hAnsi="Times"/>
+        </w:rPr>
+        <w:t>se</w:t>
+      </w:r>
+      <w:r>
+        <w:rPr>
+          <w:rFonts w:ascii="Times" w:eastAsiaTheme="minorEastAsia" w:hAnsi="Times"/>
+        </w:rPr>
+        <w:t xml:space="preserve"> </w:t>
+      </w:r>
+      <w:r>
+        <w:rPr>
+          <w:rFonts w:ascii="Times" w:eastAsiaTheme="minorEastAsia" w:hAnsi="Times"/>
+        </w:rPr>
+        <w:t>quiere sustraer</w:t>
+      </w:r>
+      <w:r>
+        <w:rPr>
+          <w:rFonts w:ascii="Times" w:eastAsiaTheme="minorEastAsia" w:hAnsi="Times"/>
+        </w:rPr>
+        <w:t xml:space="preserve"> </w:t>
+      </w:r>
+      <w:r>
+        <w:rPr>
+          <w:rFonts w:ascii="Times" w:eastAsiaTheme="minorEastAsia" w:hAnsi="Times"/>
+        </w:rPr>
+        <w:t xml:space="preserve">½ </w:t>
+      </w:r>
+      <w:proofErr w:type="spellStart"/>
+      <w:r>
+        <w:rPr>
+          <w:rFonts w:ascii="Times" w:eastAsiaTheme="minorEastAsia" w:hAnsi="Times"/>
+          <w:i/>
+        </w:rPr>
+        <w:t>xy</w:t>
+      </w:r>
+      <w:proofErr w:type="spellEnd"/>
+      <w:r>
+        <w:rPr>
+          <w:rFonts w:ascii="Times" w:eastAsiaTheme="minorEastAsia" w:hAnsi="Times"/>
+        </w:rPr>
+        <w:t xml:space="preserve"> </w:t>
+      </w:r>
+      <w:r>
+        <w:rPr>
+          <w:rFonts w:ascii="Times" w:eastAsiaTheme="minorEastAsia" w:hAnsi="Times"/>
+        </w:rPr>
+        <w:t>se tiene</w:t>
+      </w:r>
+      <w:r>
+        <w:rPr>
+          <w:rFonts w:ascii="Times" w:eastAsiaTheme="minorEastAsia" w:hAnsi="Times"/>
+        </w:rPr>
+        <w:t>:</w:t>
+      </w:r>
+    </w:p>
+    <w:p>
+      <w:pPr>
+        <w:tabs>
+          <w:tab w:val="right" w:pos="8498"/>
+        </w:tabs>
+        <w:spacing w:after="0"/>
+        <w:jc w:val="center"/>
+        <w:rPr>
+          <w:rFonts w:ascii="Times" w:eastAsiaTheme="minorEastAsia" w:hAnsi="Times"/>
+        </w:rPr>
+      </w:pPr>
+      <w:r>
+        <w:rPr>
+          <w:rFonts w:ascii="Times" w:eastAsiaTheme="minorEastAsia" w:hAnsi="Times"/>
+          <w:highlight w:val="yellow"/>
+        </w:rPr>
+        <w:t>MA_08_02_020</w:t>
+      </w:r>
+      <w:r>
+        <w:rPr>
+          <w:rFonts w:ascii="Times" w:eastAsiaTheme="minorEastAsia" w:hAnsi="Times"/>
+          <w:highlight w:val="yellow"/>
+        </w:rPr>
+        <w:t>.gif</w:t>
+      </w:r>
+    </w:p>
+    <w:p>
+      <w:pPr>
+        <w:rPr>
+          <w:rFonts w:ascii="Times" w:hAnsi="Times"/>
+        </w:rPr>
+      </w:pPr>
+    </w:p>
+    <w:p>
+      <w:pPr>
+        <w:rPr>
+          <w:rFonts w:ascii="Times" w:hAnsi="Times"/>
+        </w:rPr>
+      </w:pPr>
+      <w:r>
+        <w:rPr>
+          <w:rFonts w:ascii="Times" w:hAnsi="Times"/>
         </w:rPr>
         <w:t>Ahora</w:t>
       </w:r>
       <w:r>
         <w:rPr>
-          <w:rFonts w:ascii="Times" w:eastAsiaTheme="minorEastAsia" w:hAnsi="Times"/>
+          <w:rFonts w:ascii="Times" w:hAnsi="Times"/>
         </w:rPr>
         <w:t>,</w:t>
       </w:r>
       <w:r>
         <w:rPr>
-          <w:rFonts w:ascii="Times" w:eastAsiaTheme="minorEastAsia" w:hAnsi="Times"/>
+          <w:rFonts w:ascii="Times" w:hAnsi="Times"/>
         </w:rPr>
         <w:t xml:space="preserve"> </w:t>
       </w:r>
       <w:r>
         <w:rPr>
-          <w:rFonts w:ascii="Times" w:eastAsiaTheme="minorEastAsia" w:hAnsi="Times"/>
-        </w:rPr>
-        <w:t>si se adicionan:</w:t>
-      </w:r>
-      <w:r>
-        <w:rPr>
-          <w:rFonts w:ascii="Times" w:eastAsiaTheme="minorEastAsia" w:hAnsi="Times"/>
-        </w:rPr>
-        <w:t xml:space="preserve"> ½ </w:t>
+          <w:rFonts w:ascii="Times" w:hAnsi="Times"/>
+        </w:rPr>
+        <w:t>si se realiza la sustracción de</w:t>
+      </w:r>
+      <w:r>
+        <w:rPr>
+          <w:rFonts w:ascii="Times" w:hAnsi="Times"/>
+        </w:rPr>
+        <w:t xml:space="preserve"> </w:t>
+      </w:r>
+      <w:r>
+        <w:rPr>
+          <w:rFonts w:ascii="Times" w:eastAsiaTheme="minorEastAsia" w:hAnsi="Times"/>
+        </w:rPr>
+        <w:t>–7</w:t>
       </w:r>
       <w:r>
         <w:rPr>
@@ -15570,24 +15751,15 @@
       </w:r>
       <w:r>
         <w:rPr>
-          <w:rFonts w:ascii="Times" w:eastAsiaTheme="minorEastAsia" w:hAnsi="Times"/>
-          <w:i/>
-          <w:vertAlign w:val="superscript"/>
-        </w:rPr>
-        <w:t>2</w:t>
-      </w:r>
-      <w:r>
-        <w:rPr>
-          <w:rFonts w:ascii="Times" w:eastAsiaTheme="minorEastAsia" w:hAnsi="Times"/>
-          <w:i/>
-        </w:rPr>
-        <w:t xml:space="preserve">, </w:t>
-      </w:r>
-      <w:r>
-        <w:rPr>
-          <w:rFonts w:ascii="Times" w:eastAsiaTheme="minorEastAsia" w:hAnsi="Times"/>
-        </w:rPr>
-        <w:t>4</w:t>
+          <w:rFonts w:ascii="Times" w:hAnsi="Times"/>
+        </w:rPr>
+        <w:t xml:space="preserve"> y </w:t>
+      </w:r>
+      <w:r>
+        <w:rPr>
+          <w:rFonts w:ascii="Times" w:eastAsiaTheme="minorEastAsia" w:hAnsi="Times"/>
+        </w:rPr>
+        <w:t>–9</w:t>
       </w:r>
       <w:r>
         <w:rPr>
@@ -15598,17 +15770,51 @@
       </w:r>
       <w:r>
         <w:rPr>
-          <w:rFonts w:ascii="Times" w:eastAsiaTheme="minorEastAsia" w:hAnsi="Times"/>
-          <w:i/>
-          <w:vertAlign w:val="superscript"/>
-        </w:rPr>
-        <w:t>2</w:t>
-      </w:r>
-      <w:r>
-        <w:rPr>
-          <w:rFonts w:ascii="Times" w:eastAsiaTheme="minorEastAsia" w:hAnsi="Times"/>
-        </w:rPr>
-        <w:t xml:space="preserve"> y 2/3 </w:t>
+          <w:rFonts w:ascii="Times" w:hAnsi="Times"/>
+        </w:rPr>
+        <w:t xml:space="preserve">, se tiene: </w:t>
+      </w:r>
+    </w:p>
+    <w:p>
+      <w:pPr>
+        <w:jc w:val="center"/>
+        <w:rPr>
+          <w:rFonts w:ascii="Times" w:eastAsiaTheme="minorEastAsia" w:hAnsi="Times"/>
+          <w:i/>
+        </w:rPr>
+      </w:pPr>
+      <w:r>
+        <w:rPr>
+          <w:rFonts w:ascii="Times" w:eastAsiaTheme="minorEastAsia" w:hAnsi="Times"/>
+        </w:rPr>
+        <w:t>–7</w:t>
+      </w:r>
+      <w:r>
+        <w:rPr>
+          <w:rFonts w:ascii="Times" w:eastAsiaTheme="minorEastAsia" w:hAnsi="Times"/>
+          <w:i/>
+        </w:rPr>
+        <w:t xml:space="preserve">x </w:t>
+      </w:r>
+      <w:r>
+        <w:rPr>
+          <w:rFonts w:ascii="Times" w:eastAsiaTheme="minorEastAsia" w:hAnsi="Times"/>
+        </w:rPr>
+        <w:t xml:space="preserve">– </w:t>
+      </w:r>
+      <w:proofErr w:type="gramStart"/>
+      <w:r>
+        <w:rPr>
+          <w:rFonts w:ascii="Times" w:eastAsiaTheme="minorEastAsia" w:hAnsi="Times"/>
+        </w:rPr>
+        <w:t>–(</w:t>
+      </w:r>
+      <w:proofErr w:type="gramEnd"/>
+      <w:r>
+        <w:rPr>
+          <w:rFonts w:ascii="Times" w:eastAsiaTheme="minorEastAsia" w:hAnsi="Times"/>
+        </w:rPr>
+        <w:t>9</w:t>
       </w:r>
       <w:r>
         <w:rPr>
@@ -15620,962 +15826,8 @@
       <w:r>
         <w:rPr>
           <w:rFonts w:ascii="Times" w:eastAsiaTheme="minorEastAsia" w:hAnsi="Times"/>
-          <w:i/>
-          <w:vertAlign w:val="superscript"/>
-        </w:rPr>
-        <w:t>2</w:t>
-      </w:r>
-    </w:p>
-    <w:p>
-      <w:pPr>
-        <w:rPr>
-          <w:rFonts w:ascii="Times" w:eastAsiaTheme="minorEastAsia" w:hAnsi="Times"/>
-        </w:rPr>
-      </w:pPr>
-      <m:oMathPara>
-        <m:oMath>
-          <m:f>
-            <m:fPr>
-              <m:ctrlPr>
-                <w:rPr>
-                  <w:rFonts w:ascii="Cambria Math" w:eastAsiaTheme="minorEastAsia" w:hAnsi="Cambria Math"/>
-                  <w:i/>
-                </w:rPr>
-              </m:ctrlPr>
-            </m:fPr>
-            <m:num>
-              <m:r>
-                <w:rPr>
-                  <w:rFonts w:ascii="Cambria Math" w:eastAsiaTheme="minorEastAsia" w:hAnsi="Cambria Math"/>
-                </w:rPr>
-                <m:t>1</m:t>
-              </m:r>
-            </m:num>
-            <m:den>
-              <m:r>
-                <w:rPr>
-                  <w:rFonts w:ascii="Cambria Math" w:eastAsiaTheme="minorEastAsia" w:hAnsi="Cambria Math"/>
-                </w:rPr>
-                <m:t>2</m:t>
-              </m:r>
-            </m:den>
-          </m:f>
-          <m:sSup>
-            <m:sSupPr>
-              <m:ctrlPr>
-                <w:rPr>
-                  <w:rFonts w:ascii="Cambria Math" w:eastAsiaTheme="minorEastAsia" w:hAnsi="Cambria Math"/>
-                  <w:i/>
-                </w:rPr>
-              </m:ctrlPr>
-            </m:sSupPr>
-            <m:e>
-              <m:r>
-                <w:rPr>
-                  <w:rFonts w:ascii="Cambria Math" w:eastAsiaTheme="minorEastAsia" w:hAnsi="Cambria Math"/>
-                </w:rPr>
-                <m:t>x</m:t>
-              </m:r>
-            </m:e>
-            <m:sup>
-              <m:r>
-                <w:rPr>
-                  <w:rFonts w:ascii="Cambria Math" w:eastAsiaTheme="minorEastAsia" w:hAnsi="Cambria Math"/>
-                </w:rPr>
-                <m:t>2</m:t>
-              </m:r>
-            </m:sup>
-          </m:sSup>
-          <m:r>
-            <w:rPr>
-              <w:rFonts w:ascii="Cambria Math" w:eastAsiaTheme="minorEastAsia" w:hAnsi="Cambria Math"/>
-            </w:rPr>
-            <m:t>+4</m:t>
-          </m:r>
-          <m:sSup>
-            <m:sSupPr>
-              <m:ctrlPr>
-                <w:rPr>
-                  <w:rFonts w:ascii="Cambria Math" w:eastAsiaTheme="minorEastAsia" w:hAnsi="Cambria Math"/>
-                  <w:i/>
-                </w:rPr>
-              </m:ctrlPr>
-            </m:sSupPr>
-            <m:e>
-              <m:r>
-                <w:rPr>
-                  <w:rFonts w:ascii="Cambria Math" w:eastAsiaTheme="minorEastAsia" w:hAnsi="Cambria Math"/>
-                </w:rPr>
-                <m:t>x</m:t>
-              </m:r>
-            </m:e>
-            <m:sup>
-              <m:r>
-                <w:rPr>
-                  <w:rFonts w:ascii="Cambria Math" w:eastAsiaTheme="minorEastAsia" w:hAnsi="Cambria Math"/>
-                </w:rPr>
-                <m:t>2</m:t>
-              </m:r>
-            </m:sup>
-          </m:sSup>
-          <m:r>
-            <w:rPr>
-              <w:rFonts w:ascii="Cambria Math" w:eastAsiaTheme="minorEastAsia" w:hAnsi="Cambria Math"/>
-            </w:rPr>
-            <m:t>+</m:t>
-          </m:r>
-          <m:f>
-            <m:fPr>
-              <m:ctrlPr>
-                <w:rPr>
-                  <w:rFonts w:ascii="Cambria Math" w:eastAsiaTheme="minorEastAsia" w:hAnsi="Cambria Math"/>
-                  <w:i/>
-                </w:rPr>
-              </m:ctrlPr>
-            </m:fPr>
-            <m:num>
-              <m:r>
-                <w:rPr>
-                  <w:rFonts w:ascii="Cambria Math" w:eastAsiaTheme="minorEastAsia" w:hAnsi="Cambria Math"/>
-                </w:rPr>
-                <m:t>2</m:t>
-              </m:r>
-            </m:num>
-            <m:den>
-              <m:r>
-                <w:rPr>
-                  <w:rFonts w:ascii="Cambria Math" w:eastAsiaTheme="minorEastAsia" w:hAnsi="Cambria Math"/>
-                </w:rPr>
-                <m:t>3</m:t>
-              </m:r>
-            </m:den>
-          </m:f>
-          <m:sSup>
-            <m:sSupPr>
-              <m:ctrlPr>
-                <w:rPr>
-                  <w:rFonts w:ascii="Cambria Math" w:eastAsiaTheme="minorEastAsia" w:hAnsi="Cambria Math"/>
-                  <w:i/>
-                </w:rPr>
-              </m:ctrlPr>
-            </m:sSupPr>
-            <m:e>
-              <m:r>
-                <w:rPr>
-                  <w:rFonts w:ascii="Cambria Math" w:eastAsiaTheme="minorEastAsia" w:hAnsi="Cambria Math"/>
-                </w:rPr>
-                <m:t>x</m:t>
-              </m:r>
-            </m:e>
-            <m:sup>
-              <m:r>
-                <w:rPr>
-                  <w:rFonts w:ascii="Cambria Math" w:eastAsiaTheme="minorEastAsia" w:hAnsi="Cambria Math"/>
-                </w:rPr>
-                <m:t>2</m:t>
-              </m:r>
-            </m:sup>
-          </m:sSup>
-          <m:r>
-            <m:rPr>
-              <m:aln/>
-            </m:rPr>
-            <w:rPr>
-              <w:rFonts w:ascii="Cambria Math" w:eastAsiaTheme="minorEastAsia" w:hAnsi="Cambria Math"/>
-            </w:rPr>
-            <m:t>=</m:t>
-          </m:r>
-          <m:d>
-            <m:dPr>
-              <m:ctrlPr>
-                <w:rPr>
-                  <w:rFonts w:ascii="Cambria Math" w:eastAsiaTheme="minorEastAsia" w:hAnsi="Cambria Math"/>
-                  <w:i/>
-                </w:rPr>
-              </m:ctrlPr>
-            </m:dPr>
-            <m:e>
-              <m:f>
-                <m:fPr>
-                  <m:ctrlPr>
-                    <w:rPr>
-                      <w:rFonts w:ascii="Cambria Math" w:eastAsiaTheme="minorEastAsia" w:hAnsi="Cambria Math"/>
-                      <w:i/>
-                    </w:rPr>
-                  </m:ctrlPr>
-                </m:fPr>
-                <m:num>
-                  <m:r>
-                    <w:rPr>
-                      <w:rFonts w:ascii="Cambria Math" w:eastAsiaTheme="minorEastAsia" w:hAnsi="Cambria Math"/>
-                    </w:rPr>
-                    <m:t>1</m:t>
-                  </m:r>
-                </m:num>
-                <m:den>
-                  <m:r>
-                    <w:rPr>
-                      <w:rFonts w:ascii="Cambria Math" w:eastAsiaTheme="minorEastAsia" w:hAnsi="Cambria Math"/>
-                    </w:rPr>
-                    <m:t>2</m:t>
-                  </m:r>
-                </m:den>
-              </m:f>
-              <m:r>
-                <w:rPr>
-                  <w:rFonts w:ascii="Cambria Math" w:eastAsiaTheme="minorEastAsia" w:hAnsi="Cambria Math"/>
-                </w:rPr>
-                <m:t>+4+</m:t>
-              </m:r>
-              <m:f>
-                <m:fPr>
-                  <m:ctrlPr>
-                    <w:rPr>
-                      <w:rFonts w:ascii="Cambria Math" w:eastAsiaTheme="minorEastAsia" w:hAnsi="Cambria Math"/>
-                      <w:i/>
-                    </w:rPr>
-                  </m:ctrlPr>
-                </m:fPr>
-                <m:num>
-                  <m:r>
-                    <w:rPr>
-                      <w:rFonts w:ascii="Cambria Math" w:eastAsiaTheme="minorEastAsia" w:hAnsi="Cambria Math"/>
-                    </w:rPr>
-                    <m:t>2</m:t>
-                  </m:r>
-                </m:num>
-                <m:den>
-                  <m:r>
-                    <w:rPr>
-                      <w:rFonts w:ascii="Cambria Math" w:eastAsiaTheme="minorEastAsia" w:hAnsi="Cambria Math"/>
-                    </w:rPr>
-                    <m:t>3</m:t>
-                  </m:r>
-                </m:den>
-              </m:f>
-            </m:e>
-          </m:d>
-          <m:sSup>
-            <m:sSupPr>
-              <m:ctrlPr>
-                <w:rPr>
-                  <w:rFonts w:ascii="Cambria Math" w:eastAsiaTheme="minorEastAsia" w:hAnsi="Cambria Math"/>
-                  <w:i/>
-                </w:rPr>
-              </m:ctrlPr>
-            </m:sSupPr>
-            <m:e>
-              <m:r>
-                <w:rPr>
-                  <w:rFonts w:ascii="Cambria Math" w:eastAsiaTheme="minorEastAsia" w:hAnsi="Cambria Math"/>
-                </w:rPr>
-                <m:t>x</m:t>
-              </m:r>
-            </m:e>
-            <m:sup>
-              <m:r>
-                <w:rPr>
-                  <w:rFonts w:ascii="Cambria Math" w:eastAsiaTheme="minorEastAsia" w:hAnsi="Cambria Math"/>
-                </w:rPr>
-                <m:t>2</m:t>
-              </m:r>
-            </m:sup>
-          </m:sSup>
-          <m:r>
-            <m:rPr>
-              <m:sty m:val="p"/>
-            </m:rPr>
-            <w:rPr>
-              <w:rFonts w:ascii="Times" w:eastAsiaTheme="minorEastAsia" w:hAnsi="Times"/>
-            </w:rPr>
-            <w:br/>
-          </m:r>
-        </m:oMath>
-        <m:oMath>
-          <m:r>
-            <m:rPr>
-              <m:aln/>
-            </m:rPr>
-            <w:rPr>
-              <w:rFonts w:ascii="Cambria Math" w:eastAsiaTheme="minorEastAsia" w:hAnsi="Cambria Math"/>
-            </w:rPr>
-            <m:t>=</m:t>
-          </m:r>
-          <m:f>
-            <m:fPr>
-              <m:ctrlPr>
-                <w:rPr>
-                  <w:rFonts w:ascii="Cambria Math" w:eastAsiaTheme="minorEastAsia" w:hAnsi="Cambria Math"/>
-                  <w:i/>
-                </w:rPr>
-              </m:ctrlPr>
-            </m:fPr>
-            <m:num>
-              <m:r>
-                <w:rPr>
-                  <w:rFonts w:ascii="Cambria Math" w:eastAsiaTheme="minorEastAsia" w:hAnsi="Cambria Math"/>
-                </w:rPr>
-                <m:t>31</m:t>
-              </m:r>
-            </m:num>
-            <m:den>
-              <m:r>
-                <w:rPr>
-                  <w:rFonts w:ascii="Cambria Math" w:eastAsiaTheme="minorEastAsia" w:hAnsi="Cambria Math"/>
-                </w:rPr>
-                <m:t>6</m:t>
-              </m:r>
-            </m:den>
-          </m:f>
-          <m:sSup>
-            <m:sSupPr>
-              <m:ctrlPr>
-                <w:rPr>
-                  <w:rFonts w:ascii="Cambria Math" w:eastAsiaTheme="minorEastAsia" w:hAnsi="Cambria Math"/>
-                  <w:i/>
-                </w:rPr>
-              </m:ctrlPr>
-            </m:sSupPr>
-            <m:e>
-              <m:r>
-                <w:rPr>
-                  <w:rFonts w:ascii="Cambria Math" w:eastAsiaTheme="minorEastAsia" w:hAnsi="Cambria Math"/>
-                </w:rPr>
-                <m:t>x</m:t>
-              </m:r>
-            </m:e>
-            <m:sup>
-              <m:r>
-                <w:rPr>
-                  <w:rFonts w:ascii="Cambria Math" w:eastAsiaTheme="minorEastAsia" w:hAnsi="Cambria Math"/>
-                </w:rPr>
-                <m:t>2</m:t>
-              </m:r>
-            </m:sup>
-          </m:sSup>
-          <m:r>
-            <m:rPr>
-              <m:sty m:val="p"/>
-            </m:rPr>
-            <w:rPr>
-              <w:rFonts w:ascii="Times" w:eastAsiaTheme="minorEastAsia" w:hAnsi="Times"/>
-            </w:rPr>
-            <w:br/>
-          </m:r>
-        </m:oMath>
-        <m:oMath>
-          <m:r>
-            <m:rPr>
-              <m:aln/>
-            </m:rPr>
-            <w:rPr>
-              <w:rFonts w:ascii="Cambria Math" w:eastAsiaTheme="minorEastAsia" w:hAnsi="Cambria Math"/>
-            </w:rPr>
-            <m:t>=5</m:t>
-          </m:r>
-          <m:f>
-            <m:fPr>
-              <m:ctrlPr>
-                <w:rPr>
-                  <w:rFonts w:ascii="Cambria Math" w:eastAsiaTheme="minorEastAsia" w:hAnsi="Cambria Math"/>
-                  <w:i/>
-                </w:rPr>
-              </m:ctrlPr>
-            </m:fPr>
-            <m:num>
-              <m:r>
-                <w:rPr>
-                  <w:rFonts w:ascii="Cambria Math" w:eastAsiaTheme="minorEastAsia" w:hAnsi="Cambria Math"/>
-                </w:rPr>
-                <m:t>1</m:t>
-              </m:r>
-            </m:num>
-            <m:den>
-              <m:r>
-                <w:rPr>
-                  <w:rFonts w:ascii="Cambria Math" w:eastAsiaTheme="minorEastAsia" w:hAnsi="Cambria Math"/>
-                </w:rPr>
-                <m:t>6</m:t>
-              </m:r>
-            </m:den>
-          </m:f>
-          <m:sSup>
-            <m:sSupPr>
-              <m:ctrlPr>
-                <w:rPr>
-                  <w:rFonts w:ascii="Cambria Math" w:eastAsiaTheme="minorEastAsia" w:hAnsi="Cambria Math"/>
-                  <w:i/>
-                </w:rPr>
-              </m:ctrlPr>
-            </m:sSupPr>
-            <m:e>
-              <m:r>
-                <w:rPr>
-                  <w:rFonts w:ascii="Cambria Math" w:eastAsiaTheme="minorEastAsia" w:hAnsi="Cambria Math"/>
-                </w:rPr>
-                <m:t>x</m:t>
-              </m:r>
-            </m:e>
-            <m:sup>
-              <m:r>
-                <w:rPr>
-                  <w:rFonts w:ascii="Cambria Math" w:eastAsiaTheme="minorEastAsia" w:hAnsi="Cambria Math"/>
-                </w:rPr>
-                <m:t>2</m:t>
-              </m:r>
-            </m:sup>
-          </m:sSup>
-        </m:oMath>
-      </m:oMathPara>
-    </w:p>
-    <w:p>
-      <w:pPr>
-        <w:rPr>
-          <w:rFonts w:ascii="Times" w:eastAsiaTheme="minorEastAsia" w:hAnsi="Times"/>
-        </w:rPr>
-      </w:pPr>
-      <w:r>
-        <w:rPr>
-          <w:rFonts w:ascii="Times" w:eastAsiaTheme="minorEastAsia" w:hAnsi="Times"/>
-        </w:rPr>
-        <w:t xml:space="preserve">Para </w:t>
-      </w:r>
-      <w:r>
-        <w:rPr>
-          <w:rFonts w:ascii="Times" w:eastAsiaTheme="minorEastAsia" w:hAnsi="Times"/>
-        </w:rPr>
-        <w:t xml:space="preserve">sustraer </w:t>
-      </w:r>
-      <w:r>
-        <w:rPr>
-          <w:rFonts w:ascii="Times" w:eastAsiaTheme="minorEastAsia" w:hAnsi="Times"/>
-        </w:rPr>
-        <w:t xml:space="preserve">dos monomios </w:t>
-      </w:r>
-      <w:r>
-        <w:rPr>
-          <w:rFonts w:ascii="Times" w:eastAsiaTheme="minorEastAsia" w:hAnsi="Times"/>
-        </w:rPr>
-        <w:t>se procede</w:t>
-      </w:r>
-      <w:r>
-        <w:rPr>
-          <w:rFonts w:ascii="Times" w:eastAsiaTheme="minorEastAsia" w:hAnsi="Times"/>
-        </w:rPr>
-        <w:t xml:space="preserve"> del mismo modo que en la </w:t>
-      </w:r>
-      <w:r>
-        <w:rPr>
-          <w:rFonts w:ascii="Times" w:eastAsiaTheme="minorEastAsia" w:hAnsi="Times"/>
-        </w:rPr>
-        <w:t>adición</w:t>
-      </w:r>
-      <w:r>
-        <w:rPr>
-          <w:rFonts w:ascii="Times" w:eastAsiaTheme="minorEastAsia" w:hAnsi="Times"/>
-        </w:rPr>
-        <w:t xml:space="preserve">. Si </w:t>
-      </w:r>
-      <w:r>
-        <w:rPr>
-          <w:rFonts w:ascii="Times" w:eastAsiaTheme="minorEastAsia" w:hAnsi="Times"/>
-        </w:rPr>
-        <w:t>de</w:t>
-      </w:r>
-      <w:r>
-        <w:rPr>
-          <w:rFonts w:ascii="Times" w:eastAsiaTheme="minorEastAsia" w:hAnsi="Times"/>
-        </w:rPr>
-        <w:t xml:space="preserve"> 5</w:t>
-      </w:r>
-      <w:r>
-        <w:rPr>
-          <w:rFonts w:ascii="Times" w:eastAsiaTheme="minorEastAsia" w:hAnsi="Times"/>
-          <w:i/>
-        </w:rPr>
-        <w:t>xy</w:t>
-      </w:r>
-      <w:r>
-        <w:rPr>
-          <w:rFonts w:ascii="Times" w:eastAsiaTheme="minorEastAsia" w:hAnsi="Times"/>
-        </w:rPr>
-        <w:t xml:space="preserve"> </w:t>
-      </w:r>
-      <w:r>
-        <w:rPr>
-          <w:rFonts w:ascii="Times" w:eastAsiaTheme="minorEastAsia" w:hAnsi="Times"/>
-        </w:rPr>
-        <w:t>se</w:t>
-      </w:r>
-      <w:r>
-        <w:rPr>
-          <w:rFonts w:ascii="Times" w:eastAsiaTheme="minorEastAsia" w:hAnsi="Times"/>
-        </w:rPr>
-        <w:t xml:space="preserve"> </w:t>
-      </w:r>
-      <w:r>
-        <w:rPr>
-          <w:rFonts w:ascii="Times" w:eastAsiaTheme="minorEastAsia" w:hAnsi="Times"/>
-        </w:rPr>
-        <w:t>quiere sustraer</w:t>
-      </w:r>
-      <w:r>
-        <w:rPr>
-          <w:rFonts w:ascii="Times" w:eastAsiaTheme="minorEastAsia" w:hAnsi="Times"/>
-        </w:rPr>
-        <w:t xml:space="preserve"> </w:t>
-      </w:r>
-      <w:r>
-        <w:rPr>
-          <w:rFonts w:ascii="Times" w:eastAsiaTheme="minorEastAsia" w:hAnsi="Times"/>
-        </w:rPr>
-        <w:t xml:space="preserve">½ </w:t>
-      </w:r>
-      <w:proofErr w:type="spellStart"/>
-      <w:r>
-        <w:rPr>
-          <w:rFonts w:ascii="Times" w:eastAsiaTheme="minorEastAsia" w:hAnsi="Times"/>
-          <w:i/>
-        </w:rPr>
-        <w:t>xy</w:t>
-      </w:r>
-      <w:proofErr w:type="spellEnd"/>
-      <w:r>
-        <w:rPr>
-          <w:rFonts w:ascii="Times" w:eastAsiaTheme="minorEastAsia" w:hAnsi="Times"/>
-        </w:rPr>
-        <w:t xml:space="preserve"> </w:t>
-      </w:r>
-      <w:r>
-        <w:rPr>
-          <w:rFonts w:ascii="Times" w:eastAsiaTheme="minorEastAsia" w:hAnsi="Times"/>
-        </w:rPr>
-        <w:t>se tiene</w:t>
-      </w:r>
-      <w:r>
-        <w:rPr>
-          <w:rFonts w:ascii="Times" w:eastAsiaTheme="minorEastAsia" w:hAnsi="Times"/>
-        </w:rPr>
-        <w:t>:</w:t>
-      </w:r>
-    </w:p>
-    <w:p>
-      <w:pPr>
-        <w:jc w:val="center"/>
-        <w:rPr>
-          <w:rFonts w:ascii="Cambria Math" w:hAnsi="Cambria Math"/>
-          <w:oMath/>
-        </w:rPr>
-      </w:pPr>
-      <m:oMathPara>
-        <m:oMath>
-          <m:r>
-            <w:rPr>
-              <w:rFonts w:ascii="Cambria Math" w:hAnsi="Cambria Math"/>
-            </w:rPr>
-            <m:t>5xy-</m:t>
-          </m:r>
-          <m:r>
-            <m:rPr>
-              <m:sty m:val="p"/>
-            </m:rPr>
-            <w:rPr>
-              <w:rFonts w:ascii="Cambria Math" w:eastAsiaTheme="minorEastAsia" w:hAnsi="Cambria Math"/>
-            </w:rPr>
-            <m:t xml:space="preserve"> </m:t>
-          </m:r>
-          <m:f>
-            <m:fPr>
-              <m:ctrlPr>
-                <w:rPr>
-                  <w:rFonts w:ascii="Cambria Math" w:eastAsiaTheme="minorEastAsia" w:hAnsi="Cambria Math"/>
-                  <w:i/>
-                </w:rPr>
-              </m:ctrlPr>
-            </m:fPr>
-            <m:num>
-              <m:r>
-                <w:rPr>
-                  <w:rFonts w:ascii="Cambria Math" w:eastAsiaTheme="minorEastAsia" w:hAnsi="Cambria Math"/>
-                </w:rPr>
-                <m:t>1</m:t>
-              </m:r>
-            </m:num>
-            <m:den>
-              <m:r>
-                <w:rPr>
-                  <w:rFonts w:ascii="Cambria Math" w:eastAsiaTheme="minorEastAsia" w:hAnsi="Cambria Math"/>
-                </w:rPr>
-                <m:t>2</m:t>
-              </m:r>
-            </m:den>
-          </m:f>
-          <m:r>
-            <w:rPr>
-              <w:rFonts w:ascii="Cambria Math" w:eastAsiaTheme="minorEastAsia" w:hAnsi="Cambria Math"/>
-            </w:rPr>
-            <m:t>xy</m:t>
-          </m:r>
-          <m:r>
-            <m:rPr>
-              <m:aln/>
-            </m:rPr>
-            <w:rPr>
-              <w:rFonts w:ascii="Cambria Math" w:eastAsiaTheme="minorEastAsia" w:hAnsi="Cambria Math"/>
-            </w:rPr>
-            <m:t>=</m:t>
-          </m:r>
-          <m:d>
-            <m:dPr>
-              <m:ctrlPr>
-                <w:rPr>
-                  <w:rFonts w:ascii="Cambria Math" w:eastAsiaTheme="minorEastAsia" w:hAnsi="Cambria Math"/>
-                  <w:i/>
-                </w:rPr>
-              </m:ctrlPr>
-            </m:dPr>
-            <m:e>
-              <m:r>
-                <w:rPr>
-                  <w:rFonts w:ascii="Cambria Math" w:eastAsiaTheme="minorEastAsia" w:hAnsi="Cambria Math"/>
-                </w:rPr>
-                <m:t>5-</m:t>
-              </m:r>
-              <m:f>
-                <m:fPr>
-                  <m:ctrlPr>
-                    <w:rPr>
-                      <w:rFonts w:ascii="Cambria Math" w:eastAsiaTheme="minorEastAsia" w:hAnsi="Cambria Math"/>
-                      <w:i/>
-                    </w:rPr>
-                  </m:ctrlPr>
-                </m:fPr>
-                <m:num>
-                  <m:r>
-                    <w:rPr>
-                      <w:rFonts w:ascii="Cambria Math" w:eastAsiaTheme="minorEastAsia" w:hAnsi="Cambria Math"/>
-                    </w:rPr>
-                    <m:t>1</m:t>
-                  </m:r>
-                </m:num>
-                <m:den>
-                  <m:r>
-                    <w:rPr>
-                      <w:rFonts w:ascii="Cambria Math" w:eastAsiaTheme="minorEastAsia" w:hAnsi="Cambria Math"/>
-                    </w:rPr>
-                    <m:t>2</m:t>
-                  </m:r>
-                </m:den>
-              </m:f>
-            </m:e>
-          </m:d>
-          <m:r>
-            <w:rPr>
-              <w:rFonts w:ascii="Cambria Math" w:hAnsi="Cambria Math"/>
-            </w:rPr>
-            <m:t>xy</m:t>
-          </m:r>
-          <m:r>
-            <m:rPr>
-              <m:sty m:val="p"/>
-            </m:rPr>
-            <w:rPr>
-              <w:rFonts w:ascii="Times" w:eastAsiaTheme="minorEastAsia" w:hAnsi="Times"/>
-            </w:rPr>
-            <w:br/>
-          </m:r>
-        </m:oMath>
-        <m:oMath>
-          <m:r>
-            <m:rPr>
-              <m:aln/>
-            </m:rPr>
-            <w:rPr>
-              <w:rFonts w:ascii="Cambria Math" w:hAnsi="Cambria Math"/>
-            </w:rPr>
-            <m:t>=</m:t>
-          </m:r>
-          <m:f>
-            <m:fPr>
-              <m:ctrlPr>
-                <w:rPr>
-                  <w:rFonts w:ascii="Cambria Math" w:hAnsi="Cambria Math"/>
-                  <w:i/>
-                </w:rPr>
-              </m:ctrlPr>
-            </m:fPr>
-            <m:num>
-              <m:r>
-                <w:rPr>
-                  <w:rFonts w:ascii="Cambria Math" w:hAnsi="Cambria Math"/>
-                </w:rPr>
-                <m:t>9</m:t>
-              </m:r>
-            </m:num>
-            <m:den>
-              <m:r>
-                <w:rPr>
-                  <w:rFonts w:ascii="Cambria Math" w:hAnsi="Cambria Math"/>
-                </w:rPr>
-                <m:t>2</m:t>
-              </m:r>
-            </m:den>
-          </m:f>
-          <m:r>
-            <w:rPr>
-              <w:rFonts w:ascii="Cambria Math" w:hAnsi="Cambria Math"/>
-            </w:rPr>
-            <m:t>xy</m:t>
-          </m:r>
-          <m:r>
-            <m:rPr>
-              <m:sty m:val="p"/>
-            </m:rPr>
-            <w:rPr>
-              <w:rFonts w:ascii="Times" w:eastAsiaTheme="minorEastAsia" w:hAnsi="Times"/>
-            </w:rPr>
-            <w:br/>
-          </m:r>
-        </m:oMath>
-        <m:oMath>
-          <m:r>
-            <m:rPr>
-              <m:aln/>
-            </m:rPr>
-            <w:rPr>
-              <w:rFonts w:ascii="Cambria Math" w:hAnsi="Cambria Math"/>
-            </w:rPr>
-            <m:t>=4</m:t>
-          </m:r>
-          <m:f>
-            <m:fPr>
-              <m:ctrlPr>
-                <w:rPr>
-                  <w:rFonts w:ascii="Cambria Math" w:hAnsi="Cambria Math"/>
-                  <w:i/>
-                </w:rPr>
-              </m:ctrlPr>
-            </m:fPr>
-            <m:num>
-              <m:r>
-                <w:rPr>
-                  <w:rFonts w:ascii="Cambria Math" w:hAnsi="Cambria Math"/>
-                </w:rPr>
-                <m:t>1</m:t>
-              </m:r>
-            </m:num>
-            <m:den>
-              <m:r>
-                <w:rPr>
-                  <w:rFonts w:ascii="Cambria Math" w:hAnsi="Cambria Math"/>
-                </w:rPr>
-                <m:t>2</m:t>
-              </m:r>
-            </m:den>
-          </m:f>
-          <m:r>
-            <w:rPr>
-              <w:rFonts w:ascii="Cambria Math" w:hAnsi="Cambria Math"/>
-            </w:rPr>
-            <m:t>xy</m:t>
-          </m:r>
-        </m:oMath>
-      </m:oMathPara>
-    </w:p>
-    <w:p>
-      <w:pPr>
-        <w:rPr>
-          <w:rFonts w:ascii="Times" w:hAnsi="Times"/>
-        </w:rPr>
-      </w:pPr>
-      <w:r>
-        <w:rPr>
-          <w:rFonts w:ascii="Times" w:hAnsi="Times"/>
-        </w:rPr>
-        <w:t>Ahora</w:t>
-      </w:r>
-      <w:r>
-        <w:rPr>
-          <w:rFonts w:ascii="Times" w:hAnsi="Times"/>
-        </w:rPr>
-        <w:t>,</w:t>
-      </w:r>
-      <w:r>
-        <w:rPr>
-          <w:rFonts w:ascii="Times" w:hAnsi="Times"/>
-        </w:rPr>
-        <w:t xml:space="preserve"> </w:t>
-      </w:r>
-      <w:r>
-        <w:rPr>
-          <w:rFonts w:ascii="Times" w:hAnsi="Times"/>
-        </w:rPr>
-        <w:t>si se realiza la sustracción de</w:t>
-      </w:r>
-      <w:r>
-        <w:rPr>
-          <w:rFonts w:ascii="Times" w:hAnsi="Times"/>
-        </w:rPr>
-        <w:t xml:space="preserve"> </w:t>
-      </w:r>
-      <w:r>
-        <w:rPr>
-          <w:rFonts w:ascii="Times" w:eastAsiaTheme="minorEastAsia" w:hAnsi="Times"/>
-        </w:rPr>
-        <w:t>–</w:t>
-      </w:r>
-      <w:r>
-        <w:rPr>
-          <w:rFonts w:ascii="Times" w:eastAsiaTheme="minorEastAsia" w:hAnsi="Times"/>
-        </w:rPr>
-        <w:t>7</w:t>
-      </w:r>
-      <w:r>
-        <w:rPr>
-          <w:rFonts w:ascii="Times" w:eastAsiaTheme="minorEastAsia" w:hAnsi="Times"/>
-          <w:i/>
-        </w:rPr>
-        <w:t>x</w:t>
-      </w:r>
-      <w:r>
-        <w:rPr>
-          <w:rFonts w:ascii="Times" w:hAnsi="Times"/>
-        </w:rPr>
-        <w:t xml:space="preserve"> y </w:t>
-      </w:r>
-      <w:r>
-        <w:rPr>
-          <w:rFonts w:ascii="Times" w:eastAsiaTheme="minorEastAsia" w:hAnsi="Times"/>
-        </w:rPr>
-        <w:t>–</w:t>
-      </w:r>
-      <w:r>
-        <w:rPr>
-          <w:rFonts w:ascii="Times" w:eastAsiaTheme="minorEastAsia" w:hAnsi="Times"/>
-        </w:rPr>
-        <w:t>9</w:t>
-      </w:r>
-      <w:r>
-        <w:rPr>
-          <w:rFonts w:ascii="Times" w:eastAsiaTheme="minorEastAsia" w:hAnsi="Times"/>
-          <w:i/>
-        </w:rPr>
-        <w:t>x</w:t>
-      </w:r>
-      <w:r>
-        <w:rPr>
-          <w:rFonts w:ascii="Times" w:hAnsi="Times"/>
-        </w:rPr>
-        <w:t xml:space="preserve">, se tiene: </w:t>
-      </w:r>
-    </w:p>
-    <w:p>
-      <w:pPr>
-        <w:jc w:val="center"/>
-        <w:rPr>
-          <w:rFonts w:ascii="Times" w:eastAsiaTheme="minorEastAsia" w:hAnsi="Times"/>
-          <w:i/>
-        </w:rPr>
-      </w:pPr>
-      <w:r>
-        <w:rPr>
-          <w:rFonts w:ascii="Times" w:eastAsiaTheme="minorEastAsia" w:hAnsi="Times"/>
-        </w:rPr>
-        <w:t>–</w:t>
-      </w:r>
-      <w:r>
-        <w:rPr>
-          <w:rFonts w:ascii="Times" w:eastAsiaTheme="minorEastAsia" w:hAnsi="Times"/>
-        </w:rPr>
-        <w:t>7</w:t>
-      </w:r>
-      <w:r>
-        <w:rPr>
-          <w:rFonts w:ascii="Times" w:eastAsiaTheme="minorEastAsia" w:hAnsi="Times"/>
-          <w:i/>
-        </w:rPr>
-        <w:t xml:space="preserve">x </w:t>
-      </w:r>
-      <w:r>
-        <w:rPr>
-          <w:rFonts w:ascii="Times" w:eastAsiaTheme="minorEastAsia" w:hAnsi="Times"/>
-        </w:rPr>
-        <w:t>–</w:t>
-      </w:r>
-      <w:r>
-        <w:rPr>
-          <w:rFonts w:ascii="Times" w:eastAsiaTheme="minorEastAsia" w:hAnsi="Times"/>
-        </w:rPr>
-        <w:t xml:space="preserve"> </w:t>
-      </w:r>
-      <w:proofErr w:type="gramStart"/>
-      <w:r>
-        <w:rPr>
-          <w:rFonts w:ascii="Times" w:eastAsiaTheme="minorEastAsia" w:hAnsi="Times"/>
-        </w:rPr>
-        <w:t>–</w:t>
-      </w:r>
-      <w:r>
-        <w:rPr>
-          <w:rFonts w:ascii="Times" w:eastAsiaTheme="minorEastAsia" w:hAnsi="Times"/>
-        </w:rPr>
-        <w:t>(</w:t>
-      </w:r>
-      <w:proofErr w:type="gramEnd"/>
-      <w:r>
-        <w:rPr>
-          <w:rFonts w:ascii="Times" w:eastAsiaTheme="minorEastAsia" w:hAnsi="Times"/>
-        </w:rPr>
-        <w:t>9</w:t>
-      </w:r>
-      <w:r>
-        <w:rPr>
-          <w:rFonts w:ascii="Times" w:eastAsiaTheme="minorEastAsia" w:hAnsi="Times"/>
-          <w:i/>
-        </w:rPr>
-        <w:t>x</w:t>
-      </w:r>
-      <w:r>
-        <w:rPr>
-          <w:rFonts w:ascii="Times" w:eastAsiaTheme="minorEastAsia" w:hAnsi="Times"/>
-        </w:rPr>
-        <w:t>) = (</w:t>
-      </w:r>
-      <w:r>
-        <w:rPr>
-          <w:rFonts w:ascii="Times" w:eastAsiaTheme="minorEastAsia" w:hAnsi="Times"/>
-        </w:rPr>
-        <w:t>–</w:t>
-      </w:r>
-      <w:r>
-        <w:rPr>
-          <w:rFonts w:ascii="Times" w:eastAsiaTheme="minorEastAsia" w:hAnsi="Times"/>
-        </w:rPr>
-        <w:t xml:space="preserve">7 </w:t>
-      </w:r>
-      <w:r>
-        <w:rPr>
-          <w:rFonts w:ascii="Times" w:eastAsiaTheme="minorEastAsia" w:hAnsi="Times"/>
-        </w:rPr>
-        <w:t>–</w:t>
-      </w:r>
-      <w:r>
-        <w:rPr>
-          <w:rFonts w:ascii="Times" w:eastAsiaTheme="minorEastAsia" w:hAnsi="Times"/>
-        </w:rPr>
-        <w:t xml:space="preserve"> (</w:t>
-      </w:r>
-      <w:r>
-        <w:rPr>
-          <w:rFonts w:ascii="Times" w:eastAsiaTheme="minorEastAsia" w:hAnsi="Times"/>
-        </w:rPr>
-        <w:t>–</w:t>
-      </w:r>
-      <w:r>
-        <w:rPr>
-          <w:rFonts w:ascii="Times" w:eastAsiaTheme="minorEastAsia" w:hAnsi="Times"/>
-        </w:rPr>
-        <w:t>9))</w:t>
+        </w:rPr>
+        <w:t>) = (–7 – (–9))</w:t>
       </w:r>
       <w:r>
         <w:rPr>
@@ -16605,19 +15857,7 @@
         <w:rPr>
           <w:rFonts w:ascii="Times" w:eastAsiaTheme="minorEastAsia" w:hAnsi="Times"/>
         </w:rPr>
-        <w:t>(</w:t>
-      </w:r>
-      <w:r>
-        <w:rPr>
-          <w:rFonts w:ascii="Times" w:eastAsiaTheme="minorEastAsia" w:hAnsi="Times"/>
-        </w:rPr>
-        <w:t>–</w:t>
-      </w:r>
-      <w:r>
-        <w:rPr>
-          <w:rFonts w:ascii="Times" w:eastAsiaTheme="minorEastAsia" w:hAnsi="Times"/>
-        </w:rPr>
-        <w:t xml:space="preserve">7 + 9) </w:t>
+        <w:t xml:space="preserve">(–7 + 9) </w:t>
       </w:r>
       <w:r>
         <w:rPr>
@@ -16729,13 +15969,7 @@
         <w:rPr>
           <w:rFonts w:ascii="Times" w:eastAsiaTheme="minorEastAsia" w:hAnsi="Times"/>
         </w:rPr>
-        <w:t>–</w:t>
-      </w:r>
-      <w:r>
-        <w:rPr>
-          <w:rFonts w:ascii="Times" w:eastAsiaTheme="minorEastAsia" w:hAnsi="Times"/>
-        </w:rPr>
-        <w:t>7</w:t>
+        <w:t>–7</w:t>
       </w:r>
       <w:r>
         <w:rPr>
@@ -16748,25 +15982,7 @@
         <w:rPr>
           <w:rFonts w:ascii="Times" w:eastAsiaTheme="minorEastAsia" w:hAnsi="Times"/>
         </w:rPr>
-        <w:t>–</w:t>
-      </w:r>
-      <w:r>
-        <w:rPr>
-          <w:rFonts w:ascii="Times" w:eastAsiaTheme="minorEastAsia" w:hAnsi="Times"/>
-        </w:rPr>
-        <w:t xml:space="preserve"> (</w:t>
-      </w:r>
-      <w:r>
-        <w:rPr>
-          <w:rFonts w:ascii="Times" w:eastAsiaTheme="minorEastAsia" w:hAnsi="Times"/>
-        </w:rPr>
-        <w:t>–</w:t>
-      </w:r>
-      <w:r>
-        <w:rPr>
-          <w:rFonts w:ascii="Times" w:eastAsiaTheme="minorEastAsia" w:hAnsi="Times"/>
-        </w:rPr>
-        <w:t>9</w:t>
+        <w:t>– (–9</w:t>
       </w:r>
       <w:r>
         <w:rPr>
@@ -16779,19 +15995,7 @@
         <w:rPr>
           <w:rFonts w:ascii="Times" w:eastAsiaTheme="minorEastAsia" w:hAnsi="Times"/>
         </w:rPr>
-        <w:t xml:space="preserve">) = </w:t>
-      </w:r>
-      <w:r>
-        <w:rPr>
-          <w:rFonts w:ascii="Times" w:eastAsiaTheme="minorEastAsia" w:hAnsi="Times"/>
-        </w:rPr>
-        <w:t>–</w:t>
-      </w:r>
-      <w:r>
-        <w:rPr>
-          <w:rFonts w:ascii="Times" w:eastAsiaTheme="minorEastAsia" w:hAnsi="Times"/>
-        </w:rPr>
-        <w:t>7</w:t>
+        <w:t>) = –7</w:t>
       </w:r>
       <w:r>
         <w:rPr>
@@ -17152,13 +16356,7 @@
         <w:rPr>
           <w:rFonts w:ascii="Times" w:eastAsiaTheme="minorEastAsia" w:hAnsi="Times"/>
         </w:rPr>
-        <w:t>–</w:t>
-      </w:r>
-      <w:r>
-        <w:rPr>
-          <w:rFonts w:ascii="Times" w:eastAsiaTheme="minorEastAsia" w:hAnsi="Times"/>
-        </w:rPr>
-        <w:t xml:space="preserve"> 8</w:t>
+        <w:t>– 8</w:t>
       </w:r>
       <w:r>
         <w:rPr>
@@ -17171,19 +16369,7 @@
         <w:rPr>
           <w:rFonts w:ascii="Times" w:eastAsiaTheme="minorEastAsia" w:hAnsi="Times"/>
         </w:rPr>
-        <w:t xml:space="preserve"> + 3 y </w:t>
-      </w:r>
-      <w:r>
-        <w:rPr>
-          <w:rFonts w:ascii="Times" w:eastAsiaTheme="minorEastAsia" w:hAnsi="Times"/>
-        </w:rPr>
-        <w:t>–</w:t>
-      </w:r>
-      <w:r>
-        <w:rPr>
-          <w:rFonts w:ascii="Times" w:eastAsiaTheme="minorEastAsia" w:hAnsi="Times"/>
-        </w:rPr>
-        <w:t>5</w:t>
+        <w:t xml:space="preserve"> + 3 y –5</w:t>
       </w:r>
       <w:r>
         <w:rPr>
@@ -17245,19 +16431,7 @@
         <w:rPr>
           <w:rFonts w:ascii="Times" w:eastAsiaTheme="minorEastAsia" w:hAnsi="Times"/>
         </w:rPr>
-        <w:t xml:space="preserve"> </w:t>
-      </w:r>
-      <w:r>
-        <w:rPr>
-          <w:rFonts w:ascii="Times" w:eastAsiaTheme="minorEastAsia" w:hAnsi="Times"/>
-        </w:rPr>
-        <w:t>–</w:t>
-      </w:r>
-      <w:r>
-        <w:rPr>
-          <w:rFonts w:ascii="Times" w:eastAsiaTheme="minorEastAsia" w:hAnsi="Times"/>
-        </w:rPr>
-        <w:t xml:space="preserve"> 7</w:t>
+        <w:t xml:space="preserve"> – 7</w:t>
       </w:r>
     </w:p>
     <w:p>
@@ -17704,7 +16878,6 @@
                 <w:rFonts w:eastAsiaTheme="minorEastAsia"/>
                 <w:i/>
               </w:rPr>
-              <w:lastRenderedPageBreak/>
               <w:t>x</w:t>
             </w:r>
             <w:r>
@@ -17969,6 +17142,7 @@
         <w:rPr>
           <w:rFonts w:ascii="Times" w:hAnsi="Times"/>
         </w:rPr>
+        <w:lastRenderedPageBreak/>
         <w:t xml:space="preserve">Realicemos la </w:t>
       </w:r>
       <w:r>
@@ -18279,13 +17453,7 @@
               <w:rPr>
                 <w:rFonts w:ascii="Times" w:eastAsiaTheme="minorEastAsia" w:hAnsi="Times"/>
               </w:rPr>
-              <w:t>– 5</w:t>
-            </w:r>
-            <w:r>
-              <w:rPr>
-                <w:rFonts w:ascii="Times" w:eastAsiaTheme="minorEastAsia" w:hAnsi="Times"/>
-              </w:rPr>
-              <w:t>)</w:t>
+              <w:t>– 5)</w:t>
             </w:r>
           </w:p>
         </w:tc>
@@ -18779,19 +17947,7 @@
         <w:rPr>
           <w:rFonts w:ascii="Times" w:hAnsi="Times"/>
         </w:rPr>
-        <w:t xml:space="preserve"> </w:t>
-      </w:r>
-      <w:r>
-        <w:rPr>
-          <w:rFonts w:ascii="Times" w:hAnsi="Times"/>
-        </w:rPr>
-        <w:t>–</w:t>
-      </w:r>
-      <w:r>
-        <w:rPr>
-          <w:rFonts w:ascii="Times" w:hAnsi="Times"/>
-        </w:rPr>
-        <w:t>2</w:t>
+        <w:t xml:space="preserve"> –2</w:t>
       </w:r>
       <w:r>
         <w:rPr>
@@ -19562,7 +18718,6 @@
                 <w:sz w:val="18"/>
                 <w:szCs w:val="18"/>
               </w:rPr>
-              <w:lastRenderedPageBreak/>
               <w:t>Título</w:t>
             </w:r>
           </w:p>
@@ -19969,6 +19124,7 @@
                 <w:sz w:val="18"/>
                 <w:szCs w:val="18"/>
               </w:rPr>
+              <w:lastRenderedPageBreak/>
               <w:t>Descripción</w:t>
             </w:r>
           </w:p>
@@ -20202,8 +19358,8 @@
         <w:tblLook w:val="04A0" w:firstRow="1" w:lastRow="0" w:firstColumn="1" w:lastColumn="0" w:noHBand="0" w:noVBand="1"/>
       </w:tblPr>
       <w:tblGrid>
-        <w:gridCol w:w="2483"/>
-        <w:gridCol w:w="6345"/>
+        <w:gridCol w:w="2479"/>
+        <w:gridCol w:w="6349"/>
       </w:tblGrid>
       <w:tr>
         <w:tc>
@@ -20444,111 +19600,27 @@
           </w:p>
           <w:p>
             <w:pPr>
+              <w:tabs>
+                <w:tab w:val="right" w:pos="8498"/>
+              </w:tabs>
               <w:jc w:val="center"/>
               <w:rPr>
-                <w:rFonts w:ascii="Times New Roman" w:eastAsiaTheme="minorEastAsia" w:hAnsi="Times New Roman" w:cs="Times New Roman"/>
-                <w:i/>
-                <w:sz w:val="32"/>
-                <w:szCs w:val="32"/>
-                <w:vertAlign w:val="superscript"/>
-              </w:rPr>
-            </w:pPr>
-            <w:r>
-              <w:rPr>
-                <w:rFonts w:ascii="Times New Roman" w:eastAsiaTheme="minorEastAsia" w:hAnsi="Times New Roman" w:cs="Times New Roman"/>
-                <w:sz w:val="32"/>
-                <w:szCs w:val="32"/>
-              </w:rPr>
-              <w:t>(</w:t>
-            </w:r>
-            <w:proofErr w:type="spellStart"/>
-            <w:r>
-              <w:rPr>
-                <w:rFonts w:ascii="Times New Roman" w:eastAsiaTheme="minorEastAsia" w:hAnsi="Times New Roman" w:cs="Times New Roman"/>
-                <w:i/>
-                <w:sz w:val="32"/>
-                <w:szCs w:val="32"/>
-              </w:rPr>
-              <w:t>x</w:t>
-            </w:r>
-            <w:r>
-              <w:rPr>
-                <w:rFonts w:ascii="Times New Roman" w:eastAsiaTheme="minorEastAsia" w:hAnsi="Times New Roman" w:cs="Times New Roman"/>
-                <w:i/>
-                <w:sz w:val="32"/>
-                <w:szCs w:val="32"/>
-                <w:vertAlign w:val="superscript"/>
-              </w:rPr>
-              <w:t>m</w:t>
-            </w:r>
-            <w:proofErr w:type="spellEnd"/>
-            <w:r>
-              <w:rPr>
-                <w:rFonts w:ascii="Times New Roman" w:eastAsiaTheme="minorEastAsia" w:hAnsi="Times New Roman" w:cs="Times New Roman"/>
-                <w:sz w:val="32"/>
-                <w:szCs w:val="32"/>
-              </w:rPr>
-              <w:t>)/(</w:t>
-            </w:r>
-            <w:proofErr w:type="spellStart"/>
-            <w:r>
-              <w:rPr>
-                <w:rFonts w:ascii="Times New Roman" w:eastAsiaTheme="minorEastAsia" w:hAnsi="Times New Roman" w:cs="Times New Roman"/>
-                <w:i/>
-                <w:sz w:val="32"/>
-                <w:szCs w:val="32"/>
-              </w:rPr>
-              <w:t>x</w:t>
-            </w:r>
-            <w:r>
-              <w:rPr>
-                <w:rFonts w:ascii="Times New Roman" w:eastAsiaTheme="minorEastAsia" w:hAnsi="Times New Roman" w:cs="Times New Roman"/>
-                <w:i/>
-                <w:sz w:val="32"/>
-                <w:szCs w:val="32"/>
-                <w:vertAlign w:val="superscript"/>
-              </w:rPr>
-              <w:t>n</w:t>
-            </w:r>
-            <w:proofErr w:type="spellEnd"/>
-            <w:r>
-              <w:rPr>
-                <w:rFonts w:ascii="Times New Roman" w:eastAsiaTheme="minorEastAsia" w:hAnsi="Times New Roman" w:cs="Times New Roman"/>
-                <w:sz w:val="32"/>
-                <w:szCs w:val="32"/>
-              </w:rPr>
-              <w:t xml:space="preserve">) = </w:t>
-            </w:r>
-            <w:proofErr w:type="spellStart"/>
-            <w:r>
-              <w:rPr>
-                <w:rFonts w:ascii="Times New Roman" w:eastAsiaTheme="minorEastAsia" w:hAnsi="Times New Roman" w:cs="Times New Roman"/>
-                <w:i/>
-                <w:sz w:val="32"/>
-                <w:szCs w:val="32"/>
-              </w:rPr>
-              <w:t>x</w:t>
-            </w:r>
-            <w:r>
-              <w:rPr>
-                <w:rFonts w:ascii="Times New Roman" w:eastAsiaTheme="minorEastAsia" w:hAnsi="Times New Roman" w:cs="Times New Roman"/>
-                <w:i/>
-                <w:sz w:val="32"/>
-                <w:szCs w:val="32"/>
-                <w:vertAlign w:val="superscript"/>
-              </w:rPr>
-              <w:t>m</w:t>
-            </w:r>
-            <w:proofErr w:type="spellEnd"/>
-            <w:r>
-              <w:rPr>
-                <w:rFonts w:ascii="Times New Roman" w:eastAsiaTheme="minorEastAsia" w:hAnsi="Times New Roman" w:cs="Times New Roman"/>
-                <w:i/>
-                <w:sz w:val="32"/>
-                <w:szCs w:val="32"/>
-                <w:vertAlign w:val="superscript"/>
-              </w:rPr>
-              <w:t xml:space="preserve"> – n </w:t>
+                <w:rFonts w:ascii="Times" w:eastAsiaTheme="minorEastAsia" w:hAnsi="Times"/>
+              </w:rPr>
+            </w:pPr>
+            <w:r>
+              <w:rPr>
+                <w:rFonts w:ascii="Times" w:eastAsiaTheme="minorEastAsia" w:hAnsi="Times"/>
+                <w:highlight w:val="yellow"/>
+              </w:rPr>
+              <w:t>MA_08_02_022</w:t>
+            </w:r>
+            <w:r>
+              <w:rPr>
+                <w:rFonts w:ascii="Times" w:eastAsiaTheme="minorEastAsia" w:hAnsi="Times"/>
+                <w:highlight w:val="yellow"/>
+              </w:rPr>
+              <w:t>.gif</w:t>
             </w:r>
           </w:p>
           <w:p>
@@ -21365,7 +20437,7 @@
                 <v:shape id="_x0000_i1027" type="#_x0000_t75" style="width:295.5pt;height:115.5pt" o:ole="">
                   <v:imagedata r:id="rId15" o:title=""/>
                 </v:shape>
-                <o:OLEObject Type="Embed" ProgID="PBrush" ShapeID="_x0000_i1027" DrawAspect="Content" ObjectID="_1499508515" r:id="rId16"/>
+                <o:OLEObject Type="Embed" ProgID="PBrush" ShapeID="_x0000_i1027" DrawAspect="Content" ObjectID="_1499665580" r:id="rId16"/>
               </w:object>
             </w:r>
           </w:p>
@@ -22454,17 +21526,32 @@
         <w:rPr>
           <w:rFonts w:ascii="Times" w:eastAsiaTheme="minorEastAsia" w:hAnsi="Times"/>
         </w:rPr>
-        <w:t>–</w:t>
-      </w:r>
-      <w:r>
-        <w:rPr>
-          <w:rFonts w:ascii="Times" w:eastAsiaTheme="minorEastAsia" w:hAnsi="Times"/>
+        <w:t>–3</w:t>
+      </w:r>
+      <w:r>
+        <w:rPr>
+          <w:rFonts w:ascii="Times" w:eastAsiaTheme="minorEastAsia" w:hAnsi="Times"/>
+          <w:i/>
+        </w:rPr>
+        <w:t>x</w:t>
+      </w:r>
+      <w:r>
+        <w:rPr>
+          <w:rFonts w:ascii="Times" w:eastAsiaTheme="minorEastAsia" w:hAnsi="Times"/>
+          <w:i/>
+          <w:vertAlign w:val="superscript"/>
         </w:rPr>
         <w:t>3</w:t>
       </w:r>
       <w:r>
         <w:rPr>
           <w:rFonts w:ascii="Times" w:eastAsiaTheme="minorEastAsia" w:hAnsi="Times"/>
+        </w:rPr>
+        <w:t>(–2</w:t>
+      </w:r>
+      <w:r>
+        <w:rPr>
+          <w:rFonts w:ascii="Times" w:eastAsiaTheme="minorEastAsia" w:hAnsi="Times"/>
           <w:i/>
         </w:rPr>
         <w:t>x</w:t>
@@ -22475,25 +21562,62 @@
           <w:i/>
           <w:vertAlign w:val="superscript"/>
         </w:rPr>
+        <w:t>5</w:t>
+      </w:r>
+      <w:r>
+        <w:rPr>
+          <w:rFonts w:ascii="Times" w:eastAsiaTheme="minorEastAsia" w:hAnsi="Times"/>
+        </w:rPr>
+        <w:t xml:space="preserve"> + 5</w:t>
+      </w:r>
+      <w:r>
+        <w:rPr>
+          <w:rFonts w:ascii="Times" w:eastAsiaTheme="minorEastAsia" w:hAnsi="Times"/>
+          <w:i/>
+        </w:rPr>
+        <w:t>x</w:t>
+      </w:r>
+      <w:r>
+        <w:rPr>
+          <w:rFonts w:ascii="Times" w:eastAsiaTheme="minorEastAsia" w:hAnsi="Times"/>
+          <w:i/>
+          <w:vertAlign w:val="superscript"/>
+        </w:rPr>
+        <w:t>4</w:t>
+      </w:r>
+      <w:r>
+        <w:rPr>
+          <w:rFonts w:ascii="Times" w:eastAsiaTheme="minorEastAsia" w:hAnsi="Times"/>
+        </w:rPr>
+        <w:t xml:space="preserve"> + </w:t>
+      </w:r>
+      <w:r>
+        <w:rPr>
+          <w:rFonts w:ascii="Times" w:eastAsiaTheme="minorEastAsia" w:hAnsi="Times"/>
+          <w:i/>
+        </w:rPr>
+        <w:t>x</w:t>
+      </w:r>
+      <w:r>
+        <w:rPr>
+          <w:rFonts w:ascii="Times" w:eastAsiaTheme="minorEastAsia" w:hAnsi="Times"/>
+          <w:i/>
+          <w:vertAlign w:val="superscript"/>
+        </w:rPr>
         <w:t>3</w:t>
       </w:r>
       <w:r>
         <w:rPr>
           <w:rFonts w:ascii="Times" w:eastAsiaTheme="minorEastAsia" w:hAnsi="Times"/>
-        </w:rPr>
-        <w:t>(</w:t>
-      </w:r>
-      <w:r>
-        <w:rPr>
-          <w:rFonts w:ascii="Times" w:eastAsiaTheme="minorEastAsia" w:hAnsi="Times"/>
-        </w:rPr>
-        <w:t>–</w:t>
-      </w:r>
-      <w:r>
-        <w:rPr>
-          <w:rFonts w:ascii="Times" w:eastAsiaTheme="minorEastAsia" w:hAnsi="Times"/>
-        </w:rPr>
-        <w:t>2</w:t>
+          <w:i/>
+        </w:rPr>
+        <w:t xml:space="preserve"> </w:t>
+      </w:r>
+      <w:r>
+        <w:rPr>
+          <w:rFonts w:ascii="Times" w:eastAsiaTheme="minorEastAsia" w:hAnsi="Times"/>
+        </w:rPr>
+        <w:t>– 2</w:t>
       </w:r>
       <w:r>
         <w:rPr>
@@ -22505,16 +21629,42 @@
       <w:r>
         <w:rPr>
           <w:rFonts w:ascii="Times" w:eastAsiaTheme="minorEastAsia" w:hAnsi="Times"/>
+        </w:rPr>
+        <w:t xml:space="preserve"> + 1) = 6</w:t>
+      </w:r>
+      <w:r>
+        <w:rPr>
+          <w:rFonts w:ascii="Times" w:eastAsiaTheme="minorEastAsia" w:hAnsi="Times"/>
+          <w:i/>
+        </w:rPr>
+        <w:t>x</w:t>
+      </w:r>
+      <w:r>
+        <w:rPr>
+          <w:rFonts w:ascii="Times" w:eastAsiaTheme="minorEastAsia" w:hAnsi="Times"/>
           <w:i/>
           <w:vertAlign w:val="superscript"/>
         </w:rPr>
-        <w:t>5</w:t>
-      </w:r>
-      <w:r>
-        <w:rPr>
-          <w:rFonts w:ascii="Times" w:eastAsiaTheme="minorEastAsia" w:hAnsi="Times"/>
-        </w:rPr>
-        <w:t xml:space="preserve"> + 5</w:t>
+        <w:t>8</w:t>
+      </w:r>
+      <w:r>
+        <w:rPr>
+          <w:rFonts w:ascii="Times" w:eastAsiaTheme="minorEastAsia" w:hAnsi="Times"/>
+        </w:rPr>
+        <w:t xml:space="preserve"> </w:t>
+      </w:r>
+      <w:r>
+        <w:rPr>
+          <w:rFonts w:ascii="Times" w:eastAsiaTheme="minorEastAsia" w:hAnsi="Times"/>
+          <w:i/>
+        </w:rPr>
+        <w:t xml:space="preserve"> </w:t>
+      </w:r>
+      <w:r>
+        <w:rPr>
+          <w:rFonts w:ascii="Times" w:eastAsiaTheme="minorEastAsia" w:hAnsi="Times"/>
+        </w:rPr>
+        <w:t>– 15</w:t>
       </w:r>
       <w:r>
         <w:rPr>
@@ -22529,201 +21679,81 @@
           <w:i/>
           <w:vertAlign w:val="superscript"/>
         </w:rPr>
+        <w:t>7</w:t>
+      </w:r>
+      <w:r>
+        <w:rPr>
+          <w:rFonts w:ascii="Times" w:eastAsiaTheme="minorEastAsia" w:hAnsi="Times"/>
+        </w:rPr>
+        <w:t xml:space="preserve"> </w:t>
+      </w:r>
+      <w:r>
+        <w:rPr>
+          <w:rFonts w:ascii="Times" w:eastAsiaTheme="minorEastAsia" w:hAnsi="Times"/>
+          <w:i/>
+        </w:rPr>
+        <w:t xml:space="preserve"> </w:t>
+      </w:r>
+      <w:r>
+        <w:rPr>
+          <w:rFonts w:ascii="Times" w:eastAsiaTheme="minorEastAsia" w:hAnsi="Times"/>
+        </w:rPr>
+        <w:t>– 3</w:t>
+      </w:r>
+      <w:r>
+        <w:rPr>
+          <w:rFonts w:ascii="Times" w:eastAsiaTheme="minorEastAsia" w:hAnsi="Times"/>
+          <w:i/>
+        </w:rPr>
+        <w:t>x</w:t>
+      </w:r>
+      <w:r>
+        <w:rPr>
+          <w:rFonts w:ascii="Times" w:eastAsiaTheme="minorEastAsia" w:hAnsi="Times"/>
+          <w:i/>
+          <w:vertAlign w:val="superscript"/>
+        </w:rPr>
+        <w:t>6</w:t>
+      </w:r>
+      <w:r>
+        <w:rPr>
+          <w:rFonts w:ascii="Times" w:eastAsiaTheme="minorEastAsia" w:hAnsi="Times"/>
+        </w:rPr>
+        <w:t xml:space="preserve"> + 6</w:t>
+      </w:r>
+      <w:r>
+        <w:rPr>
+          <w:rFonts w:ascii="Times" w:eastAsiaTheme="minorEastAsia" w:hAnsi="Times"/>
+          <w:i/>
+        </w:rPr>
+        <w:t>x</w:t>
+      </w:r>
+      <w:r>
+        <w:rPr>
+          <w:rFonts w:ascii="Times" w:eastAsiaTheme="minorEastAsia" w:hAnsi="Times"/>
+          <w:i/>
+          <w:vertAlign w:val="superscript"/>
+        </w:rPr>
         <w:t>4</w:t>
       </w:r>
       <w:r>
         <w:rPr>
           <w:rFonts w:ascii="Times" w:eastAsiaTheme="minorEastAsia" w:hAnsi="Times"/>
         </w:rPr>
-        <w:t xml:space="preserve"> + </w:t>
-      </w:r>
-      <w:r>
-        <w:rPr>
-          <w:rFonts w:ascii="Times" w:eastAsiaTheme="minorEastAsia" w:hAnsi="Times"/>
-          <w:i/>
-        </w:rPr>
-        <w:t>x</w:t>
-      </w:r>
-      <w:r>
-        <w:rPr>
-          <w:rFonts w:ascii="Times" w:eastAsiaTheme="minorEastAsia" w:hAnsi="Times"/>
-          <w:i/>
-          <w:vertAlign w:val="superscript"/>
-        </w:rPr>
-        <w:t>3</w:t>
-      </w:r>
-      <w:r>
-        <w:rPr>
-          <w:rFonts w:ascii="Times" w:eastAsiaTheme="minorEastAsia" w:hAnsi="Times"/>
-          <w:i/>
-        </w:rPr>
         <w:t xml:space="preserve"> </w:t>
       </w:r>
       <w:r>
         <w:rPr>
           <w:rFonts w:ascii="Times" w:eastAsiaTheme="minorEastAsia" w:hAnsi="Times"/>
-        </w:rPr>
-        <w:t>–</w:t>
-      </w:r>
-      <w:r>
-        <w:rPr>
-          <w:rFonts w:ascii="Times" w:eastAsiaTheme="minorEastAsia" w:hAnsi="Times"/>
-        </w:rPr>
-        <w:t xml:space="preserve"> 2</w:t>
-      </w:r>
-      <w:r>
-        <w:rPr>
-          <w:rFonts w:ascii="Times" w:eastAsiaTheme="minorEastAsia" w:hAnsi="Times"/>
-          <w:i/>
-        </w:rPr>
-        <w:t>x</w:t>
-      </w:r>
-      <w:r>
-        <w:rPr>
-          <w:rFonts w:ascii="Times" w:eastAsiaTheme="minorEastAsia" w:hAnsi="Times"/>
-        </w:rPr>
-        <w:t xml:space="preserve"> + 1) = 6</w:t>
-      </w:r>
-      <w:r>
-        <w:rPr>
-          <w:rFonts w:ascii="Times" w:eastAsiaTheme="minorEastAsia" w:hAnsi="Times"/>
-          <w:i/>
-        </w:rPr>
-        <w:t>x</w:t>
-      </w:r>
-      <w:r>
-        <w:rPr>
-          <w:rFonts w:ascii="Times" w:eastAsiaTheme="minorEastAsia" w:hAnsi="Times"/>
-          <w:i/>
-          <w:vertAlign w:val="superscript"/>
-        </w:rPr>
-        <w:t>8</w:t>
-      </w:r>
-      <w:r>
-        <w:rPr>
-          <w:rFonts w:ascii="Times" w:eastAsiaTheme="minorEastAsia" w:hAnsi="Times"/>
+          <w:i/>
         </w:rPr>
         <w:t xml:space="preserve"> </w:t>
       </w:r>
       <w:r>
         <w:rPr>
           <w:rFonts w:ascii="Times" w:eastAsiaTheme="minorEastAsia" w:hAnsi="Times"/>
-          <w:i/>
-        </w:rPr>
-        <w:t xml:space="preserve"> </w:t>
-      </w:r>
-      <w:r>
-        <w:rPr>
-          <w:rFonts w:ascii="Times" w:eastAsiaTheme="minorEastAsia" w:hAnsi="Times"/>
-        </w:rPr>
-        <w:t>–</w:t>
-      </w:r>
-      <w:r>
-        <w:rPr>
-          <w:rFonts w:ascii="Times" w:eastAsiaTheme="minorEastAsia" w:hAnsi="Times"/>
-        </w:rPr>
-        <w:t xml:space="preserve"> 15</w:t>
-      </w:r>
-      <w:r>
-        <w:rPr>
-          <w:rFonts w:ascii="Times" w:eastAsiaTheme="minorEastAsia" w:hAnsi="Times"/>
-          <w:i/>
-        </w:rPr>
-        <w:t>x</w:t>
-      </w:r>
-      <w:r>
-        <w:rPr>
-          <w:rFonts w:ascii="Times" w:eastAsiaTheme="minorEastAsia" w:hAnsi="Times"/>
-          <w:i/>
-          <w:vertAlign w:val="superscript"/>
-        </w:rPr>
-        <w:t>7</w:t>
-      </w:r>
-      <w:r>
-        <w:rPr>
-          <w:rFonts w:ascii="Times" w:eastAsiaTheme="minorEastAsia" w:hAnsi="Times"/>
-        </w:rPr>
-        <w:t xml:space="preserve"> </w:t>
-      </w:r>
-      <w:r>
-        <w:rPr>
-          <w:rFonts w:ascii="Times" w:eastAsiaTheme="minorEastAsia" w:hAnsi="Times"/>
-          <w:i/>
-        </w:rPr>
-        <w:t xml:space="preserve"> </w:t>
-      </w:r>
-      <w:r>
-        <w:rPr>
-          <w:rFonts w:ascii="Times" w:eastAsiaTheme="minorEastAsia" w:hAnsi="Times"/>
-        </w:rPr>
-        <w:t>–</w:t>
-      </w:r>
-      <w:r>
-        <w:rPr>
-          <w:rFonts w:ascii="Times" w:eastAsiaTheme="minorEastAsia" w:hAnsi="Times"/>
-        </w:rPr>
-        <w:t xml:space="preserve"> 3</w:t>
-      </w:r>
-      <w:r>
-        <w:rPr>
-          <w:rFonts w:ascii="Times" w:eastAsiaTheme="minorEastAsia" w:hAnsi="Times"/>
-          <w:i/>
-        </w:rPr>
-        <w:t>x</w:t>
-      </w:r>
-      <w:r>
-        <w:rPr>
-          <w:rFonts w:ascii="Times" w:eastAsiaTheme="minorEastAsia" w:hAnsi="Times"/>
-          <w:i/>
-          <w:vertAlign w:val="superscript"/>
-        </w:rPr>
-        <w:t>6</w:t>
-      </w:r>
-      <w:r>
-        <w:rPr>
-          <w:rFonts w:ascii="Times" w:eastAsiaTheme="minorEastAsia" w:hAnsi="Times"/>
-        </w:rPr>
-        <w:t xml:space="preserve"> + 6</w:t>
-      </w:r>
-      <w:r>
-        <w:rPr>
-          <w:rFonts w:ascii="Times" w:eastAsiaTheme="minorEastAsia" w:hAnsi="Times"/>
-          <w:i/>
-        </w:rPr>
-        <w:t>x</w:t>
-      </w:r>
-      <w:r>
-        <w:rPr>
-          <w:rFonts w:ascii="Times" w:eastAsiaTheme="minorEastAsia" w:hAnsi="Times"/>
-          <w:i/>
-          <w:vertAlign w:val="superscript"/>
-        </w:rPr>
-        <w:t>4</w:t>
-      </w:r>
-      <w:r>
-        <w:rPr>
-          <w:rFonts w:ascii="Times" w:eastAsiaTheme="minorEastAsia" w:hAnsi="Times"/>
-        </w:rPr>
-        <w:t xml:space="preserve"> </w:t>
-      </w:r>
-      <w:r>
-        <w:rPr>
-          <w:rFonts w:ascii="Times" w:eastAsiaTheme="minorEastAsia" w:hAnsi="Times"/>
-          <w:i/>
-        </w:rPr>
-        <w:t xml:space="preserve"> </w:t>
-      </w:r>
-      <w:r>
-        <w:rPr>
-          <w:rFonts w:ascii="Times" w:eastAsiaTheme="minorEastAsia" w:hAnsi="Times"/>
-        </w:rPr>
-        <w:t>–</w:t>
-      </w:r>
-      <w:r>
-        <w:rPr>
-          <w:rFonts w:ascii="Times" w:eastAsiaTheme="minorEastAsia" w:hAnsi="Times"/>
-        </w:rPr>
-        <w:t xml:space="preserve"> 3</w:t>
+        </w:rPr>
+        <w:t>– 3</w:t>
       </w:r>
       <w:r>
         <w:rPr>
@@ -23558,7 +22588,7 @@
                 <v:shape id="_x0000_i1028" type="#_x0000_t75" style="width:237.75pt;height:129.75pt" o:ole="">
                   <v:imagedata r:id="rId17" o:title=""/>
                 </v:shape>
-                <o:OLEObject Type="Embed" ProgID="PBrush" ShapeID="_x0000_i1028" DrawAspect="Content" ObjectID="_1499508516" r:id="rId18"/>
+                <o:OLEObject Type="Embed" ProgID="PBrush" ShapeID="_x0000_i1028" DrawAspect="Content" ObjectID="_1499665581" r:id="rId18"/>
               </w:object>
             </w:r>
           </w:p>
@@ -24286,7 +23316,7 @@
                 <v:shape id="_x0000_i1029" type="#_x0000_t75" style="width:208.5pt;height:100.5pt" o:ole="">
                   <v:imagedata r:id="rId19" o:title=""/>
                 </v:shape>
-                <o:OLEObject Type="Embed" ProgID="PBrush" ShapeID="_x0000_i1029" DrawAspect="Content" ObjectID="_1499508517" r:id="rId20"/>
+                <o:OLEObject Type="Embed" ProgID="PBrush" ShapeID="_x0000_i1029" DrawAspect="Content" ObjectID="_1499665582" r:id="rId20"/>
               </w:object>
             </w:r>
           </w:p>
@@ -24549,8 +23579,8 @@
         <w:tblLook w:val="04A0" w:firstRow="1" w:lastRow="0" w:firstColumn="1" w:lastColumn="0" w:noHBand="0" w:noVBand="1"/>
       </w:tblPr>
       <w:tblGrid>
-        <w:gridCol w:w="4418"/>
-        <w:gridCol w:w="4420"/>
+        <w:gridCol w:w="4419"/>
+        <w:gridCol w:w="4419"/>
       </w:tblGrid>
       <w:tr>
         <w:tc>
@@ -24607,202 +23637,42 @@
           </w:tcPr>
           <w:p>
             <w:pPr>
-              <w:rPr>
-                <w:rFonts w:ascii="Times" w:hAnsi="Times"/>
-              </w:rPr>
-            </w:pPr>
-            <m:oMathPara>
-              <m:oMath>
-                <m:f>
-                  <m:fPr>
-                    <m:ctrlPr>
-                      <w:rPr>
-                        <w:rFonts w:ascii="Cambria Math" w:hAnsi="Cambria Math"/>
-                        <w:i/>
-                      </w:rPr>
-                    </m:ctrlPr>
-                  </m:fPr>
-                  <m:num>
-                    <m:r>
-                      <w:rPr>
-                        <w:rFonts w:ascii="Cambria Math" w:hAnsi="Cambria Math"/>
-                      </w:rPr>
-                      <m:t>48</m:t>
-                    </m:r>
-                    <m:sSup>
-                      <m:sSupPr>
-                        <m:ctrlPr>
-                          <w:rPr>
-                            <w:rFonts w:ascii="Cambria Math" w:hAnsi="Cambria Math"/>
-                            <w:i/>
-                          </w:rPr>
-                        </m:ctrlPr>
-                      </m:sSupPr>
-                      <m:e>
-                        <m:r>
-                          <w:rPr>
-                            <w:rFonts w:ascii="Cambria Math" w:hAnsi="Cambria Math"/>
-                          </w:rPr>
-                          <m:t>x</m:t>
-                        </m:r>
-                      </m:e>
-                      <m:sup>
-                        <m:r>
-                          <w:rPr>
-                            <w:rFonts w:ascii="Cambria Math" w:hAnsi="Cambria Math"/>
-                          </w:rPr>
-                          <m:t>7</m:t>
-                        </m:r>
-                      </m:sup>
-                    </m:sSup>
-                    <m:sSup>
-                      <m:sSupPr>
-                        <m:ctrlPr>
-                          <w:rPr>
-                            <w:rFonts w:ascii="Cambria Math" w:hAnsi="Cambria Math"/>
-                            <w:i/>
-                          </w:rPr>
-                        </m:ctrlPr>
-                      </m:sSupPr>
-                      <m:e>
-                        <m:r>
-                          <w:rPr>
-                            <w:rFonts w:ascii="Cambria Math" w:hAnsi="Cambria Math"/>
-                          </w:rPr>
-                          <m:t>y</m:t>
-                        </m:r>
-                      </m:e>
-                      <m:sup>
-                        <m:r>
-                          <w:rPr>
-                            <w:rFonts w:ascii="Cambria Math" w:hAnsi="Cambria Math"/>
-                          </w:rPr>
-                          <m:t>5</m:t>
-                        </m:r>
-                      </m:sup>
-                    </m:sSup>
-                  </m:num>
-                  <m:den>
-                    <m:r>
-                      <w:rPr>
-                        <w:rFonts w:ascii="Cambria Math" w:hAnsi="Cambria Math"/>
-                      </w:rPr>
-                      <m:t>6</m:t>
-                    </m:r>
-                    <m:sSup>
-                      <m:sSupPr>
-                        <m:ctrlPr>
-                          <w:rPr>
-                            <w:rFonts w:ascii="Cambria Math" w:hAnsi="Cambria Math"/>
-                            <w:i/>
-                          </w:rPr>
-                        </m:ctrlPr>
-                      </m:sSupPr>
-                      <m:e>
-                        <m:r>
-                          <w:rPr>
-                            <w:rFonts w:ascii="Cambria Math" w:hAnsi="Cambria Math"/>
-                          </w:rPr>
-                          <m:t>x</m:t>
-                        </m:r>
-                      </m:e>
-                      <m:sup>
-                        <m:r>
-                          <w:rPr>
-                            <w:rFonts w:ascii="Cambria Math" w:hAnsi="Cambria Math"/>
-                          </w:rPr>
-                          <m:t>3</m:t>
-                        </m:r>
-                      </m:sup>
-                    </m:sSup>
-                    <m:sSup>
-                      <m:sSupPr>
-                        <m:ctrlPr>
-                          <w:rPr>
-                            <w:rFonts w:ascii="Cambria Math" w:hAnsi="Cambria Math"/>
-                            <w:i/>
-                          </w:rPr>
-                        </m:ctrlPr>
-                      </m:sSupPr>
-                      <m:e>
-                        <m:r>
-                          <w:rPr>
-                            <w:rFonts w:ascii="Cambria Math" w:hAnsi="Cambria Math"/>
-                          </w:rPr>
-                          <m:t>y</m:t>
-                        </m:r>
-                      </m:e>
-                      <m:sup>
-                        <m:r>
-                          <w:rPr>
-                            <w:rFonts w:ascii="Cambria Math" w:hAnsi="Cambria Math"/>
-                          </w:rPr>
-                          <m:t>2</m:t>
-                        </m:r>
-                      </m:sup>
-                    </m:sSup>
-                  </m:den>
-                </m:f>
-                <m:r>
-                  <w:rPr>
-                    <w:rFonts w:ascii="Cambria Math" w:hAnsi="Cambria Math"/>
-                  </w:rPr>
-                  <m:t>=8</m:t>
-                </m:r>
-                <m:sSup>
-                  <m:sSupPr>
-                    <m:ctrlPr>
-                      <w:rPr>
-                        <w:rFonts w:ascii="Cambria Math" w:hAnsi="Cambria Math"/>
-                        <w:i/>
-                      </w:rPr>
-                    </m:ctrlPr>
-                  </m:sSupPr>
-                  <m:e>
-                    <m:r>
-                      <w:rPr>
-                        <w:rFonts w:ascii="Cambria Math" w:hAnsi="Cambria Math"/>
-                      </w:rPr>
-                      <m:t>x</m:t>
-                    </m:r>
-                  </m:e>
-                  <m:sup>
-                    <m:r>
-                      <w:rPr>
-                        <w:rFonts w:ascii="Cambria Math" w:hAnsi="Cambria Math"/>
-                      </w:rPr>
-                      <m:t>4</m:t>
-                    </m:r>
-                  </m:sup>
-                </m:sSup>
-                <m:sSup>
-                  <m:sSupPr>
-                    <m:ctrlPr>
-                      <w:rPr>
-                        <w:rFonts w:ascii="Cambria Math" w:hAnsi="Cambria Math"/>
-                        <w:i/>
-                      </w:rPr>
-                    </m:ctrlPr>
-                  </m:sSupPr>
-                  <m:e>
-                    <m:r>
-                      <w:rPr>
-                        <w:rFonts w:ascii="Cambria Math" w:hAnsi="Cambria Math"/>
-                      </w:rPr>
-                      <m:t>y</m:t>
-                    </m:r>
-                  </m:e>
-                  <m:sup>
-                    <m:r>
-                      <w:rPr>
-                        <w:rFonts w:ascii="Cambria Math" w:hAnsi="Cambria Math"/>
-                      </w:rPr>
-                      <m:t>3</m:t>
-                    </m:r>
-                  </m:sup>
-                </m:sSup>
-              </m:oMath>
-            </m:oMathPara>
+              <w:tabs>
+                <w:tab w:val="right" w:pos="8498"/>
+              </w:tabs>
+              <w:jc w:val="center"/>
+              <w:rPr>
+                <w:rFonts w:ascii="Times" w:eastAsiaTheme="minorEastAsia" w:hAnsi="Times"/>
+              </w:rPr>
+            </w:pPr>
+            <w:r>
+              <w:rPr>
+                <w:rFonts w:ascii="Times" w:eastAsiaTheme="minorEastAsia" w:hAnsi="Times"/>
+                <w:highlight w:val="yellow"/>
+              </w:rPr>
+              <w:t>MA_08_02_0</w:t>
+            </w:r>
+            <w:r>
+              <w:rPr>
+                <w:rFonts w:ascii="Times" w:eastAsiaTheme="minorEastAsia" w:hAnsi="Times"/>
+                <w:highlight w:val="yellow"/>
+              </w:rPr>
+              <w:t>27</w:t>
+            </w:r>
+            <w:r>
+              <w:rPr>
+                <w:rFonts w:ascii="Times" w:eastAsiaTheme="minorEastAsia" w:hAnsi="Times"/>
+                <w:highlight w:val="yellow"/>
+              </w:rPr>
+              <w:t>.gif</w:t>
+            </w:r>
+          </w:p>
+          <w:p>
+            <w:pPr>
+              <w:rPr>
+                <w:rFonts w:ascii="Times" w:hAnsi="Times"/>
+              </w:rPr>
+            </w:pPr>
           </w:p>
         </w:tc>
         <w:tc>
@@ -24811,226 +23681,35 @@
           </w:tcPr>
           <w:p>
             <w:pPr>
+              <w:tabs>
+                <w:tab w:val="right" w:pos="8498"/>
+              </w:tabs>
+              <w:jc w:val="center"/>
               <w:rPr>
                 <w:rFonts w:ascii="Times" w:eastAsiaTheme="minorEastAsia" w:hAnsi="Times"/>
               </w:rPr>
             </w:pPr>
-            <m:oMathPara>
-              <m:oMath>
-                <m:r>
-                  <w:rPr>
-                    <w:rFonts w:ascii="Cambria Math" w:hAnsi="Cambria Math"/>
-                  </w:rPr>
-                  <m:t>-</m:t>
-                </m:r>
-                <m:f>
-                  <m:fPr>
-                    <m:ctrlPr>
-                      <w:rPr>
-                        <w:rFonts w:ascii="Cambria Math" w:hAnsi="Cambria Math"/>
-                        <w:i/>
-                      </w:rPr>
-                    </m:ctrlPr>
-                  </m:fPr>
-                  <m:num>
-                    <m:r>
-                      <w:rPr>
-                        <w:rFonts w:ascii="Cambria Math" w:hAnsi="Cambria Math"/>
-                      </w:rPr>
-                      <m:t>4</m:t>
-                    </m:r>
-                    <m:sSup>
-                      <m:sSupPr>
-                        <m:ctrlPr>
-                          <w:rPr>
-                            <w:rFonts w:ascii="Cambria Math" w:hAnsi="Cambria Math"/>
-                            <w:i/>
-                          </w:rPr>
-                        </m:ctrlPr>
-                      </m:sSupPr>
-                      <m:e>
-                        <m:r>
-                          <w:rPr>
-                            <w:rFonts w:ascii="Cambria Math" w:hAnsi="Cambria Math"/>
-                          </w:rPr>
-                          <m:t>x</m:t>
-                        </m:r>
-                      </m:e>
-                      <m:sup>
-                        <m:r>
-                          <w:rPr>
-                            <w:rFonts w:ascii="Cambria Math" w:hAnsi="Cambria Math"/>
-                          </w:rPr>
-                          <m:t>6</m:t>
-                        </m:r>
-                      </m:sup>
-                    </m:sSup>
-                    <m:sSup>
-                      <m:sSupPr>
-                        <m:ctrlPr>
-                          <w:rPr>
-                            <w:rFonts w:ascii="Cambria Math" w:hAnsi="Cambria Math"/>
-                            <w:i/>
-                          </w:rPr>
-                        </m:ctrlPr>
-                      </m:sSupPr>
-                      <m:e>
-                        <m:r>
-                          <w:rPr>
-                            <w:rFonts w:ascii="Cambria Math" w:hAnsi="Cambria Math"/>
-                          </w:rPr>
-                          <m:t>y</m:t>
-                        </m:r>
-                      </m:e>
-                      <m:sup>
-                        <m:r>
-                          <w:rPr>
-                            <w:rFonts w:ascii="Cambria Math" w:hAnsi="Cambria Math"/>
-                          </w:rPr>
-                          <m:t>3</m:t>
-                        </m:r>
-                      </m:sup>
-                    </m:sSup>
-                    <m:r>
-                      <w:rPr>
-                        <w:rFonts w:ascii="Cambria Math" w:hAnsi="Cambria Math"/>
-                      </w:rPr>
-                      <m:t>z</m:t>
-                    </m:r>
-                  </m:num>
-                  <m:den>
-                    <m:r>
-                      <w:rPr>
-                        <w:rFonts w:ascii="Cambria Math" w:hAnsi="Cambria Math"/>
-                      </w:rPr>
-                      <m:t>6</m:t>
-                    </m:r>
-                    <m:sSup>
-                      <m:sSupPr>
-                        <m:ctrlPr>
-                          <w:rPr>
-                            <w:rFonts w:ascii="Cambria Math" w:hAnsi="Cambria Math"/>
-                            <w:i/>
-                          </w:rPr>
-                        </m:ctrlPr>
-                      </m:sSupPr>
-                      <m:e>
-                        <m:r>
-                          <w:rPr>
-                            <w:rFonts w:ascii="Cambria Math" w:hAnsi="Cambria Math"/>
-                          </w:rPr>
-                          <m:t>x</m:t>
-                        </m:r>
-                      </m:e>
-                      <m:sup>
-                        <m:r>
-                          <w:rPr>
-                            <w:rFonts w:ascii="Cambria Math" w:hAnsi="Cambria Math"/>
-                          </w:rPr>
-                          <m:t>3</m:t>
-                        </m:r>
-                      </m:sup>
-                    </m:sSup>
-                    <m:r>
-                      <w:rPr>
-                        <w:rFonts w:ascii="Cambria Math" w:hAnsi="Cambria Math"/>
-                      </w:rPr>
-                      <m:t>y</m:t>
-                    </m:r>
-                  </m:den>
-                </m:f>
-                <m:r>
-                  <w:rPr>
-                    <w:rFonts w:ascii="Cambria Math" w:hAnsi="Cambria Math"/>
-                  </w:rPr>
-                  <m:t>=-</m:t>
-                </m:r>
-                <m:f>
-                  <m:fPr>
-                    <m:ctrlPr>
-                      <w:rPr>
-                        <w:rFonts w:ascii="Cambria Math" w:hAnsi="Cambria Math"/>
-                        <w:i/>
-                      </w:rPr>
-                    </m:ctrlPr>
-                  </m:fPr>
-                  <m:num>
-                    <m:r>
-                      <w:rPr>
-                        <w:rFonts w:ascii="Cambria Math" w:hAnsi="Cambria Math"/>
-                      </w:rPr>
-                      <m:t>2</m:t>
-                    </m:r>
-                  </m:num>
-                  <m:den>
-                    <m:r>
-                      <w:rPr>
-                        <w:rFonts w:ascii="Cambria Math" w:hAnsi="Cambria Math"/>
-                      </w:rPr>
-                      <m:t>3</m:t>
-                    </m:r>
-                  </m:den>
-                </m:f>
-                <m:sSup>
-                  <m:sSupPr>
-                    <m:ctrlPr>
-                      <w:rPr>
-                        <w:rFonts w:ascii="Cambria Math" w:hAnsi="Cambria Math"/>
-                        <w:i/>
-                      </w:rPr>
-                    </m:ctrlPr>
-                  </m:sSupPr>
-                  <m:e>
-                    <m:r>
-                      <w:rPr>
-                        <w:rFonts w:ascii="Cambria Math" w:hAnsi="Cambria Math"/>
-                      </w:rPr>
-                      <m:t>x</m:t>
-                    </m:r>
-                  </m:e>
-                  <m:sup>
-                    <m:r>
-                      <w:rPr>
-                        <w:rFonts w:ascii="Cambria Math" w:hAnsi="Cambria Math"/>
-                      </w:rPr>
-                      <m:t>3</m:t>
-                    </m:r>
-                  </m:sup>
-                </m:sSup>
-                <m:sSup>
-                  <m:sSupPr>
-                    <m:ctrlPr>
-                      <w:rPr>
-                        <w:rFonts w:ascii="Cambria Math" w:hAnsi="Cambria Math"/>
-                        <w:i/>
-                      </w:rPr>
-                    </m:ctrlPr>
-                  </m:sSupPr>
-                  <m:e>
-                    <m:r>
-                      <w:rPr>
-                        <w:rFonts w:ascii="Cambria Math" w:hAnsi="Cambria Math"/>
-                      </w:rPr>
-                      <m:t>y</m:t>
-                    </m:r>
-                  </m:e>
-                  <m:sup>
-                    <m:r>
-                      <w:rPr>
-                        <w:rFonts w:ascii="Cambria Math" w:hAnsi="Cambria Math"/>
-                      </w:rPr>
-                      <m:t>2</m:t>
-                    </m:r>
-                  </m:sup>
-                </m:sSup>
-                <m:r>
-                  <w:rPr>
-                    <w:rFonts w:ascii="Cambria Math" w:hAnsi="Cambria Math"/>
-                  </w:rPr>
-                  <m:t>z</m:t>
-                </m:r>
-              </m:oMath>
-            </m:oMathPara>
+            <w:r>
+              <w:rPr>
+                <w:rFonts w:ascii="Times" w:eastAsiaTheme="minorEastAsia" w:hAnsi="Times"/>
+                <w:highlight w:val="yellow"/>
+              </w:rPr>
+              <w:t>MA_08_02_0</w:t>
+            </w:r>
+            <w:r>
+              <w:rPr>
+                <w:rFonts w:ascii="Times" w:eastAsiaTheme="minorEastAsia" w:hAnsi="Times"/>
+                <w:highlight w:val="yellow"/>
+              </w:rPr>
+              <w:t>28</w:t>
+            </w:r>
+            <w:r>
+              <w:rPr>
+                <w:rFonts w:ascii="Times" w:eastAsiaTheme="minorEastAsia" w:hAnsi="Times"/>
+                <w:highlight w:val="yellow"/>
+              </w:rPr>
+              <w:t>.gif</w:t>
+            </w:r>
           </w:p>
           <w:p>
             <w:pPr>
@@ -25255,1101 +23934,239 @@
     </w:p>
     <w:p>
       <w:pPr>
+        <w:tabs>
+          <w:tab w:val="right" w:pos="8498"/>
+        </w:tabs>
+        <w:spacing w:after="0"/>
         <w:jc w:val="center"/>
         <w:rPr>
           <w:rFonts w:ascii="Times" w:eastAsiaTheme="minorEastAsia" w:hAnsi="Times"/>
         </w:rPr>
       </w:pPr>
-      <m:oMathPara>
-        <m:oMath>
-          <m:f>
-            <m:fPr>
-              <m:ctrlPr>
-                <w:rPr>
-                  <w:rFonts w:ascii="Cambria Math" w:hAnsi="Cambria Math"/>
-                  <w:i/>
-                </w:rPr>
-              </m:ctrlPr>
-            </m:fPr>
-            <m:num>
-              <m:r>
-                <w:rPr>
-                  <w:rFonts w:ascii="Cambria Math" w:hAnsi="Cambria Math"/>
-                </w:rPr>
-                <m:t>15</m:t>
-              </m:r>
-              <m:sSup>
-                <m:sSupPr>
-                  <m:ctrlPr>
-                    <w:rPr>
-                      <w:rFonts w:ascii="Cambria Math" w:hAnsi="Cambria Math"/>
-                      <w:i/>
-                    </w:rPr>
-                  </m:ctrlPr>
-                </m:sSupPr>
-                <m:e>
-                  <m:r>
-                    <w:rPr>
-                      <w:rFonts w:ascii="Cambria Math" w:hAnsi="Cambria Math"/>
-                    </w:rPr>
-                    <m:t>x</m:t>
-                  </m:r>
-                </m:e>
-                <m:sup>
-                  <m:r>
-                    <w:rPr>
-                      <w:rFonts w:ascii="Cambria Math" w:hAnsi="Cambria Math"/>
-                    </w:rPr>
-                    <m:t>8</m:t>
-                  </m:r>
-                </m:sup>
-              </m:sSup>
-              <m:sSup>
-                <m:sSupPr>
-                  <m:ctrlPr>
-                    <w:rPr>
-                      <w:rFonts w:ascii="Cambria Math" w:hAnsi="Cambria Math"/>
-                      <w:i/>
-                    </w:rPr>
-                  </m:ctrlPr>
-                </m:sSupPr>
-                <m:e>
-                  <m:r>
-                    <w:rPr>
-                      <w:rFonts w:ascii="Cambria Math" w:hAnsi="Cambria Math"/>
-                    </w:rPr>
-                    <m:t>y</m:t>
-                  </m:r>
-                </m:e>
-                <m:sup>
-                  <m:r>
-                    <w:rPr>
-                      <w:rFonts w:ascii="Cambria Math" w:hAnsi="Cambria Math"/>
-                    </w:rPr>
-                    <m:t>6</m:t>
-                  </m:r>
-                </m:sup>
-              </m:sSup>
-              <m:r>
-                <w:rPr>
-                  <w:rFonts w:ascii="Cambria Math" w:hAnsi="Cambria Math"/>
-                </w:rPr>
-                <m:t>-27</m:t>
-              </m:r>
-              <m:sSup>
-                <m:sSupPr>
-                  <m:ctrlPr>
-                    <w:rPr>
-                      <w:rFonts w:ascii="Cambria Math" w:hAnsi="Cambria Math"/>
-                      <w:i/>
-                    </w:rPr>
-                  </m:ctrlPr>
-                </m:sSupPr>
-                <m:e>
-                  <m:r>
-                    <w:rPr>
-                      <w:rFonts w:ascii="Cambria Math" w:hAnsi="Cambria Math"/>
-                    </w:rPr>
-                    <m:t>x</m:t>
-                  </m:r>
-                </m:e>
-                <m:sup>
-                  <m:r>
-                    <w:rPr>
-                      <w:rFonts w:ascii="Cambria Math" w:hAnsi="Cambria Math"/>
-                    </w:rPr>
-                    <m:t>6</m:t>
-                  </m:r>
-                </m:sup>
-              </m:sSup>
-              <m:sSup>
-                <m:sSupPr>
-                  <m:ctrlPr>
-                    <w:rPr>
-                      <w:rFonts w:ascii="Cambria Math" w:hAnsi="Cambria Math"/>
-                      <w:i/>
-                    </w:rPr>
-                  </m:ctrlPr>
-                </m:sSupPr>
-                <m:e>
-                  <m:r>
-                    <w:rPr>
-                      <w:rFonts w:ascii="Cambria Math" w:hAnsi="Cambria Math"/>
-                    </w:rPr>
-                    <m:t>y</m:t>
-                  </m:r>
-                </m:e>
-                <m:sup>
-                  <m:r>
-                    <w:rPr>
-                      <w:rFonts w:ascii="Cambria Math" w:hAnsi="Cambria Math"/>
-                    </w:rPr>
-                    <m:t>5</m:t>
-                  </m:r>
-                </m:sup>
-              </m:sSup>
-              <m:r>
-                <w:rPr>
-                  <w:rFonts w:ascii="Cambria Math" w:hAnsi="Cambria Math"/>
-                </w:rPr>
-                <m:t>+30</m:t>
-              </m:r>
-              <m:sSup>
-                <m:sSupPr>
-                  <m:ctrlPr>
-                    <w:rPr>
-                      <w:rFonts w:ascii="Cambria Math" w:hAnsi="Cambria Math"/>
-                      <w:i/>
-                    </w:rPr>
-                  </m:ctrlPr>
-                </m:sSupPr>
-                <m:e>
-                  <m:r>
-                    <w:rPr>
-                      <w:rFonts w:ascii="Cambria Math" w:hAnsi="Cambria Math"/>
-                    </w:rPr>
-                    <m:t>x</m:t>
-                  </m:r>
-                </m:e>
-                <m:sup>
-                  <m:r>
-                    <w:rPr>
-                      <w:rFonts w:ascii="Cambria Math" w:hAnsi="Cambria Math"/>
-                    </w:rPr>
-                    <m:t>5</m:t>
-                  </m:r>
-                </m:sup>
-              </m:sSup>
-              <m:sSup>
-                <m:sSupPr>
-                  <m:ctrlPr>
-                    <w:rPr>
-                      <w:rFonts w:ascii="Cambria Math" w:hAnsi="Cambria Math"/>
-                      <w:i/>
-                    </w:rPr>
-                  </m:ctrlPr>
-                </m:sSupPr>
-                <m:e>
-                  <m:r>
-                    <w:rPr>
-                      <w:rFonts w:ascii="Cambria Math" w:hAnsi="Cambria Math"/>
-                    </w:rPr>
-                    <m:t>y</m:t>
-                  </m:r>
-                </m:e>
-                <m:sup>
-                  <m:r>
-                    <w:rPr>
-                      <w:rFonts w:ascii="Cambria Math" w:hAnsi="Cambria Math"/>
-                    </w:rPr>
-                    <m:t>4</m:t>
-                  </m:r>
-                </m:sup>
-              </m:sSup>
-              <m:r>
-                <w:rPr>
-                  <w:rFonts w:ascii="Cambria Math" w:hAnsi="Cambria Math"/>
-                </w:rPr>
-                <m:t>+12</m:t>
-              </m:r>
-              <m:sSup>
-                <m:sSupPr>
-                  <m:ctrlPr>
-                    <w:rPr>
-                      <w:rFonts w:ascii="Cambria Math" w:hAnsi="Cambria Math"/>
-                      <w:i/>
-                    </w:rPr>
-                  </m:ctrlPr>
-                </m:sSupPr>
-                <m:e>
-                  <m:r>
-                    <w:rPr>
-                      <w:rFonts w:ascii="Cambria Math" w:hAnsi="Cambria Math"/>
-                    </w:rPr>
-                    <m:t>x</m:t>
-                  </m:r>
-                </m:e>
-                <m:sup>
-                  <m:r>
-                    <w:rPr>
-                      <w:rFonts w:ascii="Cambria Math" w:hAnsi="Cambria Math"/>
-                    </w:rPr>
-                    <m:t>3</m:t>
-                  </m:r>
-                </m:sup>
-              </m:sSup>
-              <m:sSup>
-                <m:sSupPr>
-                  <m:ctrlPr>
-                    <w:rPr>
-                      <w:rFonts w:ascii="Cambria Math" w:hAnsi="Cambria Math"/>
-                      <w:i/>
-                    </w:rPr>
-                  </m:ctrlPr>
-                </m:sSupPr>
-                <m:e>
-                  <m:r>
-                    <w:rPr>
-                      <w:rFonts w:ascii="Cambria Math" w:hAnsi="Cambria Math"/>
-                    </w:rPr>
-                    <m:t>y</m:t>
-                  </m:r>
-                </m:e>
-                <m:sup>
-                  <m:r>
-                    <w:rPr>
-                      <w:rFonts w:ascii="Cambria Math" w:hAnsi="Cambria Math"/>
-                    </w:rPr>
-                    <m:t>3</m:t>
-                  </m:r>
-                </m:sup>
-              </m:sSup>
-            </m:num>
-            <m:den>
-              <m:r>
-                <w:rPr>
-                  <w:rFonts w:ascii="Cambria Math" w:hAnsi="Cambria Math"/>
-                </w:rPr>
-                <m:t>3</m:t>
-              </m:r>
-              <m:sSup>
-                <m:sSupPr>
-                  <m:ctrlPr>
-                    <w:rPr>
-                      <w:rFonts w:ascii="Cambria Math" w:hAnsi="Cambria Math"/>
-                      <w:i/>
-                    </w:rPr>
-                  </m:ctrlPr>
-                </m:sSupPr>
-                <m:e>
-                  <m:r>
-                    <w:rPr>
-                      <w:rFonts w:ascii="Cambria Math" w:hAnsi="Cambria Math"/>
-                    </w:rPr>
-                    <m:t>x</m:t>
-                  </m:r>
-                </m:e>
-                <m:sup>
-                  <m:r>
-                    <w:rPr>
-                      <w:rFonts w:ascii="Cambria Math" w:hAnsi="Cambria Math"/>
-                    </w:rPr>
-                    <m:t>2</m:t>
-                  </m:r>
-                </m:sup>
-              </m:sSup>
-              <m:sSup>
-                <m:sSupPr>
-                  <m:ctrlPr>
-                    <w:rPr>
-                      <w:rFonts w:ascii="Cambria Math" w:hAnsi="Cambria Math"/>
-                      <w:i/>
-                    </w:rPr>
-                  </m:ctrlPr>
-                </m:sSupPr>
-                <m:e>
-                  <m:r>
-                    <w:rPr>
-                      <w:rFonts w:ascii="Cambria Math" w:hAnsi="Cambria Math"/>
-                    </w:rPr>
-                    <m:t>y</m:t>
-                  </m:r>
-                </m:e>
-                <m:sup>
-                  <m:r>
-                    <w:rPr>
-                      <w:rFonts w:ascii="Cambria Math" w:hAnsi="Cambria Math"/>
-                    </w:rPr>
-                    <m:t>3</m:t>
-                  </m:r>
-                </m:sup>
-              </m:sSup>
-            </m:den>
-          </m:f>
-        </m:oMath>
-      </m:oMathPara>
-    </w:p>
-    <w:p>
-      <w:pPr>
+      <w:r>
+        <w:rPr>
+          <w:rFonts w:ascii="Times" w:eastAsiaTheme="minorEastAsia" w:hAnsi="Times"/>
+          <w:highlight w:val="yellow"/>
+        </w:rPr>
+        <w:t>MA_08_02_0</w:t>
+      </w:r>
+      <w:r>
+        <w:rPr>
+          <w:rFonts w:ascii="Times" w:eastAsiaTheme="minorEastAsia" w:hAnsi="Times"/>
+          <w:highlight w:val="yellow"/>
+        </w:rPr>
+        <w:t>29</w:t>
+      </w:r>
+      <w:r>
+        <w:rPr>
+          <w:rFonts w:ascii="Times" w:eastAsiaTheme="minorEastAsia" w:hAnsi="Times"/>
+          <w:highlight w:val="yellow"/>
+        </w:rPr>
+        <w:t>.gif</w:t>
+      </w:r>
+    </w:p>
+    <w:p>
+      <w:pPr>
+        <w:rPr>
+          <w:rFonts w:ascii="Times" w:hAnsi="Times"/>
+        </w:rPr>
+      </w:pPr>
+    </w:p>
+    <w:p>
+      <w:pPr>
+        <w:tabs>
+          <w:tab w:val="right" w:pos="8498"/>
+        </w:tabs>
+        <w:spacing w:after="0"/>
         <w:jc w:val="center"/>
         <w:rPr>
           <w:rFonts w:ascii="Times" w:eastAsiaTheme="minorEastAsia" w:hAnsi="Times"/>
         </w:rPr>
       </w:pPr>
-      <m:oMathPara>
-        <m:oMath>
-          <m:r>
-            <m:rPr>
-              <m:sty m:val="p"/>
-            </m:rPr>
-            <w:rPr>
-              <w:rFonts w:ascii="Times" w:eastAsiaTheme="minorEastAsia" w:hAnsi="Times"/>
-            </w:rPr>
-            <w:br/>
-          </m:r>
-        </m:oMath>
-        <m:oMath>
-          <m:r>
-            <m:rPr>
-              <m:aln/>
-            </m:rPr>
-            <w:rPr>
-              <w:rFonts w:ascii="Cambria Math" w:eastAsiaTheme="minorEastAsia" w:hAnsi="Cambria Math"/>
-            </w:rPr>
-            <m:t>=</m:t>
-          </m:r>
-          <m:f>
-            <m:fPr>
-              <m:ctrlPr>
-                <w:rPr>
-                  <w:rFonts w:ascii="Cambria Math" w:eastAsiaTheme="minorEastAsia" w:hAnsi="Cambria Math"/>
-                  <w:i/>
-                </w:rPr>
-              </m:ctrlPr>
-            </m:fPr>
-            <m:num>
-              <m:r>
-                <w:rPr>
-                  <w:rFonts w:ascii="Cambria Math" w:hAnsi="Cambria Math"/>
-                </w:rPr>
-                <m:t>15</m:t>
-              </m:r>
-              <m:sSup>
-                <m:sSupPr>
-                  <m:ctrlPr>
-                    <w:rPr>
-                      <w:rFonts w:ascii="Cambria Math" w:hAnsi="Cambria Math"/>
-                      <w:i/>
-                    </w:rPr>
-                  </m:ctrlPr>
-                </m:sSupPr>
-                <m:e>
-                  <m:r>
-                    <w:rPr>
-                      <w:rFonts w:ascii="Cambria Math" w:hAnsi="Cambria Math"/>
-                    </w:rPr>
-                    <m:t>x</m:t>
-                  </m:r>
-                </m:e>
-                <m:sup>
-                  <m:r>
-                    <w:rPr>
-                      <w:rFonts w:ascii="Cambria Math" w:hAnsi="Cambria Math"/>
-                    </w:rPr>
-                    <m:t>8</m:t>
-                  </m:r>
-                </m:sup>
-              </m:sSup>
-              <m:sSup>
-                <m:sSupPr>
-                  <m:ctrlPr>
-                    <w:rPr>
-                      <w:rFonts w:ascii="Cambria Math" w:hAnsi="Cambria Math"/>
-                      <w:i/>
-                    </w:rPr>
-                  </m:ctrlPr>
-                </m:sSupPr>
-                <m:e>
-                  <m:r>
-                    <w:rPr>
-                      <w:rFonts w:ascii="Cambria Math" w:hAnsi="Cambria Math"/>
-                    </w:rPr>
-                    <m:t>y</m:t>
-                  </m:r>
-                </m:e>
-                <m:sup>
-                  <m:r>
-                    <w:rPr>
-                      <w:rFonts w:ascii="Cambria Math" w:hAnsi="Cambria Math"/>
-                    </w:rPr>
-                    <m:t>6</m:t>
-                  </m:r>
-                </m:sup>
-              </m:sSup>
-            </m:num>
-            <m:den>
-              <m:r>
-                <w:rPr>
-                  <w:rFonts w:ascii="Cambria Math" w:hAnsi="Cambria Math"/>
-                </w:rPr>
-                <m:t>3</m:t>
-              </m:r>
-              <m:sSup>
-                <m:sSupPr>
-                  <m:ctrlPr>
-                    <w:rPr>
-                      <w:rFonts w:ascii="Cambria Math" w:hAnsi="Cambria Math"/>
-                      <w:i/>
-                    </w:rPr>
-                  </m:ctrlPr>
-                </m:sSupPr>
-                <m:e>
-                  <m:r>
-                    <w:rPr>
-                      <w:rFonts w:ascii="Cambria Math" w:hAnsi="Cambria Math"/>
-                    </w:rPr>
-                    <m:t>x</m:t>
-                  </m:r>
-                </m:e>
-                <m:sup>
-                  <m:r>
-                    <w:rPr>
-                      <w:rFonts w:ascii="Cambria Math" w:hAnsi="Cambria Math"/>
-                    </w:rPr>
-                    <m:t>2</m:t>
-                  </m:r>
-                </m:sup>
-              </m:sSup>
-              <m:sSup>
-                <m:sSupPr>
-                  <m:ctrlPr>
-                    <w:rPr>
-                      <w:rFonts w:ascii="Cambria Math" w:hAnsi="Cambria Math"/>
-                      <w:i/>
-                    </w:rPr>
-                  </m:ctrlPr>
-                </m:sSupPr>
-                <m:e>
-                  <m:r>
-                    <w:rPr>
-                      <w:rFonts w:ascii="Cambria Math" w:hAnsi="Cambria Math"/>
-                    </w:rPr>
-                    <m:t>y</m:t>
-                  </m:r>
-                </m:e>
-                <m:sup>
-                  <m:r>
-                    <w:rPr>
-                      <w:rFonts w:ascii="Cambria Math" w:hAnsi="Cambria Math"/>
-                    </w:rPr>
-                    <m:t>3</m:t>
-                  </m:r>
-                </m:sup>
-              </m:sSup>
-            </m:den>
-          </m:f>
-          <m:r>
-            <w:rPr>
-              <w:rFonts w:ascii="Cambria Math" w:eastAsiaTheme="minorEastAsia" w:hAnsi="Cambria Math"/>
-            </w:rPr>
-            <m:t>-</m:t>
-          </m:r>
-          <m:f>
-            <m:fPr>
-              <m:ctrlPr>
-                <w:rPr>
-                  <w:rFonts w:ascii="Cambria Math" w:eastAsiaTheme="minorEastAsia" w:hAnsi="Cambria Math"/>
-                  <w:i/>
-                </w:rPr>
-              </m:ctrlPr>
-            </m:fPr>
-            <m:num>
-              <m:r>
-                <w:rPr>
-                  <w:rFonts w:ascii="Cambria Math" w:hAnsi="Cambria Math"/>
-                </w:rPr>
-                <m:t>27</m:t>
-              </m:r>
-              <m:sSup>
-                <m:sSupPr>
-                  <m:ctrlPr>
-                    <w:rPr>
-                      <w:rFonts w:ascii="Cambria Math" w:hAnsi="Cambria Math"/>
-                      <w:i/>
-                    </w:rPr>
-                  </m:ctrlPr>
-                </m:sSupPr>
-                <m:e>
-                  <m:r>
-                    <w:rPr>
-                      <w:rFonts w:ascii="Cambria Math" w:hAnsi="Cambria Math"/>
-                    </w:rPr>
-                    <m:t>x</m:t>
-                  </m:r>
-                </m:e>
-                <m:sup>
-                  <m:r>
-                    <w:rPr>
-                      <w:rFonts w:ascii="Cambria Math" w:hAnsi="Cambria Math"/>
-                    </w:rPr>
-                    <m:t>6</m:t>
-                  </m:r>
-                </m:sup>
-              </m:sSup>
-              <m:sSup>
-                <m:sSupPr>
-                  <m:ctrlPr>
-                    <w:rPr>
-                      <w:rFonts w:ascii="Cambria Math" w:hAnsi="Cambria Math"/>
-                      <w:i/>
-                    </w:rPr>
-                  </m:ctrlPr>
-                </m:sSupPr>
-                <m:e>
-                  <m:r>
-                    <w:rPr>
-                      <w:rFonts w:ascii="Cambria Math" w:hAnsi="Cambria Math"/>
-                    </w:rPr>
-                    <m:t>y</m:t>
-                  </m:r>
-                </m:e>
-                <m:sup>
-                  <m:r>
-                    <w:rPr>
-                      <w:rFonts w:ascii="Cambria Math" w:hAnsi="Cambria Math"/>
-                    </w:rPr>
-                    <m:t>5</m:t>
-                  </m:r>
-                </m:sup>
-              </m:sSup>
-            </m:num>
-            <m:den>
-              <m:r>
-                <w:rPr>
-                  <w:rFonts w:ascii="Cambria Math" w:hAnsi="Cambria Math"/>
-                </w:rPr>
-                <m:t>3</m:t>
-              </m:r>
-              <m:sSup>
-                <m:sSupPr>
-                  <m:ctrlPr>
-                    <w:rPr>
-                      <w:rFonts w:ascii="Cambria Math" w:hAnsi="Cambria Math"/>
-                      <w:i/>
-                    </w:rPr>
-                  </m:ctrlPr>
-                </m:sSupPr>
-                <m:e>
-                  <m:r>
-                    <w:rPr>
-                      <w:rFonts w:ascii="Cambria Math" w:hAnsi="Cambria Math"/>
-                    </w:rPr>
-                    <m:t>x</m:t>
-                  </m:r>
-                </m:e>
-                <m:sup>
-                  <m:r>
-                    <w:rPr>
-                      <w:rFonts w:ascii="Cambria Math" w:hAnsi="Cambria Math"/>
-                    </w:rPr>
-                    <m:t>2</m:t>
-                  </m:r>
-                </m:sup>
-              </m:sSup>
-              <m:sSup>
-                <m:sSupPr>
-                  <m:ctrlPr>
-                    <w:rPr>
-                      <w:rFonts w:ascii="Cambria Math" w:hAnsi="Cambria Math"/>
-                      <w:i/>
-                    </w:rPr>
-                  </m:ctrlPr>
-                </m:sSupPr>
-                <m:e>
-                  <m:r>
-                    <w:rPr>
-                      <w:rFonts w:ascii="Cambria Math" w:hAnsi="Cambria Math"/>
-                    </w:rPr>
-                    <m:t>y</m:t>
-                  </m:r>
-                </m:e>
-                <m:sup>
-                  <m:r>
-                    <w:rPr>
-                      <w:rFonts w:ascii="Cambria Math" w:hAnsi="Cambria Math"/>
-                    </w:rPr>
-                    <m:t>3</m:t>
-                  </m:r>
-                </m:sup>
-              </m:sSup>
-            </m:den>
-          </m:f>
-          <m:r>
-            <w:rPr>
-              <w:rFonts w:ascii="Cambria Math" w:eastAsiaTheme="minorEastAsia" w:hAnsi="Cambria Math"/>
-            </w:rPr>
-            <m:t>+</m:t>
-          </m:r>
-          <m:f>
-            <m:fPr>
-              <m:ctrlPr>
-                <w:rPr>
-                  <w:rFonts w:ascii="Cambria Math" w:eastAsiaTheme="minorEastAsia" w:hAnsi="Cambria Math"/>
-                  <w:i/>
-                </w:rPr>
-              </m:ctrlPr>
-            </m:fPr>
-            <m:num>
-              <m:r>
-                <w:rPr>
-                  <w:rFonts w:ascii="Cambria Math" w:hAnsi="Cambria Math"/>
-                </w:rPr>
-                <m:t>30</m:t>
-              </m:r>
-              <m:sSup>
-                <m:sSupPr>
-                  <m:ctrlPr>
-                    <w:rPr>
-                      <w:rFonts w:ascii="Cambria Math" w:hAnsi="Cambria Math"/>
-                      <w:i/>
-                    </w:rPr>
-                  </m:ctrlPr>
-                </m:sSupPr>
-                <m:e>
-                  <m:r>
-                    <w:rPr>
-                      <w:rFonts w:ascii="Cambria Math" w:hAnsi="Cambria Math"/>
-                    </w:rPr>
-                    <m:t>x</m:t>
-                  </m:r>
-                </m:e>
-                <m:sup>
-                  <m:r>
-                    <w:rPr>
-                      <w:rFonts w:ascii="Cambria Math" w:hAnsi="Cambria Math"/>
-                    </w:rPr>
-                    <m:t>5</m:t>
-                  </m:r>
-                </m:sup>
-              </m:sSup>
-              <m:sSup>
-                <m:sSupPr>
-                  <m:ctrlPr>
-                    <w:rPr>
-                      <w:rFonts w:ascii="Cambria Math" w:hAnsi="Cambria Math"/>
-                      <w:i/>
-                    </w:rPr>
-                  </m:ctrlPr>
-                </m:sSupPr>
-                <m:e>
-                  <m:r>
-                    <w:rPr>
-                      <w:rFonts w:ascii="Cambria Math" w:hAnsi="Cambria Math"/>
-                    </w:rPr>
-                    <m:t>y</m:t>
-                  </m:r>
-                </m:e>
-                <m:sup>
-                  <m:r>
-                    <w:rPr>
-                      <w:rFonts w:ascii="Cambria Math" w:hAnsi="Cambria Math"/>
-                    </w:rPr>
-                    <m:t>4</m:t>
-                  </m:r>
-                </m:sup>
-              </m:sSup>
-            </m:num>
-            <m:den>
-              <m:r>
-                <w:rPr>
-                  <w:rFonts w:ascii="Cambria Math" w:hAnsi="Cambria Math"/>
-                </w:rPr>
-                <m:t>3</m:t>
-              </m:r>
-              <m:sSup>
-                <m:sSupPr>
-                  <m:ctrlPr>
-                    <w:rPr>
-                      <w:rFonts w:ascii="Cambria Math" w:hAnsi="Cambria Math"/>
-                      <w:i/>
-                    </w:rPr>
-                  </m:ctrlPr>
-                </m:sSupPr>
-                <m:e>
-                  <m:r>
-                    <w:rPr>
-                      <w:rFonts w:ascii="Cambria Math" w:hAnsi="Cambria Math"/>
-                    </w:rPr>
-                    <m:t>x</m:t>
-                  </m:r>
-                </m:e>
-                <m:sup>
-                  <m:r>
-                    <w:rPr>
-                      <w:rFonts w:ascii="Cambria Math" w:hAnsi="Cambria Math"/>
-                    </w:rPr>
-                    <m:t>2</m:t>
-                  </m:r>
-                </m:sup>
-              </m:sSup>
-              <m:sSup>
-                <m:sSupPr>
-                  <m:ctrlPr>
-                    <w:rPr>
-                      <w:rFonts w:ascii="Cambria Math" w:hAnsi="Cambria Math"/>
-                      <w:i/>
-                    </w:rPr>
-                  </m:ctrlPr>
-                </m:sSupPr>
-                <m:e>
-                  <m:r>
-                    <w:rPr>
-                      <w:rFonts w:ascii="Cambria Math" w:hAnsi="Cambria Math"/>
-                    </w:rPr>
-                    <m:t>y</m:t>
-                  </m:r>
-                </m:e>
-                <m:sup>
-                  <m:r>
-                    <w:rPr>
-                      <w:rFonts w:ascii="Cambria Math" w:hAnsi="Cambria Math"/>
-                    </w:rPr>
-                    <m:t>3</m:t>
-                  </m:r>
-                </m:sup>
-              </m:sSup>
-            </m:den>
-          </m:f>
-          <m:r>
-            <w:rPr>
-              <w:rFonts w:ascii="Cambria Math" w:eastAsiaTheme="minorEastAsia" w:hAnsi="Cambria Math"/>
-            </w:rPr>
-            <m:t>+</m:t>
-          </m:r>
-          <m:f>
-            <m:fPr>
-              <m:ctrlPr>
-                <w:rPr>
-                  <w:rFonts w:ascii="Cambria Math" w:eastAsiaTheme="minorEastAsia" w:hAnsi="Cambria Math"/>
-                  <w:i/>
-                </w:rPr>
-              </m:ctrlPr>
-            </m:fPr>
-            <m:num>
-              <m:r>
-                <w:rPr>
-                  <w:rFonts w:ascii="Cambria Math" w:hAnsi="Cambria Math"/>
-                </w:rPr>
-                <m:t>12</m:t>
-              </m:r>
-              <m:sSup>
-                <m:sSupPr>
-                  <m:ctrlPr>
-                    <w:rPr>
-                      <w:rFonts w:ascii="Cambria Math" w:hAnsi="Cambria Math"/>
-                      <w:i/>
-                    </w:rPr>
-                  </m:ctrlPr>
-                </m:sSupPr>
-                <m:e>
-                  <m:r>
-                    <w:rPr>
-                      <w:rFonts w:ascii="Cambria Math" w:hAnsi="Cambria Math"/>
-                    </w:rPr>
-                    <m:t>x</m:t>
-                  </m:r>
-                </m:e>
-                <m:sup>
-                  <m:r>
-                    <w:rPr>
-                      <w:rFonts w:ascii="Cambria Math" w:hAnsi="Cambria Math"/>
-                    </w:rPr>
-                    <m:t>3</m:t>
-                  </m:r>
-                </m:sup>
-              </m:sSup>
-              <m:sSup>
-                <m:sSupPr>
-                  <m:ctrlPr>
-                    <w:rPr>
-                      <w:rFonts w:ascii="Cambria Math" w:hAnsi="Cambria Math"/>
-                      <w:i/>
-                    </w:rPr>
-                  </m:ctrlPr>
-                </m:sSupPr>
-                <m:e>
-                  <m:r>
-                    <w:rPr>
-                      <w:rFonts w:ascii="Cambria Math" w:hAnsi="Cambria Math"/>
-                    </w:rPr>
-                    <m:t>y</m:t>
-                  </m:r>
-                </m:e>
-                <m:sup>
-                  <m:r>
-                    <w:rPr>
-                      <w:rFonts w:ascii="Cambria Math" w:hAnsi="Cambria Math"/>
-                    </w:rPr>
-                    <m:t>3</m:t>
-                  </m:r>
-                </m:sup>
-              </m:sSup>
-            </m:num>
-            <m:den>
-              <m:r>
-                <w:rPr>
-                  <w:rFonts w:ascii="Cambria Math" w:hAnsi="Cambria Math"/>
-                </w:rPr>
-                <m:t>3</m:t>
-              </m:r>
-              <m:sSup>
-                <m:sSupPr>
-                  <m:ctrlPr>
-                    <w:rPr>
-                      <w:rFonts w:ascii="Cambria Math" w:hAnsi="Cambria Math"/>
-                      <w:i/>
-                    </w:rPr>
-                  </m:ctrlPr>
-                </m:sSupPr>
-                <m:e>
-                  <m:r>
-                    <w:rPr>
-                      <w:rFonts w:ascii="Cambria Math" w:hAnsi="Cambria Math"/>
-                    </w:rPr>
-                    <m:t>x</m:t>
-                  </m:r>
-                </m:e>
-                <m:sup>
-                  <m:r>
-                    <w:rPr>
-                      <w:rFonts w:ascii="Cambria Math" w:hAnsi="Cambria Math"/>
-                    </w:rPr>
-                    <m:t>2</m:t>
-                  </m:r>
-                </m:sup>
-              </m:sSup>
-              <m:sSup>
-                <m:sSupPr>
-                  <m:ctrlPr>
-                    <w:rPr>
-                      <w:rFonts w:ascii="Cambria Math" w:hAnsi="Cambria Math"/>
-                      <w:i/>
-                    </w:rPr>
-                  </m:ctrlPr>
-                </m:sSupPr>
-                <m:e>
-                  <m:r>
-                    <w:rPr>
-                      <w:rFonts w:ascii="Cambria Math" w:hAnsi="Cambria Math"/>
-                    </w:rPr>
-                    <m:t>y</m:t>
-                  </m:r>
-                </m:e>
-                <m:sup>
-                  <m:r>
-                    <w:rPr>
-                      <w:rFonts w:ascii="Cambria Math" w:hAnsi="Cambria Math"/>
-                    </w:rPr>
-                    <m:t>3</m:t>
-                  </m:r>
-                </m:sup>
-              </m:sSup>
-            </m:den>
-          </m:f>
-        </m:oMath>
-      </m:oMathPara>
+      <w:r>
+        <w:rPr>
+          <w:rFonts w:ascii="Times" w:eastAsiaTheme="minorEastAsia" w:hAnsi="Times"/>
+          <w:highlight w:val="yellow"/>
+        </w:rPr>
+        <w:t>MA_08_02_0</w:t>
+      </w:r>
+      <w:r>
+        <w:rPr>
+          <w:rFonts w:ascii="Times" w:eastAsiaTheme="minorEastAsia" w:hAnsi="Times"/>
+          <w:highlight w:val="yellow"/>
+        </w:rPr>
+        <w:t>30</w:t>
+      </w:r>
+      <w:r>
+        <w:rPr>
+          <w:rFonts w:ascii="Times" w:eastAsiaTheme="minorEastAsia" w:hAnsi="Times"/>
+          <w:highlight w:val="yellow"/>
+        </w:rPr>
+        <w:t>.gif</w:t>
+      </w:r>
+    </w:p>
+    <w:p>
+      <w:pPr>
+        <w:rPr>
+          <w:rFonts w:ascii="Times" w:hAnsi="Times"/>
+        </w:rPr>
+      </w:pPr>
     </w:p>
     <w:p>
       <w:pPr>
         <w:jc w:val="center"/>
         <w:rPr>
-          <w:rFonts w:ascii="Times" w:eastAsiaTheme="minorEastAsia" w:hAnsi="Times"/>
-        </w:rPr>
-      </w:pPr>
-      <m:oMathPara>
-        <m:oMath>
-          <m:r>
-            <m:rPr>
-              <m:sty m:val="p"/>
-            </m:rPr>
-            <w:rPr>
-              <w:rFonts w:ascii="Times" w:eastAsiaTheme="minorEastAsia" w:hAnsi="Times"/>
-            </w:rPr>
-            <w:br/>
-          </m:r>
-        </m:oMath>
-        <m:oMath>
-          <m:r>
-            <m:rPr>
-              <m:aln/>
-            </m:rPr>
-            <w:rPr>
-              <w:rFonts w:ascii="Cambria Math" w:eastAsiaTheme="minorEastAsia" w:hAnsi="Cambria Math"/>
-            </w:rPr>
-            <m:t>=5</m:t>
-          </m:r>
-          <m:sSup>
-            <m:sSupPr>
-              <m:ctrlPr>
-                <w:rPr>
-                  <w:rFonts w:ascii="Cambria Math" w:hAnsi="Cambria Math"/>
-                  <w:i/>
-                </w:rPr>
-              </m:ctrlPr>
-            </m:sSupPr>
-            <m:e>
-              <m:r>
-                <w:rPr>
-                  <w:rFonts w:ascii="Cambria Math" w:hAnsi="Cambria Math"/>
-                </w:rPr>
-                <m:t>x</m:t>
-              </m:r>
-            </m:e>
-            <m:sup>
-              <m:r>
-                <w:rPr>
-                  <w:rFonts w:ascii="Cambria Math" w:hAnsi="Cambria Math"/>
-                </w:rPr>
-                <m:t>6</m:t>
-              </m:r>
-            </m:sup>
-          </m:sSup>
-          <m:sSup>
-            <m:sSupPr>
-              <m:ctrlPr>
-                <w:rPr>
-                  <w:rFonts w:ascii="Cambria Math" w:hAnsi="Cambria Math"/>
-                  <w:i/>
-                </w:rPr>
-              </m:ctrlPr>
-            </m:sSupPr>
-            <m:e>
-              <m:r>
-                <w:rPr>
-                  <w:rFonts w:ascii="Cambria Math" w:hAnsi="Cambria Math"/>
-                </w:rPr>
-                <m:t>y</m:t>
-              </m:r>
-            </m:e>
-            <m:sup>
-              <m:r>
-                <w:rPr>
-                  <w:rFonts w:ascii="Cambria Math" w:hAnsi="Cambria Math"/>
-                </w:rPr>
-                <m:t>3</m:t>
-              </m:r>
-            </m:sup>
-          </m:sSup>
-          <m:r>
-            <w:rPr>
-              <w:rFonts w:ascii="Cambria Math" w:hAnsi="Cambria Math"/>
-            </w:rPr>
-            <m:t>-9</m:t>
-          </m:r>
-          <m:sSup>
-            <m:sSupPr>
-              <m:ctrlPr>
-                <w:rPr>
-                  <w:rFonts w:ascii="Cambria Math" w:hAnsi="Cambria Math"/>
-                  <w:i/>
-                </w:rPr>
-              </m:ctrlPr>
-            </m:sSupPr>
-            <m:e>
-              <m:r>
-                <w:rPr>
-                  <w:rFonts w:ascii="Cambria Math" w:hAnsi="Cambria Math"/>
-                </w:rPr>
-                <m:t>x</m:t>
-              </m:r>
-            </m:e>
-            <m:sup>
-              <m:r>
-                <w:rPr>
-                  <w:rFonts w:ascii="Cambria Math" w:hAnsi="Cambria Math"/>
-                </w:rPr>
-                <m:t>4</m:t>
-              </m:r>
-            </m:sup>
-          </m:sSup>
-          <m:sSup>
-            <m:sSupPr>
-              <m:ctrlPr>
-                <w:rPr>
-                  <w:rFonts w:ascii="Cambria Math" w:hAnsi="Cambria Math"/>
-                  <w:i/>
-                </w:rPr>
-              </m:ctrlPr>
-            </m:sSupPr>
-            <m:e>
-              <m:r>
-                <w:rPr>
-                  <w:rFonts w:ascii="Cambria Math" w:hAnsi="Cambria Math"/>
-                </w:rPr>
-                <m:t>y</m:t>
-              </m:r>
-            </m:e>
-            <m:sup>
-              <m:r>
-                <w:rPr>
-                  <w:rFonts w:ascii="Cambria Math" w:hAnsi="Cambria Math"/>
-                </w:rPr>
-                <m:t>2</m:t>
-              </m:r>
-            </m:sup>
-          </m:sSup>
-          <m:r>
-            <w:rPr>
-              <w:rFonts w:ascii="Cambria Math" w:hAnsi="Cambria Math"/>
-            </w:rPr>
-            <m:t>+10</m:t>
-          </m:r>
-          <m:sSup>
-            <m:sSupPr>
-              <m:ctrlPr>
-                <w:rPr>
-                  <w:rFonts w:ascii="Cambria Math" w:hAnsi="Cambria Math"/>
-                  <w:i/>
-                </w:rPr>
-              </m:ctrlPr>
-            </m:sSupPr>
-            <m:e>
-              <m:r>
-                <w:rPr>
-                  <w:rFonts w:ascii="Cambria Math" w:hAnsi="Cambria Math"/>
-                </w:rPr>
-                <m:t>x</m:t>
-              </m:r>
-            </m:e>
-            <m:sup>
-              <m:r>
-                <w:rPr>
-                  <w:rFonts w:ascii="Cambria Math" w:hAnsi="Cambria Math"/>
-                </w:rPr>
-                <m:t>3</m:t>
-              </m:r>
-            </m:sup>
-          </m:sSup>
-          <m:sSup>
-            <m:sSupPr>
-              <m:ctrlPr>
-                <w:rPr>
-                  <w:rFonts w:ascii="Cambria Math" w:hAnsi="Cambria Math"/>
-                  <w:i/>
-                </w:rPr>
-              </m:ctrlPr>
-            </m:sSupPr>
-            <m:e>
-              <m:r>
-                <w:rPr>
-                  <w:rFonts w:ascii="Cambria Math" w:hAnsi="Cambria Math"/>
-                </w:rPr>
-                <m:t>y</m:t>
-              </m:r>
-            </m:e>
-            <m:sup>
-              <m:r>
-                <w:rPr>
-                  <w:rFonts w:ascii="Cambria Math" w:hAnsi="Cambria Math"/>
-                </w:rPr>
-                <m:t>1</m:t>
-              </m:r>
-            </m:sup>
-          </m:sSup>
-          <m:r>
-            <w:rPr>
-              <w:rFonts w:ascii="Cambria Math" w:hAnsi="Cambria Math"/>
-            </w:rPr>
-            <m:t>+4x</m:t>
-          </m:r>
-        </m:oMath>
-      </m:oMathPara>
-    </w:p>
-    <w:p>
-      <w:pPr>
-        <w:rPr>
-          <w:rFonts w:ascii="Times" w:hAnsi="Times"/>
-          <w:highlight w:val="yellow"/>
+          <w:rFonts w:ascii="Times" w:hAnsi="Times"/>
+          <w:i/>
+        </w:rPr>
+      </w:pPr>
+      <w:r>
+        <w:rPr>
+          <w:rFonts w:ascii="Times" w:hAnsi="Times"/>
+        </w:rPr>
+        <w:t>= 5</w:t>
+      </w:r>
+      <w:r>
+        <w:rPr>
+          <w:rFonts w:ascii="Times" w:hAnsi="Times"/>
+          <w:i/>
+        </w:rPr>
+        <w:t>x</w:t>
+      </w:r>
+      <w:r>
+        <w:rPr>
+          <w:rFonts w:ascii="Times" w:hAnsi="Times"/>
+          <w:i/>
+          <w:vertAlign w:val="superscript"/>
+        </w:rPr>
+        <w:t>6</w:t>
+      </w:r>
+      <w:r>
+        <w:rPr>
+          <w:rFonts w:ascii="Times" w:hAnsi="Times"/>
+          <w:i/>
+        </w:rPr>
+        <w:t>y</w:t>
+      </w:r>
+      <w:r>
+        <w:rPr>
+          <w:rFonts w:ascii="Times" w:hAnsi="Times"/>
+          <w:i/>
+          <w:vertAlign w:val="superscript"/>
+        </w:rPr>
+        <w:t>3</w:t>
+      </w:r>
+      <w:r>
+        <w:rPr>
+          <w:rFonts w:ascii="Times" w:hAnsi="Times"/>
+          <w:i/>
+        </w:rPr>
+        <w:t xml:space="preserve"> </w:t>
+      </w:r>
+      <w:r>
+        <w:rPr>
+          <w:rFonts w:ascii="Times" w:hAnsi="Times"/>
+        </w:rPr>
+        <w:t>– 9</w:t>
+      </w:r>
+      <w:r>
+        <w:rPr>
+          <w:rFonts w:ascii="Times" w:hAnsi="Times"/>
+          <w:i/>
+        </w:rPr>
+        <w:t>x</w:t>
+      </w:r>
+      <w:r>
+        <w:rPr>
+          <w:rFonts w:ascii="Times" w:hAnsi="Times"/>
+          <w:i/>
+          <w:vertAlign w:val="superscript"/>
+        </w:rPr>
+        <w:t>4</w:t>
+      </w:r>
+      <w:r>
+        <w:rPr>
+          <w:rFonts w:ascii="Times" w:hAnsi="Times"/>
+          <w:i/>
+        </w:rPr>
+        <w:t>y</w:t>
+      </w:r>
+      <w:r>
+        <w:rPr>
+          <w:rFonts w:ascii="Times" w:hAnsi="Times"/>
+          <w:i/>
+          <w:vertAlign w:val="superscript"/>
+        </w:rPr>
+        <w:t>2</w:t>
+      </w:r>
+      <w:r>
+        <w:rPr>
+          <w:rFonts w:ascii="Times" w:hAnsi="Times"/>
+          <w:i/>
+        </w:rPr>
+        <w:t xml:space="preserve"> + </w:t>
+      </w:r>
+      <w:r>
+        <w:rPr>
+          <w:rFonts w:ascii="Times" w:hAnsi="Times"/>
+        </w:rPr>
+        <w:t>10</w:t>
+      </w:r>
+      <w:r>
+        <w:rPr>
+          <w:rFonts w:ascii="Times" w:hAnsi="Times"/>
+          <w:i/>
+        </w:rPr>
+        <w:t>x</w:t>
+      </w:r>
+      <w:r>
+        <w:rPr>
+          <w:rFonts w:ascii="Times" w:hAnsi="Times"/>
+          <w:i/>
+          <w:vertAlign w:val="superscript"/>
+        </w:rPr>
+        <w:t>3</w:t>
+      </w:r>
+      <w:r>
+        <w:rPr>
+          <w:rFonts w:ascii="Times" w:hAnsi="Times"/>
+          <w:i/>
+        </w:rPr>
+        <w:t>y</w:t>
+      </w:r>
+      <w:r>
+        <w:rPr>
+          <w:rFonts w:ascii="Times" w:hAnsi="Times"/>
+          <w:i/>
+          <w:vertAlign w:val="superscript"/>
+        </w:rPr>
+        <w:t>1</w:t>
+      </w:r>
+      <w:r>
+        <w:rPr>
+          <w:rFonts w:ascii="Times" w:hAnsi="Times"/>
+          <w:i/>
+        </w:rPr>
+        <w:t xml:space="preserve"> </w:t>
+      </w:r>
+      <w:r>
+        <w:rPr>
+          <w:rFonts w:ascii="Times" w:hAnsi="Times"/>
+        </w:rPr>
+        <w:t>+ 4</w:t>
+      </w:r>
+      <w:r>
+        <w:rPr>
+          <w:rFonts w:ascii="Times" w:hAnsi="Times"/>
+          <w:i/>
+        </w:rPr>
+        <w:t>x</w:t>
+      </w:r>
+    </w:p>
+    <w:p>
+      <w:pPr>
+        <w:rPr>
+          <w:rFonts w:ascii="Times" w:hAnsi="Times"/>
         </w:rPr>
       </w:pPr>
     </w:p>
@@ -26477,7 +24294,6 @@
           <w:color w:val="333333"/>
           <w:lang w:val="es-CO" w:eastAsia="es-CO"/>
         </w:rPr>
-        <w:lastRenderedPageBreak/>
         <w:t>1. Se escriben los dos polinomios ordenados en forma descendente con respecto a una de las variables; si faltan términos se dejan los espacios o se completan con ceros.</w:t>
       </w:r>
     </w:p>
@@ -26497,6 +24313,7 @@
           <w:color w:val="333333"/>
           <w:lang w:val="es-CO" w:eastAsia="es-CO"/>
         </w:rPr>
+        <w:lastRenderedPageBreak/>
         <w:t>2. Se confirma que el grado del polinomio dividendo sea mayor que el grado del polinomio divisor.</w:t>
       </w:r>
     </w:p>
@@ -26670,7 +24487,7 @@
                 <v:shape id="_x0000_i1030" type="#_x0000_t75" style="width:439.5pt;height:194.25pt" o:ole="">
                   <v:imagedata r:id="rId21" o:title=""/>
                 </v:shape>
-                <o:OLEObject Type="Embed" ProgID="PBrush" ShapeID="_x0000_i1030" DrawAspect="Content" ObjectID="_1499508518" r:id="rId22"/>
+                <o:OLEObject Type="Embed" ProgID="PBrush" ShapeID="_x0000_i1030" DrawAspect="Content" ObjectID="_1499665583" r:id="rId22"/>
               </w:object>
             </w:r>
           </w:p>
@@ -27113,7 +24930,7 @@
                 <v:shape id="_x0000_i1031" type="#_x0000_t75" style="width:208.5pt;height:186.75pt" o:ole="">
                   <v:imagedata r:id="rId23" o:title=""/>
                 </v:shape>
-                <o:OLEObject Type="Embed" ProgID="PBrush" ShapeID="_x0000_i1031" DrawAspect="Content" ObjectID="_1499508519" r:id="rId24"/>
+                <o:OLEObject Type="Embed" ProgID="PBrush" ShapeID="_x0000_i1031" DrawAspect="Content" ObjectID="_1499665584" r:id="rId24"/>
               </w:object>
             </w:r>
           </w:p>
@@ -28513,7 +26330,7 @@
                 <v:shape id="_x0000_i1032" type="#_x0000_t75" style="width:223.5pt;height:21.75pt" o:ole="">
                   <v:imagedata r:id="rId25" o:title=""/>
                 </v:shape>
-                <o:OLEObject Type="Embed" ProgID="PBrush" ShapeID="_x0000_i1032" DrawAspect="Content" ObjectID="_1499508520" r:id="rId26"/>
+                <o:OLEObject Type="Embed" ProgID="PBrush" ShapeID="_x0000_i1032" DrawAspect="Content" ObjectID="_1499665585" r:id="rId26"/>
               </w:object>
             </w:r>
           </w:p>
@@ -28541,7 +26358,7 @@
                       <v:shape id="_x0000_i1033" type="#_x0000_t75" style="width:180pt;height:50.25pt" o:ole="">
                         <v:imagedata r:id="rId27" o:title=""/>
                       </v:shape>
-                      <o:OLEObject Type="Embed" ProgID="PBrush" ShapeID="_x0000_i1033" DrawAspect="Content" ObjectID="_1499508521" r:id="rId28"/>
+                      <o:OLEObject Type="Embed" ProgID="PBrush" ShapeID="_x0000_i1033" DrawAspect="Content" ObjectID="_1499665586" r:id="rId28"/>
                     </w:object>
                   </w:r>
                 </w:p>
@@ -28569,7 +26386,7 @@
                       <v:shape id="_x0000_i1034" type="#_x0000_t75" style="width:187.5pt;height:64.5pt" o:ole="">
                         <v:imagedata r:id="rId29" o:title=""/>
                       </v:shape>
-                      <o:OLEObject Type="Embed" ProgID="PBrush" ShapeID="_x0000_i1034" DrawAspect="Content" ObjectID="_1499508522" r:id="rId30"/>
+                      <o:OLEObject Type="Embed" ProgID="PBrush" ShapeID="_x0000_i1034" DrawAspect="Content" ObjectID="_1499665587" r:id="rId30"/>
                     </w:object>
                   </w:r>
                 </w:p>
@@ -28602,7 +26419,7 @@
                       <v:shape id="_x0000_i1035" type="#_x0000_t75" style="width:201.75pt;height:79.5pt" o:ole="">
                         <v:imagedata r:id="rId31" o:title=""/>
                       </v:shape>
-                      <o:OLEObject Type="Embed" ProgID="PBrush" ShapeID="_x0000_i1035" DrawAspect="Content" ObjectID="_1499508523" r:id="rId32"/>
+                      <o:OLEObject Type="Embed" ProgID="PBrush" ShapeID="_x0000_i1035" DrawAspect="Content" ObjectID="_1499665588" r:id="rId32"/>
                     </w:object>
                   </w:r>
                 </w:p>
@@ -28745,7 +26562,7 @@
                       <v:shape id="_x0000_i1036" type="#_x0000_t75" style="width:3in;height:50.25pt" o:ole="">
                         <v:imagedata r:id="rId33" o:title=""/>
                       </v:shape>
-                      <o:OLEObject Type="Embed" ProgID="PBrush" ShapeID="_x0000_i1036" DrawAspect="Content" ObjectID="_1499508524" r:id="rId34"/>
+                      <o:OLEObject Type="Embed" ProgID="PBrush" ShapeID="_x0000_i1036" DrawAspect="Content" ObjectID="_1499665589" r:id="rId34"/>
                     </w:object>
                   </w:r>
                 </w:p>
@@ -29021,13 +26838,7 @@
         <w:rPr>
           <w:rFonts w:ascii="Times" w:eastAsiaTheme="minorEastAsia" w:hAnsi="Times"/>
         </w:rPr>
-        <w:t>–</w:t>
-      </w:r>
-      <w:r>
-        <w:rPr>
-          <w:rFonts w:ascii="Times" w:eastAsiaTheme="minorEastAsia" w:hAnsi="Times"/>
-        </w:rPr>
-        <w:t xml:space="preserve">6 + 36 = 30 y 30 </w:t>
+        <w:t xml:space="preserve">–6 + 36 = 30 y 30 </w:t>
       </w:r>
       <w:r>
         <w:rPr>
@@ -30636,8 +28447,6 @@
         </w:rPr>
         <w:t xml:space="preserve"> </w:t>
       </w:r>
-      <w:bookmarkStart w:id="0" w:name="_GoBack"/>
-      <w:bookmarkEnd w:id="0"/>
       <w:r>
         <w:rPr>
           <w:rFonts w:ascii="Times" w:eastAsiaTheme="minorEastAsia" w:hAnsi="Times"/>
@@ -34684,6 +32493,7 @@
   <w:style w:type="character" w:default="1" w:styleId="Fuentedeprrafopredeter">
     <w:name w:val="Default Paragraph Font"/>
     <w:uiPriority w:val="1"/>
+    <w:semiHidden/>
     <w:unhideWhenUsed/>
   </w:style>
   <w:style w:type="table" w:default="1" w:styleId="Tablanormal">
@@ -35268,7 +33078,7 @@
 </file>
 
 <file path=customXml/itemProps1.xml><?xml version="1.0" encoding="utf-8"?>
-<ds:datastoreItem xmlns:ds="http://schemas.openxmlformats.org/officeDocument/2006/customXml" ds:itemID="{80B57783-7389-47C8-A5A7-87CBA01138C9}">
+<ds:datastoreItem xmlns:ds="http://schemas.openxmlformats.org/officeDocument/2006/customXml" ds:itemID="{9BA1FB9B-C878-4D4A-8957-741F4EC2617B}">
   <ds:schemaRefs>
     <ds:schemaRef ds:uri="http://schemas.openxmlformats.org/officeDocument/2006/bibliography"/>
   </ds:schemaRefs>

</xml_diff>

<commit_message>
Actualización cuaderno de estudio con escaleta
Tema 2 grado 8
</commit_message>
<xml_diff>
--- a/fuentes/contenidos/grado08/guion02/MA_08_02_CO.docx
+++ b/fuentes/contenidos/grado08/guion02/MA_08_02_CO.docx
@@ -3255,7 +3255,7 @@
                 <v:shape id="_x0000_i1025" type="#_x0000_t75" style="width:273.75pt;height:1in" o:ole="">
                   <v:imagedata r:id="rId11" o:title=""/>
                 </v:shape>
-                <o:OLEObject Type="Embed" ProgID="PBrush" ShapeID="_x0000_i1025" DrawAspect="Content" ObjectID="_1499767874" r:id="rId12"/>
+                <o:OLEObject Type="Embed" ProgID="PBrush" ShapeID="_x0000_i1025" DrawAspect="Content" ObjectID="_1500127759" r:id="rId12"/>
               </w:object>
             </w:r>
           </w:p>
@@ -10819,7 +10819,7 @@
                 <w:rFonts w:ascii="Times New Roman" w:hAnsi="Times New Roman" w:cs="Times New Roman"/>
                 <w:color w:val="000000"/>
               </w:rPr>
-              <w:t>08_02_CO_REC7</w:t>
+              <w:t>08_02_CO_REC5</w:t>
             </w:r>
             <w:r>
               <w:rPr>
@@ -10918,7 +10918,19 @@
               <w:rPr>
                 <w:rFonts w:ascii="Times New Roman" w:hAnsi="Times New Roman" w:cs="Times New Roman"/>
               </w:rPr>
-              <w:t>os de expresiones que no lo son</w:t>
+              <w:t>o</w:t>
+            </w:r>
+            <w:r>
+              <w:rPr>
+                <w:rFonts w:ascii="Times New Roman" w:hAnsi="Times New Roman" w:cs="Times New Roman"/>
+              </w:rPr>
+              <w:t>s</w:t>
+            </w:r>
+            <w:r>
+              <w:rPr>
+                <w:rFonts w:ascii="Times New Roman" w:hAnsi="Times New Roman" w:cs="Times New Roman"/>
+              </w:rPr>
+              <w:t xml:space="preserve"> de expresiones que no lo son</w:t>
             </w:r>
             <w:r>
               <w:rPr>
@@ -11032,7 +11044,14 @@
                 <w:rFonts w:ascii="Times New Roman" w:hAnsi="Times New Roman" w:cs="Times New Roman"/>
                 <w:color w:val="000000"/>
               </w:rPr>
-              <w:t>08_02_CO_REC8</w:t>
+              <w:t>08_02_CO_REC</w:t>
+            </w:r>
+            <w:r>
+              <w:rPr>
+                <w:rFonts w:ascii="Times New Roman" w:hAnsi="Times New Roman" w:cs="Times New Roman"/>
+                <w:color w:val="000000"/>
+              </w:rPr>
+              <w:t>6</w:t>
             </w:r>
             <w:r>
               <w:rPr>
@@ -11129,21 +11148,14 @@
                 <w:rFonts w:ascii="Times New Roman" w:hAnsi="Times New Roman" w:cs="Times New Roman"/>
                 <w:color w:val="000000"/>
               </w:rPr>
-              <w:t xml:space="preserve">Actividad que </w:t>
-            </w:r>
-            <w:r>
-              <w:rPr>
-                <w:rFonts w:ascii="Times New Roman" w:hAnsi="Times New Roman" w:cs="Times New Roman"/>
-                <w:color w:val="000000"/>
-              </w:rPr>
-              <w:t>permite</w:t>
-            </w:r>
-            <w:r>
-              <w:rPr>
-                <w:rFonts w:ascii="Times New Roman" w:hAnsi="Times New Roman" w:cs="Times New Roman"/>
-                <w:color w:val="000000"/>
-              </w:rPr>
-              <w:t xml:space="preserve"> </w:t>
+              <w:t xml:space="preserve">Actividad </w:t>
+            </w:r>
+            <w:r>
+              <w:rPr>
+                <w:rFonts w:ascii="Times New Roman" w:hAnsi="Times New Roman" w:cs="Times New Roman"/>
+                <w:color w:val="000000"/>
+              </w:rPr>
+              <w:t xml:space="preserve">para </w:t>
             </w:r>
             <w:r>
               <w:rPr>
@@ -11486,7 +11498,6 @@
               <w:rPr>
                 <w:rFonts w:ascii="Times New Roman" w:hAnsi="Times New Roman" w:cs="Times New Roman"/>
               </w:rPr>
-              <w:lastRenderedPageBreak/>
               <w:t>2</w:t>
             </w:r>
             <w:r>
@@ -11579,6 +11590,7 @@
               <w:rPr>
                 <w:rFonts w:ascii="Times New Roman" w:hAnsi="Times New Roman" w:cs="Times New Roman"/>
               </w:rPr>
+              <w:lastRenderedPageBreak/>
               <w:t>2(2)</w:t>
             </w:r>
             <w:r>
@@ -12788,7 +12800,7 @@
                 <v:shape id="_x0000_i1026" type="#_x0000_t75" style="width:4in;height:115.5pt" o:ole="">
                   <v:imagedata r:id="rId13" o:title=""/>
                 </v:shape>
-                <o:OLEObject Type="Embed" ProgID="PBrush" ShapeID="_x0000_i1026" DrawAspect="Content" ObjectID="_1499767875" r:id="rId14"/>
+                <o:OLEObject Type="Embed" ProgID="PBrush" ShapeID="_x0000_i1026" DrawAspect="Content" ObjectID="_1500127760" r:id="rId14"/>
               </w:object>
             </w:r>
           </w:p>
@@ -13024,7 +13036,7 @@
                 <w:rFonts w:ascii="Times New Roman" w:hAnsi="Times New Roman" w:cs="Times New Roman"/>
                 <w:color w:val="000000"/>
               </w:rPr>
-              <w:t>CO_REC9</w:t>
+              <w:t>CO_REC7</w:t>
             </w:r>
             <w:r>
               <w:rPr>
@@ -13219,8 +13231,8 @@
         <w:tblLook w:val="04A0" w:firstRow="1" w:lastRow="0" w:firstColumn="1" w:lastColumn="0" w:noHBand="0" w:noVBand="1"/>
       </w:tblPr>
       <w:tblGrid>
-        <w:gridCol w:w="2463"/>
-        <w:gridCol w:w="6365"/>
+        <w:gridCol w:w="2464"/>
+        <w:gridCol w:w="6364"/>
       </w:tblGrid>
       <w:tr>
         <w:tc>
@@ -13244,7 +13256,6 @@
                 <w:b/>
                 <w:color w:val="FFFFFF" w:themeColor="background1"/>
               </w:rPr>
-              <w:lastRenderedPageBreak/>
               <w:t>Practica: recurso nuevo</w:t>
             </w:r>
           </w:p>
@@ -13273,6 +13284,7 @@
                 <w:sz w:val="18"/>
                 <w:szCs w:val="18"/>
               </w:rPr>
+              <w:lastRenderedPageBreak/>
               <w:t>Código</w:t>
             </w:r>
           </w:p>
@@ -13303,7 +13315,7 @@
                 <w:rFonts w:ascii="Times New Roman" w:hAnsi="Times New Roman" w:cs="Times New Roman"/>
                 <w:color w:val="000000"/>
               </w:rPr>
-              <w:t>08_02_CO_REC10</w:t>
+              <w:t>08_02_CO_REC8</w:t>
             </w:r>
             <w:r>
               <w:rPr>
@@ -17421,7 +17433,7 @@
                 <w:rFonts w:ascii="Times New Roman" w:hAnsi="Times New Roman" w:cs="Times New Roman"/>
                 <w:color w:val="000000"/>
               </w:rPr>
-              <w:t>12</w:t>
+              <w:t>9</w:t>
             </w:r>
             <w:r>
               <w:rPr>
@@ -17737,7 +17749,7 @@
                 <w:rFonts w:ascii="Times New Roman" w:hAnsi="Times New Roman" w:cs="Times New Roman"/>
                 <w:color w:val="000000"/>
               </w:rPr>
-              <w:t>4</w:t>
+              <w:t>1</w:t>
             </w:r>
             <w:r>
               <w:rPr>
@@ -18408,7 +18420,7 @@
                 <w:rFonts w:ascii="Times New Roman" w:hAnsi="Times New Roman" w:cs="Times New Roman"/>
                 <w:color w:val="000000"/>
               </w:rPr>
-              <w:t>08_02_CO_REC15</w:t>
+              <w:t>08_02_CO_REC12</w:t>
             </w:r>
             <w:r>
               <w:rPr>
@@ -18888,7 +18900,7 @@
                 <v:shape id="_x0000_i1027" type="#_x0000_t75" style="width:295.5pt;height:115.5pt" o:ole="">
                   <v:imagedata r:id="rId15" o:title=""/>
                 </v:shape>
-                <o:OLEObject Type="Embed" ProgID="PBrush" ShapeID="_x0000_i1027" DrawAspect="Content" ObjectID="_1499767876" r:id="rId16"/>
+                <o:OLEObject Type="Embed" ProgID="PBrush" ShapeID="_x0000_i1027" DrawAspect="Content" ObjectID="_1500127761" r:id="rId16"/>
               </w:object>
             </w:r>
           </w:p>
@@ -20691,8 +20703,8 @@
         <w:tblLook w:val="04A0" w:firstRow="1" w:lastRow="0" w:firstColumn="1" w:lastColumn="0" w:noHBand="0" w:noVBand="1"/>
       </w:tblPr>
       <w:tblGrid>
-        <w:gridCol w:w="2424"/>
-        <w:gridCol w:w="6404"/>
+        <w:gridCol w:w="2425"/>
+        <w:gridCol w:w="6403"/>
       </w:tblGrid>
       <w:tr>
         <w:tc>
@@ -20838,7 +20850,7 @@
                 <v:shape id="_x0000_i1028" type="#_x0000_t75" style="width:237.75pt;height:129.75pt" o:ole="">
                   <v:imagedata r:id="rId17" o:title=""/>
                 </v:shape>
-                <o:OLEObject Type="Embed" ProgID="PBrush" ShapeID="_x0000_i1028" DrawAspect="Content" ObjectID="_1499767877" r:id="rId18"/>
+                <o:OLEObject Type="Embed" ProgID="PBrush" ShapeID="_x0000_i1028" DrawAspect="Content" ObjectID="_1500127762" r:id="rId18"/>
               </w:object>
             </w:r>
           </w:p>
@@ -21046,7 +21058,7 @@
                 <w:rFonts w:ascii="Times New Roman" w:hAnsi="Times New Roman" w:cs="Times New Roman"/>
                 <w:color w:val="000000"/>
               </w:rPr>
-              <w:t>08_02_CO_REC17</w:t>
+              <w:t>08_02_CO_REC13</w:t>
             </w:r>
             <w:r>
               <w:rPr>
@@ -21533,7 +21545,7 @@
                 <v:shape id="_x0000_i1029" type="#_x0000_t75" style="width:208.5pt;height:100.5pt" o:ole="">
                   <v:imagedata r:id="rId19" o:title=""/>
                 </v:shape>
-                <o:OLEObject Type="Embed" ProgID="PBrush" ShapeID="_x0000_i1029" DrawAspect="Content" ObjectID="_1499767878" r:id="rId20"/>
+                <o:OLEObject Type="Embed" ProgID="PBrush" ShapeID="_x0000_i1029" DrawAspect="Content" ObjectID="_1500127763" r:id="rId20"/>
               </w:object>
             </w:r>
           </w:p>
@@ -22634,7 +22646,7 @@
                 <v:shape id="_x0000_i1030" type="#_x0000_t75" style="width:439.5pt;height:194.25pt" o:ole="">
                   <v:imagedata r:id="rId21" o:title=""/>
                 </v:shape>
-                <o:OLEObject Type="Embed" ProgID="PBrush" ShapeID="_x0000_i1030" DrawAspect="Content" ObjectID="_1499767879" r:id="rId22"/>
+                <o:OLEObject Type="Embed" ProgID="PBrush" ShapeID="_x0000_i1030" DrawAspect="Content" ObjectID="_1500127764" r:id="rId22"/>
               </w:object>
             </w:r>
           </w:p>
@@ -23047,7 +23059,7 @@
                 <v:shape id="_x0000_i1031" type="#_x0000_t75" style="width:208.5pt;height:186.75pt" o:ole="">
                   <v:imagedata r:id="rId23" o:title=""/>
                 </v:shape>
-                <o:OLEObject Type="Embed" ProgID="PBrush" ShapeID="_x0000_i1031" DrawAspect="Content" ObjectID="_1499767880" r:id="rId24"/>
+                <o:OLEObject Type="Embed" ProgID="PBrush" ShapeID="_x0000_i1031" DrawAspect="Content" ObjectID="_1500127765" r:id="rId24"/>
               </w:object>
             </w:r>
           </w:p>
@@ -23269,7 +23281,7 @@
                 <w:rFonts w:ascii="Times New Roman" w:hAnsi="Times New Roman" w:cs="Times New Roman"/>
                 <w:color w:val="000000"/>
               </w:rPr>
-              <w:t>08_02_CO_REC20</w:t>
+              <w:t>08_02_CO_REC15</w:t>
             </w:r>
             <w:r>
               <w:rPr>
@@ -23972,7 +23984,7 @@
                 <v:shape id="_x0000_i1032" type="#_x0000_t75" style="width:223.5pt;height:21.75pt" o:ole="">
                   <v:imagedata r:id="rId25" o:title=""/>
                 </v:shape>
-                <o:OLEObject Type="Embed" ProgID="PBrush" ShapeID="_x0000_i1032" DrawAspect="Content" ObjectID="_1499767881" r:id="rId26"/>
+                <o:OLEObject Type="Embed" ProgID="PBrush" ShapeID="_x0000_i1032" DrawAspect="Content" ObjectID="_1500127766" r:id="rId26"/>
               </w:object>
             </w:r>
           </w:p>
@@ -24006,7 +24018,7 @@
                       <v:shape id="_x0000_i1033" type="#_x0000_t75" style="width:180pt;height:50.25pt" o:ole="">
                         <v:imagedata r:id="rId27" o:title=""/>
                       </v:shape>
-                      <o:OLEObject Type="Embed" ProgID="PBrush" ShapeID="_x0000_i1033" DrawAspect="Content" ObjectID="_1499767882" r:id="rId28"/>
+                      <o:OLEObject Type="Embed" ProgID="PBrush" ShapeID="_x0000_i1033" DrawAspect="Content" ObjectID="_1500127767" r:id="rId28"/>
                     </w:object>
                   </w:r>
                 </w:p>
@@ -24049,7 +24061,7 @@
                       <v:shape id="_x0000_i1034" type="#_x0000_t75" style="width:187.5pt;height:64.5pt" o:ole="">
                         <v:imagedata r:id="rId29" o:title=""/>
                       </v:shape>
-                      <o:OLEObject Type="Embed" ProgID="PBrush" ShapeID="_x0000_i1034" DrawAspect="Content" ObjectID="_1499767883" r:id="rId30"/>
+                      <o:OLEObject Type="Embed" ProgID="PBrush" ShapeID="_x0000_i1034" DrawAspect="Content" ObjectID="_1500127768" r:id="rId30"/>
                     </w:object>
                   </w:r>
                 </w:p>
@@ -24100,7 +24112,7 @@
                       <v:shape id="_x0000_i1035" type="#_x0000_t75" style="width:201.75pt;height:79.5pt" o:ole="">
                         <v:imagedata r:id="rId31" o:title=""/>
                       </v:shape>
-                      <o:OLEObject Type="Embed" ProgID="PBrush" ShapeID="_x0000_i1035" DrawAspect="Content" ObjectID="_1499767884" r:id="rId32"/>
+                      <o:OLEObject Type="Embed" ProgID="PBrush" ShapeID="_x0000_i1035" DrawAspect="Content" ObjectID="_1500127769" r:id="rId32"/>
                     </w:object>
                   </w:r>
                 </w:p>
@@ -24351,7 +24363,7 @@
                       <v:shape id="_x0000_i1036" type="#_x0000_t75" style="width:3in;height:50.25pt" o:ole="">
                         <v:imagedata r:id="rId33" o:title=""/>
                       </v:shape>
-                      <o:OLEObject Type="Embed" ProgID="PBrush" ShapeID="_x0000_i1036" DrawAspect="Content" ObjectID="_1499767885" r:id="rId34"/>
+                      <o:OLEObject Type="Embed" ProgID="PBrush" ShapeID="_x0000_i1036" DrawAspect="Content" ObjectID="_1500127770" r:id="rId34"/>
                     </w:object>
                   </w:r>
                 </w:p>
@@ -26184,7 +26196,7 @@
                 <w:rFonts w:ascii="Times New Roman" w:hAnsi="Times New Roman" w:cs="Times New Roman"/>
                 <w:color w:val="000000"/>
               </w:rPr>
-              <w:t>08_02_CO_REC22</w:t>
+              <w:t>08_02_CO_REC16</w:t>
             </w:r>
             <w:r>
               <w:rPr>
@@ -26512,7 +26524,7 @@
                 <w:rFonts w:ascii="Times New Roman" w:hAnsi="Times New Roman" w:cs="Times New Roman"/>
                 <w:color w:val="000000"/>
               </w:rPr>
-              <w:t>08_02_CO_REC23</w:t>
+              <w:t>08_02_CO_REC17</w:t>
             </w:r>
             <w:r>
               <w:rPr>
@@ -26693,7 +26705,7 @@
       <w:tr>
         <w:tc>
           <w:tcPr>
-            <w:tcW w:w="9033" w:type="dxa"/>
+            <w:tcW w:w="8828" w:type="dxa"/>
             <w:gridSpan w:val="2"/>
             <w:shd w:val="clear" w:color="auto" w:fill="000000" w:themeFill="text1"/>
           </w:tcPr>
@@ -26720,7 +26732,7 @@
       <w:tr>
         <w:tc>
           <w:tcPr>
-            <w:tcW w:w="2518" w:type="dxa"/>
+            <w:tcW w:w="2463" w:type="dxa"/>
           </w:tcPr>
           <w:p>
             <w:pPr>
@@ -26746,7 +26758,7 @@
         </w:tc>
         <w:tc>
           <w:tcPr>
-            <w:tcW w:w="6515" w:type="dxa"/>
+            <w:tcW w:w="6365" w:type="dxa"/>
           </w:tcPr>
           <w:p>
             <w:pPr>
@@ -26763,14 +26775,7 @@
                 <w:rFonts w:ascii="Times New Roman" w:hAnsi="Times New Roman" w:cs="Times New Roman"/>
                 <w:color w:val="000000"/>
               </w:rPr>
-              <w:t>MA_</w:t>
-            </w:r>
-            <w:r>
-              <w:rPr>
-                <w:rFonts w:ascii="Times New Roman" w:hAnsi="Times New Roman" w:cs="Times New Roman"/>
-                <w:color w:val="000000"/>
-              </w:rPr>
-              <w:t>08_02_CO_REC24</w:t>
+              <w:t>MA_08_02_CO_REC20</w:t>
             </w:r>
             <w:r>
               <w:rPr>
@@ -26785,7 +26790,7 @@
       <w:tr>
         <w:tc>
           <w:tcPr>
-            <w:tcW w:w="2518" w:type="dxa"/>
+            <w:tcW w:w="2463" w:type="dxa"/>
           </w:tcPr>
           <w:p>
             <w:pPr>
@@ -26799,6 +26804,8 @@
                 <w:rFonts w:ascii="Times New Roman" w:hAnsi="Times New Roman" w:cs="Times New Roman"/>
                 <w:b/>
                 <w:color w:val="000000"/>
+                <w:sz w:val="18"/>
+                <w:szCs w:val="18"/>
               </w:rPr>
               <w:t>Título</w:t>
             </w:r>
@@ -26806,53 +26813,34 @@
         </w:tc>
         <w:tc>
           <w:tcPr>
-            <w:tcW w:w="6515" w:type="dxa"/>
-          </w:tcPr>
-          <w:p>
-            <w:pPr>
-              <w:rPr>
-                <w:rFonts w:ascii="Times New Roman" w:hAnsi="Times New Roman" w:cs="Times New Roman"/>
-              </w:rPr>
-            </w:pPr>
-            <w:r>
-              <w:rPr>
-                <w:rFonts w:ascii="Times New Roman" w:hAnsi="Times New Roman" w:cs="Times New Roman"/>
-              </w:rPr>
-              <w:t>Refuerza tu</w:t>
-            </w:r>
-            <w:r>
-              <w:rPr>
-                <w:rFonts w:ascii="Times New Roman" w:hAnsi="Times New Roman" w:cs="Times New Roman"/>
-              </w:rPr>
-              <w:t xml:space="preserve"> aprendizaje</w:t>
-            </w:r>
-            <w:r>
-              <w:rPr>
-                <w:rFonts w:ascii="Times New Roman" w:hAnsi="Times New Roman" w:cs="Times New Roman"/>
-              </w:rPr>
-              <w:t>:</w:t>
-            </w:r>
-            <w:r>
-              <w:rPr>
-                <w:rFonts w:ascii="Times New Roman" w:hAnsi="Times New Roman" w:cs="Times New Roman"/>
-              </w:rPr>
-              <w:t xml:space="preserve"> la división y la multiplicación de polinomios</w:t>
-            </w:r>
-          </w:p>
-          <w:p>
-            <w:pPr>
-              <w:rPr>
-                <w:rFonts w:ascii="Times New Roman" w:hAnsi="Times New Roman" w:cs="Times New Roman"/>
-                <w:color w:val="000000"/>
-              </w:rPr>
-            </w:pPr>
+            <w:tcW w:w="6365" w:type="dxa"/>
+          </w:tcPr>
+          <w:p>
+            <w:pPr>
+              <w:rPr>
+                <w:rFonts w:ascii="Times New Roman" w:hAnsi="Times New Roman" w:cs="Times New Roman"/>
+                <w:color w:val="000000"/>
+              </w:rPr>
+            </w:pPr>
+            <w:r>
+              <w:rPr>
+                <w:rFonts w:ascii="Times New Roman" w:hAnsi="Times New Roman" w:cs="Times New Roman"/>
+              </w:rPr>
+              <w:t xml:space="preserve">Refuerza tu aprendizaje: </w:t>
+            </w:r>
+            <w:r>
+              <w:rPr>
+                <w:rFonts w:ascii="Times New Roman" w:hAnsi="Times New Roman" w:cs="Times New Roman"/>
+              </w:rPr>
+              <w:t>Resolución de problemas aplicando expresiones algebraicas</w:t>
+            </w:r>
           </w:p>
         </w:tc>
       </w:tr>
       <w:tr>
         <w:tc>
           <w:tcPr>
-            <w:tcW w:w="2518" w:type="dxa"/>
+            <w:tcW w:w="2463" w:type="dxa"/>
           </w:tcPr>
           <w:p>
             <w:pPr>
@@ -26875,400 +26863,7 @@
         </w:tc>
         <w:tc>
           <w:tcPr>
-            <w:tcW w:w="6515" w:type="dxa"/>
-          </w:tcPr>
-          <w:p>
-            <w:pPr>
-              <w:rPr>
-                <w:rFonts w:ascii="Times New Roman" w:hAnsi="Times New Roman" w:cs="Times New Roman"/>
-                <w:color w:val="000000"/>
-              </w:rPr>
-            </w:pPr>
-            <w:r>
-              <w:rPr>
-                <w:rFonts w:ascii="Times New Roman" w:hAnsi="Times New Roman" w:cs="Times New Roman"/>
-                <w:color w:val="000000"/>
-              </w:rPr>
-              <w:t>Actividad para reforzar lo visto de la multiplic</w:t>
-            </w:r>
-            <w:r>
-              <w:rPr>
-                <w:rFonts w:ascii="Times New Roman" w:hAnsi="Times New Roman" w:cs="Times New Roman"/>
-                <w:color w:val="000000"/>
-              </w:rPr>
-              <w:t>ación y divisió</w:t>
-            </w:r>
-            <w:r>
-              <w:rPr>
-                <w:rFonts w:ascii="Times New Roman" w:hAnsi="Times New Roman" w:cs="Times New Roman"/>
-                <w:color w:val="000000"/>
-              </w:rPr>
-              <w:t xml:space="preserve">n </w:t>
-            </w:r>
-            <w:r>
-              <w:rPr>
-                <w:rFonts w:ascii="Times New Roman" w:hAnsi="Times New Roman" w:cs="Times New Roman"/>
-                <w:color w:val="000000"/>
-              </w:rPr>
-              <w:t>de polinomios</w:t>
-            </w:r>
-          </w:p>
-        </w:tc>
-      </w:tr>
-    </w:tbl>
-    <w:p>
-      <w:pPr>
-        <w:rPr>
-          <w:rFonts w:ascii="Times New Roman" w:hAnsi="Times New Roman" w:cs="Times New Roman"/>
-          <w:b/>
-        </w:rPr>
-      </w:pPr>
-    </w:p>
-    <w:tbl>
-      <w:tblPr>
-        <w:tblStyle w:val="Tablaconcuadrcula"/>
-        <w:tblW w:w="0" w:type="auto"/>
-        <w:tblLook w:val="04A0" w:firstRow="1" w:lastRow="0" w:firstColumn="1" w:lastColumn="0" w:noHBand="0" w:noVBand="1"/>
-      </w:tblPr>
-      <w:tblGrid>
-        <w:gridCol w:w="2463"/>
-        <w:gridCol w:w="6365"/>
-      </w:tblGrid>
-      <w:tr>
-        <w:tc>
-          <w:tcPr>
-            <w:tcW w:w="9033" w:type="dxa"/>
-            <w:gridSpan w:val="2"/>
-            <w:shd w:val="clear" w:color="auto" w:fill="000000" w:themeFill="text1"/>
-          </w:tcPr>
-          <w:p>
-            <w:pPr>
-              <w:jc w:val="center"/>
-              <w:rPr>
-                <w:rFonts w:ascii="Times New Roman" w:hAnsi="Times New Roman" w:cs="Times New Roman"/>
-                <w:b/>
-                <w:color w:val="FFFFFF" w:themeColor="background1"/>
-              </w:rPr>
-            </w:pPr>
-            <w:r>
-              <w:rPr>
-                <w:rFonts w:ascii="Times New Roman" w:hAnsi="Times New Roman" w:cs="Times New Roman"/>
-                <w:b/>
-                <w:color w:val="FFFFFF" w:themeColor="background1"/>
-              </w:rPr>
-              <w:t>Practica: recurso nuevo</w:t>
-            </w:r>
-          </w:p>
-        </w:tc>
-      </w:tr>
-      <w:tr>
-        <w:tc>
-          <w:tcPr>
-            <w:tcW w:w="2518" w:type="dxa"/>
-          </w:tcPr>
-          <w:p>
-            <w:pPr>
-              <w:rPr>
-                <w:rFonts w:ascii="Times New Roman" w:hAnsi="Times New Roman" w:cs="Times New Roman"/>
-                <w:b/>
-                <w:color w:val="000000"/>
-                <w:sz w:val="18"/>
-                <w:szCs w:val="18"/>
-              </w:rPr>
-            </w:pPr>
-            <w:r>
-              <w:rPr>
-                <w:rFonts w:ascii="Times New Roman" w:hAnsi="Times New Roman" w:cs="Times New Roman"/>
-                <w:b/>
-                <w:color w:val="000000"/>
-                <w:sz w:val="18"/>
-                <w:szCs w:val="18"/>
-              </w:rPr>
-              <w:t>Código</w:t>
-            </w:r>
-          </w:p>
-        </w:tc>
-        <w:tc>
-          <w:tcPr>
-            <w:tcW w:w="6515" w:type="dxa"/>
-          </w:tcPr>
-          <w:p>
-            <w:pPr>
-              <w:rPr>
-                <w:rFonts w:ascii="Times New Roman" w:hAnsi="Times New Roman" w:cs="Times New Roman"/>
-                <w:b/>
-                <w:color w:val="000000"/>
-                <w:sz w:val="18"/>
-                <w:szCs w:val="18"/>
-              </w:rPr>
-            </w:pPr>
-            <w:r>
-              <w:rPr>
-                <w:rFonts w:ascii="Times New Roman" w:hAnsi="Times New Roman" w:cs="Times New Roman"/>
-                <w:color w:val="000000"/>
-              </w:rPr>
-              <w:t>MA_08_02_CO_REC250</w:t>
-            </w:r>
-          </w:p>
-        </w:tc>
-      </w:tr>
-      <w:tr>
-        <w:tc>
-          <w:tcPr>
-            <w:tcW w:w="2518" w:type="dxa"/>
-          </w:tcPr>
-          <w:p>
-            <w:pPr>
-              <w:rPr>
-                <w:rFonts w:ascii="Times New Roman" w:hAnsi="Times New Roman" w:cs="Times New Roman"/>
-                <w:color w:val="000000"/>
-              </w:rPr>
-            </w:pPr>
-            <w:r>
-              <w:rPr>
-                <w:rFonts w:ascii="Times New Roman" w:hAnsi="Times New Roman" w:cs="Times New Roman"/>
-                <w:b/>
-                <w:color w:val="000000"/>
-                <w:sz w:val="18"/>
-                <w:szCs w:val="18"/>
-              </w:rPr>
-              <w:t>Título</w:t>
-            </w:r>
-          </w:p>
-        </w:tc>
-        <w:tc>
-          <w:tcPr>
-            <w:tcW w:w="6515" w:type="dxa"/>
-          </w:tcPr>
-          <w:p>
-            <w:pPr>
-              <w:rPr>
-                <w:rFonts w:ascii="Times New Roman" w:hAnsi="Times New Roman" w:cs="Times New Roman"/>
-                <w:color w:val="000000"/>
-              </w:rPr>
-            </w:pPr>
-            <w:r>
-              <w:rPr>
-                <w:rFonts w:ascii="Times New Roman" w:hAnsi="Times New Roman" w:cs="Times New Roman"/>
-              </w:rPr>
-              <w:t>Practica las operaciones combinadas entre polinomios</w:t>
-            </w:r>
-          </w:p>
-        </w:tc>
-      </w:tr>
-      <w:tr>
-        <w:tc>
-          <w:tcPr>
-            <w:tcW w:w="2518" w:type="dxa"/>
-          </w:tcPr>
-          <w:p>
-            <w:pPr>
-              <w:rPr>
-                <w:rFonts w:ascii="Times New Roman" w:hAnsi="Times New Roman" w:cs="Times New Roman"/>
-                <w:color w:val="000000"/>
-              </w:rPr>
-            </w:pPr>
-            <w:r>
-              <w:rPr>
-                <w:rFonts w:ascii="Times New Roman" w:hAnsi="Times New Roman" w:cs="Times New Roman"/>
-                <w:b/>
-                <w:color w:val="000000"/>
-                <w:sz w:val="18"/>
-                <w:szCs w:val="18"/>
-              </w:rPr>
-              <w:t>Descripción</w:t>
-            </w:r>
-          </w:p>
-        </w:tc>
-        <w:tc>
-          <w:tcPr>
-            <w:tcW w:w="6515" w:type="dxa"/>
-          </w:tcPr>
-          <w:p>
-            <w:pPr>
-              <w:rPr>
-                <w:rFonts w:ascii="Times New Roman" w:hAnsi="Times New Roman" w:cs="Times New Roman"/>
-                <w:color w:val="000000"/>
-              </w:rPr>
-            </w:pPr>
-            <w:r>
-              <w:rPr>
-                <w:rFonts w:ascii="Times New Roman" w:hAnsi="Times New Roman" w:cs="Times New Roman"/>
-                <w:color w:val="000000"/>
-              </w:rPr>
-              <w:t>Actividad para ejercitar las operaciones combinadas entre polinomios</w:t>
-            </w:r>
-          </w:p>
-        </w:tc>
-      </w:tr>
-    </w:tbl>
-    <w:p>
-      <w:pPr>
-        <w:rPr>
-          <w:rFonts w:ascii="Times New Roman" w:hAnsi="Times New Roman" w:cs="Times New Roman"/>
-          <w:b/>
-        </w:rPr>
-      </w:pPr>
-    </w:p>
-    <w:tbl>
-      <w:tblPr>
-        <w:tblStyle w:val="Tablaconcuadrcula"/>
-        <w:tblW w:w="0" w:type="auto"/>
-        <w:tblLook w:val="04A0" w:firstRow="1" w:lastRow="0" w:firstColumn="1" w:lastColumn="0" w:noHBand="0" w:noVBand="1"/>
-      </w:tblPr>
-      <w:tblGrid>
-        <w:gridCol w:w="2463"/>
-        <w:gridCol w:w="6365"/>
-      </w:tblGrid>
-      <w:tr>
-        <w:tc>
-          <w:tcPr>
-            <w:tcW w:w="9033" w:type="dxa"/>
-            <w:gridSpan w:val="2"/>
-            <w:shd w:val="clear" w:color="auto" w:fill="000000" w:themeFill="text1"/>
-          </w:tcPr>
-          <w:p>
-            <w:pPr>
-              <w:jc w:val="center"/>
-              <w:rPr>
-                <w:rFonts w:ascii="Times New Roman" w:hAnsi="Times New Roman" w:cs="Times New Roman"/>
-                <w:b/>
-                <w:color w:val="FFFFFF" w:themeColor="background1"/>
-              </w:rPr>
-            </w:pPr>
-            <w:r>
-              <w:rPr>
-                <w:rFonts w:ascii="Times New Roman" w:hAnsi="Times New Roman" w:cs="Times New Roman"/>
-                <w:b/>
-                <w:color w:val="FFFFFF" w:themeColor="background1"/>
-              </w:rPr>
-              <w:t>Practica: recurso nuevo</w:t>
-            </w:r>
-          </w:p>
-        </w:tc>
-      </w:tr>
-      <w:tr>
-        <w:tc>
-          <w:tcPr>
-            <w:tcW w:w="2518" w:type="dxa"/>
-          </w:tcPr>
-          <w:p>
-            <w:pPr>
-              <w:rPr>
-                <w:rFonts w:ascii="Times New Roman" w:hAnsi="Times New Roman" w:cs="Times New Roman"/>
-                <w:b/>
-                <w:color w:val="000000"/>
-                <w:sz w:val="18"/>
-                <w:szCs w:val="18"/>
-              </w:rPr>
-            </w:pPr>
-            <w:r>
-              <w:rPr>
-                <w:rFonts w:ascii="Times New Roman" w:hAnsi="Times New Roman" w:cs="Times New Roman"/>
-                <w:b/>
-                <w:color w:val="000000"/>
-                <w:sz w:val="18"/>
-                <w:szCs w:val="18"/>
-              </w:rPr>
-              <w:t>Código</w:t>
-            </w:r>
-          </w:p>
-        </w:tc>
-        <w:tc>
-          <w:tcPr>
-            <w:tcW w:w="6515" w:type="dxa"/>
-          </w:tcPr>
-          <w:p>
-            <w:pPr>
-              <w:rPr>
-                <w:rFonts w:ascii="Times New Roman" w:hAnsi="Times New Roman" w:cs="Times New Roman"/>
-                <w:b/>
-                <w:color w:val="000000"/>
-                <w:sz w:val="18"/>
-                <w:szCs w:val="18"/>
-              </w:rPr>
-            </w:pPr>
-            <w:r>
-              <w:rPr>
-                <w:rFonts w:ascii="Times New Roman" w:hAnsi="Times New Roman" w:cs="Times New Roman"/>
-                <w:color w:val="000000"/>
-              </w:rPr>
-              <w:t>MA_08_02_CO_REC260</w:t>
-            </w:r>
-          </w:p>
-        </w:tc>
-      </w:tr>
-      <w:tr>
-        <w:tc>
-          <w:tcPr>
-            <w:tcW w:w="2518" w:type="dxa"/>
-          </w:tcPr>
-          <w:p>
-            <w:pPr>
-              <w:rPr>
-                <w:rFonts w:ascii="Times New Roman" w:hAnsi="Times New Roman" w:cs="Times New Roman"/>
-                <w:color w:val="000000"/>
-              </w:rPr>
-            </w:pPr>
-            <w:r>
-              <w:rPr>
-                <w:rFonts w:ascii="Times New Roman" w:hAnsi="Times New Roman" w:cs="Times New Roman"/>
-                <w:b/>
-                <w:color w:val="000000"/>
-                <w:sz w:val="18"/>
-                <w:szCs w:val="18"/>
-              </w:rPr>
-              <w:t>Título</w:t>
-            </w:r>
-          </w:p>
-        </w:tc>
-        <w:tc>
-          <w:tcPr>
-            <w:tcW w:w="6515" w:type="dxa"/>
-          </w:tcPr>
-          <w:p>
-            <w:pPr>
-              <w:rPr>
-                <w:rFonts w:ascii="Times New Roman" w:hAnsi="Times New Roman" w:cs="Times New Roman"/>
-                <w:color w:val="000000"/>
-              </w:rPr>
-            </w:pPr>
-            <w:r>
-              <w:rPr>
-                <w:rFonts w:ascii="Times New Roman" w:hAnsi="Times New Roman" w:cs="Times New Roman"/>
-              </w:rPr>
-              <w:t>Resolución de problemas aplicando expresiones algebraicas</w:t>
-            </w:r>
-          </w:p>
-        </w:tc>
-      </w:tr>
-      <w:tr>
-        <w:tc>
-          <w:tcPr>
-            <w:tcW w:w="2518" w:type="dxa"/>
-          </w:tcPr>
-          <w:p>
-            <w:pPr>
-              <w:rPr>
-                <w:rFonts w:ascii="Times New Roman" w:hAnsi="Times New Roman" w:cs="Times New Roman"/>
-                <w:color w:val="000000"/>
-              </w:rPr>
-            </w:pPr>
-            <w:r>
-              <w:rPr>
-                <w:rFonts w:ascii="Times New Roman" w:hAnsi="Times New Roman" w:cs="Times New Roman"/>
-                <w:b/>
-                <w:color w:val="000000"/>
-                <w:sz w:val="18"/>
-                <w:szCs w:val="18"/>
-              </w:rPr>
-              <w:t>Descripción</w:t>
-            </w:r>
-          </w:p>
-        </w:tc>
-        <w:tc>
-          <w:tcPr>
-            <w:tcW w:w="6515" w:type="dxa"/>
+            <w:tcW w:w="6365" w:type="dxa"/>
           </w:tcPr>
           <w:p>
             <w:pPr>
@@ -27454,7 +27049,7 @@
                 <w:rFonts w:ascii="Times New Roman" w:hAnsi="Times New Roman" w:cs="Times New Roman"/>
                 <w:color w:val="000000"/>
               </w:rPr>
-              <w:t>08_02_CO_REC28</w:t>
+              <w:t>08_02_CO_REC22</w:t>
             </w:r>
             <w:r>
               <w:rPr>
@@ -27780,7 +27375,7 @@
                 <w:rFonts w:ascii="Times New Roman" w:hAnsi="Times New Roman" w:cs="Times New Roman"/>
                 <w:color w:val="000000"/>
               </w:rPr>
-              <w:t>08_02_CO_REC29</w:t>
+              <w:t>08_02_CO_REC23</w:t>
             </w:r>
             <w:r>
               <w:rPr>
@@ -27928,6 +27523,84 @@
     <w:p>
       <w:pPr>
         <w:spacing w:line="276" w:lineRule="auto"/>
+        <w:rPr>
+          <w:rFonts w:ascii="Times New Roman" w:hAnsi="Times New Roman" w:cs="Times New Roman"/>
+          <w:b/>
+        </w:rPr>
+      </w:pPr>
+    </w:p>
+    <w:p>
+      <w:pPr>
+        <w:spacing w:line="276" w:lineRule="auto"/>
+        <w:rPr>
+          <w:rFonts w:ascii="Times New Roman" w:hAnsi="Times New Roman" w:cs="Times New Roman"/>
+          <w:b/>
+        </w:rPr>
+      </w:pPr>
+      <w:bookmarkStart w:id="0" w:name="_GoBack"/>
+      <w:bookmarkEnd w:id="0"/>
+    </w:p>
+    <w:p>
+      <w:pPr>
+        <w:spacing w:line="276" w:lineRule="auto"/>
+        <w:rPr>
+          <w:rFonts w:ascii="Times New Roman" w:hAnsi="Times New Roman" w:cs="Times New Roman"/>
+          <w:b/>
+        </w:rPr>
+      </w:pPr>
+      <w:r>
+        <w:rPr>
+          <w:rFonts w:ascii="Times New Roman" w:hAnsi="Times New Roman" w:cs="Times New Roman"/>
+          <w:b/>
+        </w:rPr>
+        <w:br w:type="page"/>
+      </w:r>
+    </w:p>
+    <w:p>
+      <w:pPr>
+        <w:rPr>
+          <w:rFonts w:ascii="Times New Roman" w:hAnsi="Times New Roman" w:cs="Times New Roman"/>
+          <w:b/>
+        </w:rPr>
+      </w:pPr>
+      <w:r>
+        <w:rPr>
+          <w:rFonts w:ascii="Times New Roman" w:hAnsi="Times New Roman" w:cs="Times New Roman"/>
+          <w:highlight w:val="yellow"/>
+        </w:rPr>
+        <w:lastRenderedPageBreak/>
+        <w:t>[SECCIÓN 1]</w:t>
+      </w:r>
+      <w:r>
+        <w:rPr>
+          <w:rFonts w:ascii="Times New Roman" w:hAnsi="Times New Roman" w:cs="Times New Roman"/>
+        </w:rPr>
+        <w:t xml:space="preserve"> </w:t>
+      </w:r>
+      <w:r>
+        <w:rPr>
+          <w:rFonts w:ascii="Times New Roman" w:hAnsi="Times New Roman" w:cs="Times New Roman"/>
+          <w:b/>
+        </w:rPr>
+        <w:t>5</w:t>
+      </w:r>
+      <w:r>
+        <w:rPr>
+          <w:rFonts w:ascii="Times New Roman" w:hAnsi="Times New Roman" w:cs="Times New Roman"/>
+          <w:b/>
+        </w:rPr>
+        <w:t xml:space="preserve"> Fin de </w:t>
+      </w:r>
+      <w:r>
+        <w:rPr>
+          <w:rFonts w:ascii="Times New Roman" w:hAnsi="Times New Roman" w:cs="Times New Roman"/>
+          <w:b/>
+        </w:rPr>
+        <w:t>tema</w:t>
+      </w:r>
+    </w:p>
+    <w:p>
+      <w:pPr>
         <w:rPr>
           <w:rFonts w:ascii="Times New Roman" w:hAnsi="Times New Roman" w:cs="Times New Roman"/>
           <w:b/>
@@ -27966,7 +27639,7 @@
                 <w:b/>
                 <w:color w:val="FFFFFF" w:themeColor="background1"/>
               </w:rPr>
-              <w:t>Profundiza: recurso nuevo</w:t>
+              <w:t>Practica: recurso nuevo</w:t>
             </w:r>
           </w:p>
         </w:tc>
@@ -28017,274 +27690,6 @@
                 <w:rFonts w:ascii="Times New Roman" w:hAnsi="Times New Roman" w:cs="Times New Roman"/>
                 <w:color w:val="000000"/>
               </w:rPr>
-              <w:t>MA_08_02_CO_REC30</w:t>
-            </w:r>
-            <w:r>
-              <w:rPr>
-                <w:rFonts w:ascii="Times New Roman" w:hAnsi="Times New Roman" w:cs="Times New Roman"/>
-                <w:color w:val="000000"/>
-              </w:rPr>
-              <w:t>0</w:t>
-            </w:r>
-          </w:p>
-        </w:tc>
-      </w:tr>
-      <w:tr>
-        <w:tc>
-          <w:tcPr>
-            <w:tcW w:w="2518" w:type="dxa"/>
-          </w:tcPr>
-          <w:p>
-            <w:pPr>
-              <w:rPr>
-                <w:rFonts w:ascii="Times New Roman" w:hAnsi="Times New Roman" w:cs="Times New Roman"/>
-                <w:color w:val="000000"/>
-              </w:rPr>
-            </w:pPr>
-            <w:r>
-              <w:rPr>
-                <w:rFonts w:ascii="Times New Roman" w:hAnsi="Times New Roman" w:cs="Times New Roman"/>
-                <w:b/>
-                <w:color w:val="000000"/>
-                <w:sz w:val="18"/>
-                <w:szCs w:val="18"/>
-              </w:rPr>
-              <w:t>Título</w:t>
-            </w:r>
-          </w:p>
-        </w:tc>
-        <w:tc>
-          <w:tcPr>
-            <w:tcW w:w="6515" w:type="dxa"/>
-          </w:tcPr>
-          <w:p>
-            <w:pPr>
-              <w:rPr>
-                <w:rFonts w:ascii="Times New Roman" w:hAnsi="Times New Roman" w:cs="Times New Roman"/>
-              </w:rPr>
-            </w:pPr>
-            <w:r>
-              <w:rPr>
-                <w:rFonts w:ascii="Times New Roman" w:hAnsi="Times New Roman" w:cs="Times New Roman"/>
-              </w:rPr>
-              <w:t>Proyecto: uso de las ecuaciones de primer grado en la solución de problemas</w:t>
-            </w:r>
-          </w:p>
-          <w:p>
-            <w:pPr>
-              <w:rPr>
-                <w:rFonts w:ascii="Times New Roman" w:hAnsi="Times New Roman" w:cs="Times New Roman"/>
-                <w:color w:val="000000"/>
-              </w:rPr>
-            </w:pPr>
-          </w:p>
-        </w:tc>
-      </w:tr>
-      <w:tr>
-        <w:tc>
-          <w:tcPr>
-            <w:tcW w:w="2518" w:type="dxa"/>
-          </w:tcPr>
-          <w:p>
-            <w:pPr>
-              <w:rPr>
-                <w:rFonts w:ascii="Times New Roman" w:hAnsi="Times New Roman" w:cs="Times New Roman"/>
-                <w:color w:val="000000"/>
-              </w:rPr>
-            </w:pPr>
-            <w:r>
-              <w:rPr>
-                <w:rFonts w:ascii="Times New Roman" w:hAnsi="Times New Roman" w:cs="Times New Roman"/>
-                <w:b/>
-                <w:color w:val="000000"/>
-                <w:sz w:val="18"/>
-                <w:szCs w:val="18"/>
-              </w:rPr>
-              <w:t>Descripción</w:t>
-            </w:r>
-          </w:p>
-        </w:tc>
-        <w:tc>
-          <w:tcPr>
-            <w:tcW w:w="6515" w:type="dxa"/>
-          </w:tcPr>
-          <w:p>
-            <w:pPr>
-              <w:rPr>
-                <w:rFonts w:ascii="Times New Roman" w:hAnsi="Times New Roman" w:cs="Times New Roman"/>
-              </w:rPr>
-            </w:pPr>
-            <w:r>
-              <w:rPr>
-                <w:rFonts w:ascii="Times New Roman" w:hAnsi="Times New Roman" w:cs="Times New Roman"/>
-              </w:rPr>
-              <w:t>Actividad que guía el trabajo colaborativo para reconocer y aplicar el lenguaje matemático en contextos reales</w:t>
-            </w:r>
-          </w:p>
-        </w:tc>
-      </w:tr>
-    </w:tbl>
-    <w:p>
-      <w:pPr>
-        <w:spacing w:line="276" w:lineRule="auto"/>
-        <w:rPr>
-          <w:rFonts w:ascii="Times New Roman" w:hAnsi="Times New Roman" w:cs="Times New Roman"/>
-          <w:b/>
-        </w:rPr>
-      </w:pPr>
-    </w:p>
-    <w:p>
-      <w:pPr>
-        <w:spacing w:line="276" w:lineRule="auto"/>
-        <w:rPr>
-          <w:rFonts w:ascii="Times New Roman" w:hAnsi="Times New Roman" w:cs="Times New Roman"/>
-          <w:b/>
-        </w:rPr>
-      </w:pPr>
-      <w:r>
-        <w:rPr>
-          <w:rFonts w:ascii="Times New Roman" w:hAnsi="Times New Roman" w:cs="Times New Roman"/>
-          <w:b/>
-        </w:rPr>
-        <w:br w:type="page"/>
-      </w:r>
-    </w:p>
-    <w:p>
-      <w:pPr>
-        <w:rPr>
-          <w:rFonts w:ascii="Times New Roman" w:hAnsi="Times New Roman" w:cs="Times New Roman"/>
-          <w:b/>
-        </w:rPr>
-      </w:pPr>
-      <w:r>
-        <w:rPr>
-          <w:rFonts w:ascii="Times New Roman" w:hAnsi="Times New Roman" w:cs="Times New Roman"/>
-          <w:highlight w:val="yellow"/>
-        </w:rPr>
-        <w:lastRenderedPageBreak/>
-        <w:t>[SECCIÓN 1]</w:t>
-      </w:r>
-      <w:r>
-        <w:rPr>
-          <w:rFonts w:ascii="Times New Roman" w:hAnsi="Times New Roman" w:cs="Times New Roman"/>
-        </w:rPr>
-        <w:t xml:space="preserve"> </w:t>
-      </w:r>
-      <w:r>
-        <w:rPr>
-          <w:rFonts w:ascii="Times New Roman" w:hAnsi="Times New Roman" w:cs="Times New Roman"/>
-          <w:b/>
-        </w:rPr>
-        <w:t>5</w:t>
-      </w:r>
-      <w:r>
-        <w:rPr>
-          <w:rFonts w:ascii="Times New Roman" w:hAnsi="Times New Roman" w:cs="Times New Roman"/>
-          <w:b/>
-        </w:rPr>
-        <w:t xml:space="preserve"> Fin de </w:t>
-      </w:r>
-      <w:r>
-        <w:rPr>
-          <w:rFonts w:ascii="Times New Roman" w:hAnsi="Times New Roman" w:cs="Times New Roman"/>
-          <w:b/>
-        </w:rPr>
-        <w:t>tema</w:t>
-      </w:r>
-    </w:p>
-    <w:p>
-      <w:pPr>
-        <w:rPr>
-          <w:rFonts w:ascii="Times New Roman" w:hAnsi="Times New Roman" w:cs="Times New Roman"/>
-          <w:b/>
-        </w:rPr>
-      </w:pPr>
-      <w:bookmarkStart w:id="0" w:name="_GoBack"/>
-      <w:bookmarkEnd w:id="0"/>
-    </w:p>
-    <w:tbl>
-      <w:tblPr>
-        <w:tblStyle w:val="Tablaconcuadrcula"/>
-        <w:tblW w:w="0" w:type="auto"/>
-        <w:tblLook w:val="04A0" w:firstRow="1" w:lastRow="0" w:firstColumn="1" w:lastColumn="0" w:noHBand="0" w:noVBand="1"/>
-      </w:tblPr>
-      <w:tblGrid>
-        <w:gridCol w:w="2463"/>
-        <w:gridCol w:w="6365"/>
-      </w:tblGrid>
-      <w:tr>
-        <w:tc>
-          <w:tcPr>
-            <w:tcW w:w="9033" w:type="dxa"/>
-            <w:gridSpan w:val="2"/>
-            <w:shd w:val="clear" w:color="auto" w:fill="000000" w:themeFill="text1"/>
-          </w:tcPr>
-          <w:p>
-            <w:pPr>
-              <w:jc w:val="center"/>
-              <w:rPr>
-                <w:rFonts w:ascii="Times New Roman" w:hAnsi="Times New Roman" w:cs="Times New Roman"/>
-                <w:b/>
-                <w:color w:val="FFFFFF" w:themeColor="background1"/>
-              </w:rPr>
-            </w:pPr>
-            <w:r>
-              <w:rPr>
-                <w:rFonts w:ascii="Times New Roman" w:hAnsi="Times New Roman" w:cs="Times New Roman"/>
-                <w:b/>
-                <w:color w:val="FFFFFF" w:themeColor="background1"/>
-              </w:rPr>
-              <w:t>Practica: recurso nuevo</w:t>
-            </w:r>
-          </w:p>
-        </w:tc>
-      </w:tr>
-      <w:tr>
-        <w:tc>
-          <w:tcPr>
-            <w:tcW w:w="2518" w:type="dxa"/>
-          </w:tcPr>
-          <w:p>
-            <w:pPr>
-              <w:rPr>
-                <w:rFonts w:ascii="Times New Roman" w:hAnsi="Times New Roman" w:cs="Times New Roman"/>
-                <w:b/>
-                <w:color w:val="000000"/>
-                <w:sz w:val="18"/>
-                <w:szCs w:val="18"/>
-              </w:rPr>
-            </w:pPr>
-            <w:r>
-              <w:rPr>
-                <w:rFonts w:ascii="Times New Roman" w:hAnsi="Times New Roman" w:cs="Times New Roman"/>
-                <w:b/>
-                <w:color w:val="000000"/>
-                <w:sz w:val="18"/>
-                <w:szCs w:val="18"/>
-              </w:rPr>
-              <w:t>Código</w:t>
-            </w:r>
-          </w:p>
-        </w:tc>
-        <w:tc>
-          <w:tcPr>
-            <w:tcW w:w="6515" w:type="dxa"/>
-          </w:tcPr>
-          <w:p>
-            <w:pPr>
-              <w:rPr>
-                <w:rFonts w:ascii="Times New Roman" w:hAnsi="Times New Roman" w:cs="Times New Roman"/>
-                <w:b/>
-                <w:color w:val="000000"/>
-                <w:sz w:val="18"/>
-                <w:szCs w:val="18"/>
-              </w:rPr>
-            </w:pPr>
-            <w:r>
-              <w:rPr>
-                <w:rFonts w:ascii="Times New Roman" w:hAnsi="Times New Roman" w:cs="Times New Roman"/>
-                <w:color w:val="000000"/>
-              </w:rPr>
               <w:t>MA_</w:t>
             </w:r>
             <w:r>
@@ -28299,7 +27704,7 @@
                 <w:rFonts w:ascii="Times New Roman" w:hAnsi="Times New Roman" w:cs="Times New Roman"/>
                 <w:color w:val="000000"/>
               </w:rPr>
-              <w:t>31</w:t>
+              <w:t>24</w:t>
             </w:r>
             <w:r>
               <w:rPr>
@@ -28516,14 +27921,7 @@
                 <w:rFonts w:ascii="Times New Roman" w:hAnsi="Times New Roman" w:cs="Times New Roman"/>
                 <w:color w:val="000000"/>
               </w:rPr>
-              <w:t>3</w:t>
-            </w:r>
-            <w:r>
-              <w:rPr>
-                <w:rFonts w:ascii="Times New Roman" w:hAnsi="Times New Roman" w:cs="Times New Roman"/>
-                <w:color w:val="000000"/>
-              </w:rPr>
-              <w:t>2</w:t>
+              <w:t>25</w:t>
             </w:r>
             <w:r>
               <w:rPr>
@@ -28625,8 +28023,6 @@
             <w:r>
               <w:rPr>
                 <w:rFonts w:ascii="Times New Roman" w:hAnsi="Times New Roman" w:cs="Times New Roman"/>
-                <w:sz w:val="18"/>
-                <w:szCs w:val="18"/>
               </w:rPr>
               <w:t>Actividad para poner a prueba lo que has aprendido de los polinomios</w:t>
             </w:r>
@@ -28736,7 +28132,7 @@
                 <w:rFonts w:ascii="Times New Roman" w:hAnsi="Times New Roman" w:cs="Times New Roman"/>
                 <w:color w:val="000000"/>
               </w:rPr>
-              <w:t>MA_08_02_CO_REC33</w:t>
+              <w:t>MA_08_02_CO_REC26</w:t>
             </w:r>
             <w:r>
               <w:rPr>
@@ -30832,7 +30228,7 @@
 </file>
 
 <file path=customXml/itemProps1.xml><?xml version="1.0" encoding="utf-8"?>
-<ds:datastoreItem xmlns:ds="http://schemas.openxmlformats.org/officeDocument/2006/customXml" ds:itemID="{381AE02A-228D-4341-9D4A-12B576E7FF16}">
+<ds:datastoreItem xmlns:ds="http://schemas.openxmlformats.org/officeDocument/2006/customXml" ds:itemID="{F7984094-ABE5-4A5C-986F-D5426C66DC78}">
   <ds:schemaRefs>
     <ds:schemaRef ds:uri="http://schemas.openxmlformats.org/officeDocument/2006/bibliography"/>
   </ds:schemaRefs>

</xml_diff>

<commit_message>
actualización escaleta y cuaderno de estudio
Cambio posición del recurso 180 y 190.
</commit_message>
<xml_diff>
--- a/fuentes/contenidos/grado08/guion02/MA_08_02_CO.docx
+++ b/fuentes/contenidos/grado08/guion02/MA_08_02_CO.docx
@@ -1,6 +1,6 @@
 
 <file path=word/document.xml><?xml version="1.0" encoding="utf-8"?>
-<w:document xmlns:wpc="http://schemas.microsoft.com/office/word/2010/wordprocessingCanvas" xmlns:mc="http://schemas.openxmlformats.org/markup-compatibility/2006" xmlns:o="urn:schemas-microsoft-com:office:office" xmlns:r="http://schemas.openxmlformats.org/officeDocument/2006/relationships" xmlns:m="http://schemas.openxmlformats.org/officeDocument/2006/math" xmlns:v="urn:schemas-microsoft-com:vml" xmlns:wp14="http://schemas.microsoft.com/office/word/2010/wordprocessingDrawing" xmlns:wp="http://schemas.openxmlformats.org/drawingml/2006/wordprocessingDrawing" xmlns:w10="urn:schemas-microsoft-com:office:word" xmlns:w="http://schemas.openxmlformats.org/wordprocessingml/2006/main" xmlns:w14="http://schemas.microsoft.com/office/word/2010/wordml" xmlns:wpg="http://schemas.microsoft.com/office/word/2010/wordprocessingGroup" xmlns:wpi="http://schemas.microsoft.com/office/word/2010/wordprocessingInk" xmlns:wne="http://schemas.microsoft.com/office/word/2006/wordml" xmlns:wps="http://schemas.microsoft.com/office/word/2010/wordprocessingShape" mc:Ignorable="w14 wp14">
+<w:document xmlns:wpc="http://schemas.microsoft.com/office/word/2010/wordprocessingCanvas" xmlns:mc="http://schemas.openxmlformats.org/markup-compatibility/2006" xmlns:o="urn:schemas-microsoft-com:office:office" xmlns:r="http://schemas.openxmlformats.org/officeDocument/2006/relationships" xmlns:m="http://schemas.openxmlformats.org/officeDocument/2006/math" xmlns:v="urn:schemas-microsoft-com:vml" xmlns:wp14="http://schemas.microsoft.com/office/word/2010/wordprocessingDrawing" xmlns:wp="http://schemas.openxmlformats.org/drawingml/2006/wordprocessingDrawing" xmlns:w10="urn:schemas-microsoft-com:office:word" xmlns:w="http://schemas.openxmlformats.org/wordprocessingml/2006/main" xmlns:w14="http://schemas.microsoft.com/office/word/2010/wordml" xmlns:w15="http://schemas.microsoft.com/office/word/2012/wordml" xmlns:wpg="http://schemas.microsoft.com/office/word/2010/wordprocessingGroup" xmlns:wpi="http://schemas.microsoft.com/office/word/2010/wordprocessingInk" xmlns:wne="http://schemas.microsoft.com/office/word/2006/wordml" xmlns:wps="http://schemas.microsoft.com/office/word/2010/wordprocessingShape" mc:Ignorable="w14 w15 wp14">
   <w:body>
     <w:tbl>
       <w:tblPr>
@@ -605,7 +605,7 @@
               </w:rPr>
               <w:t> </w:t>
             </w:r>
-            <w:hyperlink r:id="rId9" w:history="1">
+            <w:hyperlink r:id="rId8" w:history="1">
               <w:r>
                 <w:rPr>
                   <w:rStyle w:val="Hipervnculo"/>
@@ -648,14 +648,14 @@
                 <w:color w:val="298AAE"/>
                 <w:sz w:val="18"/>
                 <w:szCs w:val="18"/>
-                <w:lang w:val="es-MX" w:eastAsia="es-MX"/>
+                <w:lang w:val="es-CO" w:eastAsia="es-CO"/>
               </w:rPr>
               <w:drawing>
                 <wp:inline distT="0" distB="0" distL="0" distR="0" wp14:anchorId="0AED9BC9" wp14:editId="587E18CD">
                   <wp:extent cx="4286250" cy="3409950"/>
                   <wp:effectExtent l="0" t="0" r="0" b="0"/>
                   <wp:docPr id="1" name="Imagen 1" descr="Race car racing on a track with motion blur.  ">
-                    <a:hlinkClick xmlns:a="http://schemas.openxmlformats.org/drawingml/2006/main" r:id="rId10"/>
+                    <a:hlinkClick xmlns:a="http://schemas.openxmlformats.org/drawingml/2006/main" r:id="rId9"/>
                   </wp:docPr>
                   <wp:cNvGraphicFramePr>
                     <a:graphicFrameLocks xmlns:a="http://schemas.openxmlformats.org/drawingml/2006/main" noChangeAspect="1"/>
@@ -665,14 +665,14 @@
                       <pic:pic xmlns:pic="http://schemas.openxmlformats.org/drawingml/2006/picture">
                         <pic:nvPicPr>
                           <pic:cNvPr id="0" name="Picture 9" descr="Race car racing on a track with motion blur.  ">
-                            <a:hlinkClick r:id="rId10"/>
+                            <a:hlinkClick r:id="rId9"/>
                           </pic:cNvPr>
                           <pic:cNvPicPr>
                             <a:picLocks noChangeAspect="1" noChangeArrowheads="1"/>
                           </pic:cNvPicPr>
                         </pic:nvPicPr>
                         <pic:blipFill>
-                          <a:blip r:embed="rId11">
+                          <a:blip r:embed="rId10">
                             <a:extLst>
                               <a:ext uri="{28A0092B-C50C-407E-A947-70E740481C1C}">
                                 <a14:useLocalDpi xmlns:a14="http://schemas.microsoft.com/office/drawing/2010/main" val="0"/>
@@ -3239,9 +3239,9 @@
                   <o:lock v:ext="edit" aspectratio="t"/>
                 </v:shapetype>
                 <v:shape id="_x0000_i1025" type="#_x0000_t75" style="width:273.75pt;height:1in" o:ole="">
-                  <v:imagedata r:id="rId12" o:title=""/>
+                  <v:imagedata r:id="rId11" o:title=""/>
                 </v:shape>
-                <o:OLEObject Type="Embed" ProgID="PBrush" ShapeID="_x0000_i1025" DrawAspect="Content" ObjectID="_1510110020" r:id="rId13"/>
+                <o:OLEObject Type="Embed" ProgID="PBrush" ShapeID="_x0000_i1025" DrawAspect="Content" ObjectID="_1510121495" r:id="rId12"/>
               </w:object>
             </w:r>
           </w:p>
@@ -12919,9 +12919,9 @@
               </w:rPr>
               <w:object w:dxaOrig="5730" w:dyaOrig="2265" w14:anchorId="75463A3F">
                 <v:shape id="_x0000_i1026" type="#_x0000_t75" style="width:4in;height:115.5pt" o:ole="">
-                  <v:imagedata r:id="rId14" o:title=""/>
+                  <v:imagedata r:id="rId13" o:title=""/>
                 </v:shape>
-                <o:OLEObject Type="Embed" ProgID="PBrush" ShapeID="_x0000_i1026" DrawAspect="Content" ObjectID="_1510110021" r:id="rId15"/>
+                <o:OLEObject Type="Embed" ProgID="PBrush" ShapeID="_x0000_i1026" DrawAspect="Content" ObjectID="_1510121496" r:id="rId14"/>
               </w:object>
             </w:r>
           </w:p>
@@ -19621,9 +19621,9 @@
               </w:rPr>
               <w:object w:dxaOrig="5910" w:dyaOrig="2325" w14:anchorId="482F53B6">
                 <v:shape id="_x0000_i1027" type="#_x0000_t75" style="width:295.5pt;height:115.5pt" o:ole="">
-                  <v:imagedata r:id="rId16" o:title=""/>
+                  <v:imagedata r:id="rId15" o:title=""/>
                 </v:shape>
-                <o:OLEObject Type="Embed" ProgID="PBrush" ShapeID="_x0000_i1027" DrawAspect="Content" ObjectID="_1510110022" r:id="rId17"/>
+                <o:OLEObject Type="Embed" ProgID="PBrush" ShapeID="_x0000_i1027" DrawAspect="Content" ObjectID="_1510121497" r:id="rId16"/>
               </w:object>
             </w:r>
           </w:p>
@@ -21689,9 +21689,9 @@
               </w:rPr>
               <w:object w:dxaOrig="4755" w:dyaOrig="2595" w14:anchorId="75490985">
                 <v:shape id="_x0000_i1028" type="#_x0000_t75" style="width:159.75pt;height:87pt" o:ole="">
-                  <v:imagedata r:id="rId18" o:title=""/>
+                  <v:imagedata r:id="rId17" o:title=""/>
                 </v:shape>
-                <o:OLEObject Type="Embed" ProgID="PBrush" ShapeID="_x0000_i1028" DrawAspect="Content" ObjectID="_1510110023" r:id="rId19"/>
+                <o:OLEObject Type="Embed" ProgID="PBrush" ShapeID="_x0000_i1028" DrawAspect="Content" ObjectID="_1510121498" r:id="rId18"/>
               </w:object>
             </w:r>
           </w:p>
@@ -22421,9 +22421,9 @@
               </w:rPr>
               <w:object w:dxaOrig="4230" w:dyaOrig="2025" w14:anchorId="6D349D98">
                 <v:shape id="_x0000_i1029" type="#_x0000_t75" style="width:209.25pt;height:100.5pt" o:ole="">
-                  <v:imagedata r:id="rId20" o:title=""/>
+                  <v:imagedata r:id="rId19" o:title=""/>
                 </v:shape>
-                <o:OLEObject Type="Embed" ProgID="PBrush" ShapeID="_x0000_i1029" DrawAspect="Content" ObjectID="_1510110024" r:id="rId21"/>
+                <o:OLEObject Type="Embed" ProgID="PBrush" ShapeID="_x0000_i1029" DrawAspect="Content" ObjectID="_1510121499" r:id="rId20"/>
               </w:object>
             </w:r>
           </w:p>
@@ -23601,9 +23601,9 @@
               </w:rPr>
               <w:object w:dxaOrig="8760" w:dyaOrig="3900" w14:anchorId="65630430">
                 <v:shape id="_x0000_i1030" type="#_x0000_t75" style="width:315.75pt;height:139.5pt" o:ole="">
-                  <v:imagedata r:id="rId22" o:title=""/>
+                  <v:imagedata r:id="rId21" o:title=""/>
                 </v:shape>
-                <o:OLEObject Type="Embed" ProgID="PBrush" ShapeID="_x0000_i1030" DrawAspect="Content" ObjectID="_1510110025" r:id="rId23"/>
+                <o:OLEObject Type="Embed" ProgID="PBrush" ShapeID="_x0000_i1030" DrawAspect="Content" ObjectID="_1510121500" r:id="rId22"/>
               </w:object>
             </w:r>
           </w:p>
@@ -24010,9 +24010,9 @@
               </w:rPr>
               <w:object w:dxaOrig="4110" w:dyaOrig="3720" w14:anchorId="25F1EA51">
                 <v:shape id="_x0000_i1031" type="#_x0000_t75" style="width:174pt;height:156pt" o:ole="">
-                  <v:imagedata r:id="rId24" o:title=""/>
+                  <v:imagedata r:id="rId23" o:title=""/>
                 </v:shape>
-                <o:OLEObject Type="Embed" ProgID="PBrush" ShapeID="_x0000_i1031" DrawAspect="Content" ObjectID="_1510110026" r:id="rId25"/>
+                <o:OLEObject Type="Embed" ProgID="PBrush" ShapeID="_x0000_i1031" DrawAspect="Content" ObjectID="_1510121501" r:id="rId24"/>
               </w:object>
             </w:r>
           </w:p>
@@ -24700,6 +24700,223 @@
         </w:rPr>
       </w:pPr>
     </w:p>
+    <w:p>
+      <w:pPr>
+        <w:spacing w:after="0"/>
+        <w:rPr>
+          <w:rFonts w:ascii="Times New Roman" w:hAnsi="Times New Roman" w:cs="Times New Roman"/>
+        </w:rPr>
+      </w:pPr>
+    </w:p>
+    <w:tbl>
+      <w:tblPr>
+        <w:tblStyle w:val="Tablaconcuadrcula"/>
+        <w:tblW w:w="0" w:type="auto"/>
+        <w:tblLook w:val="04A0" w:firstRow="1" w:lastRow="0" w:firstColumn="1" w:lastColumn="0" w:noHBand="0" w:noVBand="1"/>
+      </w:tblPr>
+      <w:tblGrid>
+        <w:gridCol w:w="2518"/>
+        <w:gridCol w:w="6515"/>
+      </w:tblGrid>
+      <w:tr>
+        <w:tc>
+          <w:tcPr>
+            <w:tcW w:w="9033" w:type="dxa"/>
+            <w:gridSpan w:val="2"/>
+            <w:shd w:val="clear" w:color="auto" w:fill="000000" w:themeFill="text1"/>
+          </w:tcPr>
+          <w:p>
+            <w:pPr>
+              <w:jc w:val="center"/>
+              <w:rPr>
+                <w:rFonts w:ascii="Times New Roman" w:hAnsi="Times New Roman" w:cs="Times New Roman"/>
+                <w:b/>
+                <w:color w:val="FFFFFF" w:themeColor="background1"/>
+              </w:rPr>
+            </w:pPr>
+            <w:r>
+              <w:rPr>
+                <w:rFonts w:ascii="Times New Roman" w:hAnsi="Times New Roman" w:cs="Times New Roman"/>
+                <w:b/>
+                <w:color w:val="FFFFFF" w:themeColor="background1"/>
+              </w:rPr>
+              <w:t>Profundiza</w:t>
+            </w:r>
+            <w:r>
+              <w:rPr>
+                <w:rFonts w:ascii="Times New Roman" w:hAnsi="Times New Roman" w:cs="Times New Roman"/>
+                <w:b/>
+                <w:color w:val="FFFFFF" w:themeColor="background1"/>
+              </w:rPr>
+              <w:t>: recurso nuevo</w:t>
+            </w:r>
+          </w:p>
+        </w:tc>
+      </w:tr>
+      <w:tr>
+        <w:tc>
+          <w:tcPr>
+            <w:tcW w:w="2518" w:type="dxa"/>
+          </w:tcPr>
+          <w:p>
+            <w:pPr>
+              <w:rPr>
+                <w:rFonts w:ascii="Times New Roman" w:hAnsi="Times New Roman" w:cs="Times New Roman"/>
+                <w:b/>
+                <w:color w:val="000000"/>
+                <w:sz w:val="18"/>
+                <w:szCs w:val="18"/>
+              </w:rPr>
+            </w:pPr>
+            <w:r>
+              <w:rPr>
+                <w:rFonts w:ascii="Times New Roman" w:hAnsi="Times New Roman" w:cs="Times New Roman"/>
+                <w:b/>
+                <w:color w:val="000000"/>
+                <w:sz w:val="18"/>
+                <w:szCs w:val="18"/>
+              </w:rPr>
+              <w:t>Código</w:t>
+            </w:r>
+          </w:p>
+        </w:tc>
+        <w:tc>
+          <w:tcPr>
+            <w:tcW w:w="6515" w:type="dxa"/>
+          </w:tcPr>
+          <w:p>
+            <w:pPr>
+              <w:rPr>
+                <w:rFonts w:ascii="Times New Roman" w:hAnsi="Times New Roman" w:cs="Times New Roman"/>
+                <w:b/>
+                <w:color w:val="000000"/>
+                <w:sz w:val="18"/>
+                <w:szCs w:val="18"/>
+              </w:rPr>
+            </w:pPr>
+            <w:r>
+              <w:rPr>
+                <w:rFonts w:ascii="Times New Roman" w:hAnsi="Times New Roman" w:cs="Times New Roman"/>
+                <w:color w:val="000000"/>
+              </w:rPr>
+              <w:t>MA_</w:t>
+            </w:r>
+            <w:r>
+              <w:rPr>
+                <w:rFonts w:ascii="Times New Roman" w:hAnsi="Times New Roman" w:cs="Times New Roman"/>
+                <w:color w:val="000000"/>
+              </w:rPr>
+              <w:t>08_02_CO_REC18</w:t>
+            </w:r>
+            <w:r>
+              <w:rPr>
+                <w:rFonts w:ascii="Times New Roman" w:hAnsi="Times New Roman" w:cs="Times New Roman"/>
+                <w:color w:val="000000"/>
+              </w:rPr>
+              <w:t>0</w:t>
+            </w:r>
+          </w:p>
+        </w:tc>
+      </w:tr>
+      <w:tr>
+        <w:tc>
+          <w:tcPr>
+            <w:tcW w:w="2518" w:type="dxa"/>
+          </w:tcPr>
+          <w:p>
+            <w:pPr>
+              <w:rPr>
+                <w:rFonts w:ascii="Times New Roman" w:hAnsi="Times New Roman" w:cs="Times New Roman"/>
+                <w:color w:val="000000"/>
+              </w:rPr>
+            </w:pPr>
+            <w:r>
+              <w:rPr>
+                <w:rFonts w:ascii="Times New Roman" w:hAnsi="Times New Roman" w:cs="Times New Roman"/>
+                <w:b/>
+                <w:color w:val="000000"/>
+                <w:sz w:val="18"/>
+                <w:szCs w:val="18"/>
+              </w:rPr>
+              <w:t>Título</w:t>
+            </w:r>
+          </w:p>
+        </w:tc>
+        <w:tc>
+          <w:tcPr>
+            <w:tcW w:w="6515" w:type="dxa"/>
+          </w:tcPr>
+          <w:p>
+            <w:pPr>
+              <w:rPr>
+                <w:rFonts w:ascii="Times New Roman" w:hAnsi="Times New Roman" w:cs="Times New Roman"/>
+                <w:color w:val="000000"/>
+              </w:rPr>
+            </w:pPr>
+            <w:r>
+              <w:rPr>
+                <w:rFonts w:ascii="Times New Roman" w:hAnsi="Times New Roman" w:cs="Times New Roman"/>
+                <w:color w:val="000000"/>
+              </w:rPr>
+              <w:t>La división de polinomios</w:t>
+            </w:r>
+          </w:p>
+        </w:tc>
+      </w:tr>
+      <w:tr>
+        <w:tc>
+          <w:tcPr>
+            <w:tcW w:w="2518" w:type="dxa"/>
+          </w:tcPr>
+          <w:p>
+            <w:pPr>
+              <w:rPr>
+                <w:rFonts w:ascii="Times New Roman" w:hAnsi="Times New Roman" w:cs="Times New Roman"/>
+                <w:color w:val="000000"/>
+              </w:rPr>
+            </w:pPr>
+            <w:r>
+              <w:rPr>
+                <w:rFonts w:ascii="Times New Roman" w:hAnsi="Times New Roman" w:cs="Times New Roman"/>
+                <w:b/>
+                <w:color w:val="000000"/>
+                <w:sz w:val="18"/>
+                <w:szCs w:val="18"/>
+              </w:rPr>
+              <w:t>Descripción</w:t>
+            </w:r>
+          </w:p>
+        </w:tc>
+        <w:tc>
+          <w:tcPr>
+            <w:tcW w:w="6515" w:type="dxa"/>
+          </w:tcPr>
+          <w:p>
+            <w:pPr>
+              <w:rPr>
+                <w:rFonts w:ascii="Times New Roman" w:hAnsi="Times New Roman" w:cs="Times New Roman"/>
+                <w:color w:val="000000"/>
+              </w:rPr>
+            </w:pPr>
+            <w:r>
+              <w:rPr>
+                <w:rFonts w:ascii="Times New Roman" w:hAnsi="Times New Roman" w:cs="Times New Roman"/>
+                <w:color w:val="000000"/>
+              </w:rPr>
+              <w:t>Interactivo que explica como dividir dos polinomios</w:t>
+            </w:r>
+          </w:p>
+        </w:tc>
+      </w:tr>
+    </w:tbl>
+    <w:p>
+      <w:pPr>
+        <w:spacing w:after="0"/>
+        <w:rPr>
+          <w:rFonts w:ascii="Times New Roman" w:hAnsi="Times New Roman" w:cs="Times New Roman"/>
+        </w:rPr>
+      </w:pPr>
+    </w:p>
     <w:tbl>
       <w:tblPr>
         <w:tblStyle w:val="Tablaconcuadrcula"/>
@@ -24790,7 +25007,7 @@
                 <w:rFonts w:ascii="Times New Roman" w:hAnsi="Times New Roman" w:cs="Times New Roman"/>
                 <w:color w:val="000000"/>
               </w:rPr>
-              <w:t>08_02_CO_REC18</w:t>
+              <w:t>08_02_CO_REC20</w:t>
             </w:r>
             <w:r>
               <w:rPr>
@@ -24842,7 +25059,24 @@
                 <w:rFonts w:ascii="Times New Roman" w:hAnsi="Times New Roman" w:cs="Times New Roman"/>
                 <w:color w:val="000000"/>
               </w:rPr>
-              <w:t>Problemas que implican operaciones con expresiones algebraicas</w:t>
+              <w:t>Problem</w:t>
+            </w:r>
+            <w:bookmarkStart w:id="0" w:name="_GoBack"/>
+            <w:bookmarkEnd w:id="0"/>
+            <w:r>
+              <w:rPr>
+                <w:rFonts w:ascii="Times New Roman" w:hAnsi="Times New Roman" w:cs="Times New Roman"/>
+                <w:color w:val="000000"/>
+              </w:rPr>
+              <w:t xml:space="preserve">as que implican operaciones con expresiones </w:t>
+            </w:r>
+            <w:r>
+              <w:rPr>
+                <w:rFonts w:ascii="Times New Roman" w:hAnsi="Times New Roman" w:cs="Times New Roman"/>
+                <w:color w:val="000000"/>
+              </w:rPr>
+              <w:lastRenderedPageBreak/>
+              <w:t>algebraicas</w:t>
             </w:r>
           </w:p>
         </w:tc>
@@ -24867,6 +25101,7 @@
                 <w:sz w:val="18"/>
                 <w:szCs w:val="18"/>
               </w:rPr>
+              <w:lastRenderedPageBreak/>
               <w:t>Descripción</w:t>
             </w:r>
           </w:p>
@@ -24888,224 +25123,6 @@
                 <w:color w:val="000000"/>
               </w:rPr>
               <w:t xml:space="preserve">Actividad para resolver situaciones problema  </w:t>
-            </w:r>
-          </w:p>
-        </w:tc>
-      </w:tr>
-    </w:tbl>
-    <w:p>
-      <w:pPr>
-        <w:spacing w:after="0"/>
-        <w:rPr>
-          <w:rFonts w:ascii="Times New Roman" w:hAnsi="Times New Roman" w:cs="Times New Roman"/>
-        </w:rPr>
-      </w:pPr>
-    </w:p>
-    <w:p>
-      <w:pPr>
-        <w:spacing w:after="0"/>
-        <w:rPr>
-          <w:rFonts w:ascii="Times New Roman" w:hAnsi="Times New Roman" w:cs="Times New Roman"/>
-        </w:rPr>
-      </w:pPr>
-    </w:p>
-    <w:tbl>
-      <w:tblPr>
-        <w:tblStyle w:val="Tablaconcuadrcula"/>
-        <w:tblW w:w="0" w:type="auto"/>
-        <w:tblLook w:val="04A0" w:firstRow="1" w:lastRow="0" w:firstColumn="1" w:lastColumn="0" w:noHBand="0" w:noVBand="1"/>
-      </w:tblPr>
-      <w:tblGrid>
-        <w:gridCol w:w="2518"/>
-        <w:gridCol w:w="6515"/>
-      </w:tblGrid>
-      <w:tr>
-        <w:tc>
-          <w:tcPr>
-            <w:tcW w:w="9033" w:type="dxa"/>
-            <w:gridSpan w:val="2"/>
-            <w:shd w:val="clear" w:color="auto" w:fill="000000" w:themeFill="text1"/>
-          </w:tcPr>
-          <w:p>
-            <w:pPr>
-              <w:jc w:val="center"/>
-              <w:rPr>
-                <w:rFonts w:ascii="Times New Roman" w:hAnsi="Times New Roman" w:cs="Times New Roman"/>
-                <w:b/>
-                <w:color w:val="FFFFFF" w:themeColor="background1"/>
-              </w:rPr>
-            </w:pPr>
-            <w:r>
-              <w:rPr>
-                <w:rFonts w:ascii="Times New Roman" w:hAnsi="Times New Roman" w:cs="Times New Roman"/>
-                <w:b/>
-                <w:color w:val="FFFFFF" w:themeColor="background1"/>
-              </w:rPr>
-              <w:t>Profundiza</w:t>
-            </w:r>
-            <w:r>
-              <w:rPr>
-                <w:rFonts w:ascii="Times New Roman" w:hAnsi="Times New Roman" w:cs="Times New Roman"/>
-                <w:b/>
-                <w:color w:val="FFFFFF" w:themeColor="background1"/>
-              </w:rPr>
-              <w:t>: recurso nuevo</w:t>
-            </w:r>
-          </w:p>
-        </w:tc>
-      </w:tr>
-      <w:tr>
-        <w:tc>
-          <w:tcPr>
-            <w:tcW w:w="2518" w:type="dxa"/>
-          </w:tcPr>
-          <w:p>
-            <w:pPr>
-              <w:rPr>
-                <w:rFonts w:ascii="Times New Roman" w:hAnsi="Times New Roman" w:cs="Times New Roman"/>
-                <w:b/>
-                <w:color w:val="000000"/>
-                <w:sz w:val="18"/>
-                <w:szCs w:val="18"/>
-              </w:rPr>
-            </w:pPr>
-            <w:r>
-              <w:rPr>
-                <w:rFonts w:ascii="Times New Roman" w:hAnsi="Times New Roman" w:cs="Times New Roman"/>
-                <w:b/>
-                <w:color w:val="000000"/>
-                <w:sz w:val="18"/>
-                <w:szCs w:val="18"/>
-              </w:rPr>
-              <w:t>Código</w:t>
-            </w:r>
-          </w:p>
-        </w:tc>
-        <w:tc>
-          <w:tcPr>
-            <w:tcW w:w="6515" w:type="dxa"/>
-          </w:tcPr>
-          <w:p>
-            <w:pPr>
-              <w:rPr>
-                <w:rFonts w:ascii="Times New Roman" w:hAnsi="Times New Roman" w:cs="Times New Roman"/>
-                <w:b/>
-                <w:color w:val="000000"/>
-                <w:sz w:val="18"/>
-                <w:szCs w:val="18"/>
-              </w:rPr>
-            </w:pPr>
-            <w:r>
-              <w:rPr>
-                <w:rFonts w:ascii="Times New Roman" w:hAnsi="Times New Roman" w:cs="Times New Roman"/>
-                <w:color w:val="000000"/>
-              </w:rPr>
-              <w:t>MA_</w:t>
-            </w:r>
-            <w:r>
-              <w:rPr>
-                <w:rFonts w:ascii="Times New Roman" w:hAnsi="Times New Roman" w:cs="Times New Roman"/>
-                <w:color w:val="000000"/>
-              </w:rPr>
-              <w:t>08_02_CO_REC19</w:t>
-            </w:r>
-            <w:r>
-              <w:rPr>
-                <w:rFonts w:ascii="Times New Roman" w:hAnsi="Times New Roman" w:cs="Times New Roman"/>
-                <w:color w:val="000000"/>
-              </w:rPr>
-              <w:t>0</w:t>
-            </w:r>
-          </w:p>
-        </w:tc>
-      </w:tr>
-      <w:tr>
-        <w:tc>
-          <w:tcPr>
-            <w:tcW w:w="2518" w:type="dxa"/>
-          </w:tcPr>
-          <w:p>
-            <w:pPr>
-              <w:rPr>
-                <w:rFonts w:ascii="Times New Roman" w:hAnsi="Times New Roman" w:cs="Times New Roman"/>
-                <w:color w:val="000000"/>
-              </w:rPr>
-            </w:pPr>
-            <w:r>
-              <w:rPr>
-                <w:rFonts w:ascii="Times New Roman" w:hAnsi="Times New Roman" w:cs="Times New Roman"/>
-                <w:b/>
-                <w:color w:val="000000"/>
-                <w:sz w:val="18"/>
-                <w:szCs w:val="18"/>
-              </w:rPr>
-              <w:lastRenderedPageBreak/>
-              <w:t>Título</w:t>
-            </w:r>
-          </w:p>
-        </w:tc>
-        <w:tc>
-          <w:tcPr>
-            <w:tcW w:w="6515" w:type="dxa"/>
-          </w:tcPr>
-          <w:p>
-            <w:pPr>
-              <w:rPr>
-                <w:rFonts w:ascii="Times New Roman" w:hAnsi="Times New Roman" w:cs="Times New Roman"/>
-                <w:color w:val="000000"/>
-              </w:rPr>
-            </w:pPr>
-            <w:r>
-              <w:rPr>
-                <w:rFonts w:ascii="Times New Roman" w:hAnsi="Times New Roman" w:cs="Times New Roman"/>
-                <w:color w:val="000000"/>
-              </w:rPr>
-              <w:t>La división de polinomios</w:t>
-            </w:r>
-          </w:p>
-        </w:tc>
-      </w:tr>
-      <w:tr>
-        <w:tc>
-          <w:tcPr>
-            <w:tcW w:w="2518" w:type="dxa"/>
-          </w:tcPr>
-          <w:p>
-            <w:pPr>
-              <w:rPr>
-                <w:rFonts w:ascii="Times New Roman" w:hAnsi="Times New Roman" w:cs="Times New Roman"/>
-                <w:color w:val="000000"/>
-              </w:rPr>
-            </w:pPr>
-            <w:r>
-              <w:rPr>
-                <w:rFonts w:ascii="Times New Roman" w:hAnsi="Times New Roman" w:cs="Times New Roman"/>
-                <w:b/>
-                <w:color w:val="000000"/>
-                <w:sz w:val="18"/>
-                <w:szCs w:val="18"/>
-              </w:rPr>
-              <w:t>Descripción</w:t>
-            </w:r>
-          </w:p>
-        </w:tc>
-        <w:tc>
-          <w:tcPr>
-            <w:tcW w:w="6515" w:type="dxa"/>
-          </w:tcPr>
-          <w:p>
-            <w:pPr>
-              <w:rPr>
-                <w:rFonts w:ascii="Times New Roman" w:hAnsi="Times New Roman" w:cs="Times New Roman"/>
-                <w:color w:val="000000"/>
-              </w:rPr>
-            </w:pPr>
-            <w:r>
-              <w:rPr>
-                <w:rFonts w:ascii="Times New Roman" w:hAnsi="Times New Roman" w:cs="Times New Roman"/>
-                <w:color w:val="000000"/>
-              </w:rPr>
-              <w:t>Interactivo que explica como dividir dos polinomios</w:t>
             </w:r>
           </w:p>
         </w:tc>
@@ -25603,9 +25620,9 @@
               </w:rPr>
               <w:object w:dxaOrig="4830" w:dyaOrig="540" w14:anchorId="4CB6F706">
                 <v:shape id="_x0000_i1032" type="#_x0000_t75" style="width:223.5pt;height:22.5pt" o:ole="">
-                  <v:imagedata r:id="rId26" o:title=""/>
+                  <v:imagedata r:id="rId25" o:title=""/>
                 </v:shape>
-                <o:OLEObject Type="Embed" ProgID="PBrush" ShapeID="_x0000_i1032" DrawAspect="Content" ObjectID="_1510110027" r:id="rId27"/>
+                <o:OLEObject Type="Embed" ProgID="PBrush" ShapeID="_x0000_i1032" DrawAspect="Content" ObjectID="_1510121502" r:id="rId26"/>
               </w:object>
             </w:r>
           </w:p>
@@ -25637,9 +25654,9 @@
                     </w:rPr>
                     <w:object w:dxaOrig="3570" w:dyaOrig="1050" w14:anchorId="222F739A">
                       <v:shape id="_x0000_i1033" type="#_x0000_t75" style="width:179.25pt;height:51pt" o:ole="">
-                        <v:imagedata r:id="rId28" o:title=""/>
+                        <v:imagedata r:id="rId27" o:title=""/>
                       </v:shape>
-                      <o:OLEObject Type="Embed" ProgID="PBrush" ShapeID="_x0000_i1033" DrawAspect="Content" ObjectID="_1510110028" r:id="rId29"/>
+                      <o:OLEObject Type="Embed" ProgID="PBrush" ShapeID="_x0000_i1033" DrawAspect="Content" ObjectID="_1510121503" r:id="rId28"/>
                     </w:object>
                   </w:r>
                 </w:p>
@@ -25680,9 +25697,9 @@
                     </w:rPr>
                     <w:object w:dxaOrig="3825" w:dyaOrig="1275" w14:anchorId="1172AD4B">
                       <v:shape id="_x0000_i1034" type="#_x0000_t75" style="width:187.5pt;height:65.25pt" o:ole="">
-                        <v:imagedata r:id="rId30" o:title=""/>
+                        <v:imagedata r:id="rId29" o:title=""/>
                       </v:shape>
-                      <o:OLEObject Type="Embed" ProgID="PBrush" ShapeID="_x0000_i1034" DrawAspect="Content" ObjectID="_1510110029" r:id="rId31"/>
+                      <o:OLEObject Type="Embed" ProgID="PBrush" ShapeID="_x0000_i1034" DrawAspect="Content" ObjectID="_1510121504" r:id="rId30"/>
                     </w:object>
                   </w:r>
                 </w:p>
@@ -25731,9 +25748,9 @@
                     </w:rPr>
                     <w:object w:dxaOrig="3960" w:dyaOrig="1590" w14:anchorId="776EE19F">
                       <v:shape id="_x0000_i1035" type="#_x0000_t75" style="width:201.75pt;height:78.75pt" o:ole="">
-                        <v:imagedata r:id="rId32" o:title=""/>
+                        <v:imagedata r:id="rId31" o:title=""/>
                       </v:shape>
-                      <o:OLEObject Type="Embed" ProgID="PBrush" ShapeID="_x0000_i1035" DrawAspect="Content" ObjectID="_1510110030" r:id="rId33"/>
+                      <o:OLEObject Type="Embed" ProgID="PBrush" ShapeID="_x0000_i1035" DrawAspect="Content" ObjectID="_1510121505" r:id="rId32"/>
                     </w:object>
                   </w:r>
                 </w:p>
@@ -25982,9 +25999,9 @@
                     </w:rPr>
                     <w:object w:dxaOrig="5430" w:dyaOrig="1230" w14:anchorId="73D2869F">
                       <v:shape id="_x0000_i1036" type="#_x0000_t75" style="width:3in;height:51pt" o:ole="">
-                        <v:imagedata r:id="rId34" o:title=""/>
+                        <v:imagedata r:id="rId33" o:title=""/>
                       </v:shape>
-                      <o:OLEObject Type="Embed" ProgID="PBrush" ShapeID="_x0000_i1036" DrawAspect="Content" ObjectID="_1510110031" r:id="rId35"/>
+                      <o:OLEObject Type="Embed" ProgID="PBrush" ShapeID="_x0000_i1036" DrawAspect="Content" ObjectID="_1510121506" r:id="rId34"/>
                     </w:object>
                   </w:r>
                 </w:p>
@@ -27745,6 +27762,24 @@
         </w:rPr>
       </w:pPr>
     </w:p>
+    <w:p>
+      <w:pPr>
+        <w:spacing w:after="0"/>
+        <w:rPr>
+          <w:rFonts w:ascii="Times New Roman" w:eastAsiaTheme="minorEastAsia" w:hAnsi="Times New Roman" w:cs="Times New Roman"/>
+          <w:lang w:val="es-CO"/>
+        </w:rPr>
+      </w:pPr>
+    </w:p>
+    <w:p>
+      <w:pPr>
+        <w:spacing w:after="0"/>
+        <w:rPr>
+          <w:rFonts w:ascii="Times New Roman" w:eastAsiaTheme="minorEastAsia" w:hAnsi="Times New Roman" w:cs="Times New Roman"/>
+          <w:lang w:val="es-CO"/>
+        </w:rPr>
+      </w:pPr>
+    </w:p>
     <w:tbl>
       <w:tblPr>
         <w:tblStyle w:val="Tablaconcuadrcula"/>
@@ -28950,8 +28985,6 @@
           <w:b/>
         </w:rPr>
       </w:pPr>
-      <w:bookmarkStart w:id="0" w:name="_GoBack"/>
-      <w:bookmarkEnd w:id="0"/>
     </w:p>
     <w:p>
       <w:pPr>
@@ -29716,7 +29749,7 @@
       </w:pPr>
     </w:p>
     <w:sectPr>
-      <w:headerReference w:type="default" r:id="rId36"/>
+      <w:headerReference w:type="default" r:id="rId35"/>
       <w:pgSz w:w="12240" w:h="15840"/>
       <w:pgMar w:top="1417" w:right="1701" w:bottom="1417" w:left="1701" w:header="708" w:footer="708" w:gutter="0"/>
       <w:cols w:space="708"/>
@@ -29727,7 +29760,7 @@
 </file>
 
 <file path=word/endnotes.xml><?xml version="1.0" encoding="utf-8"?>
-<w:endnotes xmlns:wpc="http://schemas.microsoft.com/office/word/2010/wordprocessingCanvas" xmlns:mc="http://schemas.openxmlformats.org/markup-compatibility/2006" xmlns:o="urn:schemas-microsoft-com:office:office" xmlns:r="http://schemas.openxmlformats.org/officeDocument/2006/relationships" xmlns:m="http://schemas.openxmlformats.org/officeDocument/2006/math" xmlns:v="urn:schemas-microsoft-com:vml" xmlns:wp14="http://schemas.microsoft.com/office/word/2010/wordprocessingDrawing" xmlns:wp="http://schemas.openxmlformats.org/drawingml/2006/wordprocessingDrawing" xmlns:w10="urn:schemas-microsoft-com:office:word" xmlns:w="http://schemas.openxmlformats.org/wordprocessingml/2006/main" xmlns:w14="http://schemas.microsoft.com/office/word/2010/wordml" xmlns:wpg="http://schemas.microsoft.com/office/word/2010/wordprocessingGroup" xmlns:wpi="http://schemas.microsoft.com/office/word/2010/wordprocessingInk" xmlns:wne="http://schemas.microsoft.com/office/word/2006/wordml" xmlns:wps="http://schemas.microsoft.com/office/word/2010/wordprocessingShape" mc:Ignorable="w14 wp14">
+<w:endnotes xmlns:wpc="http://schemas.microsoft.com/office/word/2010/wordprocessingCanvas" xmlns:mc="http://schemas.openxmlformats.org/markup-compatibility/2006" xmlns:o="urn:schemas-microsoft-com:office:office" xmlns:r="http://schemas.openxmlformats.org/officeDocument/2006/relationships" xmlns:m="http://schemas.openxmlformats.org/officeDocument/2006/math" xmlns:v="urn:schemas-microsoft-com:vml" xmlns:wp14="http://schemas.microsoft.com/office/word/2010/wordprocessingDrawing" xmlns:wp="http://schemas.openxmlformats.org/drawingml/2006/wordprocessingDrawing" xmlns:w10="urn:schemas-microsoft-com:office:word" xmlns:w="http://schemas.openxmlformats.org/wordprocessingml/2006/main" xmlns:w14="http://schemas.microsoft.com/office/word/2010/wordml" xmlns:w15="http://schemas.microsoft.com/office/word/2012/wordml" xmlns:wpg="http://schemas.microsoft.com/office/word/2010/wordprocessingGroup" xmlns:wpi="http://schemas.microsoft.com/office/word/2010/wordprocessingInk" xmlns:wne="http://schemas.microsoft.com/office/word/2006/wordml" xmlns:wps="http://schemas.microsoft.com/office/word/2010/wordprocessingShape" mc:Ignorable="w14 w15 wp14">
   <w:endnote w:type="separator" w:id="-1">
     <w:p>
       <w:pPr>
@@ -29752,7 +29785,7 @@
 </file>
 
 <file path=word/footnotes.xml><?xml version="1.0" encoding="utf-8"?>
-<w:footnotes xmlns:wpc="http://schemas.microsoft.com/office/word/2010/wordprocessingCanvas" xmlns:mc="http://schemas.openxmlformats.org/markup-compatibility/2006" xmlns:o="urn:schemas-microsoft-com:office:office" xmlns:r="http://schemas.openxmlformats.org/officeDocument/2006/relationships" xmlns:m="http://schemas.openxmlformats.org/officeDocument/2006/math" xmlns:v="urn:schemas-microsoft-com:vml" xmlns:wp14="http://schemas.microsoft.com/office/word/2010/wordprocessingDrawing" xmlns:wp="http://schemas.openxmlformats.org/drawingml/2006/wordprocessingDrawing" xmlns:w10="urn:schemas-microsoft-com:office:word" xmlns:w="http://schemas.openxmlformats.org/wordprocessingml/2006/main" xmlns:w14="http://schemas.microsoft.com/office/word/2010/wordml" xmlns:wpg="http://schemas.microsoft.com/office/word/2010/wordprocessingGroup" xmlns:wpi="http://schemas.microsoft.com/office/word/2010/wordprocessingInk" xmlns:wne="http://schemas.microsoft.com/office/word/2006/wordml" xmlns:wps="http://schemas.microsoft.com/office/word/2010/wordprocessingShape" mc:Ignorable="w14 wp14">
+<w:footnotes xmlns:wpc="http://schemas.microsoft.com/office/word/2010/wordprocessingCanvas" xmlns:mc="http://schemas.openxmlformats.org/markup-compatibility/2006" xmlns:o="urn:schemas-microsoft-com:office:office" xmlns:r="http://schemas.openxmlformats.org/officeDocument/2006/relationships" xmlns:m="http://schemas.openxmlformats.org/officeDocument/2006/math" xmlns:v="urn:schemas-microsoft-com:vml" xmlns:wp14="http://schemas.microsoft.com/office/word/2010/wordprocessingDrawing" xmlns:wp="http://schemas.openxmlformats.org/drawingml/2006/wordprocessingDrawing" xmlns:w10="urn:schemas-microsoft-com:office:word" xmlns:w="http://schemas.openxmlformats.org/wordprocessingml/2006/main" xmlns:w14="http://schemas.microsoft.com/office/word/2010/wordml" xmlns:w15="http://schemas.microsoft.com/office/word/2012/wordml" xmlns:wpg="http://schemas.microsoft.com/office/word/2010/wordprocessingGroup" xmlns:wpi="http://schemas.microsoft.com/office/word/2010/wordprocessingInk" xmlns:wne="http://schemas.microsoft.com/office/word/2006/wordml" xmlns:wps="http://schemas.microsoft.com/office/word/2010/wordprocessingShape" mc:Ignorable="w14 w15 wp14">
   <w:footnote w:type="separator" w:id="-1">
     <w:p>
       <w:pPr>
@@ -29777,7 +29810,7 @@
 </file>
 
 <file path=word/header1.xml><?xml version="1.0" encoding="utf-8"?>
-<w:hdr xmlns:wpc="http://schemas.microsoft.com/office/word/2010/wordprocessingCanvas" xmlns:mc="http://schemas.openxmlformats.org/markup-compatibility/2006" xmlns:o="urn:schemas-microsoft-com:office:office" xmlns:r="http://schemas.openxmlformats.org/officeDocument/2006/relationships" xmlns:m="http://schemas.openxmlformats.org/officeDocument/2006/math" xmlns:v="urn:schemas-microsoft-com:vml" xmlns:wp14="http://schemas.microsoft.com/office/word/2010/wordprocessingDrawing" xmlns:wp="http://schemas.openxmlformats.org/drawingml/2006/wordprocessingDrawing" xmlns:w10="urn:schemas-microsoft-com:office:word" xmlns:w="http://schemas.openxmlformats.org/wordprocessingml/2006/main" xmlns:w14="http://schemas.microsoft.com/office/word/2010/wordml" xmlns:wpg="http://schemas.microsoft.com/office/word/2010/wordprocessingGroup" xmlns:wpi="http://schemas.microsoft.com/office/word/2010/wordprocessingInk" xmlns:wne="http://schemas.microsoft.com/office/word/2006/wordml" xmlns:wps="http://schemas.microsoft.com/office/word/2010/wordprocessingShape" mc:Ignorable="w14 wp14">
+<w:hdr xmlns:wpc="http://schemas.microsoft.com/office/word/2010/wordprocessingCanvas" xmlns:mc="http://schemas.openxmlformats.org/markup-compatibility/2006" xmlns:o="urn:schemas-microsoft-com:office:office" xmlns:r="http://schemas.openxmlformats.org/officeDocument/2006/relationships" xmlns:m="http://schemas.openxmlformats.org/officeDocument/2006/math" xmlns:v="urn:schemas-microsoft-com:vml" xmlns:wp14="http://schemas.microsoft.com/office/word/2010/wordprocessingDrawing" xmlns:wp="http://schemas.openxmlformats.org/drawingml/2006/wordprocessingDrawing" xmlns:w10="urn:schemas-microsoft-com:office:word" xmlns:w="http://schemas.openxmlformats.org/wordprocessingml/2006/main" xmlns:w14="http://schemas.microsoft.com/office/word/2010/wordml" xmlns:w15="http://schemas.microsoft.com/office/word/2012/wordml" xmlns:wpg="http://schemas.microsoft.com/office/word/2010/wordprocessingGroup" xmlns:wpi="http://schemas.microsoft.com/office/word/2010/wordprocessingInk" xmlns:wne="http://schemas.microsoft.com/office/word/2006/wordml" xmlns:wps="http://schemas.microsoft.com/office/word/2010/wordprocessingShape" mc:Ignorable="w14 w15 wp14">
   <w:p>
     <w:pPr>
       <w:pStyle w:val="Encabezado"/>
@@ -29842,7 +29875,7 @@
 </file>
 
 <file path=word/numbering.xml><?xml version="1.0" encoding="utf-8"?>
-<w:numbering xmlns:wpc="http://schemas.microsoft.com/office/word/2010/wordprocessingCanvas" xmlns:mc="http://schemas.openxmlformats.org/markup-compatibility/2006" xmlns:o="urn:schemas-microsoft-com:office:office" xmlns:r="http://schemas.openxmlformats.org/officeDocument/2006/relationships" xmlns:m="http://schemas.openxmlformats.org/officeDocument/2006/math" xmlns:v="urn:schemas-microsoft-com:vml" xmlns:wp14="http://schemas.microsoft.com/office/word/2010/wordprocessingDrawing" xmlns:wp="http://schemas.openxmlformats.org/drawingml/2006/wordprocessingDrawing" xmlns:w10="urn:schemas-microsoft-com:office:word" xmlns:w="http://schemas.openxmlformats.org/wordprocessingml/2006/main" xmlns:w14="http://schemas.microsoft.com/office/word/2010/wordml" xmlns:wpg="http://schemas.microsoft.com/office/word/2010/wordprocessingGroup" xmlns:wpi="http://schemas.microsoft.com/office/word/2010/wordprocessingInk" xmlns:wne="http://schemas.microsoft.com/office/word/2006/wordml" xmlns:wps="http://schemas.microsoft.com/office/word/2010/wordprocessingShape" mc:Ignorable="w14 wp14">
+<w:numbering xmlns:wpc="http://schemas.microsoft.com/office/word/2010/wordprocessingCanvas" xmlns:mc="http://schemas.openxmlformats.org/markup-compatibility/2006" xmlns:o="urn:schemas-microsoft-com:office:office" xmlns:r="http://schemas.openxmlformats.org/officeDocument/2006/relationships" xmlns:m="http://schemas.openxmlformats.org/officeDocument/2006/math" xmlns:v="urn:schemas-microsoft-com:vml" xmlns:wp14="http://schemas.microsoft.com/office/word/2010/wordprocessingDrawing" xmlns:wp="http://schemas.openxmlformats.org/drawingml/2006/wordprocessingDrawing" xmlns:w10="urn:schemas-microsoft-com:office:word" xmlns:w="http://schemas.openxmlformats.org/wordprocessingml/2006/main" xmlns:w14="http://schemas.microsoft.com/office/word/2010/wordml" xmlns:w15="http://schemas.microsoft.com/office/word/2012/wordml" xmlns:wpg="http://schemas.microsoft.com/office/word/2010/wordprocessingGroup" xmlns:wpi="http://schemas.microsoft.com/office/word/2010/wordprocessingInk" xmlns:wne="http://schemas.microsoft.com/office/word/2006/wordml" xmlns:wps="http://schemas.microsoft.com/office/word/2010/wordprocessingShape" mc:Ignorable="w14 w15 wp14">
   <w:abstractNum w:abstractNumId="0">
     <w:nsid w:val="007240A7"/>
     <w:multiLevelType w:val="hybridMultilevel"/>
@@ -30583,7 +30616,7 @@
 </file>
 
 <file path=word/styles.xml><?xml version="1.0" encoding="utf-8"?>
-<w:styles xmlns:mc="http://schemas.openxmlformats.org/markup-compatibility/2006" xmlns:r="http://schemas.openxmlformats.org/officeDocument/2006/relationships" xmlns:w="http://schemas.openxmlformats.org/wordprocessingml/2006/main" xmlns:w14="http://schemas.microsoft.com/office/word/2010/wordml" mc:Ignorable="w14">
+<w:styles xmlns:mc="http://schemas.openxmlformats.org/markup-compatibility/2006" xmlns:r="http://schemas.openxmlformats.org/officeDocument/2006/relationships" xmlns:w="http://schemas.openxmlformats.org/wordprocessingml/2006/main" xmlns:w14="http://schemas.microsoft.com/office/word/2010/wordml" xmlns:w15="http://schemas.microsoft.com/office/word/2012/wordml" mc:Ignorable="w14 w15">
   <w:docDefaults>
     <w:rPrDefault>
       <w:rPr>
@@ -30599,611 +30632,378 @@
       </w:pPr>
     </w:pPrDefault>
   </w:docDefaults>
-  <w:latentStyles w:defLockedState="0" w:defUIPriority="99" w:defSemiHidden="1" w:defUnhideWhenUsed="1" w:defQFormat="0" w:count="267">
-    <w:lsdException w:name="Normal" w:semiHidden="0" w:uiPriority="0" w:unhideWhenUsed="0" w:qFormat="1"/>
-    <w:lsdException w:name="heading 1" w:semiHidden="0" w:uiPriority="9" w:unhideWhenUsed="0" w:qFormat="1"/>
-    <w:lsdException w:name="heading 2" w:uiPriority="9" w:qFormat="1"/>
-    <w:lsdException w:name="heading 3" w:uiPriority="9" w:qFormat="1"/>
-    <w:lsdException w:name="heading 4" w:uiPriority="9" w:qFormat="1"/>
-    <w:lsdException w:name="heading 5" w:uiPriority="9" w:qFormat="1"/>
-    <w:lsdException w:name="heading 6" w:uiPriority="9" w:qFormat="1"/>
-    <w:lsdException w:name="heading 7" w:uiPriority="9" w:qFormat="1"/>
-    <w:lsdException w:name="heading 8" w:uiPriority="9" w:qFormat="1"/>
-    <w:lsdException w:name="heading 9" w:uiPriority="9" w:qFormat="1"/>
-    <w:lsdException w:name="toc 1" w:uiPriority="39"/>
-    <w:lsdException w:name="toc 2" w:uiPriority="39"/>
-    <w:lsdException w:name="toc 3" w:uiPriority="39"/>
-    <w:lsdException w:name="toc 4" w:uiPriority="39"/>
-    <w:lsdException w:name="toc 5" w:uiPriority="39"/>
-    <w:lsdException w:name="toc 6" w:uiPriority="39"/>
-    <w:lsdException w:name="toc 7" w:uiPriority="39"/>
-    <w:lsdException w:name="toc 8" w:uiPriority="39"/>
-    <w:lsdException w:name="toc 9" w:uiPriority="39"/>
-    <w:lsdException w:name="caption" w:uiPriority="35" w:qFormat="1"/>
-    <w:lsdException w:name="Title" w:semiHidden="0" w:uiPriority="10" w:unhideWhenUsed="0" w:qFormat="1"/>
-    <w:lsdException w:name="Default Paragraph Font" w:uiPriority="1"/>
-    <w:lsdException w:name="Subtitle" w:semiHidden="0" w:uiPriority="11" w:unhideWhenUsed="0" w:qFormat="1"/>
-    <w:lsdException w:name="Strong" w:semiHidden="0" w:uiPriority="22" w:unhideWhenUsed="0" w:qFormat="1"/>
-    <w:lsdException w:name="Emphasis" w:semiHidden="0" w:uiPriority="20" w:unhideWhenUsed="0" w:qFormat="1"/>
-    <w:lsdException w:name="Table Grid" w:semiHidden="0" w:uiPriority="0" w:unhideWhenUsed="0"/>
-    <w:lsdException w:name="Placeholder Text" w:unhideWhenUsed="0"/>
-    <w:lsdException w:name="No Spacing" w:semiHidden="0" w:uiPriority="1" w:unhideWhenUsed="0" w:qFormat="1"/>
-    <w:lsdException w:name="Light Shading" w:semiHidden="0" w:uiPriority="60" w:unhideWhenUsed="0"/>
-    <w:lsdException w:name="Light List" w:semiHidden="0" w:uiPriority="61" w:unhideWhenUsed="0"/>
-    <w:lsdException w:name="Light Grid" w:semiHidden="0" w:uiPriority="62" w:unhideWhenUsed="0"/>
-    <w:lsdException w:name="Medium Shading 1" w:semiHidden="0" w:uiPriority="63" w:unhideWhenUsed="0"/>
-    <w:lsdException w:name="Medium Shading 2" w:semiHidden="0" w:uiPriority="64" w:unhideWhenUsed="0"/>
-    <w:lsdException w:name="Medium List 1" w:semiHidden="0" w:uiPriority="65" w:unhideWhenUsed="0"/>
-    <w:lsdException w:name="Medium List 2" w:semiHidden="0" w:uiPriority="66" w:unhideWhenUsed="0"/>
-    <w:lsdException w:name="Medium Grid 1" w:semiHidden="0" w:uiPriority="67" w:unhideWhenUsed="0"/>
-    <w:lsdException w:name="Medium Grid 2" w:semiHidden="0" w:uiPriority="68" w:unhideWhenUsed="0"/>
-    <w:lsdException w:name="Medium Grid 3" w:semiHidden="0" w:uiPriority="69" w:unhideWhenUsed="0"/>
-    <w:lsdException w:name="Dark List" w:semiHidden="0" w:uiPriority="70" w:unhideWhenUsed="0"/>
-    <w:lsdException w:name="Colorful Shading" w:semiHidden="0" w:uiPriority="71" w:unhideWhenUsed="0"/>
-    <w:lsdException w:name="Colorful List" w:semiHidden="0" w:uiPriority="72" w:unhideWhenUsed="0"/>
-    <w:lsdException w:name="Colorful Grid" w:semiHidden="0" w:uiPriority="73" w:unhideWhenUsed="0"/>
-    <w:lsdException w:name="Light Shading Accent 1" w:semiHidden="0" w:uiPriority="60" w:unhideWhenUsed="0"/>
-    <w:lsdException w:name="Light List Accent 1" w:semiHidden="0" w:uiPriority="61" w:unhideWhenUsed="0"/>
-    <w:lsdException w:name="Light Grid Accent 1" w:semiHidden="0" w:uiPriority="62" w:unhideWhenUsed="0"/>
-    <w:lsdException w:name="Medium Shading 1 Accent 1" w:semiHidden="0" w:uiPriority="63" w:unhideWhenUsed="0"/>
-    <w:lsdException w:name="Medium Shading 2 Accent 1" w:semiHidden="0" w:uiPriority="64" w:unhideWhenUsed="0"/>
-    <w:lsdException w:name="Medium List 1 Accent 1" w:semiHidden="0" w:uiPriority="65" w:unhideWhenUsed="0"/>
-    <w:lsdException w:name="Revision" w:unhideWhenUsed="0"/>
-    <w:lsdException w:name="List Paragraph" w:semiHidden="0" w:uiPriority="34" w:unhideWhenUsed="0" w:qFormat="1"/>
-    <w:lsdException w:name="Quote" w:semiHidden="0" w:uiPriority="29" w:unhideWhenUsed="0" w:qFormat="1"/>
-    <w:lsdException w:name="Intense Quote" w:semiHidden="0" w:uiPriority="30" w:unhideWhenUsed="0" w:qFormat="1"/>
-    <w:lsdException w:name="Medium List 2 Accent 1" w:semiHidden="0" w:uiPriority="66" w:unhideWhenUsed="0"/>
-    <w:lsdException w:name="Medium Grid 1 Accent 1" w:semiHidden="0" w:uiPriority="67" w:unhideWhenUsed="0"/>
-    <w:lsdException w:name="Medium Grid 2 Accent 1" w:semiHidden="0" w:uiPriority="68" w:unhideWhenUsed="0"/>
-    <w:lsdException w:name="Medium Grid 3 Accent 1" w:semiHidden="0" w:uiPriority="69" w:unhideWhenUsed="0"/>
-    <w:lsdException w:name="Dark List Accent 1" w:semiHidden="0" w:uiPriority="70" w:unhideWhenUsed="0"/>
-    <w:lsdException w:name="Colorful Shading Accent 1" w:semiHidden="0" w:uiPriority="71" w:unhideWhenUsed="0"/>
-    <w:lsdException w:name="Colorful List Accent 1" w:semiHidden="0" w:uiPriority="72" w:unhideWhenUsed="0"/>
-    <w:lsdException w:name="Colorful Grid Accent 1" w:semiHidden="0" w:uiPriority="73" w:unhideWhenUsed="0"/>
-    <w:lsdException w:name="Light Shading Accent 2" w:semiHidden="0" w:uiPriority="60" w:unhideWhenUsed="0"/>
-    <w:lsdException w:name="Light List Accent 2" w:semiHidden="0" w:uiPriority="61" w:unhideWhenUsed="0"/>
-    <w:lsdException w:name="Light Grid Accent 2" w:semiHidden="0" w:uiPriority="62" w:unhideWhenUsed="0"/>
-    <w:lsdException w:name="Medium Shading 1 Accent 2" w:semiHidden="0" w:uiPriority="63" w:unhideWhenUsed="0"/>
-    <w:lsdException w:name="Medium Shading 2 Accent 2" w:semiHidden="0" w:uiPriority="64" w:unhideWhenUsed="0"/>
-    <w:lsdException w:name="Medium List 1 Accent 2" w:semiHidden="0" w:uiPriority="65" w:unhideWhenUsed="0"/>
-    <w:lsdException w:name="Medium List 2 Accent 2" w:semiHidden="0" w:uiPriority="66" w:unhideWhenUsed="0"/>
-    <w:lsdException w:name="Medium Grid 1 Accent 2" w:semiHidden="0" w:uiPriority="67" w:unhideWhenUsed="0"/>
-    <w:lsdException w:name="Medium Grid 2 Accent 2" w:semiHidden="0" w:uiPriority="68" w:unhideWhenUsed="0"/>
-    <w:lsdException w:name="Medium Grid 3 Accent 2" w:semiHidden="0" w:uiPriority="69" w:unhideWhenUsed="0"/>
-    <w:lsdException w:name="Dark List Accent 2" w:semiHidden="0" w:uiPriority="70" w:unhideWhenUsed="0"/>
-    <w:lsdException w:name="Colorful Shading Accent 2" w:semiHidden="0" w:uiPriority="71" w:unhideWhenUsed="0"/>
-    <w:lsdException w:name="Colorful List Accent 2" w:semiHidden="0" w:uiPriority="72" w:unhideWhenUsed="0"/>
-    <w:lsdException w:name="Colorful Grid Accent 2" w:semiHidden="0" w:uiPriority="73" w:unhideWhenUsed="0"/>
-    <w:lsdException w:name="Light Shading Accent 3" w:semiHidden="0" w:uiPriority="60" w:unhideWhenUsed="0"/>
-    <w:lsdException w:name="Light List Accent 3" w:semiHidden="0" w:uiPriority="61" w:unhideWhenUsed="0"/>
-    <w:lsdException w:name="Light Grid Accent 3" w:semiHidden="0" w:uiPriority="62" w:unhideWhenUsed="0"/>
-    <w:lsdException w:name="Medium Shading 1 Accent 3" w:semiHidden="0" w:uiPriority="63" w:unhideWhenUsed="0"/>
-    <w:lsdException w:name="Medium Shading 2 Accent 3" w:semiHidden="0" w:uiPriority="64" w:unhideWhenUsed="0"/>
-    <w:lsdException w:name="Medium List 1 Accent 3" w:semiHidden="0" w:uiPriority="65" w:unhideWhenUsed="0"/>
-    <w:lsdException w:name="Medium List 2 Accent 3" w:semiHidden="0" w:uiPriority="66" w:unhideWhenUsed="0"/>
-    <w:lsdException w:name="Medium Grid 1 Accent 3" w:semiHidden="0" w:uiPriority="67" w:unhideWhenUsed="0"/>
-    <w:lsdException w:name="Medium Grid 2 Accent 3" w:semiHidden="0" w:uiPriority="68" w:unhideWhenUsed="0"/>
-    <w:lsdException w:name="Medium Grid 3 Accent 3" w:semiHidden="0" w:uiPriority="69" w:unhideWhenUsed="0"/>
-    <w:lsdException w:name="Dark List Accent 3" w:semiHidden="0" w:uiPriority="70" w:unhideWhenUsed="0"/>
-    <w:lsdException w:name="Colorful Shading Accent 3" w:semiHidden="0" w:uiPriority="71" w:unhideWhenUsed="0"/>
-    <w:lsdException w:name="Colorful List Accent 3" w:semiHidden="0" w:uiPriority="72" w:unhideWhenUsed="0"/>
-    <w:lsdException w:name="Colorful Grid Accent 3" w:semiHidden="0" w:uiPriority="73" w:unhideWhenUsed="0"/>
-    <w:lsdException w:name="Light Shading Accent 4" w:semiHidden="0" w:uiPriority="60" w:unhideWhenUsed="0"/>
-    <w:lsdException w:name="Light List Accent 4" w:semiHidden="0" w:uiPriority="61" w:unhideWhenUsed="0"/>
-    <w:lsdException w:name="Light Grid Accent 4" w:semiHidden="0" w:uiPriority="62" w:unhideWhenUsed="0"/>
-    <w:lsdException w:name="Medium Shading 1 Accent 4" w:semiHidden="0" w:uiPriority="63" w:unhideWhenUsed="0"/>
-    <w:lsdException w:name="Medium Shading 2 Accent 4" w:semiHidden="0" w:uiPriority="64" w:unhideWhenUsed="0"/>
-    <w:lsdException w:name="Medium List 1 Accent 4" w:semiHidden="0" w:uiPriority="65" w:unhideWhenUsed="0"/>
-    <w:lsdException w:name="Medium List 2 Accent 4" w:semiHidden="0" w:uiPriority="66" w:unhideWhenUsed="0"/>
-    <w:lsdException w:name="Medium Grid 1 Accent 4" w:semiHidden="0" w:uiPriority="67" w:unhideWhenUsed="0"/>
-    <w:lsdException w:name="Medium Grid 2 Accent 4" w:semiHidden="0" w:uiPriority="68" w:unhideWhenUsed="0"/>
-    <w:lsdException w:name="Medium Grid 3 Accent 4" w:semiHidden="0" w:uiPriority="69" w:unhideWhenUsed="0"/>
-    <w:lsdException w:name="Dark List Accent 4" w:semiHidden="0" w:uiPriority="70" w:unhideWhenUsed="0"/>
-    <w:lsdException w:name="Colorful Shading Accent 4" w:semiHidden="0" w:uiPriority="71" w:unhideWhenUsed="0"/>
-    <w:lsdException w:name="Colorful List Accent 4" w:semiHidden="0" w:uiPriority="72" w:unhideWhenUsed="0"/>
-    <w:lsdException w:name="Colorful Grid Accent 4" w:semiHidden="0" w:uiPriority="73" w:unhideWhenUsed="0"/>
-    <w:lsdException w:name="Light Shading Accent 5" w:semiHidden="0" w:uiPriority="60" w:unhideWhenUsed="0"/>
-    <w:lsdException w:name="Light List Accent 5" w:semiHidden="0" w:uiPriority="61" w:unhideWhenUsed="0"/>
-    <w:lsdException w:name="Light Grid Accent 5" w:semiHidden="0" w:uiPriority="62" w:unhideWhenUsed="0"/>
-    <w:lsdException w:name="Medium Shading 1 Accent 5" w:semiHidden="0" w:uiPriority="63" w:unhideWhenUsed="0"/>
-    <w:lsdException w:name="Medium Shading 2 Accent 5" w:semiHidden="0" w:uiPriority="64" w:unhideWhenUsed="0"/>
-    <w:lsdException w:name="Medium List 1 Accent 5" w:semiHidden="0" w:uiPriority="65" w:unhideWhenUsed="0"/>
-    <w:lsdException w:name="Medium List 2 Accent 5" w:semiHidden="0" w:uiPriority="66" w:unhideWhenUsed="0"/>
-    <w:lsdException w:name="Medium Grid 1 Accent 5" w:semiHidden="0" w:uiPriority="67" w:unhideWhenUsed="0"/>
-    <w:lsdException w:name="Medium Grid 2 Accent 5" w:semiHidden="0" w:uiPriority="68" w:unhideWhenUsed="0"/>
-    <w:lsdException w:name="Medium Grid 3 Accent 5" w:semiHidden="0" w:uiPriority="69" w:unhideWhenUsed="0"/>
-    <w:lsdException w:name="Dark List Accent 5" w:semiHidden="0" w:uiPriority="70" w:unhideWhenUsed="0"/>
-    <w:lsdException w:name="Colorful Shading Accent 5" w:semiHidden="0" w:uiPriority="71" w:unhideWhenUsed="0"/>
-    <w:lsdException w:name="Colorful List Accent 5" w:semiHidden="0" w:uiPriority="72" w:unhideWhenUsed="0"/>
-    <w:lsdException w:name="Colorful Grid Accent 5" w:semiHidden="0" w:uiPriority="73" w:unhideWhenUsed="0"/>
-    <w:lsdException w:name="Light Shading Accent 6" w:semiHidden="0" w:uiPriority="60" w:unhideWhenUsed="0"/>
-    <w:lsdException w:name="Light List Accent 6" w:semiHidden="0" w:uiPriority="61" w:unhideWhenUsed="0"/>
-    <w:lsdException w:name="Light Grid Accent 6" w:semiHidden="0" w:uiPriority="62" w:unhideWhenUsed="0"/>
-    <w:lsdException w:name="Medium Shading 1 Accent 6" w:semiHidden="0" w:uiPriority="63" w:unhideWhenUsed="0"/>
-    <w:lsdException w:name="Medium Shading 2 Accent 6" w:semiHidden="0" w:uiPriority="64" w:unhideWhenUsed="0"/>
-    <w:lsdException w:name="Medium List 1 Accent 6" w:semiHidden="0" w:uiPriority="65" w:unhideWhenUsed="0"/>
-    <w:lsdException w:name="Medium List 2 Accent 6" w:semiHidden="0" w:uiPriority="66" w:unhideWhenUsed="0"/>
-    <w:lsdException w:name="Medium Grid 1 Accent 6" w:semiHidden="0" w:uiPriority="67" w:unhideWhenUsed="0"/>
-    <w:lsdException w:name="Medium Grid 2 Accent 6" w:semiHidden="0" w:uiPriority="68" w:unhideWhenUsed="0"/>
-    <w:lsdException w:name="Medium Grid 3 Accent 6" w:semiHidden="0" w:uiPriority="69" w:unhideWhenUsed="0"/>
-    <w:lsdException w:name="Dark List Accent 6" w:semiHidden="0" w:uiPriority="70" w:unhideWhenUsed="0"/>
-    <w:lsdException w:name="Colorful Shading Accent 6" w:semiHidden="0" w:uiPriority="71" w:unhideWhenUsed="0"/>
-    <w:lsdException w:name="Colorful List Accent 6" w:semiHidden="0" w:uiPriority="72" w:unhideWhenUsed="0"/>
-    <w:lsdException w:name="Colorful Grid Accent 6" w:semiHidden="0" w:uiPriority="73" w:unhideWhenUsed="0"/>
-    <w:lsdException w:name="Subtle Emphasis" w:semiHidden="0" w:uiPriority="19" w:unhideWhenUsed="0" w:qFormat="1"/>
-    <w:lsdException w:name="Intense Emphasis" w:semiHidden="0" w:uiPriority="21" w:unhideWhenUsed="0" w:qFormat="1"/>
-    <w:lsdException w:name="Subtle Reference" w:semiHidden="0" w:uiPriority="31" w:unhideWhenUsed="0" w:qFormat="1"/>
-    <w:lsdException w:name="Intense Reference" w:semiHidden="0" w:uiPriority="32" w:unhideWhenUsed="0" w:qFormat="1"/>
-    <w:lsdException w:name="Book Title" w:semiHidden="0" w:uiPriority="33" w:unhideWhenUsed="0" w:qFormat="1"/>
-    <w:lsdException w:name="Bibliography" w:uiPriority="37"/>
-    <w:lsdException w:name="TOC Heading" w:uiPriority="39" w:qFormat="1"/>
-  </w:latentStyles>
-  <w:style w:type="paragraph" w:default="1" w:styleId="Normal">
-    <w:name w:val="Normal"/>
-    <w:qFormat/>
-    <w:rsid w:val="0071717C"/>
-    <w:pPr>
-      <w:spacing w:line="240" w:lineRule="auto"/>
-    </w:pPr>
-    <w:rPr>
-      <w:sz w:val="24"/>
-      <w:szCs w:val="24"/>
-      <w:lang w:val="es-ES_tradnl"/>
-    </w:rPr>
-  </w:style>
-  <w:style w:type="character" w:default="1" w:styleId="Fuentedeprrafopredeter">
-    <w:name w:val="Default Paragraph Font"/>
-    <w:uiPriority w:val="1"/>
-    <w:semiHidden/>
-    <w:unhideWhenUsed/>
-  </w:style>
-  <w:style w:type="table" w:default="1" w:styleId="Tablanormal">
-    <w:name w:val="Normal Table"/>
-    <w:uiPriority w:val="99"/>
-    <w:semiHidden/>
-    <w:unhideWhenUsed/>
-    <w:tblPr>
-      <w:tblInd w:w="0" w:type="dxa"/>
-      <w:tblCellMar>
-        <w:top w:w="0" w:type="dxa"/>
-        <w:left w:w="108" w:type="dxa"/>
-        <w:bottom w:w="0" w:type="dxa"/>
-        <w:right w:w="108" w:type="dxa"/>
-      </w:tblCellMar>
-    </w:tblPr>
-  </w:style>
-  <w:style w:type="numbering" w:default="1" w:styleId="Sinlista">
-    <w:name w:val="No List"/>
-    <w:uiPriority w:val="99"/>
-    <w:semiHidden/>
-    <w:unhideWhenUsed/>
-  </w:style>
-  <w:style w:type="paragraph" w:styleId="Encabezado">
-    <w:name w:val="header"/>
-    <w:basedOn w:val="Normal"/>
-    <w:link w:val="EncabezadoCar"/>
-    <w:uiPriority w:val="99"/>
-    <w:unhideWhenUsed/>
-    <w:rsid w:val="0071717C"/>
-    <w:pPr>
-      <w:tabs>
-        <w:tab w:val="center" w:pos="4419"/>
-        <w:tab w:val="right" w:pos="8838"/>
-      </w:tabs>
-      <w:spacing w:after="0"/>
-    </w:pPr>
-    <w:rPr>
-      <w:sz w:val="22"/>
-      <w:szCs w:val="22"/>
-      <w:lang w:val="es-CO"/>
-    </w:rPr>
-  </w:style>
-  <w:style w:type="character" w:customStyle="1" w:styleId="EncabezadoCar">
-    <w:name w:val="Encabezado Car"/>
-    <w:basedOn w:val="Fuentedeprrafopredeter"/>
-    <w:link w:val="Encabezado"/>
-    <w:uiPriority w:val="99"/>
-    <w:rsid w:val="0071717C"/>
-  </w:style>
-  <w:style w:type="paragraph" w:styleId="Piedepgina">
-    <w:name w:val="footer"/>
-    <w:basedOn w:val="Normal"/>
-    <w:link w:val="PiedepginaCar"/>
-    <w:uiPriority w:val="99"/>
-    <w:unhideWhenUsed/>
-    <w:rsid w:val="0071717C"/>
-    <w:pPr>
-      <w:tabs>
-        <w:tab w:val="center" w:pos="4419"/>
-        <w:tab w:val="right" w:pos="8838"/>
-      </w:tabs>
-      <w:spacing w:after="0"/>
-    </w:pPr>
-    <w:rPr>
-      <w:sz w:val="22"/>
-      <w:szCs w:val="22"/>
-      <w:lang w:val="es-CO"/>
-    </w:rPr>
-  </w:style>
-  <w:style w:type="character" w:customStyle="1" w:styleId="PiedepginaCar">
-    <w:name w:val="Pie de página Car"/>
-    <w:basedOn w:val="Fuentedeprrafopredeter"/>
-    <w:link w:val="Piedepgina"/>
-    <w:uiPriority w:val="99"/>
-    <w:rsid w:val="0071717C"/>
-  </w:style>
-  <w:style w:type="table" w:styleId="Tablaconcuadrcula">
-    <w:name w:val="Table Grid"/>
-    <w:basedOn w:val="Tablanormal"/>
-    <w:rsid w:val="005A5BC4"/>
-    <w:pPr>
-      <w:spacing w:after="0" w:line="240" w:lineRule="auto"/>
-    </w:pPr>
-    <w:rPr>
-      <w:lang w:val="es-MX"/>
-    </w:rPr>
-    <w:tblPr>
-      <w:tblInd w:w="0" w:type="dxa"/>
-      <w:tblBorders>
-        <w:top w:val="single" w:sz="4" w:space="0" w:color="000000" w:themeColor="text1"/>
-        <w:left w:val="single" w:sz="4" w:space="0" w:color="000000" w:themeColor="text1"/>
-        <w:bottom w:val="single" w:sz="4" w:space="0" w:color="000000" w:themeColor="text1"/>
-        <w:right w:val="single" w:sz="4" w:space="0" w:color="000000" w:themeColor="text1"/>
-        <w:insideH w:val="single" w:sz="4" w:space="0" w:color="000000" w:themeColor="text1"/>
-        <w:insideV w:val="single" w:sz="4" w:space="0" w:color="000000" w:themeColor="text1"/>
-      </w:tblBorders>
-      <w:tblCellMar>
-        <w:top w:w="0" w:type="dxa"/>
-        <w:left w:w="108" w:type="dxa"/>
-        <w:bottom w:w="0" w:type="dxa"/>
-        <w:right w:w="108" w:type="dxa"/>
-      </w:tblCellMar>
-    </w:tblPr>
-  </w:style>
-  <w:style w:type="character" w:styleId="Textodelmarcadordeposicin">
-    <w:name w:val="Placeholder Text"/>
-    <w:basedOn w:val="Fuentedeprrafopredeter"/>
-    <w:uiPriority w:val="99"/>
-    <w:semiHidden/>
-    <w:rsid w:val="005A5BC4"/>
-    <w:rPr>
-      <w:color w:val="808080"/>
-    </w:rPr>
-  </w:style>
-  <w:style w:type="character" w:customStyle="1" w:styleId="apple-converted-space">
-    <w:name w:val="apple-converted-space"/>
-    <w:basedOn w:val="Fuentedeprrafopredeter"/>
-    <w:rsid w:val="00486A65"/>
-  </w:style>
-  <w:style w:type="character" w:styleId="nfasis">
-    <w:name w:val="Emphasis"/>
-    <w:basedOn w:val="Fuentedeprrafopredeter"/>
-    <w:uiPriority w:val="20"/>
-    <w:qFormat/>
-    <w:rsid w:val="00486A65"/>
-    <w:rPr>
-      <w:i/>
-      <w:iCs/>
-    </w:rPr>
-  </w:style>
-  <w:style w:type="paragraph" w:styleId="Prrafodelista">
-    <w:name w:val="List Paragraph"/>
-    <w:basedOn w:val="Normal"/>
-    <w:uiPriority w:val="34"/>
-    <w:qFormat/>
-    <w:rsid w:val="00736B99"/>
-    <w:pPr>
-      <w:ind w:left="720"/>
-      <w:contextualSpacing/>
-    </w:pPr>
-  </w:style>
-  <w:style w:type="paragraph" w:customStyle="1" w:styleId="u">
-    <w:name w:val="u"/>
-    <w:basedOn w:val="Normal"/>
-    <w:rsid w:val="00585A5F"/>
-    <w:pPr>
-      <w:spacing w:before="100" w:beforeAutospacing="1" w:after="100" w:afterAutospacing="1"/>
-    </w:pPr>
-    <w:rPr>
-      <w:rFonts w:ascii="Times New Roman" w:eastAsia="Times New Roman" w:hAnsi="Times New Roman" w:cs="Times New Roman"/>
-      <w:lang w:val="es-CO" w:eastAsia="es-CO"/>
-    </w:rPr>
-  </w:style>
-  <w:style w:type="character" w:customStyle="1" w:styleId="un">
-    <w:name w:val="un"/>
-    <w:basedOn w:val="Fuentedeprrafopredeter"/>
-    <w:rsid w:val="00585A5F"/>
-  </w:style>
-  <w:style w:type="character" w:styleId="Textoennegrita">
-    <w:name w:val="Strong"/>
-    <w:basedOn w:val="Fuentedeprrafopredeter"/>
-    <w:uiPriority w:val="22"/>
-    <w:qFormat/>
-    <w:rsid w:val="00585A5F"/>
-    <w:rPr>
-      <w:b/>
-      <w:bCs/>
-    </w:rPr>
-  </w:style>
-  <w:style w:type="character" w:styleId="Hipervnculo">
-    <w:name w:val="Hyperlink"/>
-    <w:basedOn w:val="Fuentedeprrafopredeter"/>
-    <w:uiPriority w:val="99"/>
-    <w:unhideWhenUsed/>
-    <w:rsid w:val="00585A5F"/>
-    <w:rPr>
-      <w:color w:val="0000FF"/>
-      <w:u w:val="single"/>
-    </w:rPr>
-  </w:style>
-  <w:style w:type="character" w:styleId="Hipervnculovisitado">
-    <w:name w:val="FollowedHyperlink"/>
-    <w:basedOn w:val="Fuentedeprrafopredeter"/>
-    <w:uiPriority w:val="99"/>
-    <w:semiHidden/>
-    <w:unhideWhenUsed/>
-    <w:rsid w:val="00BF79FE"/>
-    <w:rPr>
-      <w:color w:val="800080" w:themeColor="followedHyperlink"/>
-      <w:u w:val="single"/>
-    </w:rPr>
-  </w:style>
-  <w:style w:type="paragraph" w:styleId="Textodeglobo">
-    <w:name w:val="Balloon Text"/>
-    <w:basedOn w:val="Normal"/>
-    <w:link w:val="TextodegloboCar"/>
-    <w:uiPriority w:val="99"/>
-    <w:semiHidden/>
-    <w:unhideWhenUsed/>
-    <w:rsid w:val="00BF405A"/>
-    <w:pPr>
-      <w:spacing w:after="0"/>
-    </w:pPr>
-    <w:rPr>
-      <w:rFonts w:ascii="Segoe UI" w:hAnsi="Segoe UI" w:cs="Segoe UI"/>
-      <w:sz w:val="18"/>
-      <w:szCs w:val="18"/>
-    </w:rPr>
-  </w:style>
-  <w:style w:type="character" w:customStyle="1" w:styleId="TextodegloboCar">
-    <w:name w:val="Texto de globo Car"/>
-    <w:basedOn w:val="Fuentedeprrafopredeter"/>
-    <w:link w:val="Textodeglobo"/>
-    <w:uiPriority w:val="99"/>
-    <w:semiHidden/>
-    <w:rsid w:val="00BF405A"/>
-    <w:rPr>
-      <w:rFonts w:ascii="Segoe UI" w:hAnsi="Segoe UI" w:cs="Segoe UI"/>
-      <w:sz w:val="18"/>
-      <w:szCs w:val="18"/>
-      <w:lang w:val="es-ES_tradnl"/>
-    </w:rPr>
-  </w:style>
-  <w:style w:type="character" w:styleId="Refdecomentario">
-    <w:name w:val="annotation reference"/>
-    <w:basedOn w:val="Fuentedeprrafopredeter"/>
-    <w:uiPriority w:val="99"/>
-    <w:semiHidden/>
-    <w:unhideWhenUsed/>
-    <w:rsid w:val="00BF405A"/>
-    <w:rPr>
-      <w:sz w:val="16"/>
-      <w:szCs w:val="16"/>
-    </w:rPr>
-  </w:style>
-  <w:style w:type="paragraph" w:styleId="Textocomentario">
-    <w:name w:val="annotation text"/>
-    <w:basedOn w:val="Normal"/>
-    <w:link w:val="TextocomentarioCar"/>
-    <w:uiPriority w:val="99"/>
-    <w:semiHidden/>
-    <w:unhideWhenUsed/>
-    <w:rsid w:val="00BF405A"/>
-    <w:rPr>
-      <w:sz w:val="20"/>
-      <w:szCs w:val="20"/>
-    </w:rPr>
-  </w:style>
-  <w:style w:type="character" w:customStyle="1" w:styleId="TextocomentarioCar">
-    <w:name w:val="Texto comentario Car"/>
-    <w:basedOn w:val="Fuentedeprrafopredeter"/>
-    <w:link w:val="Textocomentario"/>
-    <w:uiPriority w:val="99"/>
-    <w:semiHidden/>
-    <w:rsid w:val="00BF405A"/>
-    <w:rPr>
-      <w:sz w:val="20"/>
-      <w:szCs w:val="20"/>
-      <w:lang w:val="es-ES_tradnl"/>
-    </w:rPr>
-  </w:style>
-  <w:style w:type="paragraph" w:styleId="Asuntodelcomentario">
-    <w:name w:val="annotation subject"/>
-    <w:basedOn w:val="Textocomentario"/>
-    <w:next w:val="Textocomentario"/>
-    <w:link w:val="AsuntodelcomentarioCar"/>
-    <w:uiPriority w:val="99"/>
-    <w:semiHidden/>
-    <w:unhideWhenUsed/>
-    <w:rsid w:val="00BF405A"/>
-    <w:rPr>
-      <w:b/>
-      <w:bCs/>
-    </w:rPr>
-  </w:style>
-  <w:style w:type="character" w:customStyle="1" w:styleId="AsuntodelcomentarioCar">
-    <w:name w:val="Asunto del comentario Car"/>
-    <w:basedOn w:val="TextocomentarioCar"/>
-    <w:link w:val="Asuntodelcomentario"/>
-    <w:uiPriority w:val="99"/>
-    <w:semiHidden/>
-    <w:rsid w:val="00BF405A"/>
-    <w:rPr>
-      <w:b/>
-      <w:bCs/>
-      <w:sz w:val="20"/>
-      <w:szCs w:val="20"/>
-      <w:lang w:val="es-ES_tradnl"/>
-    </w:rPr>
-  </w:style>
-</w:styles>
-</file>
-
-<file path=word/stylesWithEffects.xml><?xml version="1.0" encoding="utf-8"?>
-<w:styles xmlns:wpc="http://schemas.microsoft.com/office/word/2010/wordprocessingCanvas" xmlns:mc="http://schemas.openxmlformats.org/markup-compatibility/2006" xmlns:o="urn:schemas-microsoft-com:office:office" xmlns:r="http://schemas.openxmlformats.org/officeDocument/2006/relationships" xmlns:m="http://schemas.openxmlformats.org/officeDocument/2006/math" xmlns:v="urn:schemas-microsoft-com:vml" xmlns:wp14="http://schemas.microsoft.com/office/word/2010/wordprocessingDrawing" xmlns:wp="http://schemas.openxmlformats.org/drawingml/2006/wordprocessingDrawing" xmlns:w10="urn:schemas-microsoft-com:office:word" xmlns:w="http://schemas.openxmlformats.org/wordprocessingml/2006/main" xmlns:w14="http://schemas.microsoft.com/office/word/2010/wordml" xmlns:wpg="http://schemas.microsoft.com/office/word/2010/wordprocessingGroup" xmlns:wpi="http://schemas.microsoft.com/office/word/2010/wordprocessingInk" xmlns:wne="http://schemas.microsoft.com/office/word/2006/wordml" xmlns:wps="http://schemas.microsoft.com/office/word/2010/wordprocessingShape" mc:Ignorable="w14 wp14">
-  <w:docDefaults>
-    <w:rPrDefault>
-      <w:rPr>
-        <w:rFonts w:asciiTheme="minorHAnsi" w:eastAsiaTheme="minorHAnsi" w:hAnsiTheme="minorHAnsi" w:cstheme="minorBidi"/>
-        <w:sz w:val="22"/>
-        <w:szCs w:val="22"/>
-        <w:lang w:val="es-CO" w:eastAsia="en-US" w:bidi="ar-SA"/>
-      </w:rPr>
-    </w:rPrDefault>
-    <w:pPrDefault>
-      <w:pPr>
-        <w:spacing w:after="200" w:line="276" w:lineRule="auto"/>
-      </w:pPr>
-    </w:pPrDefault>
-  </w:docDefaults>
-  <w:latentStyles w:defLockedState="0" w:defUIPriority="99" w:defSemiHidden="1" w:defUnhideWhenUsed="1" w:defQFormat="0" w:count="267">
-    <w:lsdException w:name="Normal" w:semiHidden="0" w:uiPriority="0" w:unhideWhenUsed="0" w:qFormat="1"/>
-    <w:lsdException w:name="heading 1" w:semiHidden="0" w:uiPriority="9" w:unhideWhenUsed="0" w:qFormat="1"/>
-    <w:lsdException w:name="heading 2" w:uiPriority="9" w:qFormat="1"/>
-    <w:lsdException w:name="heading 3" w:uiPriority="9" w:qFormat="1"/>
-    <w:lsdException w:name="heading 4" w:uiPriority="9" w:qFormat="1"/>
-    <w:lsdException w:name="heading 5" w:uiPriority="9" w:qFormat="1"/>
-    <w:lsdException w:name="heading 6" w:uiPriority="9" w:qFormat="1"/>
-    <w:lsdException w:name="heading 7" w:uiPriority="9" w:qFormat="1"/>
-    <w:lsdException w:name="heading 8" w:uiPriority="9" w:qFormat="1"/>
-    <w:lsdException w:name="heading 9" w:uiPriority="9" w:qFormat="1"/>
-    <w:lsdException w:name="toc 1" w:uiPriority="39"/>
-    <w:lsdException w:name="toc 2" w:uiPriority="39"/>
-    <w:lsdException w:name="toc 3" w:uiPriority="39"/>
-    <w:lsdException w:name="toc 4" w:uiPriority="39"/>
-    <w:lsdException w:name="toc 5" w:uiPriority="39"/>
-    <w:lsdException w:name="toc 6" w:uiPriority="39"/>
-    <w:lsdException w:name="toc 7" w:uiPriority="39"/>
-    <w:lsdException w:name="toc 8" w:uiPriority="39"/>
-    <w:lsdException w:name="toc 9" w:uiPriority="39"/>
-    <w:lsdException w:name="caption" w:uiPriority="35" w:qFormat="1"/>
-    <w:lsdException w:name="Title" w:semiHidden="0" w:uiPriority="10" w:unhideWhenUsed="0" w:qFormat="1"/>
-    <w:lsdException w:name="Default Paragraph Font" w:uiPriority="1"/>
-    <w:lsdException w:name="Subtitle" w:semiHidden="0" w:uiPriority="11" w:unhideWhenUsed="0" w:qFormat="1"/>
-    <w:lsdException w:name="Strong" w:semiHidden="0" w:uiPriority="22" w:unhideWhenUsed="0" w:qFormat="1"/>
-    <w:lsdException w:name="Emphasis" w:semiHidden="0" w:uiPriority="20" w:unhideWhenUsed="0" w:qFormat="1"/>
-    <w:lsdException w:name="Table Grid" w:semiHidden="0" w:uiPriority="0" w:unhideWhenUsed="0"/>
-    <w:lsdException w:name="Placeholder Text" w:unhideWhenUsed="0"/>
-    <w:lsdException w:name="No Spacing" w:semiHidden="0" w:uiPriority="1" w:unhideWhenUsed="0" w:qFormat="1"/>
-    <w:lsdException w:name="Light Shading" w:semiHidden="0" w:uiPriority="60" w:unhideWhenUsed="0"/>
-    <w:lsdException w:name="Light List" w:semiHidden="0" w:uiPriority="61" w:unhideWhenUsed="0"/>
-    <w:lsdException w:name="Light Grid" w:semiHidden="0" w:uiPriority="62" w:unhideWhenUsed="0"/>
-    <w:lsdException w:name="Medium Shading 1" w:semiHidden="0" w:uiPriority="63" w:unhideWhenUsed="0"/>
-    <w:lsdException w:name="Medium Shading 2" w:semiHidden="0" w:uiPriority="64" w:unhideWhenUsed="0"/>
-    <w:lsdException w:name="Medium List 1" w:semiHidden="0" w:uiPriority="65" w:unhideWhenUsed="0"/>
-    <w:lsdException w:name="Medium List 2" w:semiHidden="0" w:uiPriority="66" w:unhideWhenUsed="0"/>
-    <w:lsdException w:name="Medium Grid 1" w:semiHidden="0" w:uiPriority="67" w:unhideWhenUsed="0"/>
-    <w:lsdException w:name="Medium Grid 2" w:semiHidden="0" w:uiPriority="68" w:unhideWhenUsed="0"/>
-    <w:lsdException w:name="Medium Grid 3" w:semiHidden="0" w:uiPriority="69" w:unhideWhenUsed="0"/>
-    <w:lsdException w:name="Dark List" w:semiHidden="0" w:uiPriority="70" w:unhideWhenUsed="0"/>
-    <w:lsdException w:name="Colorful Shading" w:semiHidden="0" w:uiPriority="71" w:unhideWhenUsed="0"/>
-    <w:lsdException w:name="Colorful List" w:semiHidden="0" w:uiPriority="72" w:unhideWhenUsed="0"/>
-    <w:lsdException w:name="Colorful Grid" w:semiHidden="0" w:uiPriority="73" w:unhideWhenUsed="0"/>
-    <w:lsdException w:name="Light Shading Accent 1" w:semiHidden="0" w:uiPriority="60" w:unhideWhenUsed="0"/>
-    <w:lsdException w:name="Light List Accent 1" w:semiHidden="0" w:uiPriority="61" w:unhideWhenUsed="0"/>
-    <w:lsdException w:name="Light Grid Accent 1" w:semiHidden="0" w:uiPriority="62" w:unhideWhenUsed="0"/>
-    <w:lsdException w:name="Medium Shading 1 Accent 1" w:semiHidden="0" w:uiPriority="63" w:unhideWhenUsed="0"/>
-    <w:lsdException w:name="Medium Shading 2 Accent 1" w:semiHidden="0" w:uiPriority="64" w:unhideWhenUsed="0"/>
-    <w:lsdException w:name="Medium List 1 Accent 1" w:semiHidden="0" w:uiPriority="65" w:unhideWhenUsed="0"/>
-    <w:lsdException w:name="Revision" w:unhideWhenUsed="0"/>
-    <w:lsdException w:name="List Paragraph" w:semiHidden="0" w:uiPriority="34" w:unhideWhenUsed="0" w:qFormat="1"/>
-    <w:lsdException w:name="Quote" w:semiHidden="0" w:uiPriority="29" w:unhideWhenUsed="0" w:qFormat="1"/>
-    <w:lsdException w:name="Intense Quote" w:semiHidden="0" w:uiPriority="30" w:unhideWhenUsed="0" w:qFormat="1"/>
-    <w:lsdException w:name="Medium List 2 Accent 1" w:semiHidden="0" w:uiPriority="66" w:unhideWhenUsed="0"/>
-    <w:lsdException w:name="Medium Grid 1 Accent 1" w:semiHidden="0" w:uiPriority="67" w:unhideWhenUsed="0"/>
-    <w:lsdException w:name="Medium Grid 2 Accent 1" w:semiHidden="0" w:uiPriority="68" w:unhideWhenUsed="0"/>
-    <w:lsdException w:name="Medium Grid 3 Accent 1" w:semiHidden="0" w:uiPriority="69" w:unhideWhenUsed="0"/>
-    <w:lsdException w:name="Dark List Accent 1" w:semiHidden="0" w:uiPriority="70" w:unhideWhenUsed="0"/>
-    <w:lsdException w:name="Colorful Shading Accent 1" w:semiHidden="0" w:uiPriority="71" w:unhideWhenUsed="0"/>
-    <w:lsdException w:name="Colorful List Accent 1" w:semiHidden="0" w:uiPriority="72" w:unhideWhenUsed="0"/>
-    <w:lsdException w:name="Colorful Grid Accent 1" w:semiHidden="0" w:uiPriority="73" w:unhideWhenUsed="0"/>
-    <w:lsdException w:name="Light Shading Accent 2" w:semiHidden="0" w:uiPriority="60" w:unhideWhenUsed="0"/>
-    <w:lsdException w:name="Light List Accent 2" w:semiHidden="0" w:uiPriority="61" w:unhideWhenUsed="0"/>
-    <w:lsdException w:name="Light Grid Accent 2" w:semiHidden="0" w:uiPriority="62" w:unhideWhenUsed="0"/>
-    <w:lsdException w:name="Medium Shading 1 Accent 2" w:semiHidden="0" w:uiPriority="63" w:unhideWhenUsed="0"/>
-    <w:lsdException w:name="Medium Shading 2 Accent 2" w:semiHidden="0" w:uiPriority="64" w:unhideWhenUsed="0"/>
-    <w:lsdException w:name="Medium List 1 Accent 2" w:semiHidden="0" w:uiPriority="65" w:unhideWhenUsed="0"/>
-    <w:lsdException w:name="Medium List 2 Accent 2" w:semiHidden="0" w:uiPriority="66" w:unhideWhenUsed="0"/>
-    <w:lsdException w:name="Medium Grid 1 Accent 2" w:semiHidden="0" w:uiPriority="67" w:unhideWhenUsed="0"/>
-    <w:lsdException w:name="Medium Grid 2 Accent 2" w:semiHidden="0" w:uiPriority="68" w:unhideWhenUsed="0"/>
-    <w:lsdException w:name="Medium Grid 3 Accent 2" w:semiHidden="0" w:uiPriority="69" w:unhideWhenUsed="0"/>
-    <w:lsdException w:name="Dark List Accent 2" w:semiHidden="0" w:uiPriority="70" w:unhideWhenUsed="0"/>
-    <w:lsdException w:name="Colorful Shading Accent 2" w:semiHidden="0" w:uiPriority="71" w:unhideWhenUsed="0"/>
-    <w:lsdException w:name="Colorful List Accent 2" w:semiHidden="0" w:uiPriority="72" w:unhideWhenUsed="0"/>
-    <w:lsdException w:name="Colorful Grid Accent 2" w:semiHidden="0" w:uiPriority="73" w:unhideWhenUsed="0"/>
-    <w:lsdException w:name="Light Shading Accent 3" w:semiHidden="0" w:uiPriority="60" w:unhideWhenUsed="0"/>
-    <w:lsdException w:name="Light List Accent 3" w:semiHidden="0" w:uiPriority="61" w:unhideWhenUsed="0"/>
-    <w:lsdException w:name="Light Grid Accent 3" w:semiHidden="0" w:uiPriority="62" w:unhideWhenUsed="0"/>
-    <w:lsdException w:name="Medium Shading 1 Accent 3" w:semiHidden="0" w:uiPriority="63" w:unhideWhenUsed="0"/>
-    <w:lsdException w:name="Medium Shading 2 Accent 3" w:semiHidden="0" w:uiPriority="64" w:unhideWhenUsed="0"/>
-    <w:lsdException w:name="Medium List 1 Accent 3" w:semiHidden="0" w:uiPriority="65" w:unhideWhenUsed="0"/>
-    <w:lsdException w:name="Medium List 2 Accent 3" w:semiHidden="0" w:uiPriority="66" w:unhideWhenUsed="0"/>
-    <w:lsdException w:name="Medium Grid 1 Accent 3" w:semiHidden="0" w:uiPriority="67" w:unhideWhenUsed="0"/>
-    <w:lsdException w:name="Medium Grid 2 Accent 3" w:semiHidden="0" w:uiPriority="68" w:unhideWhenUsed="0"/>
-    <w:lsdException w:name="Medium Grid 3 Accent 3" w:semiHidden="0" w:uiPriority="69" w:unhideWhenUsed="0"/>
-    <w:lsdException w:name="Dark List Accent 3" w:semiHidden="0" w:uiPriority="70" w:unhideWhenUsed="0"/>
-    <w:lsdException w:name="Colorful Shading Accent 3" w:semiHidden="0" w:uiPriority="71" w:unhideWhenUsed="0"/>
-    <w:lsdException w:name="Colorful List Accent 3" w:semiHidden="0" w:uiPriority="72" w:unhideWhenUsed="0"/>
-    <w:lsdException w:name="Colorful Grid Accent 3" w:semiHidden="0" w:uiPriority="73" w:unhideWhenUsed="0"/>
-    <w:lsdException w:name="Light Shading Accent 4" w:semiHidden="0" w:uiPriority="60" w:unhideWhenUsed="0"/>
-    <w:lsdException w:name="Light List Accent 4" w:semiHidden="0" w:uiPriority="61" w:unhideWhenUsed="0"/>
-    <w:lsdException w:name="Light Grid Accent 4" w:semiHidden="0" w:uiPriority="62" w:unhideWhenUsed="0"/>
-    <w:lsdException w:name="Medium Shading 1 Accent 4" w:semiHidden="0" w:uiPriority="63" w:unhideWhenUsed="0"/>
-    <w:lsdException w:name="Medium Shading 2 Accent 4" w:semiHidden="0" w:uiPriority="64" w:unhideWhenUsed="0"/>
-    <w:lsdException w:name="Medium List 1 Accent 4" w:semiHidden="0" w:uiPriority="65" w:unhideWhenUsed="0"/>
-    <w:lsdException w:name="Medium List 2 Accent 4" w:semiHidden="0" w:uiPriority="66" w:unhideWhenUsed="0"/>
-    <w:lsdException w:name="Medium Grid 1 Accent 4" w:semiHidden="0" w:uiPriority="67" w:unhideWhenUsed="0"/>
-    <w:lsdException w:name="Medium Grid 2 Accent 4" w:semiHidden="0" w:uiPriority="68" w:unhideWhenUsed="0"/>
-    <w:lsdException w:name="Medium Grid 3 Accent 4" w:semiHidden="0" w:uiPriority="69" w:unhideWhenUsed="0"/>
-    <w:lsdException w:name="Dark List Accent 4" w:semiHidden="0" w:uiPriority="70" w:unhideWhenUsed="0"/>
-    <w:lsdException w:name="Colorful Shading Accent 4" w:semiHidden="0" w:uiPriority="71" w:unhideWhenUsed="0"/>
-    <w:lsdException w:name="Colorful List Accent 4" w:semiHidden="0" w:uiPriority="72" w:unhideWhenUsed="0"/>
-    <w:lsdException w:name="Colorful Grid Accent 4" w:semiHidden="0" w:uiPriority="73" w:unhideWhenUsed="0"/>
-    <w:lsdException w:name="Light Shading Accent 5" w:semiHidden="0" w:uiPriority="60" w:unhideWhenUsed="0"/>
-    <w:lsdException w:name="Light List Accent 5" w:semiHidden="0" w:uiPriority="61" w:unhideWhenUsed="0"/>
-    <w:lsdException w:name="Light Grid Accent 5" w:semiHidden="0" w:uiPriority="62" w:unhideWhenUsed="0"/>
-    <w:lsdException w:name="Medium Shading 1 Accent 5" w:semiHidden="0" w:uiPriority="63" w:unhideWhenUsed="0"/>
-    <w:lsdException w:name="Medium Shading 2 Accent 5" w:semiHidden="0" w:uiPriority="64" w:unhideWhenUsed="0"/>
-    <w:lsdException w:name="Medium List 1 Accent 5" w:semiHidden="0" w:uiPriority="65" w:unhideWhenUsed="0"/>
-    <w:lsdException w:name="Medium List 2 Accent 5" w:semiHidden="0" w:uiPriority="66" w:unhideWhenUsed="0"/>
-    <w:lsdException w:name="Medium Grid 1 Accent 5" w:semiHidden="0" w:uiPriority="67" w:unhideWhenUsed="0"/>
-    <w:lsdException w:name="Medium Grid 2 Accent 5" w:semiHidden="0" w:uiPriority="68" w:unhideWhenUsed="0"/>
-    <w:lsdException w:name="Medium Grid 3 Accent 5" w:semiHidden="0" w:uiPriority="69" w:unhideWhenUsed="0"/>
-    <w:lsdException w:name="Dark List Accent 5" w:semiHidden="0" w:uiPriority="70" w:unhideWhenUsed="0"/>
-    <w:lsdException w:name="Colorful Shading Accent 5" w:semiHidden="0" w:uiPriority="71" w:unhideWhenUsed="0"/>
-    <w:lsdException w:name="Colorful List Accent 5" w:semiHidden="0" w:uiPriority="72" w:unhideWhenUsed="0"/>
-    <w:lsdException w:name="Colorful Grid Accent 5" w:semiHidden="0" w:uiPriority="73" w:unhideWhenUsed="0"/>
-    <w:lsdException w:name="Light Shading Accent 6" w:semiHidden="0" w:uiPriority="60" w:unhideWhenUsed="0"/>
-    <w:lsdException w:name="Light List Accent 6" w:semiHidden="0" w:uiPriority="61" w:unhideWhenUsed="0"/>
-    <w:lsdException w:name="Light Grid Accent 6" w:semiHidden="0" w:uiPriority="62" w:unhideWhenUsed="0"/>
-    <w:lsdException w:name="Medium Shading 1 Accent 6" w:semiHidden="0" w:uiPriority="63" w:unhideWhenUsed="0"/>
-    <w:lsdException w:name="Medium Shading 2 Accent 6" w:semiHidden="0" w:uiPriority="64" w:unhideWhenUsed="0"/>
-    <w:lsdException w:name="Medium List 1 Accent 6" w:semiHidden="0" w:uiPriority="65" w:unhideWhenUsed="0"/>
-    <w:lsdException w:name="Medium List 2 Accent 6" w:semiHidden="0" w:uiPriority="66" w:unhideWhenUsed="0"/>
-    <w:lsdException w:name="Medium Grid 1 Accent 6" w:semiHidden="0" w:uiPriority="67" w:unhideWhenUsed="0"/>
-    <w:lsdException w:name="Medium Grid 2 Accent 6" w:semiHidden="0" w:uiPriority="68" w:unhideWhenUsed="0"/>
-    <w:lsdException w:name="Medium Grid 3 Accent 6" w:semiHidden="0" w:uiPriority="69" w:unhideWhenUsed="0"/>
-    <w:lsdException w:name="Dark List Accent 6" w:semiHidden="0" w:uiPriority="70" w:unhideWhenUsed="0"/>
-    <w:lsdException w:name="Colorful Shading Accent 6" w:semiHidden="0" w:uiPriority="71" w:unhideWhenUsed="0"/>
-    <w:lsdException w:name="Colorful List Accent 6" w:semiHidden="0" w:uiPriority="72" w:unhideWhenUsed="0"/>
-    <w:lsdException w:name="Colorful Grid Accent 6" w:semiHidden="0" w:uiPriority="73" w:unhideWhenUsed="0"/>
-    <w:lsdException w:name="Subtle Emphasis" w:semiHidden="0" w:uiPriority="19" w:unhideWhenUsed="0" w:qFormat="1"/>
-    <w:lsdException w:name="Intense Emphasis" w:semiHidden="0" w:uiPriority="21" w:unhideWhenUsed="0" w:qFormat="1"/>
-    <w:lsdException w:name="Subtle Reference" w:semiHidden="0" w:uiPriority="31" w:unhideWhenUsed="0" w:qFormat="1"/>
-    <w:lsdException w:name="Intense Reference" w:semiHidden="0" w:uiPriority="32" w:unhideWhenUsed="0" w:qFormat="1"/>
-    <w:lsdException w:name="Book Title" w:semiHidden="0" w:uiPriority="33" w:unhideWhenUsed="0" w:qFormat="1"/>
-    <w:lsdException w:name="Bibliography" w:uiPriority="37"/>
-    <w:lsdException w:name="TOC Heading" w:uiPriority="39" w:qFormat="1"/>
+  <w:latentStyles w:defLockedState="0" w:defUIPriority="99" w:defSemiHidden="0" w:defUnhideWhenUsed="0" w:defQFormat="0" w:count="371">
+    <w:lsdException w:name="Normal" w:uiPriority="0" w:qFormat="1"/>
+    <w:lsdException w:name="heading 1" w:uiPriority="9" w:qFormat="1"/>
+    <w:lsdException w:name="heading 2" w:semiHidden="1" w:uiPriority="9" w:unhideWhenUsed="1" w:qFormat="1"/>
+    <w:lsdException w:name="heading 3" w:semiHidden="1" w:uiPriority="9" w:unhideWhenUsed="1" w:qFormat="1"/>
+    <w:lsdException w:name="heading 4" w:semiHidden="1" w:uiPriority="9" w:unhideWhenUsed="1" w:qFormat="1"/>
+    <w:lsdException w:name="heading 5" w:semiHidden="1" w:uiPriority="9" w:unhideWhenUsed="1" w:qFormat="1"/>
+    <w:lsdException w:name="heading 6" w:semiHidden="1" w:uiPriority="9" w:unhideWhenUsed="1" w:qFormat="1"/>
+    <w:lsdException w:name="heading 7" w:semiHidden="1" w:uiPriority="9" w:unhideWhenUsed="1" w:qFormat="1"/>
+    <w:lsdException w:name="heading 8" w:semiHidden="1" w:uiPriority="9" w:unhideWhenUsed="1" w:qFormat="1"/>
+    <w:lsdException w:name="heading 9" w:semiHidden="1" w:uiPriority="9" w:unhideWhenUsed="1" w:qFormat="1"/>
+    <w:lsdException w:name="index 1" w:semiHidden="1" w:unhideWhenUsed="1"/>
+    <w:lsdException w:name="index 2" w:semiHidden="1" w:unhideWhenUsed="1"/>
+    <w:lsdException w:name="index 3" w:semiHidden="1" w:unhideWhenUsed="1"/>
+    <w:lsdException w:name="index 4" w:semiHidden="1" w:unhideWhenUsed="1"/>
+    <w:lsdException w:name="index 5" w:semiHidden="1" w:unhideWhenUsed="1"/>
+    <w:lsdException w:name="index 6" w:semiHidden="1" w:unhideWhenUsed="1"/>
+    <w:lsdException w:name="index 7" w:semiHidden="1" w:unhideWhenUsed="1"/>
+    <w:lsdException w:name="index 8" w:semiHidden="1" w:unhideWhenUsed="1"/>
+    <w:lsdException w:name="index 9" w:semiHidden="1" w:unhideWhenUsed="1"/>
+    <w:lsdException w:name="toc 1" w:semiHidden="1" w:uiPriority="39" w:unhideWhenUsed="1"/>
+    <w:lsdException w:name="toc 2" w:semiHidden="1" w:uiPriority="39" w:unhideWhenUsed="1"/>
+    <w:lsdException w:name="toc 3" w:semiHidden="1" w:uiPriority="39" w:unhideWhenUsed="1"/>
+    <w:lsdException w:name="toc 4" w:semiHidden="1" w:uiPriority="39" w:unhideWhenUsed="1"/>
+    <w:lsdException w:name="toc 5" w:semiHidden="1" w:uiPriority="39" w:unhideWhenUsed="1"/>
+    <w:lsdException w:name="toc 6" w:semiHidden="1" w:uiPriority="39" w:unhideWhenUsed="1"/>
+    <w:lsdException w:name="toc 7" w:semiHidden="1" w:uiPriority="39" w:unhideWhenUsed="1"/>
+    <w:lsdException w:name="toc 8" w:semiHidden="1" w:uiPriority="39" w:unhideWhenUsed="1"/>
+    <w:lsdException w:name="toc 9" w:semiHidden="1" w:uiPriority="39" w:unhideWhenUsed="1"/>
+    <w:lsdException w:name="Normal Indent" w:semiHidden="1" w:unhideWhenUsed="1"/>
+    <w:lsdException w:name="footnote text" w:semiHidden="1" w:unhideWhenUsed="1"/>
+    <w:lsdException w:name="annotation text" w:semiHidden="1" w:unhideWhenUsed="1"/>
+    <w:lsdException w:name="header" w:semiHidden="1" w:unhideWhenUsed="1"/>
+    <w:lsdException w:name="footer" w:semiHidden="1" w:unhideWhenUsed="1"/>
+    <w:lsdException w:name="index heading" w:semiHidden="1" w:unhideWhenUsed="1"/>
+    <w:lsdException w:name="caption" w:semiHidden="1" w:uiPriority="35" w:unhideWhenUsed="1" w:qFormat="1"/>
+    <w:lsdException w:name="table of figures" w:semiHidden="1" w:unhideWhenUsed="1"/>
+    <w:lsdException w:name="envelope address" w:semiHidden="1" w:unhideWhenUsed="1"/>
+    <w:lsdException w:name="envelope return" w:semiHidden="1" w:unhideWhenUsed="1"/>
+    <w:lsdException w:name="footnote reference" w:semiHidden="1" w:unhideWhenUsed="1"/>
+    <w:lsdException w:name="annotation reference" w:semiHidden="1" w:unhideWhenUsed="1"/>
+    <w:lsdException w:name="line number" w:semiHidden="1" w:unhideWhenUsed="1"/>
+    <w:lsdException w:name="page number" w:semiHidden="1" w:unhideWhenUsed="1"/>
+    <w:lsdException w:name="endnote reference" w:semiHidden="1" w:unhideWhenUsed="1"/>
+    <w:lsdException w:name="endnote text" w:semiHidden="1" w:unhideWhenUsed="1"/>
+    <w:lsdException w:name="table of authorities" w:semiHidden="1" w:unhideWhenUsed="1"/>
+    <w:lsdException w:name="macro" w:semiHidden="1" w:unhideWhenUsed="1"/>
+    <w:lsdException w:name="toa heading" w:semiHidden="1" w:unhideWhenUsed="1"/>
+    <w:lsdException w:name="List" w:semiHidden="1" w:unhideWhenUsed="1"/>
+    <w:lsdException w:name="List Bullet" w:semiHidden="1" w:unhideWhenUsed="1"/>
+    <w:lsdException w:name="List Number" w:semiHidden="1" w:unhideWhenUsed="1"/>
+    <w:lsdException w:name="List 2" w:semiHidden="1" w:unhideWhenUsed="1"/>
+    <w:lsdException w:name="List 3" w:semiHidden="1" w:unhideWhenUsed="1"/>
+    <w:lsdException w:name="List 4" w:semiHidden="1" w:unhideWhenUsed="1"/>
+    <w:lsdException w:name="List 5" w:semiHidden="1" w:unhideWhenUsed="1"/>
+    <w:lsdException w:name="List Bullet 2" w:semiHidden="1" w:unhideWhenUsed="1"/>
+    <w:lsdException w:name="List Bullet 3" w:semiHidden="1" w:unhideWhenUsed="1"/>
+    <w:lsdException w:name="List Bullet 4" w:semiHidden="1" w:unhideWhenUsed="1"/>
+    <w:lsdException w:name="List Bullet 5" w:semiHidden="1" w:unhideWhenUsed="1"/>
+    <w:lsdException w:name="List Number 2" w:semiHidden="1" w:unhideWhenUsed="1"/>
+    <w:lsdException w:name="List Number 3" w:semiHidden="1" w:unhideWhenUsed="1"/>
+    <w:lsdException w:name="List Number 4" w:semiHidden="1" w:unhideWhenUsed="1"/>
+    <w:lsdException w:name="List Number 5" w:semiHidden="1" w:unhideWhenUsed="1"/>
+    <w:lsdException w:name="Title" w:uiPriority="10" w:qFormat="1"/>
+    <w:lsdException w:name="Closing" w:semiHidden="1" w:unhideWhenUsed="1"/>
+    <w:lsdException w:name="Signature" w:semiHidden="1" w:unhideWhenUsed="1"/>
+    <w:lsdException w:name="Default Paragraph Font" w:semiHidden="1" w:uiPriority="1" w:unhideWhenUsed="1"/>
+    <w:lsdException w:name="Body Text" w:semiHidden="1" w:unhideWhenUsed="1"/>
+    <w:lsdException w:name="Body Text Indent" w:semiHidden="1" w:unhideWhenUsed="1"/>
+    <w:lsdException w:name="List Continue" w:semiHidden="1" w:unhideWhenUsed="1"/>
+    <w:lsdException w:name="List Continue 2" w:semiHidden="1" w:unhideWhenUsed="1"/>
+    <w:lsdException w:name="List Continue 3" w:semiHidden="1" w:unhideWhenUsed="1"/>
+    <w:lsdException w:name="List Continue 4" w:semiHidden="1" w:unhideWhenUsed="1"/>
+    <w:lsdException w:name="List Continue 5" w:semiHidden="1" w:unhideWhenUsed="1"/>
+    <w:lsdException w:name="Message Header" w:semiHidden="1" w:unhideWhenUsed="1"/>
+    <w:lsdException w:name="Subtitle" w:uiPriority="11" w:qFormat="1"/>
+    <w:lsdException w:name="Salutation" w:semiHidden="1" w:unhideWhenUsed="1"/>
+    <w:lsdException w:name="Date" w:semiHidden="1" w:unhideWhenUsed="1"/>
+    <w:lsdException w:name="Body Text First Indent" w:semiHidden="1" w:unhideWhenUsed="1"/>
+    <w:lsdException w:name="Body Text First Indent 2" w:semiHidden="1" w:unhideWhenUsed="1"/>
+    <w:lsdException w:name="Note Heading" w:semiHidden="1" w:unhideWhenUsed="1"/>
+    <w:lsdException w:name="Body Text 2" w:semiHidden="1" w:unhideWhenUsed="1"/>
+    <w:lsdException w:name="Body Text 3" w:semiHidden="1" w:unhideWhenUsed="1"/>
+    <w:lsdException w:name="Body Text Indent 2" w:semiHidden="1" w:unhideWhenUsed="1"/>
+    <w:lsdException w:name="Body Text Indent 3" w:semiHidden="1" w:unhideWhenUsed="1"/>
+    <w:lsdException w:name="Block Text" w:semiHidden="1" w:unhideWhenUsed="1"/>
+    <w:lsdException w:name="Hyperlink" w:semiHidden="1" w:unhideWhenUsed="1"/>
+    <w:lsdException w:name="FollowedHyperlink" w:semiHidden="1" w:unhideWhenUsed="1"/>
+    <w:lsdException w:name="Strong" w:uiPriority="22" w:qFormat="1"/>
+    <w:lsdException w:name="Emphasis" w:uiPriority="20" w:qFormat="1"/>
+    <w:lsdException w:name="Document Map" w:semiHidden="1" w:unhideWhenUsed="1"/>
+    <w:lsdException w:name="Plain Text" w:semiHidden="1" w:unhideWhenUsed="1"/>
+    <w:lsdException w:name="E-mail Signature" w:semiHidden="1" w:unhideWhenUsed="1"/>
+    <w:lsdException w:name="HTML Top of Form" w:semiHidden="1" w:unhideWhenUsed="1"/>
+    <w:lsdException w:name="HTML Bottom of Form" w:semiHidden="1" w:unhideWhenUsed="1"/>
+    <w:lsdException w:name="Normal (Web)" w:semiHidden="1" w:unhideWhenUsed="1"/>
+    <w:lsdException w:name="HTML Acronym" w:semiHidden="1" w:unhideWhenUsed="1"/>
+    <w:lsdException w:name="HTML Address" w:semiHidden="1" w:unhideWhenUsed="1"/>
+    <w:lsdException w:name="HTML Cite" w:semiHidden="1" w:unhideWhenUsed="1"/>
+    <w:lsdException w:name="HTML Code" w:semiHidden="1" w:unhideWhenUsed="1"/>
+    <w:lsdException w:name="HTML Definition" w:semiHidden="1" w:unhideWhenUsed="1"/>
+    <w:lsdException w:name="HTML Keyboard" w:semiHidden="1" w:unhideWhenUsed="1"/>
+    <w:lsdException w:name="HTML Preformatted" w:semiHidden="1" w:unhideWhenUsed="1"/>
+    <w:lsdException w:name="HTML Sample" w:semiHidden="1" w:unhideWhenUsed="1"/>
+    <w:lsdException w:name="HTML Typewriter" w:semiHidden="1" w:unhideWhenUsed="1"/>
+    <w:lsdException w:name="HTML Variable" w:semiHidden="1" w:unhideWhenUsed="1"/>
+    <w:lsdException w:name="Normal Table" w:semiHidden="1" w:unhideWhenUsed="1"/>
+    <w:lsdException w:name="annotation subject" w:semiHidden="1" w:unhideWhenUsed="1"/>
+    <w:lsdException w:name="No List" w:semiHidden="1" w:unhideWhenUsed="1"/>
+    <w:lsdException w:name="Outline List 1" w:semiHidden="1" w:unhideWhenUsed="1"/>
+    <w:lsdException w:name="Outline List 2" w:semiHidden="1" w:unhideWhenUsed="1"/>
+    <w:lsdException w:name="Outline List 3" w:semiHidden="1" w:unhideWhenUsed="1"/>
+    <w:lsdException w:name="Table Simple 1" w:semiHidden="1" w:unhideWhenUsed="1"/>
+    <w:lsdException w:name="Table Simple 2" w:semiHidden="1" w:unhideWhenUsed="1"/>
+    <w:lsdException w:name="Table Simple 3" w:semiHidden="1" w:unhideWhenUsed="1"/>
+    <w:lsdException w:name="Table Classic 1" w:semiHidden="1" w:unhideWhenUsed="1"/>
+    <w:lsdException w:name="Table Classic 2" w:semiHidden="1" w:unhideWhenUsed="1"/>
+    <w:lsdException w:name="Table Classic 3" w:semiHidden="1" w:unhideWhenUsed="1"/>
+    <w:lsdException w:name="Table Classic 4" w:semiHidden="1" w:unhideWhenUsed="1"/>
+    <w:lsdException w:name="Table Colorful 1" w:semiHidden="1" w:unhideWhenUsed="1"/>
+    <w:lsdException w:name="Table Colorful 2" w:semiHidden="1" w:unhideWhenUsed="1"/>
+    <w:lsdException w:name="Table Colorful 3" w:semiHidden="1" w:unhideWhenUsed="1"/>
+    <w:lsdException w:name="Table Columns 1" w:semiHidden="1" w:unhideWhenUsed="1"/>
+    <w:lsdException w:name="Table Columns 2" w:semiHidden="1" w:unhideWhenUsed="1"/>
+    <w:lsdException w:name="Table Columns 3" w:semiHidden="1" w:unhideWhenUsed="1"/>
+    <w:lsdException w:name="Table Columns 4" w:semiHidden="1" w:unhideWhenUsed="1"/>
+    <w:lsdException w:name="Table Columns 5" w:semiHidden="1" w:unhideWhenUsed="1"/>
+    <w:lsdException w:name="Table Grid 1" w:semiHidden="1" w:unhideWhenUsed="1"/>
+    <w:lsdException w:name="Table Grid 2" w:semiHidden="1" w:unhideWhenUsed="1"/>
+    <w:lsdException w:name="Table Grid 3" w:semiHidden="1" w:unhideWhenUsed="1"/>
+    <w:lsdException w:name="Table Grid 4" w:semiHidden="1" w:unhideWhenUsed="1"/>
+    <w:lsdException w:name="Table Grid 5" w:semiHidden="1" w:unhideWhenUsed="1"/>
+    <w:lsdException w:name="Table Grid 6" w:semiHidden="1" w:unhideWhenUsed="1"/>
+    <w:lsdException w:name="Table Grid 7" w:semiHidden="1" w:unhideWhenUsed="1"/>
+    <w:lsdException w:name="Table Grid 8" w:semiHidden="1" w:unhideWhenUsed="1"/>
+    <w:lsdException w:name="Table List 1" w:semiHidden="1" w:unhideWhenUsed="1"/>
+    <w:lsdException w:name="Table List 2" w:semiHidden="1" w:unhideWhenUsed="1"/>
+    <w:lsdException w:name="Table List 3" w:semiHidden="1" w:unhideWhenUsed="1"/>
+    <w:lsdException w:name="Table List 4" w:semiHidden="1" w:unhideWhenUsed="1"/>
+    <w:lsdException w:name="Table List 5" w:semiHidden="1" w:unhideWhenUsed="1"/>
+    <w:lsdException w:name="Table List 6" w:semiHidden="1" w:unhideWhenUsed="1"/>
+    <w:lsdException w:name="Table List 7" w:semiHidden="1" w:unhideWhenUsed="1"/>
+    <w:lsdException w:name="Table List 8" w:semiHidden="1" w:unhideWhenUsed="1"/>
+    <w:lsdException w:name="Table 3D effects 1" w:semiHidden="1" w:unhideWhenUsed="1"/>
+    <w:lsdException w:name="Table 3D effects 2" w:semiHidden="1" w:unhideWhenUsed="1"/>
+    <w:lsdException w:name="Table 3D effects 3" w:semiHidden="1" w:unhideWhenUsed="1"/>
+    <w:lsdException w:name="Table Contemporary" w:semiHidden="1" w:unhideWhenUsed="1"/>
+    <w:lsdException w:name="Table Elegant" w:semiHidden="1" w:unhideWhenUsed="1"/>
+    <w:lsdException w:name="Table Professional" w:semiHidden="1" w:unhideWhenUsed="1"/>
+    <w:lsdException w:name="Table Subtle 1" w:semiHidden="1" w:unhideWhenUsed="1"/>
+    <w:lsdException w:name="Table Subtle 2" w:semiHidden="1" w:unhideWhenUsed="1"/>
+    <w:lsdException w:name="Table Web 1" w:semiHidden="1" w:unhideWhenUsed="1"/>
+    <w:lsdException w:name="Table Web 2" w:semiHidden="1" w:unhideWhenUsed="1"/>
+    <w:lsdException w:name="Table Web 3" w:semiHidden="1" w:unhideWhenUsed="1"/>
+    <w:lsdException w:name="Balloon Text" w:semiHidden="1" w:unhideWhenUsed="1"/>
+    <w:lsdException w:name="Table Grid" w:uiPriority="0"/>
+    <w:lsdException w:name="Table Theme" w:semiHidden="1" w:unhideWhenUsed="1"/>
+    <w:lsdException w:name="Placeholder Text" w:semiHidden="1"/>
+    <w:lsdException w:name="No Spacing" w:uiPriority="1" w:qFormat="1"/>
+    <w:lsdException w:name="Light Shading" w:uiPriority="60"/>
+    <w:lsdException w:name="Light List" w:uiPriority="61"/>
+    <w:lsdException w:name="Light Grid" w:uiPriority="62"/>
+    <w:lsdException w:name="Medium Shading 1" w:uiPriority="63"/>
+    <w:lsdException w:name="Medium Shading 2" w:uiPriority="64"/>
+    <w:lsdException w:name="Medium List 1" w:uiPriority="65"/>
+    <w:lsdException w:name="Medium List 2" w:uiPriority="66"/>
+    <w:lsdException w:name="Medium Grid 1" w:uiPriority="67"/>
+    <w:lsdException w:name="Medium Grid 2" w:uiPriority="68"/>
+    <w:lsdException w:name="Medium Grid 3" w:uiPriority="69"/>
+    <w:lsdException w:name="Dark List" w:uiPriority="70"/>
+    <w:lsdException w:name="Colorful Shading" w:uiPriority="71"/>
+    <w:lsdException w:name="Colorful List" w:uiPriority="72"/>
+    <w:lsdException w:name="Colorful Grid" w:uiPriority="73"/>
+    <w:lsdException w:name="Light Shading Accent 1" w:uiPriority="60"/>
+    <w:lsdException w:name="Light List Accent 1" w:uiPriority="61"/>
+    <w:lsdException w:name="Light Grid Accent 1" w:uiPriority="62"/>
+    <w:lsdException w:name="Medium Shading 1 Accent 1" w:uiPriority="63"/>
+    <w:lsdException w:name="Medium Shading 2 Accent 1" w:uiPriority="64"/>
+    <w:lsdException w:name="Medium List 1 Accent 1" w:uiPriority="65"/>
+    <w:lsdException w:name="Revision" w:semiHidden="1"/>
+    <w:lsdException w:name="List Paragraph" w:uiPriority="34" w:qFormat="1"/>
+    <w:lsdException w:name="Quote" w:uiPriority="29" w:qFormat="1"/>
+    <w:lsdException w:name="Intense Quote" w:uiPriority="30" w:qFormat="1"/>
+    <w:lsdException w:name="Medium List 2 Accent 1" w:uiPriority="66"/>
+    <w:lsdException w:name="Medium Grid 1 Accent 1" w:uiPriority="67"/>
+    <w:lsdException w:name="Medium Grid 2 Accent 1" w:uiPriority="68"/>
+    <w:lsdException w:name="Medium Grid 3 Accent 1" w:uiPriority="69"/>
+    <w:lsdException w:name="Dark List Accent 1" w:uiPriority="70"/>
+    <w:lsdException w:name="Colorful Shading Accent 1" w:uiPriority="71"/>
+    <w:lsdException w:name="Colorful List Accent 1" w:uiPriority="72"/>
+    <w:lsdException w:name="Colorful Grid Accent 1" w:uiPriority="73"/>
+    <w:lsdException w:name="Light Shading Accent 2" w:uiPriority="60"/>
+    <w:lsdException w:name="Light List Accent 2" w:uiPriority="61"/>
+    <w:lsdException w:name="Light Grid Accent 2" w:uiPriority="62"/>
+    <w:lsdException w:name="Medium Shading 1 Accent 2" w:uiPriority="63"/>
+    <w:lsdException w:name="Medium Shading 2 Accent 2" w:uiPriority="64"/>
+    <w:lsdException w:name="Medium List 1 Accent 2" w:uiPriority="65"/>
+    <w:lsdException w:name="Medium List 2 Accent 2" w:uiPriority="66"/>
+    <w:lsdException w:name="Medium Grid 1 Accent 2" w:uiPriority="67"/>
+    <w:lsdException w:name="Medium Grid 2 Accent 2" w:uiPriority="68"/>
+    <w:lsdException w:name="Medium Grid 3 Accent 2" w:uiPriority="69"/>
+    <w:lsdException w:name="Dark List Accent 2" w:uiPriority="70"/>
+    <w:lsdException w:name="Colorful Shading Accent 2" w:uiPriority="71"/>
+    <w:lsdException w:name="Colorful List Accent 2" w:uiPriority="72"/>
+    <w:lsdException w:name="Colorful Grid Accent 2" w:uiPriority="73"/>
+    <w:lsdException w:name="Light Shading Accent 3" w:uiPriority="60"/>
+    <w:lsdException w:name="Light List Accent 3" w:uiPriority="61"/>
+    <w:lsdException w:name="Light Grid Accent 3" w:uiPriority="62"/>
+    <w:lsdException w:name="Medium Shading 1 Accent 3" w:uiPriority="63"/>
+    <w:lsdException w:name="Medium Shading 2 Accent 3" w:uiPriority="64"/>
+    <w:lsdException w:name="Medium List 1 Accent 3" w:uiPriority="65"/>
+    <w:lsdException w:name="Medium List 2 Accent 3" w:uiPriority="66"/>
+    <w:lsdException w:name="Medium Grid 1 Accent 3" w:uiPriority="67"/>
+    <w:lsdException w:name="Medium Grid 2 Accent 3" w:uiPriority="68"/>
+    <w:lsdException w:name="Medium Grid 3 Accent 3" w:uiPriority="69"/>
+    <w:lsdException w:name="Dark List Accent 3" w:uiPriority="70"/>
+    <w:lsdException w:name="Colorful Shading Accent 3" w:uiPriority="71"/>
+    <w:lsdException w:name="Colorful List Accent 3" w:uiPriority="72"/>
+    <w:lsdException w:name="Colorful Grid Accent 3" w:uiPriority="73"/>
+    <w:lsdException w:name="Light Shading Accent 4" w:uiPriority="60"/>
+    <w:lsdException w:name="Light List Accent 4" w:uiPriority="61"/>
+    <w:lsdException w:name="Light Grid Accent 4" w:uiPriority="62"/>
+    <w:lsdException w:name="Medium Shading 1 Accent 4" w:uiPriority="63"/>
+    <w:lsdException w:name="Medium Shading 2 Accent 4" w:uiPriority="64"/>
+    <w:lsdException w:name="Medium List 1 Accent 4" w:uiPriority="65"/>
+    <w:lsdException w:name="Medium List 2 Accent 4" w:uiPriority="66"/>
+    <w:lsdException w:name="Medium Grid 1 Accent 4" w:uiPriority="67"/>
+    <w:lsdException w:name="Medium Grid 2 Accent 4" w:uiPriority="68"/>
+    <w:lsdException w:name="Medium Grid 3 Accent 4" w:uiPriority="69"/>
+    <w:lsdException w:name="Dark List Accent 4" w:uiPriority="70"/>
+    <w:lsdException w:name="Colorful Shading Accent 4" w:uiPriority="71"/>
+    <w:lsdException w:name="Colorful List Accent 4" w:uiPriority="72"/>
+    <w:lsdException w:name="Colorful Grid Accent 4" w:uiPriority="73"/>
+    <w:lsdException w:name="Light Shading Accent 5" w:uiPriority="60"/>
+    <w:lsdException w:name="Light List Accent 5" w:uiPriority="61"/>
+    <w:lsdException w:name="Light Grid Accent 5" w:uiPriority="62"/>
+    <w:lsdException w:name="Medium Shading 1 Accent 5" w:uiPriority="63"/>
+    <w:lsdException w:name="Medium Shading 2 Accent 5" w:uiPriority="64"/>
+    <w:lsdException w:name="Medium List 1 Accent 5" w:uiPriority="65"/>
+    <w:lsdException w:name="Medium List 2 Accent 5" w:uiPriority="66"/>
+    <w:lsdException w:name="Medium Grid 1 Accent 5" w:uiPriority="67"/>
+    <w:lsdException w:name="Medium Grid 2 Accent 5" w:uiPriority="68"/>
+    <w:lsdException w:name="Medium Grid 3 Accent 5" w:uiPriority="69"/>
+    <w:lsdException w:name="Dark List Accent 5" w:uiPriority="70"/>
+    <w:lsdException w:name="Colorful Shading Accent 5" w:uiPriority="71"/>
+    <w:lsdException w:name="Colorful List Accent 5" w:uiPriority="72"/>
+    <w:lsdException w:name="Colorful Grid Accent 5" w:uiPriority="73"/>
+    <w:lsdException w:name="Light Shading Accent 6" w:uiPriority="60"/>
+    <w:lsdException w:name="Light List Accent 6" w:uiPriority="61"/>
+    <w:lsdException w:name="Light Grid Accent 6" w:uiPriority="62"/>
+    <w:lsdException w:name="Medium Shading 1 Accent 6" w:uiPriority="63"/>
+    <w:lsdException w:name="Medium Shading 2 Accent 6" w:uiPriority="64"/>
+    <w:lsdException w:name="Medium List 1 Accent 6" w:uiPriority="65"/>
+    <w:lsdException w:name="Medium List 2 Accent 6" w:uiPriority="66"/>
+    <w:lsdException w:name="Medium Grid 1 Accent 6" w:uiPriority="67"/>
+    <w:lsdException w:name="Medium Grid 2 Accent 6" w:uiPriority="68"/>
+    <w:lsdException w:name="Medium Grid 3 Accent 6" w:uiPriority="69"/>
+    <w:lsdException w:name="Dark List Accent 6" w:uiPriority="70"/>
+    <w:lsdException w:name="Colorful Shading Accent 6" w:uiPriority="71"/>
+    <w:lsdException w:name="Colorful List Accent 6" w:uiPriority="72"/>
+    <w:lsdException w:name="Colorful Grid Accent 6" w:uiPriority="73"/>
+    <w:lsdException w:name="Subtle Emphasis" w:uiPriority="19" w:qFormat="1"/>
+    <w:lsdException w:name="Intense Emphasis" w:uiPriority="21" w:qFormat="1"/>
+    <w:lsdException w:name="Subtle Reference" w:uiPriority="31" w:qFormat="1"/>
+    <w:lsdException w:name="Intense Reference" w:uiPriority="32" w:qFormat="1"/>
+    <w:lsdException w:name="Book Title" w:uiPriority="33" w:qFormat="1"/>
+    <w:lsdException w:name="Bibliography" w:semiHidden="1" w:uiPriority="37" w:unhideWhenUsed="1"/>
+    <w:lsdException w:name="TOC Heading" w:semiHidden="1" w:uiPriority="39" w:unhideWhenUsed="1" w:qFormat="1"/>
+    <w:lsdException w:name="Plain Table 1" w:uiPriority="41"/>
+    <w:lsdException w:name="Plain Table 2" w:uiPriority="42"/>
+    <w:lsdException w:name="Plain Table 3" w:uiPriority="43"/>
+    <w:lsdException w:name="Plain Table 4" w:uiPriority="44"/>
+    <w:lsdException w:name="Plain Table 5" w:uiPriority="45"/>
+    <w:lsdException w:name="Grid Table Light" w:uiPriority="40"/>
+    <w:lsdException w:name="Grid Table 1 Light" w:uiPriority="46"/>
+    <w:lsdException w:name="Grid Table 2" w:uiPriority="47"/>
+    <w:lsdException w:name="Grid Table 3" w:uiPriority="48"/>
+    <w:lsdException w:name="Grid Table 4" w:uiPriority="49"/>
+    <w:lsdException w:name="Grid Table 5 Dark" w:uiPriority="50"/>
+    <w:lsdException w:name="Grid Table 6 Colorful" w:uiPriority="51"/>
+    <w:lsdException w:name="Grid Table 7 Colorful" w:uiPriority="52"/>
+    <w:lsdException w:name="Grid Table 1 Light Accent 1" w:uiPriority="46"/>
+    <w:lsdException w:name="Grid Table 2 Accent 1" w:uiPriority="47"/>
+    <w:lsdException w:name="Grid Table 3 Accent 1" w:uiPriority="48"/>
+    <w:lsdException w:name="Grid Table 4 Accent 1" w:uiPriority="49"/>
+    <w:lsdException w:name="Grid Table 5 Dark Accent 1" w:uiPriority="50"/>
+    <w:lsdException w:name="Grid Table 6 Colorful Accent 1" w:uiPriority="51"/>
+    <w:lsdException w:name="Grid Table 7 Colorful Accent 1" w:uiPriority="52"/>
+    <w:lsdException w:name="Grid Table 1 Light Accent 2" w:uiPriority="46"/>
+    <w:lsdException w:name="Grid Table 2 Accent 2" w:uiPriority="47"/>
+    <w:lsdException w:name="Grid Table 3 Accent 2" w:uiPriority="48"/>
+    <w:lsdException w:name="Grid Table 4 Accent 2" w:uiPriority="49"/>
+    <w:lsdException w:name="Grid Table 5 Dark Accent 2" w:uiPriority="50"/>
+    <w:lsdException w:name="Grid Table 6 Colorful Accent 2" w:uiPriority="51"/>
+    <w:lsdException w:name="Grid Table 7 Colorful Accent 2" w:uiPriority="52"/>
+    <w:lsdException w:name="Grid Table 1 Light Accent 3" w:uiPriority="46"/>
+    <w:lsdException w:name="Grid Table 2 Accent 3" w:uiPriority="47"/>
+    <w:lsdException w:name="Grid Table 3 Accent 3" w:uiPriority="48"/>
+    <w:lsdException w:name="Grid Table 4 Accent 3" w:uiPriority="49"/>
+    <w:lsdException w:name="Grid Table 5 Dark Accent 3" w:uiPriority="50"/>
+    <w:lsdException w:name="Grid Table 6 Colorful Accent 3" w:uiPriority="51"/>
+    <w:lsdException w:name="Grid Table 7 Colorful Accent 3" w:uiPriority="52"/>
+    <w:lsdException w:name="Grid Table 1 Light Accent 4" w:uiPriority="46"/>
+    <w:lsdException w:name="Grid Table 2 Accent 4" w:uiPriority="47"/>
+    <w:lsdException w:name="Grid Table 3 Accent 4" w:uiPriority="48"/>
+    <w:lsdException w:name="Grid Table 4 Accent 4" w:uiPriority="49"/>
+    <w:lsdException w:name="Grid Table 5 Dark Accent 4" w:uiPriority="50"/>
+    <w:lsdException w:name="Grid Table 6 Colorful Accent 4" w:uiPriority="51"/>
+    <w:lsdException w:name="Grid Table 7 Colorful Accent 4" w:uiPriority="52"/>
+    <w:lsdException w:name="Grid Table 1 Light Accent 5" w:uiPriority="46"/>
+    <w:lsdException w:name="Grid Table 2 Accent 5" w:uiPriority="47"/>
+    <w:lsdException w:name="Grid Table 3 Accent 5" w:uiPriority="48"/>
+    <w:lsdException w:name="Grid Table 4 Accent 5" w:uiPriority="49"/>
+    <w:lsdException w:name="Grid Table 5 Dark Accent 5" w:uiPriority="50"/>
+    <w:lsdException w:name="Grid Table 6 Colorful Accent 5" w:uiPriority="51"/>
+    <w:lsdException w:name="Grid Table 7 Colorful Accent 5" w:uiPriority="52"/>
+    <w:lsdException w:name="Grid Table 1 Light Accent 6" w:uiPriority="46"/>
+    <w:lsdException w:name="Grid Table 2 Accent 6" w:uiPriority="47"/>
+    <w:lsdException w:name="Grid Table 3 Accent 6" w:uiPriority="48"/>
+    <w:lsdException w:name="Grid Table 4 Accent 6" w:uiPriority="49"/>
+    <w:lsdException w:name="Grid Table 5 Dark Accent 6" w:uiPriority="50"/>
+    <w:lsdException w:name="Grid Table 6 Colorful Accent 6" w:uiPriority="51"/>
+    <w:lsdException w:name="Grid Table 7 Colorful Accent 6" w:uiPriority="52"/>
+    <w:lsdException w:name="List Table 1 Light" w:uiPriority="46"/>
+    <w:lsdException w:name="List Table 2" w:uiPriority="47"/>
+    <w:lsdException w:name="List Table 3" w:uiPriority="48"/>
+    <w:lsdException w:name="List Table 4" w:uiPriority="49"/>
+    <w:lsdException w:name="List Table 5 Dark" w:uiPriority="50"/>
+    <w:lsdException w:name="List Table 6 Colorful" w:uiPriority="51"/>
+    <w:lsdException w:name="List Table 7 Colorful" w:uiPriority="52"/>
+    <w:lsdException w:name="List Table 1 Light Accent 1" w:uiPriority="46"/>
+    <w:lsdException w:name="List Table 2 Accent 1" w:uiPriority="47"/>
+    <w:lsdException w:name="List Table 3 Accent 1" w:uiPriority="48"/>
+    <w:lsdException w:name="List Table 4 Accent 1" w:uiPriority="49"/>
+    <w:lsdException w:name="List Table 5 Dark Accent 1" w:uiPriority="50"/>
+    <w:lsdException w:name="List Table 6 Colorful Accent 1" w:uiPriority="51"/>
+    <w:lsdException w:name="List Table 7 Colorful Accent 1" w:uiPriority="52"/>
+    <w:lsdException w:name="List Table 1 Light Accent 2" w:uiPriority="46"/>
+    <w:lsdException w:name="List Table 2 Accent 2" w:uiPriority="47"/>
+    <w:lsdException w:name="List Table 3 Accent 2" w:uiPriority="48"/>
+    <w:lsdException w:name="List Table 4 Accent 2" w:uiPriority="49"/>
+    <w:lsdException w:name="List Table 5 Dark Accent 2" w:uiPriority="50"/>
+    <w:lsdException w:name="List Table 6 Colorful Accent 2" w:uiPriority="51"/>
+    <w:lsdException w:name="List Table 7 Colorful Accent 2" w:uiPriority="52"/>
+    <w:lsdException w:name="List Table 1 Light Accent 3" w:uiPriority="46"/>
+    <w:lsdException w:name="List Table 2 Accent 3" w:uiPriority="47"/>
+    <w:lsdException w:name="List Table 3 Accent 3" w:uiPriority="48"/>
+    <w:lsdException w:name="List Table 4 Accent 3" w:uiPriority="49"/>
+    <w:lsdException w:name="List Table 5 Dark Accent 3" w:uiPriority="50"/>
+    <w:lsdException w:name="List Table 6 Colorful Accent 3" w:uiPriority="51"/>
+    <w:lsdException w:name="List Table 7 Colorful Accent 3" w:uiPriority="52"/>
+    <w:lsdException w:name="List Table 1 Light Accent 4" w:uiPriority="46"/>
+    <w:lsdException w:name="List Table 2 Accent 4" w:uiPriority="47"/>
+    <w:lsdException w:name="List Table 3 Accent 4" w:uiPriority="48"/>
+    <w:lsdException w:name="List Table 4 Accent 4" w:uiPriority="49"/>
+    <w:lsdException w:name="List Table 5 Dark Accent 4" w:uiPriority="50"/>
+    <w:lsdException w:name="List Table 6 Colorful Accent 4" w:uiPriority="51"/>
+    <w:lsdException w:name="List Table 7 Colorful Accent 4" w:uiPriority="52"/>
+    <w:lsdException w:name="List Table 1 Light Accent 5" w:uiPriority="46"/>
+    <w:lsdException w:name="List Table 2 Accent 5" w:uiPriority="47"/>
+    <w:lsdException w:name="List Table 3 Accent 5" w:uiPriority="48"/>
+    <w:lsdException w:name="List Table 4 Accent 5" w:uiPriority="49"/>
+    <w:lsdException w:name="List Table 5 Dark Accent 5" w:uiPriority="50"/>
+    <w:lsdException w:name="List Table 6 Colorful Accent 5" w:uiPriority="51"/>
+    <w:lsdException w:name="List Table 7 Colorful Accent 5" w:uiPriority="52"/>
+    <w:lsdException w:name="List Table 1 Light Accent 6" w:uiPriority="46"/>
+    <w:lsdException w:name="List Table 2 Accent 6" w:uiPriority="47"/>
+    <w:lsdException w:name="List Table 3 Accent 6" w:uiPriority="48"/>
+    <w:lsdException w:name="List Table 4 Accent 6" w:uiPriority="49"/>
+    <w:lsdException w:name="List Table 5 Dark Accent 6" w:uiPriority="50"/>
+    <w:lsdException w:name="List Table 6 Colorful Accent 6" w:uiPriority="51"/>
+    <w:lsdException w:name="List Table 7 Colorful Accent 6" w:uiPriority="52"/>
   </w:latentStyles>
   <w:style w:type="paragraph" w:default="1" w:styleId="Normal">
     <w:name w:val="Normal"/>
@@ -31806,7 +31606,7 @@
 </file>
 
 <file path=customXml/itemProps1.xml><?xml version="1.0" encoding="utf-8"?>
-<ds:datastoreItem xmlns:ds="http://schemas.openxmlformats.org/officeDocument/2006/customXml" ds:itemID="{6D8A83BA-2EAA-48CA-BC88-D0A20F136C7F}">
+<ds:datastoreItem xmlns:ds="http://schemas.openxmlformats.org/officeDocument/2006/customXml" ds:itemID="{82D19098-6469-481A-B079-CEEB00A18E18}">
   <ds:schemaRefs>
     <ds:schemaRef ds:uri="http://schemas.openxmlformats.org/officeDocument/2006/bibliography"/>
   </ds:schemaRefs>

</xml_diff>

<commit_message>
Ajuste de recursos en el cuaderno de mat 8 tema 2
</commit_message>
<xml_diff>
--- a/fuentes/contenidos/grado08/guion02/MA_08_02_CO.docx
+++ b/fuentes/contenidos/grado08/guion02/MA_08_02_CO.docx
@@ -3231,10 +3231,10 @@
                   <v:path o:extrusionok="f" gradientshapeok="t" o:connecttype="rect"/>
                   <o:lock v:ext="edit" aspectratio="t"/>
                 </v:shapetype>
-                <v:shape id="_x0000_i1025" type="#_x0000_t75" style="width:273.6pt;height:1in" o:ole="">
+                <v:shape id="_x0000_i1025" type="#_x0000_t75" style="width:273.85pt;height:1in" o:ole="">
                   <v:imagedata r:id="rId11" o:title=""/>
                 </v:shape>
-                <o:OLEObject Type="Embed" ProgID="PBrush" ShapeID="_x0000_i1025" DrawAspect="Content" ObjectID="_1510654244" r:id="rId12"/>
+                <o:OLEObject Type="Embed" ProgID="PBrush" ShapeID="_x0000_i1025" DrawAspect="Content" ObjectID="_1512021188" r:id="rId12"/>
               </w:object>
             </w:r>
           </w:p>
@@ -11062,16 +11062,8 @@
               <w:rPr>
                 <w:rFonts w:ascii="Times New Roman" w:hAnsi="Times New Roman" w:cs="Times New Roman"/>
               </w:rPr>
-              <w:t xml:space="preserve">Actividad para diferenciar entre monomios, polinomios y expresiones no </w:t>
-            </w:r>
-            <w:proofErr w:type="spellStart"/>
-            <w:r>
-              <w:rPr>
-                <w:rFonts w:ascii="Times New Roman" w:hAnsi="Times New Roman" w:cs="Times New Roman"/>
-              </w:rPr>
-              <w:t>polinómicas</w:t>
-            </w:r>
-            <w:proofErr w:type="spellEnd"/>
+              <w:t>Actividad para diferenciar entre monomios, polinomios y expresiones no polinómicas</w:t>
+            </w:r>
           </w:p>
         </w:tc>
       </w:tr>
@@ -12931,10 +12923,10 @@
                 <w:rFonts w:ascii="Times New Roman" w:hAnsi="Times New Roman" w:cs="Times New Roman"/>
               </w:rPr>
               <w:object w:dxaOrig="5730" w:dyaOrig="2265" w14:anchorId="75463A3F">
-                <v:shape id="_x0000_i1026" type="#_x0000_t75" style="width:4in;height:115.8pt" o:ole="">
+                <v:shape id="_x0000_i1026" type="#_x0000_t75" style="width:4in;height:115.75pt" o:ole="">
                   <v:imagedata r:id="rId13" o:title=""/>
                 </v:shape>
-                <o:OLEObject Type="Embed" ProgID="PBrush" ShapeID="_x0000_i1026" DrawAspect="Content" ObjectID="_1510654245" r:id="rId14"/>
+                <o:OLEObject Type="Embed" ProgID="PBrush" ShapeID="_x0000_i1026" DrawAspect="Content" ObjectID="_1512021189" r:id="rId14"/>
               </w:object>
             </w:r>
           </w:p>
@@ -13216,7 +13208,14 @@
                 <w:rFonts w:ascii="Times New Roman" w:hAnsi="Times New Roman" w:cs="Times New Roman"/>
                 <w:color w:val="000000"/>
               </w:rPr>
-              <w:t>Valor numérico de un polinomio</w:t>
+              <w:t>Calcula el v</w:t>
+            </w:r>
+            <w:r>
+              <w:rPr>
+                <w:rFonts w:ascii="Times New Roman" w:hAnsi="Times New Roman" w:cs="Times New Roman"/>
+                <w:color w:val="000000"/>
+              </w:rPr>
+              <w:t>alor numérico de un polinomio</w:t>
             </w:r>
           </w:p>
         </w:tc>
@@ -19612,10 +19611,10 @@
                 <w:rFonts w:ascii="Times New Roman" w:hAnsi="Times New Roman" w:cs="Times New Roman"/>
               </w:rPr>
               <w:object w:dxaOrig="5910" w:dyaOrig="2325" w14:anchorId="482F53B6">
-                <v:shape id="_x0000_i1027" type="#_x0000_t75" style="width:295.5pt;height:115.8pt" o:ole="">
+                <v:shape id="_x0000_i1027" type="#_x0000_t75" style="width:295.5pt;height:115.75pt" o:ole="">
                   <v:imagedata r:id="rId15" o:title=""/>
                 </v:shape>
-                <o:OLEObject Type="Embed" ProgID="PBrush" ShapeID="_x0000_i1027" DrawAspect="Content" ObjectID="_1510654246" r:id="rId16"/>
+                <o:OLEObject Type="Embed" ProgID="PBrush" ShapeID="_x0000_i1027" DrawAspect="Content" ObjectID="_1512021190" r:id="rId16"/>
               </w:object>
             </w:r>
           </w:p>
@@ -21669,10 +21668,10 @@
                 <w:rFonts w:ascii="Times New Roman" w:hAnsi="Times New Roman" w:cs="Times New Roman"/>
               </w:rPr>
               <w:object w:dxaOrig="4755" w:dyaOrig="2595" w14:anchorId="75490985">
-                <v:shape id="_x0000_i1028" type="#_x0000_t75" style="width:159.55pt;height:87pt" o:ole="">
+                <v:shape id="_x0000_i1028" type="#_x0000_t75" style="width:159.45pt;height:87pt" o:ole="">
                   <v:imagedata r:id="rId17" o:title=""/>
                 </v:shape>
-                <o:OLEObject Type="Embed" ProgID="PBrush" ShapeID="_x0000_i1028" DrawAspect="Content" ObjectID="_1510654247" r:id="rId18"/>
+                <o:OLEObject Type="Embed" ProgID="PBrush" ShapeID="_x0000_i1028" DrawAspect="Content" ObjectID="_1512021191" r:id="rId18"/>
               </w:object>
             </w:r>
           </w:p>
@@ -22387,10 +22386,10 @@
                 <w:rFonts w:ascii="Times New Roman" w:hAnsi="Times New Roman" w:cs="Times New Roman"/>
               </w:rPr>
               <w:object w:dxaOrig="4230" w:dyaOrig="2025" w14:anchorId="6D349D98">
-                <v:shape id="_x0000_i1029" type="#_x0000_t75" style="width:209.1pt;height:100.8pt" o:ole="">
+                <v:shape id="_x0000_i1029" type="#_x0000_t75" style="width:209.35pt;height:100.7pt" o:ole="">
                   <v:imagedata r:id="rId19" o:title=""/>
                 </v:shape>
-                <o:OLEObject Type="Embed" ProgID="PBrush" ShapeID="_x0000_i1029" DrawAspect="Content" ObjectID="_1510654248" r:id="rId20"/>
+                <o:OLEObject Type="Embed" ProgID="PBrush" ShapeID="_x0000_i1029" DrawAspect="Content" ObjectID="_1512021192" r:id="rId20"/>
               </w:object>
             </w:r>
           </w:p>
@@ -23567,10 +23566,10 @@
                 <w:rFonts w:ascii="Times New Roman" w:hAnsi="Times New Roman" w:cs="Times New Roman"/>
               </w:rPr>
               <w:object w:dxaOrig="8760" w:dyaOrig="3900" w14:anchorId="65630430">
-                <v:shape id="_x0000_i1030" type="#_x0000_t75" style="width:315.65pt;height:139.4pt" o:ole="">
+                <v:shape id="_x0000_i1030" type="#_x0000_t75" style="width:315.85pt;height:139.6pt" o:ole="">
                   <v:imagedata r:id="rId21" o:title=""/>
                 </v:shape>
-                <o:OLEObject Type="Embed" ProgID="PBrush" ShapeID="_x0000_i1030" DrawAspect="Content" ObjectID="_1510654249" r:id="rId22"/>
+                <o:OLEObject Type="Embed" ProgID="PBrush" ShapeID="_x0000_i1030" DrawAspect="Content" ObjectID="_1512021193" r:id="rId22"/>
               </w:object>
             </w:r>
           </w:p>
@@ -23975,10 +23974,10 @@
                 <w:rFonts w:ascii="Times New Roman" w:hAnsi="Times New Roman" w:cs="Times New Roman"/>
               </w:rPr>
               <w:object w:dxaOrig="4110" w:dyaOrig="3720" w14:anchorId="25F1EA51">
-                <v:shape id="_x0000_i1031" type="#_x0000_t75" style="width:173.95pt;height:156.1pt" o:ole="">
+                <v:shape id="_x0000_i1031" type="#_x0000_t75" style="width:174.05pt;height:155.95pt" o:ole="">
                   <v:imagedata r:id="rId23" o:title=""/>
                 </v:shape>
-                <o:OLEObject Type="Embed" ProgID="PBrush" ShapeID="_x0000_i1031" DrawAspect="Content" ObjectID="_1510654250" r:id="rId24"/>
+                <o:OLEObject Type="Embed" ProgID="PBrush" ShapeID="_x0000_i1031" DrawAspect="Content" ObjectID="_1512021194" r:id="rId24"/>
               </w:object>
             </w:r>
           </w:p>
@@ -24883,6 +24882,208 @@
         </w:rPr>
       </w:pPr>
     </w:p>
+    <w:tbl>
+      <w:tblPr>
+        <w:tblStyle w:val="Tablaconcuadrcula"/>
+        <w:tblW w:w="0" w:type="auto"/>
+        <w:tblLook w:val="04A0" w:firstRow="1" w:lastRow="0" w:firstColumn="1" w:lastColumn="0" w:noHBand="0" w:noVBand="1"/>
+      </w:tblPr>
+      <w:tblGrid>
+        <w:gridCol w:w="2463"/>
+        <w:gridCol w:w="6365"/>
+      </w:tblGrid>
+      <w:tr>
+        <w:tc>
+          <w:tcPr>
+            <w:tcW w:w="9033" w:type="dxa"/>
+            <w:gridSpan w:val="2"/>
+            <w:shd w:val="clear" w:color="auto" w:fill="000000" w:themeFill="text1"/>
+          </w:tcPr>
+          <w:p>
+            <w:pPr>
+              <w:jc w:val="center"/>
+              <w:rPr>
+                <w:rFonts w:ascii="Times New Roman" w:hAnsi="Times New Roman" w:cs="Times New Roman"/>
+                <w:b/>
+                <w:color w:val="FFFFFF" w:themeColor="background1"/>
+              </w:rPr>
+            </w:pPr>
+            <w:r>
+              <w:rPr>
+                <w:rFonts w:ascii="Times New Roman" w:hAnsi="Times New Roman" w:cs="Times New Roman"/>
+                <w:b/>
+                <w:color w:val="FFFFFF" w:themeColor="background1"/>
+              </w:rPr>
+              <w:t>Practica</w:t>
+            </w:r>
+            <w:r>
+              <w:rPr>
+                <w:rFonts w:ascii="Times New Roman" w:hAnsi="Times New Roman" w:cs="Times New Roman"/>
+                <w:b/>
+                <w:color w:val="FFFFFF" w:themeColor="background1"/>
+              </w:rPr>
+              <w:t>: recurso nuevo</w:t>
+            </w:r>
+          </w:p>
+        </w:tc>
+      </w:tr>
+      <w:tr>
+        <w:tc>
+          <w:tcPr>
+            <w:tcW w:w="2518" w:type="dxa"/>
+          </w:tcPr>
+          <w:p>
+            <w:pPr>
+              <w:rPr>
+                <w:rFonts w:ascii="Times New Roman" w:hAnsi="Times New Roman" w:cs="Times New Roman"/>
+                <w:b/>
+                <w:color w:val="000000"/>
+                <w:sz w:val="18"/>
+                <w:szCs w:val="18"/>
+              </w:rPr>
+            </w:pPr>
+            <w:r>
+              <w:rPr>
+                <w:rFonts w:ascii="Times New Roman" w:hAnsi="Times New Roman" w:cs="Times New Roman"/>
+                <w:b/>
+                <w:color w:val="000000"/>
+                <w:sz w:val="18"/>
+                <w:szCs w:val="18"/>
+              </w:rPr>
+              <w:t>Código</w:t>
+            </w:r>
+          </w:p>
+        </w:tc>
+        <w:tc>
+          <w:tcPr>
+            <w:tcW w:w="6515" w:type="dxa"/>
+          </w:tcPr>
+          <w:p>
+            <w:pPr>
+              <w:rPr>
+                <w:rFonts w:ascii="Times New Roman" w:hAnsi="Times New Roman" w:cs="Times New Roman"/>
+                <w:b/>
+                <w:color w:val="000000"/>
+                <w:sz w:val="18"/>
+                <w:szCs w:val="18"/>
+              </w:rPr>
+            </w:pPr>
+            <w:r>
+              <w:rPr>
+                <w:rFonts w:ascii="Times New Roman" w:hAnsi="Times New Roman" w:cs="Times New Roman"/>
+                <w:color w:val="000000"/>
+              </w:rPr>
+              <w:t>MA_</w:t>
+            </w:r>
+            <w:r>
+              <w:rPr>
+                <w:rFonts w:ascii="Times New Roman" w:hAnsi="Times New Roman" w:cs="Times New Roman"/>
+                <w:color w:val="000000"/>
+              </w:rPr>
+              <w:t>08_02_CO_REC</w:t>
+            </w:r>
+            <w:r>
+              <w:rPr>
+                <w:rFonts w:ascii="Times New Roman" w:hAnsi="Times New Roman" w:cs="Times New Roman"/>
+                <w:color w:val="000000"/>
+              </w:rPr>
+              <w:t>200</w:t>
+            </w:r>
+          </w:p>
+        </w:tc>
+      </w:tr>
+      <w:tr>
+        <w:tc>
+          <w:tcPr>
+            <w:tcW w:w="2518" w:type="dxa"/>
+          </w:tcPr>
+          <w:p>
+            <w:pPr>
+              <w:rPr>
+                <w:rFonts w:ascii="Times New Roman" w:hAnsi="Times New Roman" w:cs="Times New Roman"/>
+                <w:color w:val="000000"/>
+              </w:rPr>
+            </w:pPr>
+            <w:r>
+              <w:rPr>
+                <w:rFonts w:ascii="Times New Roman" w:hAnsi="Times New Roman" w:cs="Times New Roman"/>
+                <w:b/>
+                <w:color w:val="000000"/>
+                <w:sz w:val="18"/>
+                <w:szCs w:val="18"/>
+              </w:rPr>
+              <w:lastRenderedPageBreak/>
+              <w:t>Título</w:t>
+            </w:r>
+          </w:p>
+        </w:tc>
+        <w:tc>
+          <w:tcPr>
+            <w:tcW w:w="6515" w:type="dxa"/>
+          </w:tcPr>
+          <w:p>
+            <w:pPr>
+              <w:rPr>
+                <w:rFonts w:ascii="Times New Roman" w:hAnsi="Times New Roman" w:cs="Times New Roman"/>
+                <w:color w:val="000000"/>
+              </w:rPr>
+            </w:pPr>
+            <w:r>
+              <w:rPr>
+                <w:rFonts w:ascii="Times New Roman" w:hAnsi="Times New Roman" w:cs="Times New Roman"/>
+                <w:color w:val="000000"/>
+              </w:rPr>
+              <w:t>Resuelve problemas utilizando expresiones algebraicas</w:t>
+            </w:r>
+          </w:p>
+        </w:tc>
+      </w:tr>
+      <w:tr>
+        <w:tc>
+          <w:tcPr>
+            <w:tcW w:w="2518" w:type="dxa"/>
+          </w:tcPr>
+          <w:p>
+            <w:pPr>
+              <w:rPr>
+                <w:rFonts w:ascii="Times New Roman" w:hAnsi="Times New Roman" w:cs="Times New Roman"/>
+                <w:color w:val="000000"/>
+              </w:rPr>
+            </w:pPr>
+            <w:r>
+              <w:rPr>
+                <w:rFonts w:ascii="Times New Roman" w:hAnsi="Times New Roman" w:cs="Times New Roman"/>
+                <w:b/>
+                <w:color w:val="000000"/>
+                <w:sz w:val="18"/>
+                <w:szCs w:val="18"/>
+              </w:rPr>
+              <w:t>Descripción</w:t>
+            </w:r>
+          </w:p>
+        </w:tc>
+        <w:tc>
+          <w:tcPr>
+            <w:tcW w:w="6515" w:type="dxa"/>
+          </w:tcPr>
+          <w:p>
+            <w:pPr>
+              <w:rPr>
+                <w:rFonts w:ascii="Times New Roman" w:hAnsi="Times New Roman" w:cs="Times New Roman"/>
+                <w:color w:val="000000"/>
+              </w:rPr>
+            </w:pPr>
+            <w:r>
+              <w:rPr>
+                <w:rFonts w:ascii="Times New Roman" w:hAnsi="Times New Roman" w:cs="Times New Roman"/>
+                <w:color w:val="000000"/>
+              </w:rPr>
+              <w:t>Actividad para resolver situaciones problema</w:t>
+            </w:r>
+          </w:p>
+        </w:tc>
+      </w:tr>
+    </w:tbl>
     <w:p>
       <w:pPr>
         <w:spacing w:after="0"/>
@@ -24912,7 +25113,6 @@
           <w:rFonts w:ascii="Times New Roman" w:hAnsi="Times New Roman" w:cs="Times New Roman"/>
           <w:highlight w:val="yellow"/>
         </w:rPr>
-        <w:lastRenderedPageBreak/>
         <w:t>[SECCIÓN 3]</w:t>
       </w:r>
       <w:r>
@@ -25375,10 +25575,10 @@
                 <w:rFonts w:ascii="Times New Roman" w:hAnsi="Times New Roman" w:cs="Times New Roman"/>
               </w:rPr>
               <w:object w:dxaOrig="4830" w:dyaOrig="540" w14:anchorId="4CB6F706">
-                <v:shape id="_x0000_i1032" type="#_x0000_t75" style="width:223.5pt;height:22.45pt" o:ole="">
+                <v:shape id="_x0000_i1032" type="#_x0000_t75" style="width:223.5pt;height:22.55pt" o:ole="">
                   <v:imagedata r:id="rId25" o:title=""/>
                 </v:shape>
-                <o:OLEObject Type="Embed" ProgID="PBrush" ShapeID="_x0000_i1032" DrawAspect="Content" ObjectID="_1510654251" r:id="rId26"/>
+                <o:OLEObject Type="Embed" ProgID="PBrush" ShapeID="_x0000_i1032" DrawAspect="Content" ObjectID="_1512021195" r:id="rId26"/>
               </w:object>
             </w:r>
           </w:p>
@@ -25409,10 +25609,10 @@
                       <w:rFonts w:ascii="Times New Roman" w:hAnsi="Times New Roman" w:cs="Times New Roman"/>
                     </w:rPr>
                     <w:object w:dxaOrig="3570" w:dyaOrig="1050" w14:anchorId="222F739A">
-                      <v:shape id="_x0000_i1033" type="#_x0000_t75" style="width:179.15pt;height:51.25pt" o:ole="">
+                      <v:shape id="_x0000_i1033" type="#_x0000_t75" style="width:179.35pt;height:51.25pt" o:ole="">
                         <v:imagedata r:id="rId27" o:title=""/>
                       </v:shape>
-                      <o:OLEObject Type="Embed" ProgID="PBrush" ShapeID="_x0000_i1033" DrawAspect="Content" ObjectID="_1510654252" r:id="rId28"/>
+                      <o:OLEObject Type="Embed" ProgID="PBrush" ShapeID="_x0000_i1033" DrawAspect="Content" ObjectID="_1512021196" r:id="rId28"/>
                     </w:object>
                   </w:r>
                 </w:p>
@@ -25452,10 +25652,10 @@
                       <w:rFonts w:ascii="Times New Roman" w:hAnsi="Times New Roman" w:cs="Times New Roman"/>
                     </w:rPr>
                     <w:object w:dxaOrig="3825" w:dyaOrig="1275" w14:anchorId="1172AD4B">
-                      <v:shape id="_x0000_i1034" type="#_x0000_t75" style="width:187.2pt;height:65.1pt" o:ole="">
+                      <v:shape id="_x0000_i1034" type="#_x0000_t75" style="width:187.3pt;height:64.95pt" o:ole="">
                         <v:imagedata r:id="rId29" o:title=""/>
                       </v:shape>
-                      <o:OLEObject Type="Embed" ProgID="PBrush" ShapeID="_x0000_i1034" DrawAspect="Content" ObjectID="_1510654253" r:id="rId30"/>
+                      <o:OLEObject Type="Embed" ProgID="PBrush" ShapeID="_x0000_i1034" DrawAspect="Content" ObjectID="_1512021197" r:id="rId30"/>
                     </w:object>
                   </w:r>
                 </w:p>
@@ -25503,10 +25703,10 @@
                       <w:rFonts w:ascii="Times New Roman" w:hAnsi="Times New Roman" w:cs="Times New Roman"/>
                     </w:rPr>
                     <w:object w:dxaOrig="3960" w:dyaOrig="1590" w14:anchorId="776EE19F">
-                      <v:shape id="_x0000_i1035" type="#_x0000_t75" style="width:201.6pt;height:78.9pt" o:ole="">
+                      <v:shape id="_x0000_i1035" type="#_x0000_t75" style="width:201.4pt;height:79.05pt" o:ole="">
                         <v:imagedata r:id="rId31" o:title=""/>
                       </v:shape>
-                      <o:OLEObject Type="Embed" ProgID="PBrush" ShapeID="_x0000_i1035" DrawAspect="Content" ObjectID="_1510654254" r:id="rId32"/>
+                      <o:OLEObject Type="Embed" ProgID="PBrush" ShapeID="_x0000_i1035" DrawAspect="Content" ObjectID="_1512021198" r:id="rId32"/>
                     </w:object>
                   </w:r>
                 </w:p>
@@ -25757,7 +25957,7 @@
                       <v:shape id="_x0000_i1036" type="#_x0000_t75" style="width:3in;height:51.25pt" o:ole="">
                         <v:imagedata r:id="rId33" o:title=""/>
                       </v:shape>
-                      <o:OLEObject Type="Embed" ProgID="PBrush" ShapeID="_x0000_i1036" DrawAspect="Content" ObjectID="_1510654255" r:id="rId34"/>
+                      <o:OLEObject Type="Embed" ProgID="PBrush" ShapeID="_x0000_i1036" DrawAspect="Content" ObjectID="_1512021199" r:id="rId34"/>
                     </w:object>
                   </w:r>
                 </w:p>
@@ -25818,6 +26018,7 @@
                 <w:sz w:val="18"/>
                 <w:szCs w:val="18"/>
               </w:rPr>
+              <w:lastRenderedPageBreak/>
               <w:t>Código Shutterstock (o URL o la ruta en AulaPlaneta)</w:t>
             </w:r>
           </w:p>
@@ -27658,7 +27859,6 @@
                 <w:sz w:val="18"/>
                 <w:szCs w:val="18"/>
               </w:rPr>
-              <w:lastRenderedPageBreak/>
               <w:t>Ubicación en Aula Planeta</w:t>
             </w:r>
           </w:p>
@@ -28156,14 +28356,14 @@
                 <w:rFonts w:ascii="Times New Roman" w:hAnsi="Times New Roman" w:cs="Times New Roman"/>
                 <w:color w:val="000000"/>
               </w:rPr>
-              <w:t>08_02_CO_REC23</w:t>
-            </w:r>
-            <w:r>
-              <w:rPr>
-                <w:rFonts w:ascii="Times New Roman" w:hAnsi="Times New Roman" w:cs="Times New Roman"/>
-                <w:color w:val="000000"/>
-              </w:rPr>
-              <w:t>0</w:t>
+              <w:t>08_02_CO_REC2</w:t>
+            </w:r>
+            <w:r>
+              <w:rPr>
+                <w:rFonts w:ascii="Times New Roman" w:hAnsi="Times New Roman" w:cs="Times New Roman"/>
+                <w:color w:val="000000"/>
+              </w:rPr>
+              <w:t>40</w:t>
             </w:r>
           </w:p>
         </w:tc>
@@ -28357,14 +28557,7 @@
                 <w:rFonts w:ascii="Times New Roman" w:hAnsi="Times New Roman" w:cs="Times New Roman"/>
                 <w:color w:val="000000"/>
               </w:rPr>
-              <w:t>08_02_CO_REC24</w:t>
-            </w:r>
-            <w:r>
-              <w:rPr>
-                <w:rFonts w:ascii="Times New Roman" w:hAnsi="Times New Roman" w:cs="Times New Roman"/>
-                <w:color w:val="000000"/>
-              </w:rPr>
-              <w:t>0</w:t>
+              <w:t>08_02_CO_REC270</w:t>
             </w:r>
           </w:p>
         </w:tc>
@@ -28409,7 +28602,7 @@
                 <w:rFonts w:ascii="Times New Roman" w:hAnsi="Times New Roman" w:cs="Times New Roman"/>
                 <w:color w:val="000000"/>
               </w:rPr>
-              <w:t>Soluciona problemas aplicando expresiones algebraicas</w:t>
+              <w:t>Practica operaciones con polinomios</w:t>
             </w:r>
           </w:p>
         </w:tc>
@@ -28454,12 +28647,20 @@
                 <w:rFonts w:ascii="Times New Roman" w:hAnsi="Times New Roman" w:cs="Times New Roman"/>
                 <w:color w:val="000000"/>
               </w:rPr>
-              <w:t>Actividad para resolver situaciones problema empleando expresiones algebraicas</w:t>
+              <w:t>Actividad para ejercitar las operaciones básicas con los polinomios</w:t>
             </w:r>
           </w:p>
         </w:tc>
       </w:tr>
     </w:tbl>
+    <w:p>
+      <w:pPr>
+        <w:spacing w:after="0"/>
+        <w:rPr>
+          <w:rFonts w:ascii="Times New Roman" w:eastAsiaTheme="minorEastAsia" w:hAnsi="Times New Roman" w:cs="Times New Roman"/>
+        </w:rPr>
+      </w:pPr>
+    </w:p>
     <w:p>
       <w:pPr>
         <w:spacing w:after="0"/>
@@ -28558,14 +28759,14 @@
                 <w:rFonts w:ascii="Times New Roman" w:hAnsi="Times New Roman" w:cs="Times New Roman"/>
                 <w:color w:val="000000"/>
               </w:rPr>
-              <w:t>08_02_CO_REC25</w:t>
-            </w:r>
-            <w:r>
-              <w:rPr>
-                <w:rFonts w:ascii="Times New Roman" w:hAnsi="Times New Roman" w:cs="Times New Roman"/>
-                <w:color w:val="000000"/>
-              </w:rPr>
-              <w:t>0</w:t>
+              <w:t>08_02_CO_REC2</w:t>
+            </w:r>
+            <w:r>
+              <w:rPr>
+                <w:rFonts w:ascii="Times New Roman" w:hAnsi="Times New Roman" w:cs="Times New Roman"/>
+                <w:color w:val="000000"/>
+              </w:rPr>
+              <w:t>80</w:t>
             </w:r>
           </w:p>
         </w:tc>
@@ -28610,7 +28811,7 @@
                 <w:rFonts w:ascii="Times New Roman" w:hAnsi="Times New Roman" w:cs="Times New Roman"/>
                 <w:color w:val="000000"/>
               </w:rPr>
-              <w:t>Practica operaciones con polinomios</w:t>
+              <w:t>Comunica lo aprendido de las expresiones algebraicas</w:t>
             </w:r>
           </w:p>
         </w:tc>
@@ -28655,7 +28856,21 @@
                 <w:rFonts w:ascii="Times New Roman" w:hAnsi="Times New Roman" w:cs="Times New Roman"/>
                 <w:color w:val="000000"/>
               </w:rPr>
-              <w:t>Actividad para ejercitar las operaciones básicas con los polinomios</w:t>
+              <w:t xml:space="preserve">Actividad para </w:t>
+            </w:r>
+            <w:r>
+              <w:rPr>
+                <w:rFonts w:ascii="Times New Roman" w:hAnsi="Times New Roman" w:cs="Times New Roman"/>
+                <w:color w:val="000000"/>
+              </w:rPr>
+              <w:t>comunicar lo aprendido de las</w:t>
+            </w:r>
+            <w:r>
+              <w:rPr>
+                <w:rFonts w:ascii="Times New Roman" w:hAnsi="Times New Roman" w:cs="Times New Roman"/>
+                <w:color w:val="000000"/>
+              </w:rPr>
+              <w:t xml:space="preserve"> expresiones algebraicas</w:t>
             </w:r>
           </w:p>
         </w:tc>
@@ -28676,8 +28891,14 @@
           <w:rFonts w:ascii="Times New Roman" w:eastAsiaTheme="minorEastAsia" w:hAnsi="Times New Roman" w:cs="Times New Roman"/>
         </w:rPr>
       </w:pPr>
-      <w:bookmarkStart w:id="0" w:name="_GoBack"/>
-      <w:bookmarkEnd w:id="0"/>
+    </w:p>
+    <w:p>
+      <w:pPr>
+        <w:spacing w:after="0"/>
+        <w:rPr>
+          <w:rFonts w:ascii="Times New Roman" w:eastAsiaTheme="minorEastAsia" w:hAnsi="Times New Roman" w:cs="Times New Roman"/>
+        </w:rPr>
+      </w:pPr>
     </w:p>
     <w:p>
       <w:pPr>
@@ -28841,7 +29062,14 @@
                 <w:rFonts w:ascii="Times New Roman" w:hAnsi="Times New Roman" w:cs="Times New Roman"/>
                 <w:color w:val="000000"/>
               </w:rPr>
-              <w:t>MA_08_02_CO_REC27</w:t>
+              <w:t>MA_08_02_CO_REC2</w:t>
+            </w:r>
+            <w:r>
+              <w:rPr>
+                <w:rFonts w:ascii="Times New Roman" w:hAnsi="Times New Roman" w:cs="Times New Roman"/>
+                <w:color w:val="000000"/>
+              </w:rPr>
+              <w:t>3</w:t>
             </w:r>
             <w:r>
               <w:rPr>
@@ -29127,7 +29355,14 @@
                 <w:rFonts w:ascii="Times New Roman" w:hAnsi="Times New Roman" w:cs="Times New Roman"/>
                 <w:color w:val="000000"/>
               </w:rPr>
-              <w:t>08_02_CO_REC28</w:t>
+              <w:t>08_02_CO_REC2</w:t>
+            </w:r>
+            <w:r>
+              <w:rPr>
+                <w:rFonts w:ascii="Times New Roman" w:hAnsi="Times New Roman" w:cs="Times New Roman"/>
+                <w:color w:val="000000"/>
+              </w:rPr>
+              <w:t>6</w:t>
             </w:r>
             <w:r>
               <w:rPr>
@@ -29193,7 +29428,16 @@
                 <w:rFonts w:ascii="Times New Roman" w:hAnsi="Times New Roman" w:cs="Times New Roman"/>
                 <w:color w:val="000000"/>
               </w:rPr>
-              <w:t>l proceso de la construcción del álgebra</w:t>
+              <w:t>l proces</w:t>
+            </w:r>
+            <w:bookmarkStart w:id="0" w:name="_GoBack"/>
+            <w:bookmarkEnd w:id="0"/>
+            <w:r>
+              <w:rPr>
+                <w:rFonts w:ascii="Times New Roman" w:hAnsi="Times New Roman" w:cs="Times New Roman"/>
+                <w:color w:val="000000"/>
+              </w:rPr>
+              <w:t>o de la construcción del álgebra</w:t>
             </w:r>
           </w:p>
         </w:tc>
@@ -30239,7 +30483,7 @@
 
 <file path=word/numbering.xml><?xml version="1.0" encoding="utf-8"?>
 <w:numbering xmlns:wpc="http://schemas.microsoft.com/office/word/2010/wordprocessingCanvas" xmlns:mc="http://schemas.openxmlformats.org/markup-compatibility/2006" xmlns:o="urn:schemas-microsoft-com:office:office" xmlns:r="http://schemas.openxmlformats.org/officeDocument/2006/relationships" xmlns:m="http://schemas.openxmlformats.org/officeDocument/2006/math" xmlns:v="urn:schemas-microsoft-com:vml" xmlns:wp14="http://schemas.microsoft.com/office/word/2010/wordprocessingDrawing" xmlns:wp="http://schemas.openxmlformats.org/drawingml/2006/wordprocessingDrawing" xmlns:w10="urn:schemas-microsoft-com:office:word" xmlns:w="http://schemas.openxmlformats.org/wordprocessingml/2006/main" xmlns:w14="http://schemas.microsoft.com/office/word/2010/wordml" xmlns:w15="http://schemas.microsoft.com/office/word/2012/wordml" xmlns:wpg="http://schemas.microsoft.com/office/word/2010/wordprocessingGroup" xmlns:wpi="http://schemas.microsoft.com/office/word/2010/wordprocessingInk" xmlns:wne="http://schemas.microsoft.com/office/word/2006/wordml" xmlns:wps="http://schemas.microsoft.com/office/word/2010/wordprocessingShape" mc:Ignorable="w14 w15 wp14">
-  <w:abstractNum w:abstractNumId="0">
+  <w:abstractNum w:abstractNumId="0" w15:restartNumberingAfterBreak="0">
     <w:nsid w:val="007240A7"/>
     <w:multiLevelType w:val="hybridMultilevel"/>
     <w:tmpl w:val="79589E24"/>
@@ -30352,7 +30596,7 @@
       </w:rPr>
     </w:lvl>
   </w:abstractNum>
-  <w:abstractNum w:abstractNumId="1">
+  <w:abstractNum w:abstractNumId="1" w15:restartNumberingAfterBreak="0">
     <w:nsid w:val="08D46C3A"/>
     <w:multiLevelType w:val="hybridMultilevel"/>
     <w:tmpl w:val="781AE4BE"/>
@@ -30465,7 +30709,7 @@
       </w:rPr>
     </w:lvl>
   </w:abstractNum>
-  <w:abstractNum w:abstractNumId="2">
+  <w:abstractNum w:abstractNumId="2" w15:restartNumberingAfterBreak="0">
     <w:nsid w:val="2DB526E7"/>
     <w:multiLevelType w:val="hybridMultilevel"/>
     <w:tmpl w:val="256CEEF6"/>
@@ -30578,7 +30822,7 @@
       </w:rPr>
     </w:lvl>
   </w:abstractNum>
-  <w:abstractNum w:abstractNumId="3">
+  <w:abstractNum w:abstractNumId="3" w15:restartNumberingAfterBreak="0">
     <w:nsid w:val="332123DB"/>
     <w:multiLevelType w:val="multilevel"/>
     <w:tmpl w:val="9140B538"/>
@@ -30695,7 +30939,7 @@
       </w:pPr>
     </w:lvl>
   </w:abstractNum>
-  <w:abstractNum w:abstractNumId="4">
+  <w:abstractNum w:abstractNumId="4" w15:restartNumberingAfterBreak="0">
     <w:nsid w:val="449C6345"/>
     <w:multiLevelType w:val="hybridMultilevel"/>
     <w:tmpl w:val="2EE68D64"/>
@@ -30808,7 +31052,7 @@
       </w:rPr>
     </w:lvl>
   </w:abstractNum>
-  <w:abstractNum w:abstractNumId="5">
+  <w:abstractNum w:abstractNumId="5" w15:restartNumberingAfterBreak="0">
     <w:nsid w:val="4B5D7090"/>
     <w:multiLevelType w:val="multilevel"/>
     <w:tmpl w:val="3B66213A"/>
@@ -31473,7 +31717,6 @@
       <w:lang w:val="es-MX"/>
     </w:rPr>
     <w:tblPr>
-      <w:tblInd w:w="0" w:type="dxa"/>
       <w:tblBorders>
         <w:top w:val="single" w:sz="4" w:space="0" w:color="000000" w:themeColor="text1"/>
         <w:left w:val="single" w:sz="4" w:space="0" w:color="000000" w:themeColor="text1"/>
@@ -31482,12 +31725,6 @@
         <w:insideH w:val="single" w:sz="4" w:space="0" w:color="000000" w:themeColor="text1"/>
         <w:insideV w:val="single" w:sz="4" w:space="0" w:color="000000" w:themeColor="text1"/>
       </w:tblBorders>
-      <w:tblCellMar>
-        <w:top w:w="0" w:type="dxa"/>
-        <w:left w:w="108" w:type="dxa"/>
-        <w:bottom w:w="0" w:type="dxa"/>
-        <w:right w:w="108" w:type="dxa"/>
-      </w:tblCellMar>
     </w:tblPr>
   </w:style>
   <w:style w:type="character" w:styleId="Textodelmarcadordeposicin">
@@ -31969,7 +32206,7 @@
 </file>
 
 <file path=customXml/itemProps1.xml><?xml version="1.0" encoding="utf-8"?>
-<ds:datastoreItem xmlns:ds="http://schemas.openxmlformats.org/officeDocument/2006/customXml" ds:itemID="{883B15CA-404F-4C5B-837C-DA35F11A74E6}">
+<ds:datastoreItem xmlns:ds="http://schemas.openxmlformats.org/officeDocument/2006/customXml" ds:itemID="{E81088EF-ECF4-40A0-B8DC-C666CF798928}">
   <ds:schemaRefs>
     <ds:schemaRef ds:uri="http://schemas.openxmlformats.org/officeDocument/2006/bibliography"/>
   </ds:schemaRefs>

</xml_diff>